<commit_message>
paper imla ve mantik kontrolu yapildi
</commit_message>
<xml_diff>
--- a/paper1.docx
+++ b/paper1.docx
@@ -6,11 +6,6 @@
       <w:pPr>
         <w:pStyle w:val="IEEETitle"/>
       </w:pPr>
-      <w:r>
-        <w:t>eklendi</w:t>
-      </w:r>
-      <w:bookmarkStart w:id="0" w:name="_GoBack"/>
-      <w:bookmarkEnd w:id="0"/>
       <w:r>
         <w:t>Secure and Seamless Payment for Wireless Mesh Networks</w:t>
       </w:r>
@@ -89,10 +84,22 @@
         <w:t>Wireless Mesh Network (WMN) technology is a multi-hop high-speed networking technology for broadband network access.</w:t>
       </w:r>
       <w:r>
-        <w:t xml:space="preserve"> WMNs are easy to deploy and cheap comparing to base stations. It is highly desirable to build and use a secure payment system over WMNs to provide network access to mobile or stationary clients. </w:t>
-      </w:r>
-      <w:r>
-        <w:t>In this paper a secure and seamless way of pre-payment for internet access is proposed and networks simulations for this system are shown.</w:t>
+        <w:t xml:space="preserve"> WMNs are easy to deploy and cheap</w:t>
+      </w:r>
+      <w:r>
+        <w:t xml:space="preserve"> systems</w:t>
+      </w:r>
+      <w:r>
+        <w:t xml:space="preserve"> comparing to base stations. It is highly desirable to build and use a secure payment system over WMNs to provide network access to mobile or stationary clients. </w:t>
+      </w:r>
+      <w:r>
+        <w:t xml:space="preserve">In this paper a secure and seamless way of pre-payment for </w:t>
+      </w:r>
+      <w:r>
+        <w:t>Internet</w:t>
+      </w:r>
+      <w:r>
+        <w:t xml:space="preserve"> access is proposed and networks simulations for this system are shown.</w:t>
       </w:r>
     </w:p>
     <w:p>
@@ -160,10 +167,16 @@
         <w:t xml:space="preserve"> are </w:t>
       </w:r>
       <w:r>
-        <w:t>very suitable</w:t>
-      </w:r>
-      <w:r>
-        <w:t xml:space="preserve"> systems for service providing; moreover a system built by using WMNs should support user identification, authentication as well as authorization and accounting.</w:t>
+        <w:t>often used</w:t>
+      </w:r>
+      <w:r>
+        <w:t xml:space="preserve"> systems for service providing; moreover a</w:t>
+      </w:r>
+      <w:r>
+        <w:t xml:space="preserve"> secure</w:t>
+      </w:r>
+      <w:r>
+        <w:t xml:space="preserve"> system built by using WMNs should support user identification, authentication as well as authorization and accounting.</w:t>
       </w:r>
     </w:p>
     <w:p>
@@ -174,7 +187,13 @@
         <w:t xml:space="preserve">In common payment systems service providers do not fully trust clients, but in reality service providers –intentionally or not- may over charge the clients or charge for services that they did not provide. Using native cryptographic algorithms it is proven </w:t>
       </w:r>
       <w:r>
-        <w:t>that every action could have an undeniable cryptographic proof so that the system achieves mutual trust.</w:t>
+        <w:t xml:space="preserve">that every action could have an undeniable cryptographic proof so that </w:t>
+      </w:r>
+      <w:r>
+        <w:t>client could not get service without payment and service providers could not charge without serving</w:t>
+      </w:r>
+      <w:r>
+        <w:t>.</w:t>
       </w:r>
     </w:p>
     <w:p>
@@ -188,7 +207,19 @@
         <w:t>The designed secure and seamless pre-payment system has the properties such as wide-coverage, seamless mobility and roaming, anonymity, mutual authentication, two-way honesty, preventing double spending and unlinkability.</w:t>
       </w:r>
       <w:r>
-        <w:t xml:space="preserve"> 10 protocols are designed for system entity actions in the system, and these protocols are tested using network simulator 3 [1].</w:t>
+        <w:t xml:space="preserve"> 10 protocols are designed for </w:t>
+      </w:r>
+      <w:r>
+        <w:t>actions of system entities</w:t>
+      </w:r>
+      <w:r>
+        <w:t xml:space="preserve"> in the system, and these protocols are tes</w:t>
+      </w:r>
+      <w:r>
+        <w:t>ted using network simulator 3 [2</w:t>
+      </w:r>
+      <w:r>
+        <w:t>].</w:t>
       </w:r>
       <w:r>
         <w:t xml:space="preserve"> The designed system had successful results in unit tests and these results are presented in this paper too.</w:t>
@@ -210,7 +241,31 @@
         <w:pStyle w:val="IEEEParagraph"/>
       </w:pPr>
       <w:r>
-        <w:t>Using some cryptographic primitives such as public key cryptosystems and hash functions forms up the designed protocol. 2048-bit RSA [2] is used for public key encryption-decryption and signature purposes. AES-128 [3] is used for symmetric key cryptography and SHA-256 [3, 4] is used as a hash algorithm in the system. HMAC [3, 4] algorithm is used for challenge-response protocols.</w:t>
+        <w:t>Using some cryptographic primitives such as public key cryptosystems and hash functions forms up the de</w:t>
+      </w:r>
+      <w:r>
+        <w:t>signed protocol. 2048-bit RSA [3</w:t>
+      </w:r>
+      <w:r>
+        <w:t>] is used for public key encryption-decryption an</w:t>
+      </w:r>
+      <w:r>
+        <w:t>d signature purposes. AES-128 [4</w:t>
+      </w:r>
+      <w:r>
+        <w:t>] is used for symmetric key crypto</w:t>
+      </w:r>
+      <w:r>
+        <w:t>graphy and SHA-256 [4, 5</w:t>
+      </w:r>
+      <w:r>
+        <w:t xml:space="preserve">] is used as a hash </w:t>
+      </w:r>
+      <w:r>
+        <w:t>algorithm in the system. HMAC [5, 6</w:t>
+      </w:r>
+      <w:r>
+        <w:t>] algorithm is used for challenge-response protocols.</w:t>
       </w:r>
     </w:p>
     <w:p>
@@ -229,6 +284,7 @@
         </w:rPr>
       </w:pPr>
       <w:r>
+        <w:lastRenderedPageBreak/>
         <w:t>The proposed system is</w:t>
       </w:r>
       <w:r>
@@ -253,14 +309,19 @@
         <w:rPr>
           <w:szCs w:val="20"/>
         </w:rPr>
-        <w:t xml:space="preserve">. In this infrastructure there are users as well as tools that are used </w:t>
-      </w:r>
-      <w:r>
-        <w:rPr>
-          <w:szCs w:val="20"/>
-        </w:rPr>
-        <w:lastRenderedPageBreak/>
-        <w:t xml:space="preserve">for service providing. Table 1 gives a list of system entities that function in the proposed system. </w:t>
+        <w:t xml:space="preserve">. In this infrastructure there are </w:t>
+      </w:r>
+      <w:r>
+        <w:rPr>
+          <w:szCs w:val="20"/>
+        </w:rPr>
+        <w:t>mobile phones or laptops as clients,</w:t>
+      </w:r>
+      <w:r>
+        <w:rPr>
+          <w:szCs w:val="20"/>
+        </w:rPr>
+        <w:t xml:space="preserve"> as well as tools that are used for service providing. Table 1 gives a list of system entities that function in the proposed system. </w:t>
       </w:r>
     </w:p>
     <w:p>
@@ -495,7 +556,23 @@
                 <w:sz w:val="16"/>
                 <w:szCs w:val="16"/>
               </w:rPr>
-              <w:t>Access Point (AP) with mesh routing capability. From now on in this document, it is called as AP, but please note that it also has routing capability.</w:t>
+              <w:t xml:space="preserve">Access Point (AP) with </w:t>
+            </w:r>
+            <w:proofErr w:type="gramStart"/>
+            <w:r>
+              <w:rPr>
+                <w:sz w:val="16"/>
+                <w:szCs w:val="16"/>
+              </w:rPr>
+              <w:t>mesh</w:t>
+            </w:r>
+            <w:proofErr w:type="gramEnd"/>
+            <w:r>
+              <w:rPr>
+                <w:sz w:val="16"/>
+                <w:szCs w:val="16"/>
+              </w:rPr>
+              <w:t xml:space="preserve"> routing capability. From now on in this document, it is called as AP, but please note that it also has routing capability.</w:t>
             </w:r>
           </w:p>
         </w:tc>
@@ -589,7 +666,7 @@
                 <w:sz w:val="16"/>
                 <w:szCs w:val="16"/>
               </w:rPr>
-              <w:t>Mesh backbone of the operator</w:t>
+              <w:t>Mesh backbone</w:t>
             </w:r>
           </w:p>
         </w:tc>
@@ -902,6 +979,7 @@
           <w:noProof/>
           <w:lang w:val="en-US" w:eastAsia="en-US"/>
         </w:rPr>
+        <w:lastRenderedPageBreak/>
         <w:drawing>
           <wp:inline distT="0" distB="0" distL="0" distR="0" wp14:anchorId="23F718BC" wp14:editId="597CAFAC">
             <wp:extent cx="2562225" cy="2470235"/>
@@ -991,7 +1069,6 @@
           <w:sz w:val="20"/>
           <w:szCs w:val="20"/>
         </w:rPr>
-        <w:lastRenderedPageBreak/>
         <w:t>Connection between serving access point</w:t>
       </w:r>
       <w:r>
@@ -1024,7 +1101,31 @@
           <w:sz w:val="20"/>
           <w:szCs w:val="20"/>
         </w:rPr>
-        <w:t xml:space="preserve">802.11s protocol [5]. This mesh backbone is like a cloud from the mobile user’s perspective. It is a black box; which receives packets from mobile user and delivers them to the gateway in a multi-hop manner. Mesh backbone uses HWMP (Hybrid Wireless Mesh Protocol) protocol [6], which is a hybrid routing </w:t>
+        <w:t>802.11s protocol [6</w:t>
+      </w:r>
+      <w:r>
+        <w:rPr>
+          <w:rFonts w:cs="Helvetica"/>
+          <w:sz w:val="20"/>
+          <w:szCs w:val="20"/>
+        </w:rPr>
+        <w:t>]. This mesh backbone is like a cloud from the mobile user’s perspective. It is a black box; which receives packets from mobile user and delivers them to the gateway in a multi-hop manner. Mesh backbone uses HWMP (Hybrid Wir</w:t>
+      </w:r>
+      <w:r>
+        <w:rPr>
+          <w:rFonts w:cs="Helvetica"/>
+          <w:sz w:val="20"/>
+          <w:szCs w:val="20"/>
+        </w:rPr>
+        <w:t>eless Mesh Protocol) protocol [7</w:t>
+      </w:r>
+      <w:r>
+        <w:rPr>
+          <w:rFonts w:cs="Helvetica"/>
+          <w:sz w:val="20"/>
+          <w:szCs w:val="20"/>
+        </w:rPr>
+        <w:t xml:space="preserve">], which is a hybrid routing </w:t>
       </w:r>
       <w:r>
         <w:rPr>
@@ -1766,7 +1867,93 @@
           <w:sz w:val="20"/>
           <w:szCs w:val="20"/>
         </w:rPr>
-        <w:t xml:space="preserve"> is the first token to use. Then we use the token in the increasing order of token index. In this way, we exploit one-way property of hash algorithms such that an attacker cannot learn the next token even if he knows the previous ones.</w:t>
+        <w:t xml:space="preserve"> </w:t>
+      </w:r>
+      <w:proofErr w:type="gramStart"/>
+      <w:r>
+        <w:rPr>
+          <w:sz w:val="20"/>
+          <w:szCs w:val="20"/>
+        </w:rPr>
+        <w:t>is</w:t>
+      </w:r>
+      <w:proofErr w:type="gramEnd"/>
+      <w:r>
+        <w:rPr>
+          <w:sz w:val="20"/>
+          <w:szCs w:val="20"/>
+        </w:rPr>
+        <w:t xml:space="preserve"> the first token</w:t>
+      </w:r>
+      <w:r>
+        <w:rPr>
+          <w:sz w:val="20"/>
+          <w:szCs w:val="20"/>
+        </w:rPr>
+        <w:t xml:space="preserve"> to use, t</w:t>
+      </w:r>
+      <w:r>
+        <w:rPr>
+          <w:sz w:val="20"/>
+          <w:szCs w:val="20"/>
+        </w:rPr>
+        <w:t>hen token</w:t>
+      </w:r>
+      <w:r>
+        <w:rPr>
+          <w:sz w:val="20"/>
+          <w:szCs w:val="20"/>
+        </w:rPr>
+        <w:t>s are used</w:t>
+      </w:r>
+      <w:r>
+        <w:rPr>
+          <w:sz w:val="20"/>
+          <w:szCs w:val="20"/>
+        </w:rPr>
+        <w:t xml:space="preserve"> in increasing order of token index. In this way, one-way property of hash algorithms</w:t>
+      </w:r>
+      <w:r>
+        <w:rPr>
+          <w:sz w:val="20"/>
+          <w:szCs w:val="20"/>
+        </w:rPr>
+        <w:t xml:space="preserve"> is exploited</w:t>
+      </w:r>
+      <w:r>
+        <w:rPr>
+          <w:sz w:val="20"/>
+          <w:szCs w:val="20"/>
+        </w:rPr>
+        <w:t xml:space="preserve"> such that an attacker cannot learn the next token even if he</w:t>
+      </w:r>
+      <w:r>
+        <w:rPr>
+          <w:sz w:val="20"/>
+          <w:szCs w:val="20"/>
+        </w:rPr>
+        <w:t>/she</w:t>
+      </w:r>
+      <w:r>
+        <w:rPr>
+          <w:sz w:val="20"/>
+          <w:szCs w:val="20"/>
+        </w:rPr>
+        <w:t xml:space="preserve"> knows the previous </w:t>
+      </w:r>
+      <w:r>
+        <w:rPr>
+          <w:sz w:val="20"/>
+          <w:szCs w:val="20"/>
+        </w:rPr>
+        <w:t>tokens</w:t>
+      </w:r>
+      <w:r>
+        <w:rPr>
+          <w:sz w:val="20"/>
+          <w:szCs w:val="20"/>
+        </w:rPr>
+        <w:t>.</w:t>
       </w:r>
     </w:p>
     <w:p>
@@ -1797,6 +1984,7 @@
           <w:sz w:val="20"/>
           <w:szCs w:val="20"/>
         </w:rPr>
+        <w:lastRenderedPageBreak/>
         <w:t>Aliases are temporary identifiers for clients.</w:t>
       </w:r>
       <w:r>
@@ -2082,21 +2270,13 @@
           <w:rFonts w:cs="Helvetica"/>
           <w:szCs w:val="20"/>
         </w:rPr>
-        <w:t xml:space="preserve">Making </w:t>
+        <w:t>Making TTP to check proposed alias to be a unique alias at a point of time solves this problem</w:t>
       </w:r>
       <w:r>
         <w:rPr>
           <w:rFonts w:cs="Helvetica"/>
           <w:szCs w:val="20"/>
         </w:rPr>
-        <w:lastRenderedPageBreak/>
-        <w:t>TTP to check proposed alias to be a unique alias at a point of time solves this problem</w:t>
-      </w:r>
-      <w:r>
-        <w:rPr>
-          <w:rFonts w:cs="Helvetica"/>
-          <w:szCs w:val="20"/>
-        </w:rPr>
         <w:t>.</w:t>
       </w:r>
     </w:p>
@@ -2127,7 +2307,13 @@
         <w:pStyle w:val="IEEEParagraph"/>
       </w:pPr>
       <w:r>
-        <w:t xml:space="preserve">Some protocols show similarity in between. </w:t>
+        <w:t>Some proto</w:t>
+      </w:r>
+      <w:r>
+        <w:t>cols show similarity in between e.g.</w:t>
+      </w:r>
+      <w:r>
+        <w:t xml:space="preserve"> </w:t>
       </w:r>
       <w:r>
         <w:rPr>
@@ -2151,7 +2337,13 @@
         <w:t>f a Connection Card</w:t>
       </w:r>
       <w:r>
-        <w:t xml:space="preserve">. The only difference between these two protocols is hash token number. </w:t>
+        <w:t xml:space="preserve">. The only difference between these two protocols is hash token </w:t>
+      </w:r>
+      <w:r>
+        <w:t>index</w:t>
+      </w:r>
+      <w:r>
+        <w:t xml:space="preserve">. </w:t>
       </w:r>
       <w:r>
         <w:rPr>
@@ -2231,6 +2423,7 @@
           <w:noProof/>
           <w:lang w:val="en-US" w:eastAsia="en-US"/>
         </w:rPr>
+        <w:lastRenderedPageBreak/>
         <w:drawing>
           <wp:inline distT="0" distB="0" distL="0" distR="0" wp14:anchorId="61993536" wp14:editId="53256840">
             <wp:extent cx="2919518" cy="2291911"/>
@@ -2312,23 +2505,34 @@
         <w:pStyle w:val="IEEEParagraph"/>
       </w:pPr>
       <w:r>
-        <w:t xml:space="preserve">Initial Authorization is the first protocol that a user uses in the system in order to get authorized. It is used only once by a particular user. </w:t>
-      </w:r>
-    </w:p>
-    <w:p>
-      <w:pPr>
-        <w:pStyle w:val="IEEEParagraph"/>
-      </w:pPr>
-      <w:r>
-        <w:t xml:space="preserve">Reuse of a Connection Card protocol is used when a user does not finish the tokens in a connection card and would like to use the remaining tokens at a later time. Initial Authorization and Reuse of a Connection Card protocols only differ in packet content and even that content is very similar. </w:t>
-      </w:r>
-    </w:p>
-    <w:p>
-      <w:pPr>
-        <w:pStyle w:val="IEEEParagraph"/>
-      </w:pPr>
-      <w:r>
-        <w:lastRenderedPageBreak/>
+        <w:t xml:space="preserve">Initial Authorization is the first protocol that a </w:t>
+      </w:r>
+      <w:r>
+        <w:t>client</w:t>
+      </w:r>
+      <w:r>
+        <w:t xml:space="preserve"> uses in the system in order to get authorized. It is used only once by a particular user. </w:t>
+      </w:r>
+    </w:p>
+    <w:p>
+      <w:pPr>
+        <w:pStyle w:val="IEEEParagraph"/>
+      </w:pPr>
+      <w:r>
+        <w:t xml:space="preserve">Reuse of a Connection Card protocol is used when a user does not finish the tokens in a connection card and would like to use the remaining tokens at a later time. Initial Authorization and Reuse of a Connection Card protocols only differ in </w:t>
+      </w:r>
+      <w:r>
+        <w:t>hash token index</w:t>
+      </w:r>
+      <w:r>
+        <w:t xml:space="preserve">. </w:t>
+      </w:r>
+    </w:p>
+    <w:p>
+      <w:pPr>
+        <w:pStyle w:val="IEEEParagraph"/>
+      </w:pPr>
+      <w:r>
         <w:t>The beginning time of a session for a user is stored when a user performs one of the previously told two protocols. Disconnection protocol yields the ending time of the session.</w:t>
       </w:r>
       <w:r>
@@ -2343,7 +2547,13 @@
         <w:pStyle w:val="IEEEParagraph"/>
       </w:pPr>
       <w:r>
-        <w:t>One of the privacy preserving features of the proposed system is that access points ask every user to change their aliases from time to time. When received such a command from the access point, clients compute a new alias and send it to the TTP for signature. The overall process is called Change Alias protocol.</w:t>
+        <w:t>One of the privacy preserving features of the proposed system is that access points ask every user to change their aliases from time to time. When received such a command from the access point, clients compute alias</w:t>
+      </w:r>
+      <w:r>
+        <w:t>es</w:t>
+      </w:r>
+      <w:r>
+        <w:t xml:space="preserve"> and send it to the TTP for signature. The overall process is called Change Alias protocol.</w:t>
       </w:r>
     </w:p>
     <w:p>
@@ -2476,7 +2686,29 @@
         <w:pStyle w:val="IEEEParagraph"/>
       </w:pPr>
       <w:r>
-        <w:t>Access Point Authentication starts with an access point sending a request to the client. Client sends a 128-bit challenge to the access point. Access Point performs a HMAC on this challenge using the last hash token as a key. Client performs the same operation and compares two results. If they match, access point is verified as authenticated.</w:t>
+        <w:t xml:space="preserve">Access Point Authentication starts with </w:t>
+      </w:r>
+      <w:r>
+        <w:t>serving</w:t>
+      </w:r>
+      <w:r>
+        <w:t xml:space="preserve"> access point sending a request to the client. Client sends a 128-bit challenge to the access point. Access Point performs a</w:t>
+      </w:r>
+      <w:r>
+        <w:t>n</w:t>
+      </w:r>
+      <w:r>
+        <w:t xml:space="preserve"> </w:t>
+      </w:r>
+      <w:r>
+        <w:lastRenderedPageBreak/>
+        <w:t>HMAC</w:t>
+      </w:r>
+      <w:r>
+        <w:t xml:space="preserve"> operation</w:t>
+      </w:r>
+      <w:r>
+        <w:t xml:space="preserve"> on this challenge using the last hash token as a key. Client performs the same operation and compares two results. If they match, access point is verified as authenticated.</w:t>
       </w:r>
     </w:p>
     <w:p>
@@ -2502,7 +2734,6 @@
           <w:sz w:val="24"/>
           <w:lang w:val="en-US" w:eastAsia="en-US"/>
         </w:rPr>
-        <w:lastRenderedPageBreak/>
         <w:drawing>
           <wp:inline distT="0" distB="0" distL="0" distR="0" wp14:anchorId="2CAF1312" wp14:editId="40A0019B">
             <wp:extent cx="2609178" cy="3099435"/>
@@ -2586,12 +2817,44 @@
     <w:p>
       <w:pPr>
         <w:pStyle w:val="IEEEParagraph"/>
-        <w:rPr>
-          <w:szCs w:val="20"/>
-        </w:rPr>
-      </w:pPr>
-      <w:r>
-        <w:t>Packet transfer, shown in Figure 4, protocol is the mostly used and simplest protocol among the other ones. It is the main service access protocol using tokens one by one. One token of the hash chain is sent from client to AP and the client starts to use broadband access service. Usage is charged in time basis. Every 5 minutes client sends a new hash token to continue to get Internet service. When a user sends a hash token it means that he/she already paid for the service and if disconnection protocol is called after e.g. 2 minutes, user could not get a refund for remaining 3 minutes.</w:t>
+      </w:pPr>
+      <w:r>
+        <w:t xml:space="preserve">Packet transfer, shown in Figure 4, protocol is the mostly used and simplest protocol among other </w:t>
+      </w:r>
+      <w:r>
+        <w:t>protocols</w:t>
+      </w:r>
+      <w:r>
+        <w:t>. It is the main service access protocol using tokens one by one. One token of the hash chain is sent from client to AP and the client starts to use broadband access service. Usage is charged in time basis. Every 5 minutes client sends a new hash token to continue to get Internet service. When a user sends a hash token it means that he/she already paid for the service and if disconnection protocol is called after e.g. 2 minutes, user could not get a refund for remaining 3 minutes.</w:t>
+      </w:r>
+    </w:p>
+    <w:p>
+      <w:pPr>
+        <w:pStyle w:val="IEEEParagraph"/>
+        <w:rPr>
+          <w:szCs w:val="20"/>
+        </w:rPr>
+      </w:pPr>
+      <w:r>
+        <w:t>The time measurement happens between access point and client. Decrementing from 5 minutes is done by access point. I</w:t>
+      </w:r>
+      <w:r>
+        <w:t>f client tries</w:t>
+      </w:r>
+      <w:r>
+        <w:t xml:space="preserve"> to get service after 5 minutes</w:t>
+      </w:r>
+      <w:r>
+        <w:t>,</w:t>
+      </w:r>
+      <w:r>
+        <w:t xml:space="preserve"> access point sends a request to client to make </w:t>
+      </w:r>
+      <w:r>
+        <w:t>him</w:t>
+      </w:r>
+      <w:r>
+        <w:t xml:space="preserve"> to send a new hash token.</w:t>
       </w:r>
     </w:p>
     <w:p>
@@ -2620,6 +2883,7 @@
           <w:sz w:val="24"/>
           <w:lang w:val="en-US" w:eastAsia="en-US"/>
         </w:rPr>
+        <w:lastRenderedPageBreak/>
         <w:drawing>
           <wp:inline distT="0" distB="0" distL="0" distR="0" wp14:anchorId="0FC46C75" wp14:editId="4B52A1A2">
             <wp:extent cx="3189605" cy="2478827"/>
@@ -2749,15 +3013,7 @@
           <w:sz w:val="20"/>
           <w:szCs w:val="20"/>
         </w:rPr>
-        <w:t xml:space="preserve"> to know that this client is not active anymore. In order to handle this unexpected </w:t>
-      </w:r>
-      <w:r>
-        <w:rPr>
-          <w:sz w:val="20"/>
-          <w:szCs w:val="20"/>
-        </w:rPr>
-        <w:lastRenderedPageBreak/>
-        <w:t>behavio</w:t>
+        <w:t xml:space="preserve"> to know that this client is not active anymore. In order to handle this unexpected behavio</w:t>
       </w:r>
       <w:r>
         <w:rPr>
@@ -2921,18 +3177,24 @@
         <w:t>, is run whenever clie</w:t>
       </w:r>
       <w:r>
-        <w:t>nt changes serving access point. The running protocol is called Seamless Mobility if the new access point belongs to the same operator as previous access point. If the operators differ then the protocol is called Seamless Roaming.</w:t>
-      </w:r>
-    </w:p>
-    <w:p>
-      <w:pPr>
-        <w:pStyle w:val="IEEEParagraph"/>
-      </w:pPr>
-      <w:r>
-        <w:t>In this</w:t>
-      </w:r>
-      <w:r>
-        <w:t xml:space="preserve"> kind of</w:t>
+        <w:t>nt changes serving access point. The running protocol is called Seamless Mobility if the new access point belongs to the same operator as previous access point. If the operators differ</w:t>
+      </w:r>
+      <w:r>
+        <w:t>,</w:t>
+      </w:r>
+      <w:r>
+        <w:t xml:space="preserve"> then the protocol is called Seamless Roaming.</w:t>
+      </w:r>
+    </w:p>
+    <w:p>
+      <w:pPr>
+        <w:pStyle w:val="IEEEParagraph"/>
+      </w:pPr>
+      <w:r>
+        <w:t>In th</w:t>
+      </w:r>
+      <w:r>
+        <w:t>ese two</w:t>
       </w:r>
       <w:r>
         <w:t xml:space="preserve"> protocol</w:t>
@@ -2947,7 +3209,17 @@
         <w:t>r</w:t>
       </w:r>
       <w:r>
-        <w:t>equest packet to old access point. Old access point receives this packet and performs an encryption on it using RSA-2048, than signs this cipher text using RSA-2048 private key. Old access point sends this packet to client and client relays it to the new access point. New access point decrypts the package using RSA-2048 private key and verifies the signature using RSA-2048 public key.</w:t>
+        <w:t>equest packet to old access point. Old access point receives this packet and performs an encryption on it using RSA-2048, than signs this cipher text using RSA-2048 private key. Old access point sends this packet to client and client relays it to the new access point. New a</w:t>
+      </w:r>
+      <w:r>
+        <w:t>ccess point decrypts the packet</w:t>
+      </w:r>
+      <w:r>
+        <w:t xml:space="preserve"> using RSA-2048 </w:t>
+      </w:r>
+      <w:r>
+        <w:lastRenderedPageBreak/>
+        <w:t>private key and verifies the signature using RSA-2048 public key.</w:t>
       </w:r>
     </w:p>
     <w:p>
@@ -2963,10 +3235,34 @@
         <w:pStyle w:val="IEEEParagraph"/>
       </w:pPr>
       <w:r>
-        <w:t>If the running protocol is Seamless Roaming, then a</w:t>
-      </w:r>
-      <w:r>
-        <w:t>fter receiving break-off request from the client, old access point sends a disconnection request to the TTP. This part of the protocol is not important for the unit tests because it runs in the background.</w:t>
+        <w:t xml:space="preserve">If the running protocol is Seamless Roaming, then </w:t>
+      </w:r>
+      <w:r>
+        <w:t>receiving br</w:t>
+      </w:r>
+      <w:r>
+        <w:t>eak-off request from the client triggers</w:t>
+      </w:r>
+      <w:r>
+        <w:t xml:space="preserve"> old access point </w:t>
+      </w:r>
+      <w:r>
+        <w:t>to send</w:t>
+      </w:r>
+      <w:r>
+        <w:t xml:space="preserve"> a disconnection request to the TTP. This part of the protocol is not </w:t>
+      </w:r>
+      <w:r>
+        <w:t>implemented</w:t>
+      </w:r>
+      <w:r>
+        <w:t xml:space="preserve"> </w:t>
+      </w:r>
+      <w:r>
+        <w:t>in unit test</w:t>
+      </w:r>
+      <w:r>
+        <w:t xml:space="preserve"> because it runs in the background.</w:t>
       </w:r>
     </w:p>
     <w:p>
@@ -3078,7 +3374,6 @@
           <w:rFonts w:cs="Helvetica"/>
           <w:szCs w:val="20"/>
         </w:rPr>
-        <w:lastRenderedPageBreak/>
         <w:t xml:space="preserve">Achieving seamless mobility in home operator and also to support seamless roaming, a public key distribution mechanism </w:t>
       </w:r>
       <w:r>
@@ -3115,7 +3410,28 @@
           <w:rFonts w:cs="Helvetica"/>
           <w:szCs w:val="20"/>
         </w:rPr>
-        <w:t>, a generic model for public key distribution is shown. This protocol has two parts; one is certificate generation for access point public keys, the other one is distribution of the public keys. The part between operator and the TTP is offline. This part of the protocol runs during set-up, before the deployment of the access points in the field.</w:t>
+        <w:t xml:space="preserve">, a generic model for public key distribution is shown. This protocol has two parts; one is certificate generation for access point public keys, the other one is distribution of the public keys. The part between operator and the TTP is </w:t>
+      </w:r>
+      <w:r>
+        <w:rPr>
+          <w:rFonts w:cs="Helvetica"/>
+          <w:szCs w:val="20"/>
+        </w:rPr>
+        <w:t>offline</w:t>
+      </w:r>
+      <w:r>
+        <w:rPr>
+          <w:rFonts w:cs="Helvetica"/>
+          <w:szCs w:val="20"/>
+        </w:rPr>
+        <w:t>; it</w:t>
+      </w:r>
+      <w:r>
+        <w:rPr>
+          <w:rFonts w:cs="Helvetica"/>
+          <w:szCs w:val="20"/>
+        </w:rPr>
+        <w:t xml:space="preserve"> runs during set-up, before the deployment of the access points in the field.</w:t>
       </w:r>
     </w:p>
     <w:p>
@@ -3131,15 +3447,39 @@
         <w:pStyle w:val="IEEEParagraph"/>
       </w:pPr>
       <w:r>
-        <w:t>Unit tests cover protocol behaviours under low pressure. In these tests there is only one user, and this user performs the same protocol every minute. These tests are done to ensure that a module of the system, in this case protocols, are fit for use.</w:t>
-      </w:r>
-    </w:p>
-    <w:p>
-      <w:pPr>
-        <w:pStyle w:val="IEEEParagraph"/>
-      </w:pPr>
-      <w:r>
-        <w:t xml:space="preserve">As discussed earlier some protocols show similarity considering packet sizes and </w:t>
+        <w:t>Unit tests cover protocol behaviours under low pressure. In these tests there is only one user, and this user performs the same protocol every minute. These</w:t>
+      </w:r>
+      <w:r>
+        <w:t xml:space="preserve"> tests are done to ensure that</w:t>
+      </w:r>
+      <w:r>
+        <w:t xml:space="preserve"> module</w:t>
+      </w:r>
+      <w:r>
+        <w:t>s</w:t>
+      </w:r>
+      <w:r>
+        <w:t xml:space="preserve"> of the system</w:t>
+      </w:r>
+      <w:r>
+        <w:t xml:space="preserve"> </w:t>
+      </w:r>
+      <w:r>
+        <w:t>are fit for use.</w:t>
+      </w:r>
+    </w:p>
+    <w:p>
+      <w:pPr>
+        <w:pStyle w:val="IEEEParagraph"/>
+      </w:pPr>
+      <w:r>
+        <w:t>As discussed earlier some protocols show similarity considering packet sizes</w:t>
+      </w:r>
+      <w:r>
+        <w:t>, cryptographic operations</w:t>
+      </w:r>
+      <w:r>
+        <w:t xml:space="preserve"> and </w:t>
       </w:r>
       <w:r>
         <w:t>packet routes. Since there would be no difference between unit tests of protocols that are in the same group, there is one result chart for a particular group of protocols.</w:t>
@@ -3168,15 +3508,13 @@
         <w:pStyle w:val="IEEEParagraph"/>
       </w:pPr>
       <w:r>
-        <w:t>As discussed earlier end-to-end two-way protocols deliver same sized packets from clients to TTP and vice-versa. The cryptographic operations and their turns are the same between these protocols.</w:t>
-      </w:r>
-    </w:p>
-    <w:p>
-      <w:pPr>
-        <w:pStyle w:val="IEEEParagraph"/>
-      </w:pPr>
-      <w:r>
-        <w:t xml:space="preserve">Unit tests for this kind of protocols consist of a user, running the same protocol every minute. Charts present the average delay of the packet delivery over time. In this simulation the user sends the packet to a serving access point and the packet hops 2 times in the mesh backbone until it reaches the gateway. Gateway forwards the packet to operator and operator transmits the packet to TTP. TTP processes this packet and sends it back to the client through the same route. </w:t>
+        <w:t xml:space="preserve">Unit tests for </w:t>
+      </w:r>
+      <w:r>
+        <w:t>end-to-end two-way</w:t>
+      </w:r>
+      <w:r>
+        <w:t xml:space="preserve"> protocols consist of a user, running the same protocol every minute. Charts present the average delay of packet delivery over time. In this simulation the user sends the packet to a serving access point and the packet hops 2 times in the mesh backbone until it reaches the gateway. Gateway forwards the packet to operator and operator transmits the packet to TTP. TTP processes this packet and sends it back to the client through the same route. </w:t>
       </w:r>
     </w:p>
     <w:p>
@@ -3197,6 +3535,7 @@
           <w:noProof/>
           <w:lang w:val="en-US" w:eastAsia="en-US"/>
         </w:rPr>
+        <w:lastRenderedPageBreak/>
         <w:drawing>
           <wp:inline distT="0" distB="0" distL="0" distR="0" wp14:anchorId="634C8C9E" wp14:editId="0C924A4F">
             <wp:extent cx="2716343" cy="1834515"/>
@@ -3308,11 +3647,7 @@
         <w:t>a</w:t>
       </w:r>
       <w:r>
-        <w:t xml:space="preserve"> delay of 0.3 </w:t>
-      </w:r>
-      <w:r>
-        <w:lastRenderedPageBreak/>
-        <w:t>second</w:t>
+        <w:t xml:space="preserve"> delay of 0.3 second</w:t>
       </w:r>
       <w:r>
         <w:t xml:space="preserve"> </w:t>
@@ -3569,6 +3904,7 @@
         <w:pStyle w:val="IEEEParagraph"/>
       </w:pPr>
       <w:r>
+        <w:lastRenderedPageBreak/>
         <w:t xml:space="preserve">Unit test for Seamless Mobility and Seamless Roaming protocols consists of a client changes serving access point every minute. Client is located in between two access points and these access points are both eligible for service. Since these protocols must be seamless to the user it is important to get reasonable delays for these protocols. </w:t>
       </w:r>
     </w:p>
@@ -3590,7 +3926,6 @@
           <w:noProof/>
           <w:lang w:val="en-US" w:eastAsia="en-US"/>
         </w:rPr>
-        <w:lastRenderedPageBreak/>
         <w:drawing>
           <wp:inline distT="0" distB="0" distL="0" distR="0" wp14:anchorId="0E33C039" wp14:editId="0EE4A530">
             <wp:extent cx="2883594" cy="1942888"/>
@@ -3860,6 +4195,7 @@
         <w:pStyle w:val="IEEEHeading1"/>
       </w:pPr>
       <w:r>
+        <w:lastRenderedPageBreak/>
         <w:t>Conclusion</w:t>
       </w:r>
     </w:p>
@@ -3900,7 +4236,6 @@
         <w:pStyle w:val="IEEEParagraph"/>
       </w:pPr>
       <w:r>
-        <w:lastRenderedPageBreak/>
         <w:t>Results</w:t>
       </w:r>
       <w:r>
@@ -3916,7 +4251,12 @@
         <w:t>the system</w:t>
       </w:r>
       <w:r>
-        <w:t xml:space="preserve"> is a combination of these protocols. </w:t>
+        <w:t xml:space="preserve"> is a combination of these protocols.</w:t>
+      </w:r>
+      <w:bookmarkStart w:id="0" w:name="_GoBack"/>
+      <w:bookmarkEnd w:id="0"/>
+      <w:r>
+        <w:t xml:space="preserve"> </w:t>
       </w:r>
       <w:r>
         <w:t>Unit tests show that the proposed system is a considerable and an effective pre-payment system.</w:t>
@@ -3938,8 +4278,14 @@
       <w:pPr>
         <w:pStyle w:val="IEEEReferenceItem"/>
       </w:pPr>
-      <w:r>
-        <w:t>Akyildiz, I. F., Wang, X.,</w:t>
+      <w:proofErr w:type="spellStart"/>
+      <w:r>
+        <w:lastRenderedPageBreak/>
+        <w:t>Akyildiz</w:t>
+      </w:r>
+      <w:proofErr w:type="spellEnd"/>
+      <w:r>
+        <w:t>, I. F., Wang, X.,</w:t>
       </w:r>
       <w:r>
         <w:t xml:space="preserve"> </w:t>
@@ -4011,12 +4357,33 @@
           <w:szCs w:val="16"/>
         </w:rPr>
       </w:pPr>
+      <w:proofErr w:type="spellStart"/>
       <w:r>
         <w:rPr>
           <w:szCs w:val="16"/>
         </w:rPr>
-        <w:lastRenderedPageBreak/>
-        <w:t xml:space="preserve">Rivest, R., Shamir, A., and Adleman, L. (1978) A method for obtaining digital signatures and public-key cryptosystems, </w:t>
+        <w:t>Rivest</w:t>
+      </w:r>
+      <w:proofErr w:type="spellEnd"/>
+      <w:r>
+        <w:rPr>
+          <w:szCs w:val="16"/>
+        </w:rPr>
+        <w:t xml:space="preserve">, R., Shamir, A., and </w:t>
+      </w:r>
+      <w:proofErr w:type="spellStart"/>
+      <w:r>
+        <w:rPr>
+          <w:szCs w:val="16"/>
+        </w:rPr>
+        <w:t>Adleman</w:t>
+      </w:r>
+      <w:proofErr w:type="spellEnd"/>
+      <w:r>
+        <w:rPr>
+          <w:szCs w:val="16"/>
+        </w:rPr>
+        <w:t xml:space="preserve">, L. (1978) A method for obtaining digital signatures and public-key cryptosystems, </w:t>
       </w:r>
       <w:r>
         <w:rPr>
@@ -4092,8 +4459,17 @@
           <w:i/>
           <w:szCs w:val="16"/>
         </w:rPr>
-        <w:t>Person Education, Inc</w:t>
-      </w:r>
+        <w:t xml:space="preserve">Person Education, </w:t>
+      </w:r>
+      <w:proofErr w:type="spellStart"/>
+      <w:r>
+        <w:rPr>
+          <w:i/>
+          <w:szCs w:val="16"/>
+        </w:rPr>
+        <w:t>Inc</w:t>
+      </w:r>
+      <w:proofErr w:type="spellEnd"/>
     </w:p>
     <w:p>
       <w:pPr>
@@ -4122,7 +4498,39 @@
           <w:szCs w:val="16"/>
           <w:shd w:val="clear" w:color="auto" w:fill="FFFFFF"/>
         </w:rPr>
-        <w:t xml:space="preserve">Kai Yang, Jian-feng Ma, Zi-hui Miao (2009) </w:t>
+        <w:t xml:space="preserve">Kai Yang, </w:t>
+      </w:r>
+      <w:proofErr w:type="spellStart"/>
+      <w:r>
+        <w:rPr>
+          <w:szCs w:val="16"/>
+          <w:shd w:val="clear" w:color="auto" w:fill="FFFFFF"/>
+        </w:rPr>
+        <w:t>Jian-feng</w:t>
+      </w:r>
+      <w:proofErr w:type="spellEnd"/>
+      <w:r>
+        <w:rPr>
+          <w:szCs w:val="16"/>
+          <w:shd w:val="clear" w:color="auto" w:fill="FFFFFF"/>
+        </w:rPr>
+        <w:t xml:space="preserve"> Ma, </w:t>
+      </w:r>
+      <w:proofErr w:type="spellStart"/>
+      <w:r>
+        <w:rPr>
+          <w:szCs w:val="16"/>
+          <w:shd w:val="clear" w:color="auto" w:fill="FFFFFF"/>
+        </w:rPr>
+        <w:t>Zi-hui</w:t>
+      </w:r>
+      <w:proofErr w:type="spellEnd"/>
+      <w:r>
+        <w:rPr>
+          <w:szCs w:val="16"/>
+          <w:shd w:val="clear" w:color="auto" w:fill="FFFFFF"/>
+        </w:rPr>
+        <w:t xml:space="preserve"> Miao (2009) </w:t>
       </w:r>
       <w:r>
         <w:rPr>

</xml_diff>

<commit_message>
paper1 images and suna edits are done
</commit_message>
<xml_diff>
--- a/paper1.docx
+++ b/paper1.docx
@@ -1,6 +1,6 @@
 
 <file path=word/document.xml><?xml version="1.0" encoding="utf-8"?>
-<w:document xmlns:ve="http://schemas.openxmlformats.org/markup-compatibility/2006" xmlns:o="urn:schemas-microsoft-com:office:office" xmlns:r="http://schemas.openxmlformats.org/officeDocument/2006/relationships" xmlns:m="http://schemas.openxmlformats.org/officeDocument/2006/math" xmlns:v="urn:schemas-microsoft-com:vml" xmlns:wp="http://schemas.openxmlformats.org/drawingml/2006/wordprocessingDrawing" xmlns:w10="urn:schemas-microsoft-com:office:word" xmlns:w="http://schemas.openxmlformats.org/wordprocessingml/2006/main" xmlns:wne="http://schemas.microsoft.com/office/word/2006/wordml">
+<w:document xmlns:wpc="http://schemas.microsoft.com/office/word/2010/wordprocessingCanvas" xmlns:mo="http://schemas.microsoft.com/office/mac/office/2008/main" xmlns:mc="http://schemas.openxmlformats.org/markup-compatibility/2006" xmlns:mv="urn:schemas-microsoft-com:mac:vml" xmlns:o="urn:schemas-microsoft-com:office:office" xmlns:r="http://schemas.openxmlformats.org/officeDocument/2006/relationships" xmlns:m="http://schemas.openxmlformats.org/officeDocument/2006/math" xmlns:v="urn:schemas-microsoft-com:vml" xmlns:wp14="http://schemas.microsoft.com/office/word/2010/wordprocessingDrawing" xmlns:wp="http://schemas.openxmlformats.org/drawingml/2006/wordprocessingDrawing" xmlns:w10="urn:schemas-microsoft-com:office:word" xmlns:w="http://schemas.openxmlformats.org/wordprocessingml/2006/main" xmlns:w14="http://schemas.microsoft.com/office/word/2010/wordml" xmlns:wpg="http://schemas.microsoft.com/office/word/2010/wordprocessingGroup" xmlns:wpi="http://schemas.microsoft.com/office/word/2010/wordprocessingInk" xmlns:wne="http://schemas.microsoft.com/office/word/2006/wordml" xmlns:wps="http://schemas.microsoft.com/office/word/2010/wordprocessingShape" mc:Ignorable="w14 wp14">
   <w:body>
     <w:p>
       <w:pPr>
@@ -474,7 +474,7 @@
           <w:insideH w:val="single" w:sz="4" w:space="0" w:color="auto"/>
           <w:insideV w:val="single" w:sz="4" w:space="0" w:color="auto"/>
         </w:tblBorders>
-        <w:tblLook w:val="04A0"/>
+        <w:tblLook w:val="04A0" w:firstRow="1" w:lastRow="0" w:firstColumn="1" w:lastColumn="0" w:noHBand="0" w:noVBand="1"/>
       </w:tblPr>
       <w:tblGrid>
         <w:gridCol w:w="1626"/>
@@ -497,10 +497,10 @@
               <w:rPr>
                 <w:noProof/>
                 <w:sz w:val="24"/>
-                <w:lang w:val="tr-TR" w:eastAsia="tr-TR"/>
+                <w:lang w:val="en-US" w:eastAsia="en-US"/>
               </w:rPr>
               <w:drawing>
-                <wp:inline distT="0" distB="0" distL="0" distR="0">
+                <wp:inline distT="0" distB="0" distL="0" distR="0" wp14:anchorId="4C5CE96E" wp14:editId="2373FDA6">
                   <wp:extent cx="190500" cy="238125"/>
                   <wp:effectExtent l="19050" t="0" r="0" b="0"/>
                   <wp:docPr id="1" name="Picture 2" descr="Description: D:\My Documents\albert\tt proje\phone.png"/>
@@ -517,7 +517,7 @@
                           </pic:cNvPicPr>
                         </pic:nvPicPr>
                         <pic:blipFill>
-                          <a:blip r:embed="rId5"/>
+                          <a:blip r:embed="rId6"/>
                           <a:srcRect/>
                           <a:stretch>
                             <a:fillRect/>
@@ -590,10 +590,10 @@
               <w:rPr>
                 <w:noProof/>
                 <w:sz w:val="24"/>
-                <w:lang w:val="tr-TR" w:eastAsia="tr-TR"/>
+                <w:lang w:val="en-US" w:eastAsia="en-US"/>
               </w:rPr>
               <w:drawing>
-                <wp:inline distT="0" distB="0" distL="0" distR="0">
+                <wp:inline distT="0" distB="0" distL="0" distR="0" wp14:anchorId="33D6973B" wp14:editId="4A7488AD">
                   <wp:extent cx="238125" cy="295275"/>
                   <wp:effectExtent l="19050" t="0" r="9525" b="0"/>
                   <wp:docPr id="2" name="Picture 3" descr="Description: D:\My Documents\albert\tt proje\accessPoint.png"/>
@@ -610,7 +610,7 @@
                           </pic:cNvPicPr>
                         </pic:nvPicPr>
                         <pic:blipFill>
-                          <a:blip r:embed="rId6"/>
+                          <a:blip r:embed="rId7"/>
                           <a:srcRect/>
                           <a:stretch>
                             <a:fillRect/>
@@ -661,23 +661,7 @@
                 <w:sz w:val="16"/>
                 <w:szCs w:val="16"/>
               </w:rPr>
-              <w:t xml:space="preserve">Access Point (AP). From now on in this document, it is called as AP, but please </w:t>
-            </w:r>
-            <w:proofErr w:type="gramStart"/>
-            <w:r>
-              <w:rPr>
-                <w:sz w:val="16"/>
-                <w:szCs w:val="16"/>
-              </w:rPr>
-              <w:t>note</w:t>
-            </w:r>
-            <w:proofErr w:type="gramEnd"/>
-            <w:r>
-              <w:rPr>
-                <w:sz w:val="16"/>
-                <w:szCs w:val="16"/>
-              </w:rPr>
-              <w:t xml:space="preserve"> that it also has routing capability.</w:t>
+              <w:t>Access Point (AP). From now on in this document, it is called as AP, but please note that it also has routing capability.</w:t>
             </w:r>
           </w:p>
         </w:tc>
@@ -700,10 +684,10 @@
                 <w:rFonts w:eastAsia="Calibri"/>
                 <w:noProof/>
                 <w:sz w:val="24"/>
-                <w:lang w:val="tr-TR" w:eastAsia="tr-TR"/>
+                <w:lang w:val="en-US" w:eastAsia="en-US"/>
               </w:rPr>
               <w:drawing>
-                <wp:inline distT="0" distB="0" distL="0" distR="0">
+                <wp:inline distT="0" distB="0" distL="0" distR="0" wp14:anchorId="73AC314E" wp14:editId="2FEC8316">
                   <wp:extent cx="866775" cy="647700"/>
                   <wp:effectExtent l="19050" t="0" r="9525" b="0"/>
                   <wp:docPr id="3" name="Picture 4" descr="Description: D:\My Documents\albert\tt proje\cloudWithoutDots.png"/>
@@ -720,7 +704,7 @@
                           </pic:cNvPicPr>
                         </pic:nvPicPr>
                         <pic:blipFill>
-                          <a:blip r:embed="rId7"/>
+                          <a:blip r:embed="rId8"/>
                           <a:srcRect/>
                           <a:stretch>
                             <a:fillRect/>
@@ -793,10 +777,10 @@
               <w:rPr>
                 <w:noProof/>
                 <w:sz w:val="24"/>
-                <w:lang w:val="tr-TR" w:eastAsia="tr-TR"/>
+                <w:lang w:val="en-US" w:eastAsia="en-US"/>
               </w:rPr>
               <w:drawing>
-                <wp:inline distT="0" distB="0" distL="0" distR="0">
+                <wp:inline distT="0" distB="0" distL="0" distR="0" wp14:anchorId="1F6D9F50" wp14:editId="4B857C01">
                   <wp:extent cx="209550" cy="257175"/>
                   <wp:effectExtent l="19050" t="0" r="0" b="0"/>
                   <wp:docPr id="4" name="Picture 5" descr="Description: D:\My Documents\albert\tt proje\gateway.png"/>
@@ -813,7 +797,7 @@
                           </pic:cNvPicPr>
                         </pic:nvPicPr>
                         <pic:blipFill>
-                          <a:blip r:embed="rId8"/>
+                          <a:blip r:embed="rId9"/>
                           <a:srcRect/>
                           <a:stretch>
                             <a:fillRect/>
@@ -854,7 +838,7 @@
               <w:tabs>
                 <w:tab w:val="left" w:pos="1080"/>
               </w:tabs>
-              <w:spacing w:beforeLines="100" w:afterLines="100"/>
+              <w:spacing w:beforeLines="100" w:before="240" w:afterLines="100" w:after="240"/>
               <w:jc w:val="center"/>
               <w:rPr>
                 <w:sz w:val="16"/>
@@ -888,10 +872,10 @@
               <w:rPr>
                 <w:noProof/>
                 <w:sz w:val="24"/>
-                <w:lang w:val="tr-TR" w:eastAsia="tr-TR"/>
+                <w:lang w:val="en-US" w:eastAsia="en-US"/>
               </w:rPr>
               <w:drawing>
-                <wp:inline distT="0" distB="0" distL="0" distR="0">
+                <wp:inline distT="0" distB="0" distL="0" distR="0" wp14:anchorId="5AF31831" wp14:editId="3AF3E3DF">
                   <wp:extent cx="219075" cy="266700"/>
                   <wp:effectExtent l="19050" t="0" r="9525" b="0"/>
                   <wp:docPr id="5" name="Picture 6" descr="Description: D:\My Documents\albert\tt proje\operator.png"/>
@@ -908,7 +892,7 @@
                           </pic:cNvPicPr>
                         </pic:nvPicPr>
                         <pic:blipFill>
-                          <a:blip r:embed="rId9"/>
+                          <a:blip r:embed="rId10"/>
                           <a:srcRect/>
                           <a:stretch>
                             <a:fillRect/>
@@ -982,10 +966,10 @@
                 <w:rFonts w:eastAsia="Calibri"/>
                 <w:noProof/>
                 <w:sz w:val="24"/>
-                <w:lang w:val="tr-TR" w:eastAsia="tr-TR"/>
+                <w:lang w:val="en-US" w:eastAsia="en-US"/>
               </w:rPr>
               <w:drawing>
-                <wp:inline distT="0" distB="0" distL="0" distR="0">
+                <wp:inline distT="0" distB="0" distL="0" distR="0" wp14:anchorId="3979B435" wp14:editId="0D033910">
                   <wp:extent cx="400050" cy="314325"/>
                   <wp:effectExtent l="19050" t="0" r="0" b="0"/>
                   <wp:docPr id="6" name="Picture 7" descr="Description: D:\My Documents\albert\tt proje\trustedThirdParty.png"/>
@@ -1002,7 +986,7 @@
                           </pic:cNvPicPr>
                         </pic:nvPicPr>
                         <pic:blipFill>
-                          <a:blip r:embed="rId10"/>
+                          <a:blip r:embed="rId11"/>
                           <a:srcRect/>
                           <a:stretch>
                             <a:fillRect/>
@@ -1043,7 +1027,7 @@
               <w:tabs>
                 <w:tab w:val="left" w:pos="1080"/>
               </w:tabs>
-              <w:spacing w:beforeLines="100" w:afterLines="100"/>
+              <w:spacing w:beforeLines="100" w:before="240" w:afterLines="100" w:after="240"/>
               <w:jc w:val="center"/>
               <w:rPr>
                 <w:sz w:val="16"/>
@@ -1082,11 +1066,11 @@
       <w:r>
         <w:rPr>
           <w:noProof/>
-          <w:lang w:val="tr-TR" w:eastAsia="tr-TR"/>
+          <w:lang w:val="en-US" w:eastAsia="en-US"/>
         </w:rPr>
         <w:lastRenderedPageBreak/>
         <w:drawing>
-          <wp:inline distT="0" distB="0" distL="0" distR="0">
+          <wp:inline distT="0" distB="0" distL="0" distR="0" wp14:anchorId="4FB0CC31" wp14:editId="4C96422D">
             <wp:extent cx="2562225" cy="2470235"/>
             <wp:effectExtent l="19050" t="0" r="9525" b="0"/>
             <wp:docPr id="7" name="Picture 3" descr="C:\Users\SUUSER\Desktop\Dersler\Tez\mobilityDocument\fullTop.png"/>
@@ -1103,7 +1087,7 @@
                     </pic:cNvPicPr>
                   </pic:nvPicPr>
                   <pic:blipFill>
-                    <a:blip r:embed="rId11"/>
+                    <a:blip r:embed="rId12"/>
                     <a:srcRect/>
                     <a:stretch>
                       <a:fillRect/>
@@ -1141,21 +1125,12 @@
           <w:szCs w:val="16"/>
         </w:rPr>
       </w:pPr>
-      <w:proofErr w:type="gramStart"/>
       <w:r>
         <w:rPr>
           <w:sz w:val="16"/>
           <w:szCs w:val="16"/>
         </w:rPr>
-        <w:t>Figure 1.</w:t>
-      </w:r>
-      <w:proofErr w:type="gramEnd"/>
-      <w:r>
-        <w:rPr>
-          <w:sz w:val="16"/>
-          <w:szCs w:val="16"/>
-        </w:rPr>
-        <w:t xml:space="preserve"> Network Topology</w:t>
+        <w:t>Figure 1. Network Topology</w:t>
       </w:r>
     </w:p>
     <w:p>
@@ -1873,7 +1848,15 @@
               <w:sz w:val="20"/>
               <w:szCs w:val="20"/>
             </w:rPr>
-            <m:t>(IV)</m:t>
+            <m:t>(I</m:t>
+          </m:r>
+          <m:r>
+            <w:rPr>
+              <w:rFonts w:ascii="Cambria Math" w:hAnsi="Cambria Math"/>
+              <w:sz w:val="20"/>
+              <w:szCs w:val="20"/>
+            </w:rPr>
+            <m:t>V)</m:t>
           </m:r>
         </m:oMath>
       </m:oMathPara>
@@ -2298,18 +2281,15 @@
     </w:p>
     <w:p>
       <w:pPr>
-        <w:spacing w:before="100"/>
-        <w:jc w:val="both"/>
-        <w:rPr>
-          <w:rFonts w:cs="Helvetica"/>
-          <w:sz w:val="20"/>
-          <w:szCs w:val="20"/>
-        </w:rPr>
-      </w:pPr>
-      <w:r>
-        <w:rPr>
-          <w:rFonts w:cs="Helvetica"/>
-          <w:sz w:val="20"/>
+        <w:pStyle w:val="IEEEParagraph"/>
+        <w:rPr>
+          <w:rFonts w:cs="Helvetica"/>
+          <w:szCs w:val="20"/>
+        </w:rPr>
+      </w:pPr>
+      <w:r>
+        <w:rPr>
+          <w:rFonts w:cs="Helvetica"/>
           <w:szCs w:val="20"/>
         </w:rPr>
         <w:t>Aliases are temporary identifiers for clients.</w:t>
@@ -2317,7 +2297,6 @@
       <w:r>
         <w:rPr>
           <w:rFonts w:cs="Helvetica"/>
-          <w:sz w:val="20"/>
           <w:szCs w:val="20"/>
         </w:rPr>
         <w:t xml:space="preserve"> They</w:t>
@@ -2325,92 +2304,41 @@
       <w:r>
         <w:rPr>
           <w:rFonts w:cs="Helvetica"/>
-          <w:sz w:val="20"/>
           <w:szCs w:val="20"/>
         </w:rPr>
         <w:t xml:space="preserve"> change frequently using a secure protocol. </w:t>
       </w:r>
-      <w:proofErr w:type="gramStart"/>
-      <w:r>
-        <w:rPr>
-          <w:rFonts w:cs="Helvetica"/>
-          <w:sz w:val="20"/>
-          <w:szCs w:val="20"/>
-        </w:rPr>
-        <w:t xml:space="preserve">By changing </w:t>
-      </w:r>
-      <w:r>
-        <w:rPr>
-          <w:rFonts w:cs="Helvetica"/>
-          <w:sz w:val="20"/>
-          <w:szCs w:val="20"/>
-        </w:rPr>
-        <w:t>like so</w:t>
-      </w:r>
-      <w:r>
-        <w:rPr>
-          <w:rFonts w:cs="Helvetica"/>
-          <w:sz w:val="20"/>
-          <w:szCs w:val="20"/>
-        </w:rPr>
-        <w:t xml:space="preserve">, anonymity </w:t>
-      </w:r>
-      <w:r>
-        <w:rPr>
-          <w:rFonts w:cs="Helvetica"/>
-          <w:sz w:val="20"/>
-          <w:szCs w:val="20"/>
-        </w:rPr>
-        <w:t xml:space="preserve">is achieved </w:t>
-      </w:r>
-      <w:r>
-        <w:rPr>
-          <w:rFonts w:cs="Helvetica"/>
-          <w:sz w:val="20"/>
-          <w:szCs w:val="20"/>
-        </w:rPr>
-        <w:t xml:space="preserve">in </w:t>
-      </w:r>
-      <w:r>
-        <w:rPr>
-          <w:rFonts w:cs="Helvetica"/>
-          <w:sz w:val="20"/>
-          <w:szCs w:val="20"/>
-        </w:rPr>
-        <w:t>the</w:t>
-      </w:r>
-      <w:r>
-        <w:rPr>
-          <w:rFonts w:cs="Helvetica"/>
-          <w:sz w:val="20"/>
-          <w:szCs w:val="20"/>
-        </w:rPr>
-        <w:t xml:space="preserve"> system to some extent.</w:t>
-      </w:r>
-      <w:proofErr w:type="gramEnd"/>
-      <w:r>
-        <w:rPr>
-          <w:rFonts w:cs="Helvetica"/>
-          <w:sz w:val="20"/>
-          <w:szCs w:val="20"/>
-        </w:rPr>
-        <w:t xml:space="preserve"> </w:t>
-      </w:r>
-    </w:p>
-    <w:p>
-      <w:pPr>
-        <w:spacing w:before="100"/>
-        <w:jc w:val="both"/>
-        <w:rPr>
-          <w:rFonts w:cs="Helvetica"/>
-          <w:sz w:val="20"/>
-          <w:szCs w:val="20"/>
-        </w:rPr>
-      </w:pPr>
-      <w:r>
-        <w:rPr>
-          <w:rFonts w:cs="Helvetica"/>
-          <w:sz w:val="20"/>
+      <w:proofErr w:type="spellStart"/>
+      <w:r>
+        <w:rPr>
+          <w:rFonts w:cs="Helvetica"/>
+          <w:szCs w:val="20"/>
+        </w:rPr>
+        <w:t>Anonimity</w:t>
+      </w:r>
+      <w:proofErr w:type="spellEnd"/>
+      <w:r>
+        <w:rPr>
+          <w:rFonts w:cs="Helvetica"/>
+          <w:szCs w:val="20"/>
+        </w:rPr>
+        <w:t xml:space="preserve"> is achieved by changing aliases as previously stated way however it is durable to some extent</w:t>
+      </w:r>
+      <w:r>
+        <w:rPr>
+          <w:rFonts w:cs="Helvetica"/>
+          <w:szCs w:val="20"/>
+        </w:rPr>
+        <w:t>.</w:t>
+      </w:r>
+    </w:p>
+    <w:p>
+      <w:pPr>
+        <w:pStyle w:val="IEEEParagraph"/>
+      </w:pPr>
+      <w:r>
+        <w:rPr>
+          <w:rFonts w:cs="Helvetica"/>
           <w:szCs w:val="20"/>
         </w:rPr>
         <w:t>The s</w:t>
@@ -2418,7 +2346,6 @@
       <w:r>
         <w:rPr>
           <w:rFonts w:cs="Helvetica"/>
-          <w:sz w:val="20"/>
           <w:szCs w:val="20"/>
         </w:rPr>
         <w:t xml:space="preserve">erial number (SN) of the </w:t>
@@ -2426,7 +2353,6 @@
       <w:r>
         <w:rPr>
           <w:rFonts w:cs="Helvetica"/>
-          <w:sz w:val="20"/>
           <w:szCs w:val="20"/>
         </w:rPr>
         <w:t>CC</w:t>
@@ -2434,7 +2360,6 @@
       <w:r>
         <w:rPr>
           <w:rFonts w:cs="Helvetica"/>
-          <w:sz w:val="20"/>
           <w:szCs w:val="20"/>
         </w:rPr>
         <w:t xml:space="preserve">, which is bought from </w:t>
@@ -2442,7 +2367,6 @@
       <w:r>
         <w:rPr>
           <w:rFonts w:cs="Helvetica"/>
-          <w:sz w:val="20"/>
           <w:szCs w:val="20"/>
         </w:rPr>
         <w:t>an operator</w:t>
@@ -2450,7 +2374,6 @@
       <w:r>
         <w:rPr>
           <w:rFonts w:cs="Helvetica"/>
-          <w:sz w:val="20"/>
           <w:szCs w:val="20"/>
         </w:rPr>
         <w:t>, will be used as a base for client’s aliases. An alias will be computed by performing</w:t>
@@ -2458,7 +2381,6 @@
       <w:r>
         <w:rPr>
           <w:rFonts w:cs="Helvetica"/>
-          <w:sz w:val="20"/>
           <w:szCs w:val="20"/>
         </w:rPr>
         <w:t xml:space="preserve"> the</w:t>
@@ -2466,7 +2388,6 @@
       <w:r>
         <w:rPr>
           <w:rFonts w:cs="Helvetica"/>
-          <w:sz w:val="20"/>
           <w:szCs w:val="20"/>
         </w:rPr>
         <w:t xml:space="preserve"> following operations:</w:t>
@@ -2493,19 +2414,9 @@
           <w:sz w:val="20"/>
           <w:szCs w:val="20"/>
         </w:rPr>
-        <w:t xml:space="preserve">Client will pick a random 128-bit unsigned number and call it his </w:t>
-      </w:r>
-      <w:proofErr w:type="gramStart"/>
-      <w:r>
-        <w:rPr>
-          <w:rFonts w:ascii="Times New Roman" w:hAnsi="Times New Roman" w:cs="Helvetica"/>
-          <w:sz w:val="20"/>
-          <w:szCs w:val="20"/>
-        </w:rPr>
-        <w:t xml:space="preserve">nonce </w:t>
+        <w:t xml:space="preserve">Client will pick a random 128-bit unsigned number and call it his nonce </w:t>
       </w:r>
       <m:oMath>
-        <w:proofErr w:type="gramEnd"/>
         <m:sSub>
           <m:sSubPr>
             <m:ctrlPr>
@@ -2958,7 +2869,37 @@
         <w:t xml:space="preserve">Initial Authorization, Reuse of a Connection Card, Disconnection, Change Alias </w:t>
       </w:r>
       <w:r>
-        <w:t>protocols. These protocols transmit same sized packets from client to TTP. TTP does same cryptographic operations on the packet and forwards the packet to the client. In this protocols client performs an encryption over a 384-bit packet using RSA-2048 sends it to the TTP. TTP decrypts this cipher using RSA-2048 private key and signs 256-bit data using RSA-2048 private key. TTP sends this signed data to client through mesh backbone. Every station receiving the encrypted and signed packet; verifies the signature and forwards the original packet until it reaches the destination.</w:t>
+        <w:t xml:space="preserve">protocols. These protocols transmit </w:t>
+      </w:r>
+      <w:r>
+        <w:t>equally</w:t>
+      </w:r>
+      <w:r>
+        <w:t xml:space="preserve"> sized packets from client to TTP. TTP </w:t>
+      </w:r>
+      <w:r>
+        <w:t>executes the</w:t>
+      </w:r>
+      <w:r>
+        <w:t xml:space="preserve"> same cryptographic operations on the packet and forwards the packet to the client. In </w:t>
+      </w:r>
+      <w:r>
+        <w:t>these</w:t>
+      </w:r>
+      <w:r>
+        <w:t xml:space="preserve"> protocols client performs an encryption over a 384-bit packet using RSA-2048</w:t>
+      </w:r>
+      <w:r>
+        <w:t xml:space="preserve"> and</w:t>
+      </w:r>
+      <w:r>
+        <w:t xml:space="preserve"> sends it to the TTP. TTP decrypts this cipher using RSA-2048 private key </w:t>
+      </w:r>
+      <w:r>
+        <w:t>then</w:t>
+      </w:r>
+      <w:r>
+        <w:t xml:space="preserve"> signs 256-bit data using RSA-2048 private key. TTP sends this signed data to client through mesh backbone. Every station receiving the encrypted and signed packet; verifies the signature and forwards the original packet until it reaches the destination.</w:t>
       </w:r>
     </w:p>
     <w:p>
@@ -2968,11 +2909,11 @@
       <w:r>
         <w:rPr>
           <w:noProof/>
-          <w:lang w:val="tr-TR" w:eastAsia="tr-TR"/>
+          <w:lang w:val="en-US" w:eastAsia="en-US"/>
         </w:rPr>
         <w:lastRenderedPageBreak/>
         <w:drawing>
-          <wp:inline distT="0" distB="0" distL="0" distR="0">
+          <wp:inline distT="0" distB="0" distL="0" distR="0" wp14:anchorId="3B75920A" wp14:editId="28704D5F">
             <wp:extent cx="3190875" cy="3219450"/>
             <wp:effectExtent l="19050" t="0" r="9525" b="0"/>
             <wp:docPr id="9" name="Picture 1" descr="C:\Users\SUUSER\Desktop\paper images\protocols\end-to-end.png"/>
@@ -2989,7 +2930,7 @@
                     </pic:cNvPicPr>
                   </pic:nvPicPr>
                   <pic:blipFill>
-                    <a:blip r:embed="rId12"/>
+                    <a:blip r:embed="rId13"/>
                     <a:srcRect/>
                     <a:stretch>
                       <a:fillRect/>
@@ -3027,21 +2968,12 @@
           <w:szCs w:val="16"/>
         </w:rPr>
       </w:pPr>
-      <w:proofErr w:type="gramStart"/>
       <w:r>
         <w:rPr>
           <w:sz w:val="16"/>
           <w:szCs w:val="16"/>
         </w:rPr>
-        <w:t>Figure 2.</w:t>
-      </w:r>
-      <w:proofErr w:type="gramEnd"/>
-      <w:r>
-        <w:rPr>
-          <w:sz w:val="16"/>
-          <w:szCs w:val="16"/>
-        </w:rPr>
-        <w:t xml:space="preserve"> End-to-End Two Way Protocol Flow</w:t>
+        <w:t>Figure 2. End-to-End Two Way Protocol Flow</w:t>
       </w:r>
     </w:p>
     <w:p>
@@ -3072,7 +3004,13 @@
         <w:pStyle w:val="IEEEParagraph"/>
       </w:pPr>
       <w:r>
-        <w:t xml:space="preserve">Reuse of a Connection Card protocol is used when a user does not finish the tokens in a connection card and would like to use the remaining tokens at a later time. Initial Authorization and Reuse of a Connection Card protocols only differ in </w:t>
+        <w:t>Reuse of a Connection Card protocol is used when a user does not finish the tokens in a connection card and would like to use the remaining tokens at a later time. Initial Authorization and Reuse of a Connection Card protocols only differ in</w:t>
+      </w:r>
+      <w:r>
+        <w:t xml:space="preserve"> their</w:t>
+      </w:r>
+      <w:r>
+        <w:t xml:space="preserve"> </w:t>
       </w:r>
       <w:r>
         <w:t>hash token index</w:t>
@@ -3086,13 +3024,29 @@
         <w:pStyle w:val="IEEEParagraph"/>
       </w:pPr>
       <w:r>
-        <w:t xml:space="preserve">The beginning time of a session for a user is stored when a user performs one of the previously told two protocols. Disconnection protocol yields the ending time of the </w:t>
-      </w:r>
-      <w:proofErr w:type="spellStart"/>
-      <w:r>
-        <w:t>session.In</w:t>
-      </w:r>
-      <w:proofErr w:type="spellEnd"/>
+        <w:t xml:space="preserve">The </w:t>
+      </w:r>
+      <w:r>
+        <w:t>initial time of the</w:t>
+      </w:r>
+      <w:r>
+        <w:t xml:space="preserve"> session for a user is stored when a user performs one of the</w:t>
+      </w:r>
+      <w:r>
+        <w:t xml:space="preserve"> two</w:t>
+      </w:r>
+      <w:r>
+        <w:t xml:space="preserve"> previously </w:t>
+      </w:r>
+      <w:r>
+        <w:t>mentioned</w:t>
+      </w:r>
+      <w:r>
+        <w:t xml:space="preserve"> two protocols. Disconnection protocol yields the ending time of the </w:t>
+      </w:r>
+      <w:r>
+        <w:t>session. In</w:t>
+      </w:r>
       <w:r>
         <w:t xml:space="preserve"> this way, the TTP learns the amount of time that the user got served. This information is used for settlement purposes.</w:t>
       </w:r>
@@ -3131,10 +3085,10 @@
       <w:r>
         <w:rPr>
           <w:noProof/>
-          <w:lang w:val="tr-TR" w:eastAsia="tr-TR"/>
+          <w:lang w:val="en-US" w:eastAsia="en-US"/>
         </w:rPr>
         <w:drawing>
-          <wp:inline distT="0" distB="0" distL="0" distR="0">
+          <wp:inline distT="0" distB="0" distL="0" distR="0" wp14:anchorId="7754F0C7" wp14:editId="10A5F623">
             <wp:extent cx="2324100" cy="1285875"/>
             <wp:effectExtent l="19050" t="0" r="0" b="0"/>
             <wp:docPr id="10" name="Picture 2" descr="C:\Users\SUUSER\Desktop\paper images\protocols\accesspointauth.png"/>
@@ -3151,7 +3105,7 @@
                     </pic:cNvPicPr>
                   </pic:nvPicPr>
                   <pic:blipFill>
-                    <a:blip r:embed="rId13"/>
+                    <a:blip r:embed="rId14"/>
                     <a:srcRect/>
                     <a:stretch>
                       <a:fillRect/>
@@ -3189,21 +3143,12 @@
           <w:szCs w:val="16"/>
         </w:rPr>
       </w:pPr>
-      <w:proofErr w:type="gramStart"/>
       <w:r>
         <w:rPr>
           <w:sz w:val="16"/>
           <w:szCs w:val="16"/>
         </w:rPr>
-        <w:t>Figure 3.</w:t>
-      </w:r>
-      <w:proofErr w:type="gramEnd"/>
-      <w:r>
-        <w:rPr>
-          <w:sz w:val="16"/>
-          <w:szCs w:val="16"/>
-        </w:rPr>
-        <w:t xml:space="preserve"> Access Point Authentication</w:t>
+        <w:t>Figure 3. Access Point Authentication</w:t>
       </w:r>
     </w:p>
     <w:p>
@@ -3225,6 +3170,7 @@
       </w:pPr>
       <w:r>
         <w:rPr>
+          <w:i/>
           <w:sz w:val="20"/>
           <w:szCs w:val="20"/>
         </w:rPr>
@@ -3243,38 +3189,71 @@
           <w:sz w:val="20"/>
           <w:szCs w:val="20"/>
         </w:rPr>
-        <w:t xml:space="preserve">, takes place between a mobile client and an access point. It is a challenge-response type of protocol to authenticate the AP to the client. </w:t>
-      </w:r>
-    </w:p>
-    <w:p>
-      <w:pPr>
-        <w:pStyle w:val="IEEEParagraph"/>
-      </w:pPr>
-      <w:r>
-        <w:t xml:space="preserve">Access Point Authentication starts with </w:t>
+        <w:t>, takes place between a mobile client and an access point. It is a challenge-response type o</w:t>
+      </w:r>
+      <w:r>
+        <w:rPr>
+          <w:sz w:val="20"/>
+          <w:szCs w:val="20"/>
+        </w:rPr>
+        <w:t>f protocol to authenticate the access point</w:t>
+      </w:r>
+      <w:r>
+        <w:rPr>
+          <w:sz w:val="20"/>
+          <w:szCs w:val="20"/>
+        </w:rPr>
+        <w:t xml:space="preserve"> to the client. </w:t>
+      </w:r>
+    </w:p>
+    <w:p>
+      <w:pPr>
+        <w:pStyle w:val="IEEEParagraph"/>
+      </w:pPr>
+      <w:r>
+        <w:rPr>
+          <w:i/>
+        </w:rPr>
+        <w:t>Access Point Authentication</w:t>
+      </w:r>
+      <w:r>
+        <w:t xml:space="preserve"> starts with </w:t>
+      </w:r>
+      <w:r>
+        <w:t xml:space="preserve">the </w:t>
       </w:r>
       <w:r>
         <w:t>serving</w:t>
       </w:r>
       <w:r>
-        <w:t xml:space="preserve"> access point sending a request to the client. Client sends a 128-bit challenge to the access point. Access Point performs </w:t>
-      </w:r>
-      <w:proofErr w:type="spellStart"/>
-      <w:r>
-        <w:t>a</w:t>
+        <w:t xml:space="preserve"> access point</w:t>
+      </w:r>
+      <w:r>
+        <w:t xml:space="preserve"> by</w:t>
+      </w:r>
+      <w:r>
+        <w:t xml:space="preserve"> sending a request to the client. Client sends a 128-bit challenge to the access point. Access Point performs a</w:t>
       </w:r>
       <w:r>
         <w:t>n</w:t>
       </w:r>
       <w:r>
+        <w:t xml:space="preserve"> </w:t>
+      </w:r>
+      <w:r>
         <w:t>HMAC</w:t>
       </w:r>
-      <w:proofErr w:type="spellEnd"/>
       <w:r>
         <w:t xml:space="preserve"> operation</w:t>
       </w:r>
       <w:r>
-        <w:t xml:space="preserve"> on this challenge using the last hash token as a key. Client performs the same operation and compares two results. If they match, access point is verified as authenticated.</w:t>
+        <w:t xml:space="preserve"> on this challenge using the last hash token as a key. Client performs the same operation and compares two results. If they match,</w:t>
+      </w:r>
+      <w:r>
+        <w:t xml:space="preserve"> the</w:t>
+      </w:r>
+      <w:r>
+        <w:t xml:space="preserve"> access point is verified as authenticated.</w:t>
       </w:r>
     </w:p>
     <w:p>
@@ -3298,10 +3277,10 @@
         <w:rPr>
           <w:noProof/>
           <w:sz w:val="24"/>
-          <w:lang w:val="tr-TR" w:eastAsia="tr-TR"/>
+          <w:lang w:val="en-US" w:eastAsia="en-US"/>
         </w:rPr>
         <w:drawing>
-          <wp:inline distT="0" distB="0" distL="0" distR="0">
+          <wp:inline distT="0" distB="0" distL="0" distR="0" wp14:anchorId="49E0494C" wp14:editId="3C68C55F">
             <wp:extent cx="3190875" cy="4219575"/>
             <wp:effectExtent l="19050" t="0" r="9525" b="0"/>
             <wp:docPr id="11" name="Picture 3" descr="C:\Users\SUUSER\Desktop\paper images\protocols\packetTransfer.png"/>
@@ -3318,7 +3297,7 @@
                     </pic:cNvPicPr>
                   </pic:nvPicPr>
                   <pic:blipFill>
-                    <a:blip r:embed="rId14"/>
+                    <a:blip r:embed="rId15"/>
                     <a:srcRect/>
                     <a:stretch>
                       <a:fillRect/>
@@ -3356,65 +3335,147 @@
           <w:szCs w:val="16"/>
         </w:rPr>
       </w:pPr>
-      <w:proofErr w:type="gramStart"/>
       <w:r>
         <w:rPr>
           <w:sz w:val="16"/>
           <w:szCs w:val="16"/>
         </w:rPr>
-        <w:t>Figure 4.</w:t>
-      </w:r>
-      <w:proofErr w:type="gramEnd"/>
+        <w:t xml:space="preserve">Figure 4. </w:t>
+      </w:r>
       <w:r>
         <w:rPr>
           <w:sz w:val="16"/>
           <w:szCs w:val="16"/>
         </w:rPr>
+        <w:t>Packet Transfer</w:t>
+      </w:r>
+    </w:p>
+    <w:p>
+      <w:pPr>
+        <w:pStyle w:val="IEEEParagraph"/>
+        <w:jc w:val="center"/>
+        <w:rPr>
+          <w:szCs w:val="20"/>
+        </w:rPr>
+      </w:pPr>
+    </w:p>
+    <w:p>
+      <w:pPr>
+        <w:pStyle w:val="IEEEParagraph"/>
+      </w:pPr>
+      <w:r>
+        <w:rPr>
+          <w:i/>
+        </w:rPr>
+        <w:t>Packet T</w:t>
+      </w:r>
+      <w:r>
+        <w:rPr>
+          <w:i/>
+        </w:rPr>
+        <w:t>ransfer</w:t>
+      </w:r>
+      <w:r>
+        <w:rPr>
+          <w:i/>
+        </w:rPr>
         <w:t xml:space="preserve"> </w:t>
       </w:r>
       <w:r>
-        <w:rPr>
-          <w:sz w:val="16"/>
-          <w:szCs w:val="16"/>
-        </w:rPr>
-        <w:t>Packet Transfer</w:t>
-      </w:r>
-    </w:p>
-    <w:p>
-      <w:pPr>
-        <w:pStyle w:val="IEEEParagraph"/>
-        <w:jc w:val="center"/>
-        <w:rPr>
-          <w:szCs w:val="20"/>
-        </w:rPr>
-      </w:pPr>
-    </w:p>
-    <w:p>
-      <w:pPr>
-        <w:pStyle w:val="IEEEParagraph"/>
-      </w:pPr>
-      <w:r>
-        <w:t xml:space="preserve">Packet transfer, shown in Figure 4, protocol is the mostly used and simplest protocol among other </w:t>
-      </w:r>
-      <w:r>
-        <w:t>protocols</w:t>
-      </w:r>
-      <w:r>
-        <w:t>. It is the main service access protocol using tokens one by one. One token of the hash chain is sent from client to AP and the client starts to use broadband access service. Usage is charged in time basis. Every 5 minutes client sends a new hash token to continue to get Internet service. When a user sends a hash token it means that he/she already paid for the service and if disconnection protocol is called after e.g. 2 minutes, user could not get a refund for remaining 3 minutes.</w:t>
-      </w:r>
-    </w:p>
-    <w:p>
-      <w:pPr>
-        <w:pStyle w:val="IEEEParagraph"/>
-        <w:rPr>
-          <w:szCs w:val="20"/>
-        </w:rPr>
-      </w:pPr>
-      <w:r>
-        <w:t>The time measurement happens between access point and client. Decrementing from 5 minutes is done by access point. I</w:t>
-      </w:r>
-      <w:r>
-        <w:t>f client tries</w:t>
+        <w:t>protocol</w:t>
+      </w:r>
+      <w:r>
+        <w:t xml:space="preserve">, shown in Figure 4, protocol is the simplest </w:t>
+      </w:r>
+      <w:r>
+        <w:t xml:space="preserve">and the most commonly used </w:t>
+      </w:r>
+      <w:r>
+        <w:t>protocol among other</w:t>
+      </w:r>
+      <w:r>
+        <w:t>s</w:t>
+      </w:r>
+      <w:r>
+        <w:t>. It is the main service access protocol</w:t>
+      </w:r>
+      <w:r>
+        <w:t xml:space="preserve"> that</w:t>
+      </w:r>
+      <w:r>
+        <w:t xml:space="preserve"> us</w:t>
+      </w:r>
+      <w:r>
+        <w:t>es</w:t>
+      </w:r>
+      <w:r>
+        <w:t xml:space="preserve"> tokens one by one. One token of the hash chain is sent from client to AP and the client starts to use </w:t>
+      </w:r>
+      <w:r>
+        <w:t xml:space="preserve">the </w:t>
+      </w:r>
+      <w:r>
+        <w:t>broadband access service. Usage i</w:t>
+      </w:r>
+      <w:r>
+        <w:t>s charged in time basis. Every five</w:t>
+      </w:r>
+      <w:r>
+        <w:t xml:space="preserve"> minutes client sends a new hash token to continue to get Internet service. When a user send</w:t>
+      </w:r>
+      <w:r>
+        <w:t xml:space="preserve">s a hash token it means that </w:t>
+      </w:r>
+      <w:r>
+        <w:t>she already</w:t>
+      </w:r>
+      <w:r>
+        <w:t xml:space="preserve"> has</w:t>
+      </w:r>
+      <w:r>
+        <w:t xml:space="preserve"> paid for the service and </w:t>
+      </w:r>
+      <w:r>
+        <w:t xml:space="preserve">in case of </w:t>
+      </w:r>
+      <w:r>
+        <w:t xml:space="preserve">disconnection </w:t>
+      </w:r>
+      <w:r>
+        <w:t xml:space="preserve">the protocol </w:t>
+      </w:r>
+      <w:r>
+        <w:t>is called after e.g. 2 minutes, user could not get a refund for</w:t>
+      </w:r>
+      <w:r>
+        <w:t xml:space="preserve"> the</w:t>
+      </w:r>
+      <w:r>
+        <w:t xml:space="preserve"> remaining 3 minutes.</w:t>
+      </w:r>
+    </w:p>
+    <w:p>
+      <w:pPr>
+        <w:pStyle w:val="IEEEParagraph"/>
+        <w:rPr>
+          <w:szCs w:val="20"/>
+        </w:rPr>
+      </w:pPr>
+      <w:r>
+        <w:t xml:space="preserve">The time measurement happens between access point and client. </w:t>
+      </w:r>
+      <w:r>
+        <w:t>The access point does decrementing from 5 minutes</w:t>
+      </w:r>
+      <w:r>
+        <w:t>. I</w:t>
+      </w:r>
+      <w:r>
+        <w:t xml:space="preserve">f </w:t>
+      </w:r>
+      <w:r>
+        <w:lastRenderedPageBreak/>
+        <w:t>client tries</w:t>
       </w:r>
       <w:r>
         <w:t xml:space="preserve"> to get service after 5 minutes</w:t>
@@ -3426,7 +3487,7 @@
         <w:t xml:space="preserve"> access point sends a request to client to make </w:t>
       </w:r>
       <w:r>
-        <w:t>him</w:t>
+        <w:t>her</w:t>
       </w:r>
       <w:r>
         <w:t xml:space="preserve"> to send a new hash token.</w:t>
@@ -3441,7 +3502,6 @@
         </w:numPr>
       </w:pPr>
       <w:r>
-        <w:lastRenderedPageBreak/>
         <w:t>Update Packets</w:t>
       </w:r>
     </w:p>
@@ -3457,10 +3517,10 @@
         <w:rPr>
           <w:noProof/>
           <w:sz w:val="24"/>
-          <w:lang w:val="tr-TR" w:eastAsia="tr-TR"/>
+          <w:lang w:val="en-US" w:eastAsia="en-US"/>
         </w:rPr>
         <w:drawing>
-          <wp:inline distT="0" distB="0" distL="0" distR="0">
+          <wp:inline distT="0" distB="0" distL="0" distR="0" wp14:anchorId="1A68A268" wp14:editId="3B2B41E7">
             <wp:extent cx="3190875" cy="2486025"/>
             <wp:effectExtent l="19050" t="0" r="9525" b="0"/>
             <wp:docPr id="15" name="Picture 4" descr="C:\Users\SUUSER\Desktop\paper images\protocols\updatePackets.png"/>
@@ -3477,7 +3537,7 @@
                     </pic:cNvPicPr>
                   </pic:nvPicPr>
                   <pic:blipFill>
-                    <a:blip r:embed="rId15"/>
+                    <a:blip r:embed="rId16"/>
                     <a:srcRect/>
                     <a:stretch>
                       <a:fillRect/>
@@ -3515,21 +3575,12 @@
           <w:szCs w:val="16"/>
         </w:rPr>
       </w:pPr>
-      <w:proofErr w:type="gramStart"/>
       <w:r>
         <w:rPr>
           <w:sz w:val="16"/>
           <w:szCs w:val="16"/>
         </w:rPr>
-        <w:t>Figure 5.</w:t>
-      </w:r>
-      <w:proofErr w:type="gramEnd"/>
-      <w:r>
-        <w:rPr>
-          <w:sz w:val="16"/>
-          <w:szCs w:val="16"/>
-        </w:rPr>
-        <w:t xml:space="preserve"> Update Packets</w:t>
+        <w:t>Figure 5. Update Packets</w:t>
       </w:r>
     </w:p>
     <w:p>
@@ -3552,16 +3603,24 @@
       </w:pPr>
       <w:r>
         <w:rPr>
+          <w:i/>
           <w:sz w:val="20"/>
           <w:szCs w:val="20"/>
         </w:rPr>
-        <w:t>Update Packets protocol</w:t>
+        <w:t>Update Packets</w:t>
       </w:r>
       <w:r>
         <w:rPr>
           <w:sz w:val="20"/>
           <w:szCs w:val="20"/>
         </w:rPr>
+        <w:t xml:space="preserve"> protocol</w:t>
+      </w:r>
+      <w:r>
+        <w:rPr>
+          <w:sz w:val="20"/>
+          <w:szCs w:val="20"/>
+        </w:rPr>
         <w:t>, shown in Figure 5</w:t>
       </w:r>
       <w:r>
@@ -3597,13 +3656,48 @@
           <w:sz w:val="20"/>
           <w:szCs w:val="20"/>
         </w:rPr>
-        <w:t xml:space="preserve"> to know that this client is not active anymore. In order to handle this unexpected behavio</w:t>
+        <w:t>s</w:t>
       </w:r>
       <w:r>
         <w:rPr>
           <w:sz w:val="20"/>
           <w:szCs w:val="20"/>
         </w:rPr>
+        <w:t xml:space="preserve"> to</w:t>
+      </w:r>
+      <w:r>
+        <w:rPr>
+          <w:sz w:val="20"/>
+          <w:szCs w:val="20"/>
+        </w:rPr>
+        <w:t xml:space="preserve"> be</w:t>
+      </w:r>
+      <w:r>
+        <w:rPr>
+          <w:sz w:val="20"/>
+          <w:szCs w:val="20"/>
+        </w:rPr>
+        <w:t xml:space="preserve"> </w:t>
+      </w:r>
+      <w:r>
+        <w:rPr>
+          <w:sz w:val="20"/>
+          <w:szCs w:val="20"/>
+        </w:rPr>
+        <w:t xml:space="preserve">informed </w:t>
+      </w:r>
+      <w:r>
+        <w:rPr>
+          <w:sz w:val="20"/>
+          <w:szCs w:val="20"/>
+        </w:rPr>
+        <w:t>that this client is not active anymore. In order to handle this unexpected behavio</w:t>
+      </w:r>
+      <w:r>
+        <w:rPr>
+          <w:sz w:val="20"/>
+          <w:szCs w:val="20"/>
+        </w:rPr>
         <w:t>u</w:t>
       </w:r>
       <w:r>
@@ -3611,7 +3705,21 @@
           <w:sz w:val="20"/>
           <w:szCs w:val="20"/>
         </w:rPr>
-        <w:t>r, access points periodically update operators using Update Packets protocol.</w:t>
+        <w:t>r,</w:t>
+      </w:r>
+      <w:r>
+        <w:rPr>
+          <w:sz w:val="20"/>
+          <w:szCs w:val="20"/>
+        </w:rPr>
+        <w:t xml:space="preserve"> the</w:t>
+      </w:r>
+      <w:r>
+        <w:rPr>
+          <w:sz w:val="20"/>
+          <w:szCs w:val="20"/>
+        </w:rPr>
+        <w:t xml:space="preserve"> access points periodically update operators using Update Packets protocol.</w:t>
       </w:r>
     </w:p>
     <w:p>
@@ -3649,10 +3757,10 @@
         <w:rPr>
           <w:noProof/>
           <w:sz w:val="24"/>
-          <w:lang w:val="tr-TR" w:eastAsia="tr-TR"/>
+          <w:lang w:val="en-US" w:eastAsia="en-US"/>
         </w:rPr>
         <w:drawing>
-          <wp:inline distT="0" distB="0" distL="0" distR="0">
+          <wp:inline distT="0" distB="0" distL="0" distR="0" wp14:anchorId="058C17C2" wp14:editId="6A7822F9">
             <wp:extent cx="3190875" cy="2247900"/>
             <wp:effectExtent l="19050" t="0" r="9525" b="0"/>
             <wp:docPr id="16" name="Picture 5" descr="C:\Users\SUUSER\Desktop\paper images\protocols\seamlessMobRoaming.png"/>
@@ -3669,7 +3777,7 @@
                     </pic:cNvPicPr>
                   </pic:nvPicPr>
                   <pic:blipFill>
-                    <a:blip r:embed="rId16"/>
+                    <a:blip r:embed="rId17"/>
                     <a:srcRect/>
                     <a:stretch>
                       <a:fillRect/>
@@ -3707,34 +3815,25 @@
           <w:szCs w:val="16"/>
         </w:rPr>
       </w:pPr>
-      <w:proofErr w:type="gramStart"/>
       <w:r>
         <w:rPr>
           <w:sz w:val="16"/>
           <w:szCs w:val="16"/>
         </w:rPr>
-        <w:t>Figure 6.</w:t>
-      </w:r>
-      <w:proofErr w:type="gramEnd"/>
+        <w:t>Figure 6. Seamless</w:t>
+      </w:r>
       <w:r>
         <w:rPr>
           <w:sz w:val="16"/>
           <w:szCs w:val="16"/>
         </w:rPr>
-        <w:t xml:space="preserve"> Seamless</w:t>
+        <w:t xml:space="preserve"> Mobility and</w:t>
       </w:r>
       <w:r>
         <w:rPr>
           <w:sz w:val="16"/>
           <w:szCs w:val="16"/>
         </w:rPr>
-        <w:t xml:space="preserve"> Mobility and</w:t>
-      </w:r>
-      <w:r>
-        <w:rPr>
-          <w:sz w:val="16"/>
-          <w:szCs w:val="16"/>
-        </w:rPr>
         <w:t xml:space="preserve"> Roaming</w:t>
       </w:r>
     </w:p>
@@ -3752,13 +3851,28 @@
         <w:pStyle w:val="IEEEParagraph"/>
       </w:pPr>
       <w:r>
+        <w:rPr>
+          <w:i/>
+        </w:rPr>
         <w:t xml:space="preserve">Seamless </w:t>
       </w:r>
       <w:r>
-        <w:t xml:space="preserve">Mobility and </w:t>
-      </w:r>
-      <w:r>
-        <w:t>Roaming protocol</w:t>
+        <w:rPr>
+          <w:i/>
+        </w:rPr>
+        <w:t>Mobility</w:t>
+      </w:r>
+      <w:r>
+        <w:t xml:space="preserve"> and </w:t>
+      </w:r>
+      <w:r>
+        <w:rPr>
+          <w:i/>
+        </w:rPr>
+        <w:t xml:space="preserve">Roaming </w:t>
+      </w:r>
+      <w:r>
+        <w:t>protocol</w:t>
       </w:r>
       <w:r>
         <w:t>s</w:t>
@@ -3767,23 +3881,54 @@
         <w:t>, shown in Figure 6</w:t>
       </w:r>
       <w:r>
-        <w:t>, is run whenever clie</w:t>
-      </w:r>
-      <w:r>
-        <w:t>nt changes serving access point. The running protocol is called Seamless Mobility if the new access point belongs to the same operator as previous access point. If the operators differ</w:t>
+        <w:t xml:space="preserve">, are run whenever the </w:t>
+      </w:r>
+      <w:r>
+        <w:t>clie</w:t>
+      </w:r>
+      <w:r>
+        <w:t>nt changes</w:t>
+      </w:r>
+      <w:r>
+        <w:t xml:space="preserve"> the</w:t>
+      </w:r>
+      <w:r>
+        <w:t xml:space="preserve"> serving access point. The running protocol is called </w:t>
+      </w:r>
+      <w:r>
+        <w:rPr>
+          <w:i/>
+        </w:rPr>
+        <w:t>Seamless Mobility</w:t>
+      </w:r>
+      <w:r>
+        <w:t xml:space="preserve"> if the new access point belongs to the same operator as</w:t>
+      </w:r>
+      <w:r>
+        <w:t xml:space="preserve"> the</w:t>
+      </w:r>
+      <w:r>
+        <w:t xml:space="preserve"> previous access point. If the operators differ</w:t>
       </w:r>
       <w:r>
         <w:t>,</w:t>
       </w:r>
       <w:r>
-        <w:t xml:space="preserve"> then the protocol is called Seamless Roaming.</w:t>
-      </w:r>
-    </w:p>
-    <w:p>
-      <w:pPr>
-        <w:pStyle w:val="IEEEParagraph"/>
-      </w:pPr>
-      <w:r>
+        <w:t xml:space="preserve"> then the protocol is called </w:t>
+      </w:r>
+      <w:r>
+        <w:rPr>
+          <w:i/>
+        </w:rPr>
+        <w:t>Seamless Roaming.</w:t>
+      </w:r>
+    </w:p>
+    <w:p>
+      <w:pPr>
+        <w:pStyle w:val="IEEEParagraph"/>
+      </w:pPr>
+      <w:r>
+        <w:lastRenderedPageBreak/>
         <w:t>In th</w:t>
       </w:r>
       <w:r>
@@ -3802,11 +3947,31 @@
         <w:t>r</w:t>
       </w:r>
       <w:r>
-        <w:t xml:space="preserve">equest packet to old access point. Old access point receives this packet and </w:t>
-      </w:r>
-      <w:r>
-        <w:lastRenderedPageBreak/>
-        <w:t>performs an encryption on it using RSA-2048, than signs this cipher text using RSA-2048 private key. Old access point sends this packet to client and client relays it to the new access point. New a</w:t>
+        <w:t>equest packet to</w:t>
+      </w:r>
+      <w:r>
+        <w:t xml:space="preserve"> the</w:t>
+      </w:r>
+      <w:r>
+        <w:t xml:space="preserve"> old access point. </w:t>
+      </w:r>
+      <w:r>
+        <w:t>The o</w:t>
+      </w:r>
+      <w:r>
+        <w:t>ld access point receives this packet and performs an encryption on it using RSA-2048, than signs this cipher text using RSA-2048 private key.</w:t>
+      </w:r>
+      <w:r>
+        <w:t xml:space="preserve"> The o</w:t>
+      </w:r>
+      <w:r>
+        <w:t xml:space="preserve">ld access point sends this packet to client and </w:t>
+      </w:r>
+      <w:r>
+        <w:t xml:space="preserve">the </w:t>
+      </w:r>
+      <w:r>
+        <w:t>client relays it to the new access point. New a</w:t>
       </w:r>
       <w:r>
         <w:t>ccess point decrypts the packet</w:t>
@@ -3820,15 +3985,54 @@
         <w:pStyle w:val="IEEEParagraph"/>
       </w:pPr>
       <w:r>
-        <w:t>Finally new access point and the client run a Challenge-Response protocol to authenticate new access point.</w:t>
-      </w:r>
-    </w:p>
-    <w:p>
-      <w:pPr>
-        <w:pStyle w:val="IEEEParagraph"/>
-      </w:pPr>
-      <w:r>
-        <w:t xml:space="preserve">If the running protocol is Seamless Roaming, then </w:t>
+        <w:t>Finally</w:t>
+      </w:r>
+      <w:r>
+        <w:t xml:space="preserve"> the</w:t>
+      </w:r>
+      <w:r>
+        <w:t xml:space="preserve"> new access point and the c</w:t>
+      </w:r>
+      <w:r>
+        <w:t xml:space="preserve">lient run a </w:t>
+      </w:r>
+      <w:r>
+        <w:rPr>
+          <w:i/>
+        </w:rPr>
+        <w:t>Challenge-Response P</w:t>
+      </w:r>
+      <w:r>
+        <w:rPr>
+          <w:i/>
+        </w:rPr>
+        <w:t>rotocol</w:t>
+      </w:r>
+      <w:r>
+        <w:t xml:space="preserve"> to authenticate</w:t>
+      </w:r>
+      <w:r>
+        <w:t xml:space="preserve"> the</w:t>
+      </w:r>
+      <w:r>
+        <w:t xml:space="preserve"> new access point.</w:t>
+      </w:r>
+    </w:p>
+    <w:p>
+      <w:pPr>
+        <w:pStyle w:val="IEEEParagraph"/>
+      </w:pPr>
+      <w:r>
+        <w:t xml:space="preserve">If the running protocol is </w:t>
+      </w:r>
+      <w:r>
+        <w:rPr>
+          <w:i/>
+        </w:rPr>
+        <w:t>Seamless Roaming</w:t>
+      </w:r>
+      <w:r>
+        <w:t xml:space="preserve">, then </w:t>
       </w:r>
       <w:r>
         <w:t>receiving br</w:t>
@@ -3837,6 +4041,9 @@
         <w:t>eak-off request from the client triggers</w:t>
       </w:r>
       <w:r>
+        <w:t xml:space="preserve"> the</w:t>
+      </w:r>
+      <w:r>
         <w:t xml:space="preserve"> old access point </w:t>
       </w:r>
       <w:r>
@@ -3845,16 +4052,23 @@
       <w:r>
         <w:t xml:space="preserve"> a disconnection request to the TTP. This part of the protocol is not </w:t>
       </w:r>
-      <w:proofErr w:type="spellStart"/>
-      <w:r>
-        <w:t>implementedin</w:t>
-      </w:r>
-      <w:proofErr w:type="spellEnd"/>
+      <w:r>
+        <w:t>implemented</w:t>
+      </w:r>
+      <w:r>
+        <w:t xml:space="preserve"> </w:t>
+      </w:r>
+      <w:r>
+        <w:t>in</w:t>
+      </w:r>
+      <w:r>
+        <w:t xml:space="preserve"> the</w:t>
+      </w:r>
       <w:r>
         <w:t xml:space="preserve"> unit test</w:t>
       </w:r>
       <w:r>
-        <w:t xml:space="preserve"> because it runs in the background.</w:t>
+        <w:t xml:space="preserve"> because it runs in background.</w:t>
       </w:r>
     </w:p>
     <w:p>
@@ -3878,10 +4092,10 @@
         <w:rPr>
           <w:noProof/>
           <w:sz w:val="24"/>
-          <w:lang w:val="tr-TR" w:eastAsia="tr-TR"/>
+          <w:lang w:val="en-US" w:eastAsia="en-US"/>
         </w:rPr>
         <w:drawing>
-          <wp:inline distT="0" distB="0" distL="0" distR="0">
+          <wp:inline distT="0" distB="0" distL="0" distR="0" wp14:anchorId="1DE29ED3" wp14:editId="19F3BB81">
             <wp:extent cx="3065145" cy="1413510"/>
             <wp:effectExtent l="0" t="0" r="0" b="0"/>
             <wp:docPr id="14" name="Picture 14" descr="C:\Users\SUUSER\Desktop\Dersler\Tez\protocols\yeniler\distPubKeys2.png"/>
@@ -3898,7 +4112,7 @@
                     </pic:cNvPicPr>
                   </pic:nvPicPr>
                   <pic:blipFill>
-                    <a:blip r:embed="rId17"/>
+                    <a:blip r:embed="rId18"/>
                     <a:srcRect/>
                     <a:stretch>
                       <a:fillRect/>
@@ -3936,21 +4150,12 @@
           <w:szCs w:val="16"/>
         </w:rPr>
       </w:pPr>
-      <w:proofErr w:type="gramStart"/>
       <w:r>
         <w:rPr>
           <w:sz w:val="16"/>
           <w:szCs w:val="16"/>
         </w:rPr>
-        <w:t>Figure 7.</w:t>
-      </w:r>
-      <w:proofErr w:type="gramEnd"/>
-      <w:r>
-        <w:rPr>
-          <w:sz w:val="16"/>
-          <w:szCs w:val="16"/>
-        </w:rPr>
-        <w:t xml:space="preserve"> Distributing Access Point Public Keys</w:t>
+        <w:t>Figure 7. Distributing Access Point Public Keys</w:t>
       </w:r>
     </w:p>
     <w:p>
@@ -3975,21 +4180,69 @@
           <w:rFonts w:cs="Helvetica"/>
           <w:szCs w:val="20"/>
         </w:rPr>
-        <w:t xml:space="preserve">Achieving seamless mobility in home operator and also to support seamless roaming, a public key distribution mechanism </w:t>
-      </w:r>
-      <w:r>
-        <w:rPr>
-          <w:rFonts w:cs="Helvetica"/>
-          <w:szCs w:val="20"/>
-        </w:rPr>
-        <w:t>is placed within the</w:t>
-      </w:r>
-      <w:r>
-        <w:rPr>
-          <w:rFonts w:cs="Helvetica"/>
-          <w:szCs w:val="20"/>
-        </w:rPr>
-        <w:t xml:space="preserve"> system.</w:t>
+        <w:t xml:space="preserve">A public key distribution mechanism is placed within the system in order to achieve </w:t>
+      </w:r>
+      <w:r>
+        <w:rPr>
+          <w:rFonts w:cs="Helvetica"/>
+          <w:i/>
+          <w:szCs w:val="20"/>
+        </w:rPr>
+        <w:t>Seamless M</w:t>
+      </w:r>
+      <w:r>
+        <w:rPr>
+          <w:rFonts w:cs="Helvetica"/>
+          <w:i/>
+          <w:szCs w:val="20"/>
+        </w:rPr>
+        <w:t>obility</w:t>
+      </w:r>
+      <w:r>
+        <w:rPr>
+          <w:rFonts w:cs="Helvetica"/>
+          <w:szCs w:val="20"/>
+        </w:rPr>
+        <w:t xml:space="preserve"> in home operator and also to support </w:t>
+      </w:r>
+      <w:r>
+        <w:rPr>
+          <w:rFonts w:cs="Helvetica"/>
+          <w:i/>
+          <w:szCs w:val="20"/>
+        </w:rPr>
+        <w:t>S</w:t>
+      </w:r>
+      <w:r>
+        <w:rPr>
+          <w:rFonts w:cs="Helvetica"/>
+          <w:i/>
+          <w:szCs w:val="20"/>
+        </w:rPr>
+        <w:t xml:space="preserve">eamless </w:t>
+      </w:r>
+      <w:r>
+        <w:rPr>
+          <w:rFonts w:cs="Helvetica"/>
+          <w:i/>
+          <w:szCs w:val="20"/>
+        </w:rPr>
+        <w:t>R</w:t>
+      </w:r>
+      <w:r>
+        <w:rPr>
+          <w:rFonts w:cs="Helvetica"/>
+          <w:i/>
+          <w:szCs w:val="20"/>
+        </w:rPr>
+        <w:t>oaming</w:t>
+      </w:r>
+      <w:r>
+        <w:rPr>
+          <w:rFonts w:cs="Helvetica"/>
+          <w:szCs w:val="20"/>
+        </w:rPr>
+        <w:t>.</w:t>
       </w:r>
     </w:p>
     <w:p>
@@ -4011,7 +4264,35 @@
           <w:rFonts w:cs="Helvetica"/>
           <w:szCs w:val="20"/>
         </w:rPr>
-        <w:t xml:space="preserve">, a generic model for public key distribution is shown. This protocol has two parts; one is certificate generation for access point public keys, the other one is distribution of the public keys. The part between operator and the TTP is </w:t>
+        <w:t>, a generic model for public key distribution is shown. This protocol has two parts; one is certificate generation for</w:t>
+      </w:r>
+      <w:r>
+        <w:rPr>
+          <w:rFonts w:cs="Helvetica"/>
+          <w:szCs w:val="20"/>
+        </w:rPr>
+        <w:t xml:space="preserve"> the</w:t>
+      </w:r>
+      <w:r>
+        <w:rPr>
+          <w:rFonts w:cs="Helvetica"/>
+          <w:szCs w:val="20"/>
+        </w:rPr>
+        <w:t xml:space="preserve"> access point public keys, </w:t>
+      </w:r>
+      <w:r>
+        <w:rPr>
+          <w:rFonts w:cs="Helvetica"/>
+          <w:szCs w:val="20"/>
+        </w:rPr>
+        <w:t>second</w:t>
+      </w:r>
+      <w:r>
+        <w:rPr>
+          <w:rFonts w:cs="Helvetica"/>
+          <w:szCs w:val="20"/>
+        </w:rPr>
+        <w:t xml:space="preserve"> is distribution of the public keys. The part between operator and the TTP is </w:t>
       </w:r>
       <w:r>
         <w:rPr>
@@ -4032,7 +4313,21 @@
           <w:rFonts w:cs="Helvetica"/>
           <w:szCs w:val="20"/>
         </w:rPr>
-        <w:t xml:space="preserve"> runs during set-up, before the deployment of the access points in the field.</w:t>
+        <w:t xml:space="preserve"> runs during</w:t>
+      </w:r>
+      <w:r>
+        <w:rPr>
+          <w:rFonts w:cs="Helvetica"/>
+          <w:szCs w:val="20"/>
+        </w:rPr>
+        <w:t xml:space="preserve"> the</w:t>
+      </w:r>
+      <w:r>
+        <w:rPr>
+          <w:rFonts w:cs="Helvetica"/>
+          <w:szCs w:val="20"/>
+        </w:rPr>
+        <w:t xml:space="preserve"> set-up, before the deployment of the access points in the field.</w:t>
       </w:r>
     </w:p>
     <w:p>
@@ -4060,15 +4355,13 @@
         <w:t>s</w:t>
       </w:r>
       <w:r>
-        <w:t xml:space="preserve"> of the </w:t>
-      </w:r>
-      <w:proofErr w:type="spellStart"/>
-      <w:r>
-        <w:t>systemare</w:t>
-      </w:r>
-      <w:proofErr w:type="spellEnd"/>
-      <w:r>
-        <w:t xml:space="preserve"> fit for use.</w:t>
+        <w:t xml:space="preserve"> of the system</w:t>
+      </w:r>
+      <w:r>
+        <w:t xml:space="preserve"> </w:t>
+      </w:r>
+      <w:r>
+        <w:t>are fit for use.</w:t>
       </w:r>
     </w:p>
     <w:p>
@@ -4117,15 +4410,18 @@
         <w:t>end-to-end two-way</w:t>
       </w:r>
       <w:r>
-        <w:t xml:space="preserve"> protocols consist of a user, running the same protocol every minute. Charts present the average delay of packet delivery over time. In this simulation the user sends the packet to a serving access point and the packet hops 2 times in the mesh backbone until it reaches the gateway. Gateway forwards the packet to operator and operator transmits the packet to TTP. TTP processes this packet and sends it back to the client through the same route. </w:t>
-      </w:r>
-    </w:p>
-    <w:p>
-      <w:pPr>
-        <w:pStyle w:val="IEEEParagraph"/>
-      </w:pPr>
+        <w:t xml:space="preserve"> protocols consist of a user, running the same protocol every minute. Charts present the average delay of packet delivery over time. In this simulation the user sends the packet to a serving access point and the packet hops 2 times in the mesh backbone until it reaches the gateway. Gateway forwards the packet to operator </w:t>
+      </w:r>
       <w:r>
         <w:lastRenderedPageBreak/>
+        <w:t xml:space="preserve">and operator transmits the packet to TTP. TTP processes this packet and sends it back to the client through the same route. </w:t>
+      </w:r>
+    </w:p>
+    <w:p>
+      <w:pPr>
+        <w:pStyle w:val="IEEEParagraph"/>
+      </w:pPr>
+      <w:r>
         <w:t>Figure 8 gives the result for unit test of end-to-end two-way protocols.</w:t>
       </w:r>
     </w:p>
@@ -4137,10 +4433,10 @@
       <w:r>
         <w:rPr>
           <w:noProof/>
-          <w:lang w:val="tr-TR" w:eastAsia="tr-TR"/>
+          <w:lang w:val="en-US" w:eastAsia="en-US"/>
         </w:rPr>
         <w:drawing>
-          <wp:inline distT="0" distB="0" distL="0" distR="0">
+          <wp:inline distT="0" distB="0" distL="0" distR="0" wp14:anchorId="366CF5D7" wp14:editId="0D2018DE">
             <wp:extent cx="2945130" cy="1988185"/>
             <wp:effectExtent l="19050" t="0" r="7620" b="0"/>
             <wp:docPr id="8" name="Picture 1" descr="C:\Users\SUUSER\Desktop\paper images\unit\endtoendNewSmall.png"/>
@@ -4157,7 +4453,7 @@
                     </pic:cNvPicPr>
                   </pic:nvPicPr>
                   <pic:blipFill>
-                    <a:blip r:embed="rId18"/>
+                    <a:blip r:embed="rId19"/>
                     <a:srcRect/>
                     <a:stretch>
                       <a:fillRect/>
@@ -4195,41 +4491,32 @@
           <w:szCs w:val="16"/>
         </w:rPr>
       </w:pPr>
-      <w:proofErr w:type="gramStart"/>
       <w:r>
         <w:rPr>
           <w:sz w:val="16"/>
           <w:szCs w:val="16"/>
         </w:rPr>
-        <w:t>Figure 8.</w:t>
-      </w:r>
-      <w:proofErr w:type="gramEnd"/>
+        <w:t>Figure 8. End-to-End Two-Way p</w:t>
+      </w:r>
       <w:r>
         <w:rPr>
           <w:sz w:val="16"/>
           <w:szCs w:val="16"/>
         </w:rPr>
-        <w:t xml:space="preserve"> End-to-End Two-Way p</w:t>
+        <w:t>rotocol</w:t>
       </w:r>
       <w:r>
         <w:rPr>
           <w:sz w:val="16"/>
           <w:szCs w:val="16"/>
         </w:rPr>
-        <w:t>rotocol</w:t>
+        <w:t>s</w:t>
       </w:r>
       <w:r>
         <w:rPr>
           <w:sz w:val="16"/>
           <w:szCs w:val="16"/>
         </w:rPr>
-        <w:t>s</w:t>
-      </w:r>
-      <w:r>
-        <w:rPr>
-          <w:sz w:val="16"/>
-          <w:szCs w:val="16"/>
-        </w:rPr>
         <w:t xml:space="preserve"> Unit Test Result</w:t>
       </w:r>
     </w:p>
@@ -4264,32 +4551,26 @@
       <w:r>
         <w:t xml:space="preserve">r is caused by different initial packet delays. System needs some packets to set up paths between mesh nodes. The performance stabilizes in </w:t>
       </w:r>
-      <w:proofErr w:type="spellStart"/>
-      <w:r>
-        <w:t>time</w:t>
-      </w:r>
-      <w:r>
-        <w:t>.Steady</w:t>
-      </w:r>
-      <w:proofErr w:type="spellEnd"/>
-      <w:r>
-        <w:t xml:space="preserve"> state situation </w:t>
-      </w:r>
-      <w:proofErr w:type="spellStart"/>
-      <w:r>
-        <w:t>scoresa</w:t>
-      </w:r>
-      <w:proofErr w:type="spellEnd"/>
-      <w:r>
-        <w:t xml:space="preserve"> delay of 0.3 </w:t>
-      </w:r>
-      <w:proofErr w:type="spellStart"/>
-      <w:r>
-        <w:t>secondfor</w:t>
-      </w:r>
-      <w:proofErr w:type="spellEnd"/>
-      <w:r>
-        <w:t xml:space="preserve"> end-to-end communication for </w:t>
+      <w:r>
+        <w:t>time. Steady</w:t>
+      </w:r>
+      <w:r>
+        <w:t xml:space="preserve"> state situation scores</w:t>
+      </w:r>
+      <w:r>
+        <w:t xml:space="preserve"> </w:t>
+      </w:r>
+      <w:r>
+        <w:t>a</w:t>
+      </w:r>
+      <w:r>
+        <w:t xml:space="preserve"> delay of 0.3 second</w:t>
+      </w:r>
+      <w:r>
+        <w:t xml:space="preserve"> </w:t>
+      </w:r>
+      <w:r>
+        <w:t xml:space="preserve">for end-to-end communication for </w:t>
       </w:r>
       <w:r>
         <w:t>above-mentioned</w:t>
@@ -4352,10 +4633,10 @@
       <w:r>
         <w:rPr>
           <w:noProof/>
-          <w:lang w:val="tr-TR" w:eastAsia="tr-TR"/>
+          <w:lang w:val="en-US" w:eastAsia="en-US"/>
         </w:rPr>
         <w:drawing>
-          <wp:inline distT="0" distB="0" distL="0" distR="0">
+          <wp:inline distT="0" distB="0" distL="0" distR="0" wp14:anchorId="2366B55F" wp14:editId="3648C43F">
             <wp:extent cx="2966720" cy="1998980"/>
             <wp:effectExtent l="19050" t="0" r="5080" b="0"/>
             <wp:docPr id="12" name="Picture 2" descr="C:\Users\SUUSER\Desktop\paper images\unit\accesspointunit.png"/>
@@ -4372,7 +4653,7 @@
                     </pic:cNvPicPr>
                   </pic:nvPicPr>
                   <pic:blipFill>
-                    <a:blip r:embed="rId19"/>
+                    <a:blip r:embed="rId20"/>
                     <a:srcRect/>
                     <a:stretch>
                       <a:fillRect/>
@@ -4410,21 +4691,12 @@
           <w:szCs w:val="16"/>
         </w:rPr>
       </w:pPr>
-      <w:proofErr w:type="gramStart"/>
       <w:r>
         <w:rPr>
           <w:sz w:val="16"/>
           <w:szCs w:val="16"/>
         </w:rPr>
-        <w:t>Figure 9.</w:t>
-      </w:r>
-      <w:proofErr w:type="gramEnd"/>
-      <w:r>
-        <w:rPr>
-          <w:sz w:val="16"/>
-          <w:szCs w:val="16"/>
-        </w:rPr>
-        <w:t xml:space="preserve"> Access Point Authentication</w:t>
+        <w:t>Figure 9. Access Point Authentication</w:t>
       </w:r>
       <w:r>
         <w:rPr>
@@ -4485,6 +4757,7 @@
         <w:rPr>
           <w:lang w:val="en-GB"/>
         </w:rPr>
+        <w:lastRenderedPageBreak/>
         <w:t>Results for Seamless Mobility and Roaming</w:t>
       </w:r>
     </w:p>
@@ -4496,7 +4769,6 @@
         <w:rPr>
           <w:i/>
         </w:rPr>
-        <w:lastRenderedPageBreak/>
         <w:t>Seamless Mobility</w:t>
       </w:r>
       <w:r>
@@ -4521,26 +4793,22 @@
         <w:t xml:space="preserve">and receives </w:t>
       </w:r>
       <w:r>
-        <w:t xml:space="preserve">same length of </w:t>
-      </w:r>
-      <w:proofErr w:type="spellStart"/>
-      <w:r>
-        <w:t>packets.</w:t>
+        <w:t>same length of packets.</w:t>
+      </w:r>
+      <w:r>
+        <w:t xml:space="preserve"> </w:t>
       </w:r>
       <w:r>
         <w:t>Thus</w:t>
       </w:r>
-      <w:proofErr w:type="gramStart"/>
       <w:r>
         <w:t>,</w:t>
       </w:r>
       <w:r>
-        <w:t>they</w:t>
-      </w:r>
-      <w:proofErr w:type="spellEnd"/>
-      <w:proofErr w:type="gramEnd"/>
-      <w:r>
-        <w:t xml:space="preserve"> are</w:t>
+        <w:t xml:space="preserve"> </w:t>
+      </w:r>
+      <w:r>
+        <w:t>they are</w:t>
       </w:r>
       <w:r>
         <w:t xml:space="preserve"> grouped </w:t>
@@ -4582,10 +4850,10 @@
       <w:r>
         <w:rPr>
           <w:noProof/>
-          <w:lang w:val="tr-TR" w:eastAsia="tr-TR"/>
+          <w:lang w:val="en-US" w:eastAsia="en-US"/>
         </w:rPr>
         <w:drawing>
-          <wp:inline distT="0" distB="0" distL="0" distR="0">
+          <wp:inline distT="0" distB="0" distL="0" distR="0" wp14:anchorId="209D6A59" wp14:editId="52059A6B">
             <wp:extent cx="2924175" cy="1977390"/>
             <wp:effectExtent l="19050" t="0" r="9525" b="0"/>
             <wp:docPr id="13" name="Picture 3" descr="C:\Users\SUUSER\Desktop\paper images\unit\seamlessmobroamunit.png"/>
@@ -4602,7 +4870,7 @@
                     </pic:cNvPicPr>
                   </pic:nvPicPr>
                   <pic:blipFill>
-                    <a:blip r:embed="rId20"/>
+                    <a:blip r:embed="rId21"/>
                     <a:srcRect/>
                     <a:stretch>
                       <a:fillRect/>
@@ -4640,21 +4908,12 @@
           <w:szCs w:val="16"/>
         </w:rPr>
       </w:pPr>
-      <w:proofErr w:type="gramStart"/>
       <w:r>
         <w:rPr>
           <w:sz w:val="16"/>
           <w:szCs w:val="16"/>
         </w:rPr>
-        <w:t>Figure 10.</w:t>
-      </w:r>
-      <w:proofErr w:type="gramEnd"/>
-      <w:r>
-        <w:rPr>
-          <w:sz w:val="16"/>
-          <w:szCs w:val="16"/>
-        </w:rPr>
-        <w:t xml:space="preserve"> Seamless Mobility and Roaming</w:t>
+        <w:t>Figure 10. Seamless Mobility and Roaming</w:t>
       </w:r>
       <w:r>
         <w:rPr>
@@ -4735,26 +4994,19 @@
         <w:pStyle w:val="IEEEParagraph"/>
       </w:pPr>
       <w:r>
-        <w:t xml:space="preserve">Packet transfer is the mostly used protocol in the system. It is crucial to have small amount of network delay for this protocol because of </w:t>
-      </w:r>
-      <w:proofErr w:type="spellStart"/>
-      <w:r>
-        <w:t>it’s</w:t>
-      </w:r>
-      <w:proofErr w:type="spellEnd"/>
-      <w:r>
-        <w:t xml:space="preserve"> often use. </w:t>
+        <w:t xml:space="preserve">Packet transfer is the mostly used protocol in the system. It is crucial to have small amount of network delay for this protocol because of it’s often use. </w:t>
       </w:r>
       <w:r>
         <w:t xml:space="preserve">Packet transfer unit </w:t>
       </w:r>
-      <w:proofErr w:type="spellStart"/>
-      <w:r>
-        <w:t>testscenario</w:t>
-      </w:r>
-      <w:proofErr w:type="spellEnd"/>
-      <w:r>
-        <w:t xml:space="preserve"> is that</w:t>
+      <w:r>
+        <w:t>test</w:t>
+      </w:r>
+      <w:r>
+        <w:t xml:space="preserve"> </w:t>
+      </w:r>
+      <w:r>
+        <w:t>scenario is that</w:t>
       </w:r>
       <w:r>
         <w:t xml:space="preserve"> a </w:t>
@@ -4779,10 +5031,10 @@
       <w:r>
         <w:rPr>
           <w:noProof/>
-          <w:lang w:val="tr-TR" w:eastAsia="tr-TR"/>
+          <w:lang w:val="en-US" w:eastAsia="en-US"/>
         </w:rPr>
         <w:drawing>
-          <wp:inline distT="0" distB="0" distL="0" distR="0">
+          <wp:inline distT="0" distB="0" distL="0" distR="0" wp14:anchorId="3C01DCA7" wp14:editId="2E7ACE15">
             <wp:extent cx="2976880" cy="1998980"/>
             <wp:effectExtent l="19050" t="0" r="0" b="0"/>
             <wp:docPr id="17" name="Picture 4" descr="C:\Users\SUUSER\Desktop\paper images\unit\packettransfer.png"/>
@@ -4799,7 +5051,7 @@
                     </pic:cNvPicPr>
                   </pic:nvPicPr>
                   <pic:blipFill>
-                    <a:blip r:embed="rId21"/>
+                    <a:blip r:embed="rId22"/>
                     <a:srcRect/>
                     <a:stretch>
                       <a:fillRect/>
@@ -4837,41 +5089,32 @@
           <w:szCs w:val="16"/>
         </w:rPr>
       </w:pPr>
-      <w:proofErr w:type="gramStart"/>
       <w:r>
         <w:rPr>
           <w:sz w:val="16"/>
           <w:szCs w:val="16"/>
         </w:rPr>
-        <w:t>Figure 11.</w:t>
-      </w:r>
-      <w:proofErr w:type="gramEnd"/>
+        <w:t>Figure 11. Packet Transfer</w:t>
+      </w:r>
       <w:r>
         <w:rPr>
           <w:sz w:val="16"/>
           <w:szCs w:val="16"/>
         </w:rPr>
-        <w:t xml:space="preserve"> Packet Transfer</w:t>
+        <w:t xml:space="preserve"> </w:t>
       </w:r>
       <w:r>
         <w:rPr>
           <w:sz w:val="16"/>
           <w:szCs w:val="16"/>
         </w:rPr>
-        <w:t xml:space="preserve"> </w:t>
+        <w:t>protocol</w:t>
       </w:r>
       <w:r>
         <w:rPr>
           <w:sz w:val="16"/>
           <w:szCs w:val="16"/>
         </w:rPr>
-        <w:t>protocol</w:t>
-      </w:r>
-      <w:r>
-        <w:rPr>
-          <w:sz w:val="16"/>
-          <w:szCs w:val="16"/>
-        </w:rPr>
         <w:t xml:space="preserve"> Unit Test Result</w:t>
       </w:r>
     </w:p>
@@ -4885,14 +5128,11 @@
         <w:pStyle w:val="IEEEParagraph"/>
       </w:pPr>
       <w:r>
+        <w:lastRenderedPageBreak/>
         <w:t xml:space="preserve">Unit test gave a higher average delay value at the early parts of the simulation </w:t>
       </w:r>
       <w:r>
-        <w:t xml:space="preserve">but expectedly it reaches a balance </w:t>
-      </w:r>
-      <w:r>
-        <w:lastRenderedPageBreak/>
-        <w:t>through time</w:t>
+        <w:t>but expectedly it reaches a balance through time</w:t>
       </w:r>
       <w:r>
         <w:t>.</w:t>
@@ -4903,19 +5143,9 @@
       <w:r>
         <w:t xml:space="preserve">t steady </w:t>
       </w:r>
-      <w:proofErr w:type="spellStart"/>
-      <w:r>
-        <w:t>state</w:t>
-      </w:r>
-      <w:proofErr w:type="gramStart"/>
-      <w:r>
-        <w:t>,</w:t>
-      </w:r>
-      <w:r>
-        <w:t>packets</w:t>
-      </w:r>
-      <w:proofErr w:type="spellEnd"/>
-      <w:proofErr w:type="gramEnd"/>
+      <w:r>
+        <w:t>state, packets</w:t>
+      </w:r>
       <w:r>
         <w:t xml:space="preserve"> are received</w:t>
       </w:r>
@@ -4963,11 +5193,14 @@
       <w:r>
         <w:t xml:space="preserve"> AP </w:t>
       </w:r>
+      <w:r>
+        <w:t>and</w:t>
+      </w:r>
+      <w:r>
+        <w:t xml:space="preserve"> </w:t>
+      </w:r>
       <w:proofErr w:type="spellStart"/>
       <w:r>
-        <w:t>and</w:t>
-      </w:r>
-      <w:r>
         <w:t>TTP</w:t>
       </w:r>
       <w:proofErr w:type="spellEnd"/>
@@ -4989,10 +5222,10 @@
       <w:r>
         <w:rPr>
           <w:noProof/>
-          <w:lang w:val="tr-TR" w:eastAsia="tr-TR"/>
+          <w:lang w:val="en-US" w:eastAsia="en-US"/>
         </w:rPr>
         <w:drawing>
-          <wp:inline distT="0" distB="0" distL="0" distR="0">
+          <wp:inline distT="0" distB="0" distL="0" distR="0" wp14:anchorId="3840C62F" wp14:editId="27FFC8A6">
             <wp:extent cx="2934335" cy="1988185"/>
             <wp:effectExtent l="19050" t="0" r="0" b="0"/>
             <wp:docPr id="18" name="Picture 5" descr="C:\Users\SUUSER\Desktop\paper images\unit\updatePacketsNewSmall.png"/>
@@ -5009,7 +5242,7 @@
                     </pic:cNvPicPr>
                   </pic:nvPicPr>
                   <pic:blipFill>
-                    <a:blip r:embed="rId22"/>
+                    <a:blip r:embed="rId23"/>
                     <a:srcRect/>
                     <a:stretch>
                       <a:fillRect/>
@@ -5047,21 +5280,12 @@
           <w:szCs w:val="16"/>
         </w:rPr>
       </w:pPr>
-      <w:proofErr w:type="gramStart"/>
       <w:r>
         <w:rPr>
           <w:sz w:val="16"/>
           <w:szCs w:val="16"/>
         </w:rPr>
-        <w:t>Figure 12.</w:t>
-      </w:r>
-      <w:proofErr w:type="gramEnd"/>
-      <w:r>
-        <w:rPr>
-          <w:sz w:val="16"/>
-          <w:szCs w:val="16"/>
-        </w:rPr>
-        <w:t xml:space="preserve"> Update Packets protocol Unit Test Result</w:t>
+        <w:t>Figure 12. Update Packets protocol Unit Test Result</w:t>
       </w:r>
     </w:p>
     <w:p>
@@ -5090,94 +5314,109 @@
         <w:t xml:space="preserve">every second. Our simulation showed </w:t>
       </w:r>
       <w:r>
-        <w:t>tha</w:t>
+        <w:t>that</w:t>
+      </w:r>
+      <w:r>
+        <w:t xml:space="preserve"> </w:t>
+      </w:r>
+      <w:r>
+        <w:t>there is</w:t>
+      </w:r>
+      <w:r>
+        <w:t xml:space="preserve"> a 0.08 </w:t>
+      </w:r>
+      <w:r>
+        <w:t xml:space="preserve">second </w:t>
+      </w:r>
+      <w:r>
+        <w:t xml:space="preserve">maximum network delay for updating operator for </w:t>
+      </w:r>
+      <w:r>
+        <w:t xml:space="preserve">the </w:t>
+      </w:r>
+      <w:r>
+        <w:t>client usage</w:t>
+      </w:r>
+      <w:r>
+        <w:t>.</w:t>
+      </w:r>
+    </w:p>
+    <w:p>
+      <w:pPr>
+        <w:pStyle w:val="IEEEHeading1"/>
+      </w:pPr>
+      <w:r>
+        <w:lastRenderedPageBreak/>
+        <w:t>Conclusion</w:t>
+      </w:r>
+    </w:p>
+    <w:p>
+      <w:pPr>
+        <w:pStyle w:val="IEEEParagraph"/>
+      </w:pPr>
+      <w:r>
+        <w:t xml:space="preserve">In </w:t>
+      </w:r>
+      <w:r>
+        <w:t>unit</w:t>
+      </w:r>
+      <w:r>
+        <w:t xml:space="preserve"> tests, standalone performances of the protocols under trivial usage scenarios</w:t>
+      </w:r>
+      <w:r>
+        <w:t xml:space="preserve"> are analysed</w:t>
+      </w:r>
+      <w:r>
+        <w:t xml:space="preserve">. </w:t>
+      </w:r>
+      <w:r>
+        <w:t>The u</w:t>
+      </w:r>
+      <w:r>
+        <w:t>nit tests set an example for how the sys</w:t>
       </w:r>
       <w:bookmarkStart w:id="0" w:name="_GoBack"/>
       <w:bookmarkEnd w:id="0"/>
       <w:r>
-        <w:t>t</w:t>
+        <w:t xml:space="preserve">tem will behave in empty hours. In this way, the first proof-of-concept implementation of the system </w:t>
+      </w:r>
+      <w:r>
+        <w:t xml:space="preserve">is provided </w:t>
+      </w:r>
+      <w:r>
+        <w:t xml:space="preserve">and </w:t>
+      </w:r>
+      <w:r>
+        <w:t>it is demonstrated</w:t>
+      </w:r>
+      <w:r>
+        <w:t xml:space="preserve"> that the designed protocols reach steady state and reasonable performance in time.</w:t>
+      </w:r>
+    </w:p>
+    <w:p>
+      <w:pPr>
+        <w:pStyle w:val="IEEEParagraph"/>
+      </w:pPr>
+      <w:r>
+        <w:t>The r</w:t>
+      </w:r>
+      <w:r>
+        <w:t>esults</w:t>
       </w:r>
       <w:r>
         <w:t xml:space="preserve"> </w:t>
       </w:r>
       <w:r>
-        <w:t>there is</w:t>
-      </w:r>
-      <w:r>
-        <w:t xml:space="preserve"> a 0.08 </w:t>
-      </w:r>
-      <w:r>
-        <w:t xml:space="preserve">second </w:t>
-      </w:r>
-      <w:r>
-        <w:t xml:space="preserve">maximum network delay for updating operator for </w:t>
-      </w:r>
-      <w:r>
-        <w:t xml:space="preserve">the </w:t>
-      </w:r>
-      <w:r>
-        <w:t>client usage</w:t>
-      </w:r>
-      <w:r>
-        <w:t>.</w:t>
-      </w:r>
-    </w:p>
-    <w:p>
-      <w:pPr>
-        <w:pStyle w:val="IEEEHeading1"/>
-      </w:pPr>
-      <w:r>
-        <w:lastRenderedPageBreak/>
-        <w:t>Conclusion</w:t>
-      </w:r>
-    </w:p>
-    <w:p>
-      <w:pPr>
-        <w:pStyle w:val="IEEEParagraph"/>
-      </w:pPr>
-      <w:r>
-        <w:t xml:space="preserve">In </w:t>
-      </w:r>
-      <w:r>
-        <w:t>unit</w:t>
-      </w:r>
-      <w:r>
-        <w:t xml:space="preserve"> tests, standalone performances of the protocols under trivial usage scenarios</w:t>
-      </w:r>
-      <w:r>
-        <w:t xml:space="preserve"> are analysed</w:t>
-      </w:r>
-      <w:r>
-        <w:t xml:space="preserve">. </w:t>
-      </w:r>
-      <w:r>
-        <w:t>U</w:t>
-      </w:r>
-      <w:r>
-        <w:t xml:space="preserve">nit tests set an example for how the system will behave in empty hours. In this way, the first proof-of-concept implementation of the system </w:t>
-      </w:r>
-      <w:r>
-        <w:t xml:space="preserve">is provided </w:t>
-      </w:r>
-      <w:r>
-        <w:t>and showed that the designed protocols reach steady state and reasonable performance in time.</w:t>
-      </w:r>
-    </w:p>
-    <w:p>
-      <w:pPr>
-        <w:pStyle w:val="IEEEParagraph"/>
-      </w:pPr>
-      <w:r>
-        <w:t>Results</w:t>
+        <w:t>are</w:t>
       </w:r>
       <w:r>
         <w:t xml:space="preserve"> </w:t>
       </w:r>
       <w:r>
-        <w:t>are</w:t>
-      </w:r>
-      <w:r>
-        <w:t xml:space="preserve"> very important since the actual usage of </w:t>
+        <w:t>significant</w:t>
+      </w:r>
+      <w:r>
+        <w:t xml:space="preserve"> since the actual usage of </w:t>
       </w:r>
       <w:r>
         <w:t>the system</w:t>
@@ -5270,7 +5509,7 @@
       <w:r>
         <w:t xml:space="preserve">Network Simulator 3 Official Web Site: </w:t>
       </w:r>
-      <w:hyperlink r:id="rId23" w:history="1">
+      <w:hyperlink r:id="rId24" w:history="1">
         <w:r>
           <w:rPr>
             <w:rStyle w:val="Hyperlink"/>
@@ -5349,7 +5588,7 @@
         </w:rPr>
         <w:t xml:space="preserve">FIPS PUB 197 (2001) Announcing the Advanced Encryption Standard (AES), </w:t>
       </w:r>
-      <w:hyperlink r:id="rId24" w:history="1">
+      <w:hyperlink r:id="rId25" w:history="1">
         <w:r>
           <w:rPr>
             <w:rStyle w:val="Hyperlink"/>
@@ -5502,7 +5741,7 @@
 </file>
 
 <file path=word/numbering.xml><?xml version="1.0" encoding="utf-8"?>
-<w:numbering xmlns:ve="http://schemas.openxmlformats.org/markup-compatibility/2006" xmlns:o="urn:schemas-microsoft-com:office:office" xmlns:r="http://schemas.openxmlformats.org/officeDocument/2006/relationships" xmlns:m="http://schemas.openxmlformats.org/officeDocument/2006/math" xmlns:v="urn:schemas-microsoft-com:vml" xmlns:wp="http://schemas.openxmlformats.org/drawingml/2006/wordprocessingDrawing" xmlns:w10="urn:schemas-microsoft-com:office:word" xmlns:w="http://schemas.openxmlformats.org/wordprocessingml/2006/main" xmlns:wne="http://schemas.microsoft.com/office/word/2006/wordml">
+<w:numbering xmlns:wpc="http://schemas.microsoft.com/office/word/2010/wordprocessingCanvas" xmlns:mo="http://schemas.microsoft.com/office/mac/office/2008/main" xmlns:mc="http://schemas.openxmlformats.org/markup-compatibility/2006" xmlns:mv="urn:schemas-microsoft-com:mac:vml" xmlns:o="urn:schemas-microsoft-com:office:office" xmlns:r="http://schemas.openxmlformats.org/officeDocument/2006/relationships" xmlns:m="http://schemas.openxmlformats.org/officeDocument/2006/math" xmlns:v="urn:schemas-microsoft-com:vml" xmlns:wp14="http://schemas.microsoft.com/office/word/2010/wordprocessingDrawing" xmlns:wp="http://schemas.openxmlformats.org/drawingml/2006/wordprocessingDrawing" xmlns:w10="urn:schemas-microsoft-com:office:word" xmlns:w="http://schemas.openxmlformats.org/wordprocessingml/2006/main" xmlns:w14="http://schemas.microsoft.com/office/word/2010/wordml" xmlns:wpg="http://schemas.microsoft.com/office/word/2010/wordprocessingGroup" xmlns:wpi="http://schemas.microsoft.com/office/word/2010/wordprocessingInk" xmlns:wne="http://schemas.microsoft.com/office/word/2006/wordml" xmlns:wps="http://schemas.microsoft.com/office/word/2010/wordprocessingShape" mc:Ignorable="w14 wp14">
   <w:abstractNum w:abstractNumId="0">
     <w:nsid w:val="023E2E4D"/>
     <w:multiLevelType w:val="multilevel"/>
@@ -6775,7 +7014,7 @@
 </file>
 
 <file path=word/styles.xml><?xml version="1.0" encoding="utf-8"?>
-<w:styles xmlns:r="http://schemas.openxmlformats.org/officeDocument/2006/relationships" xmlns:w="http://schemas.openxmlformats.org/wordprocessingml/2006/main">
+<w:styles xmlns:mc="http://schemas.openxmlformats.org/markup-compatibility/2006" xmlns:r="http://schemas.openxmlformats.org/officeDocument/2006/relationships" xmlns:w="http://schemas.openxmlformats.org/wordprocessingml/2006/main" xmlns:w14="http://schemas.microsoft.com/office/word/2010/wordml" mc:Ignorable="w14">
   <w:docDefaults>
     <w:rPrDefault>
       <w:rPr>
@@ -6785,7 +7024,7 @@
     </w:rPrDefault>
     <w:pPrDefault/>
   </w:docDefaults>
-  <w:latentStyles w:defLockedState="0" w:defUIPriority="0" w:defSemiHidden="0" w:defUnhideWhenUsed="0" w:defQFormat="0" w:count="267">
+  <w:latentStyles w:defLockedState="0" w:defUIPriority="0" w:defSemiHidden="0" w:defUnhideWhenUsed="0" w:defQFormat="0" w:count="276">
     <w:lsdException w:name="Normal" w:qFormat="1"/>
     <w:lsdException w:name="heading 1" w:qFormat="1"/>
     <w:lsdException w:name="heading 2" w:qFormat="1"/>
@@ -6998,7 +7237,6 @@
     <w:uiPriority w:val="99"/>
     <w:semiHidden/>
     <w:unhideWhenUsed/>
-    <w:qFormat/>
     <w:tblPr>
       <w:tblInd w:w="0" w:type="dxa"/>
       <w:tblCellMar>

</xml_diff>

<commit_message>
result comments are fixed
</commit_message>
<xml_diff>
--- a/paper1.docx
+++ b/paper1.docx
@@ -1848,15 +1848,7 @@
               <w:sz w:val="20"/>
               <w:szCs w:val="20"/>
             </w:rPr>
-            <m:t>(I</m:t>
-          </m:r>
-          <m:r>
-            <w:rPr>
-              <w:rFonts w:ascii="Cambria Math" w:hAnsi="Cambria Math"/>
-              <w:sz w:val="20"/>
-              <w:szCs w:val="20"/>
-            </w:rPr>
-            <m:t>V)</m:t>
+            <m:t>(IV)</m:t>
           </m:r>
         </m:oMath>
       </m:oMathPara>
@@ -2320,14 +2312,7 @@
           <w:rFonts w:cs="Helvetica"/>
           <w:szCs w:val="20"/>
         </w:rPr>
-        <w:t xml:space="preserve"> is achieved by changing aliases as previously stated way however it is durable to some extent</w:t>
-      </w:r>
-      <w:r>
-        <w:rPr>
-          <w:rFonts w:cs="Helvetica"/>
-          <w:szCs w:val="20"/>
-        </w:rPr>
-        <w:t>.</w:t>
+        <w:t xml:space="preserve"> is achieved by changing aliases as previously stated way however it is durable to some extent.</w:t>
       </w:r>
     </w:p>
     <w:p>
@@ -4535,7 +4520,10 @@
         </w:rPr>
       </w:pPr>
       <w:r>
-        <w:t>As shown in Figure 8, there is a delay that shows variation between 0.43 and 0.25</w:t>
+        <w:t xml:space="preserve">As shown in Figure 8, there is a delay that shows variation </w:t>
+      </w:r>
+      <w:r>
+        <w:t>around 0.04</w:t>
       </w:r>
       <w:r>
         <w:t xml:space="preserve"> second</w:t>
@@ -4550,31 +4538,10 @@
         <w:t xml:space="preserve">r is caused by different initial packet delays. System needs some packets to set up paths between mesh nodes. The performance stabilizes in </w:t>
       </w:r>
       <w:r>
-        <w:t>time. Steady</w:t>
-      </w:r>
-      <w:r>
-        <w:t xml:space="preserve"> state situation scores</w:t>
-      </w:r>
-      <w:r>
-        <w:t xml:space="preserve"> </w:t>
-      </w:r>
-      <w:r>
-        <w:t>a</w:t>
-      </w:r>
-      <w:r>
-        <w:t xml:space="preserve"> delay of 0.3 second</w:t>
-      </w:r>
-      <w:r>
-        <w:t xml:space="preserve"> </w:t>
-      </w:r>
-      <w:r>
-        <w:t xml:space="preserve">for end-to-end communication for </w:t>
-      </w:r>
-      <w:r>
-        <w:t>above-mentioned</w:t>
-      </w:r>
-      <w:r>
-        <w:t xml:space="preserve"> protocols. </w:t>
+        <w:t xml:space="preserve">time. </w:t>
+      </w:r>
+      <w:r>
+        <w:t xml:space="preserve">Average delay shows a peak by the end however the difference between highest and lowest values of the results is inconsiderable. </w:t>
       </w:r>
     </w:p>
     <w:p>
@@ -4992,7 +4959,12 @@
         <w:pStyle w:val="IEEEParagraph"/>
       </w:pPr>
       <w:r>
-        <w:t xml:space="preserve">Packet transfer is the mostly used protocol in the system. It is crucial to have small amount of network delay for this protocol because of it’s often use. </w:t>
+        <w:t>Packet transfer is the mostly used protocol in the system. It is crucial</w:t>
+      </w:r>
+      <w:bookmarkStart w:id="0" w:name="_GoBack"/>
+      <w:bookmarkEnd w:id="0"/>
+      <w:r>
+        <w:t xml:space="preserve"> to have small amount of network delay for this protocol because of it’s often use. </w:t>
       </w:r>
       <w:r>
         <w:t xml:space="preserve">Packet transfer unit </w:t>
@@ -5316,7 +5288,10 @@
         <w:t>there is</w:t>
       </w:r>
       <w:r>
-        <w:t xml:space="preserve"> a 0.08 </w:t>
+        <w:t xml:space="preserve"> a 0.02</w:t>
+      </w:r>
+      <w:r>
+        <w:t xml:space="preserve"> </w:t>
       </w:r>
       <w:r>
         <w:t xml:space="preserve">second </w:t>
@@ -5432,12 +5407,10 @@
       <w:pPr>
         <w:pStyle w:val="IEEEReferenceItem"/>
       </w:pPr>
-      <w:bookmarkStart w:id="0" w:name="_GoBack"/>
       <w:proofErr w:type="spellStart"/>
       <w:r>
         <w:t>Akyildiz</w:t>
       </w:r>
-      <w:bookmarkEnd w:id="0"/>
       <w:proofErr w:type="spellEnd"/>
       <w:r>
         <w:t xml:space="preserve">, I. F., Wang, </w:t>

</xml_diff>

<commit_message>
paper 1 ve 2 resimleri ortalandi
</commit_message>
<xml_diff>
--- a/paper1.docx
+++ b/paper1.docx
@@ -4541,7 +4541,12 @@
         <w:t xml:space="preserve">time. </w:t>
       </w:r>
       <w:r>
-        <w:t xml:space="preserve">Average delay shows a peak by the end however the difference between highest and lowest values of the results is inconsiderable. </w:t>
+        <w:t>Average delay shows a peak by the end however the difference between highest and lowest values of t</w:t>
+      </w:r>
+      <w:bookmarkStart w:id="0" w:name="_GoBack"/>
+      <w:bookmarkEnd w:id="0"/>
+      <w:r>
+        <w:t xml:space="preserve">he results is inconsiderable. </w:t>
       </w:r>
     </w:p>
     <w:p>
@@ -4959,12 +4964,7 @@
         <w:pStyle w:val="IEEEParagraph"/>
       </w:pPr>
       <w:r>
-        <w:t>Packet transfer is the mostly used protocol in the system. It is crucial</w:t>
-      </w:r>
-      <w:bookmarkStart w:id="0" w:name="_GoBack"/>
-      <w:bookmarkEnd w:id="0"/>
-      <w:r>
-        <w:t xml:space="preserve"> to have small amount of network delay for this protocol because of it’s often use. </w:t>
+        <w:t xml:space="preserve">Packet transfer is the mostly used protocol in the system. It is crucial to have small amount of network delay for this protocol because of it’s often use. </w:t>
       </w:r>
       <w:r>
         <w:t xml:space="preserve">Packet transfer unit </w:t>
@@ -5182,6 +5182,7 @@
     <w:p>
       <w:pPr>
         <w:pStyle w:val="IEEEParagraph"/>
+        <w:ind w:firstLine="0"/>
         <w:jc w:val="center"/>
       </w:pPr>
       <w:r>
@@ -5239,6 +5240,7 @@
     <w:p>
       <w:pPr>
         <w:pStyle w:val="IEEEParagraph"/>
+        <w:ind w:firstLine="0"/>
         <w:jc w:val="center"/>
         <w:rPr>
           <w:sz w:val="16"/>
@@ -5407,23 +5409,13 @@
       <w:pPr>
         <w:pStyle w:val="IEEEReferenceItem"/>
       </w:pPr>
-      <w:proofErr w:type="spellStart"/>
-      <w:r>
-        <w:t>Akyildiz</w:t>
-      </w:r>
-      <w:proofErr w:type="spellEnd"/>
-      <w:r>
-        <w:t xml:space="preserve">, I. F., Wang, </w:t>
-      </w:r>
-      <w:proofErr w:type="spellStart"/>
-      <w:r>
-        <w:t>X.</w:t>
+      <w:r>
+        <w:t>Akyildiz, I. F., Wang, X.</w:t>
       </w:r>
       <w:proofErr w:type="gramStart"/>
       <w:r>
         <w:t>,and</w:t>
       </w:r>
-      <w:proofErr w:type="spellEnd"/>
       <w:proofErr w:type="gramEnd"/>
       <w:r>
         <w:t xml:space="preserve"> </w:t>
@@ -5489,33 +5481,11 @@
           <w:szCs w:val="16"/>
         </w:rPr>
       </w:pPr>
-      <w:proofErr w:type="spellStart"/>
       <w:r>
         <w:rPr>
           <w:szCs w:val="16"/>
         </w:rPr>
-        <w:t>Rivest</w:t>
-      </w:r>
-      <w:proofErr w:type="spellEnd"/>
-      <w:r>
-        <w:rPr>
-          <w:szCs w:val="16"/>
-        </w:rPr>
-        <w:t xml:space="preserve">, R., Shamir, A., and </w:t>
-      </w:r>
-      <w:proofErr w:type="spellStart"/>
-      <w:r>
-        <w:rPr>
-          <w:szCs w:val="16"/>
-        </w:rPr>
-        <w:t>Adleman</w:t>
-      </w:r>
-      <w:proofErr w:type="spellEnd"/>
-      <w:r>
-        <w:rPr>
-          <w:szCs w:val="16"/>
-        </w:rPr>
-        <w:t xml:space="preserve">, L. (1978) A method for obtaining digital signatures and public-key cryptosystems, </w:t>
+        <w:t xml:space="preserve">Rivest, R., Shamir, A., and Adleman, L. (1978) A method for obtaining digital signatures and public-key cryptosystems, </w:t>
       </w:r>
       <w:r>
         <w:rPr>
@@ -5609,39 +5579,7 @@
           <w:szCs w:val="16"/>
           <w:shd w:val="clear" w:color="auto" w:fill="FFFFFF"/>
         </w:rPr>
-        <w:t xml:space="preserve">Kai Yang, </w:t>
-      </w:r>
-      <w:proofErr w:type="spellStart"/>
-      <w:r>
-        <w:rPr>
-          <w:szCs w:val="16"/>
-          <w:shd w:val="clear" w:color="auto" w:fill="FFFFFF"/>
-        </w:rPr>
-        <w:t>Jian-feng</w:t>
-      </w:r>
-      <w:proofErr w:type="spellEnd"/>
-      <w:r>
-        <w:rPr>
-          <w:szCs w:val="16"/>
-          <w:shd w:val="clear" w:color="auto" w:fill="FFFFFF"/>
-        </w:rPr>
-        <w:t xml:space="preserve"> Ma, </w:t>
-      </w:r>
-      <w:proofErr w:type="spellStart"/>
-      <w:r>
-        <w:rPr>
-          <w:szCs w:val="16"/>
-          <w:shd w:val="clear" w:color="auto" w:fill="FFFFFF"/>
-        </w:rPr>
-        <w:t>Zi-hui</w:t>
-      </w:r>
-      <w:proofErr w:type="spellEnd"/>
-      <w:r>
-        <w:rPr>
-          <w:szCs w:val="16"/>
-          <w:shd w:val="clear" w:color="auto" w:fill="FFFFFF"/>
-        </w:rPr>
-        <w:t xml:space="preserve"> Miao (2009) </w:t>
+        <w:t xml:space="preserve">Kai Yang, Jian-feng Ma, Zi-hui Miao (2009) </w:t>
       </w:r>
       <w:r>
         <w:rPr>

</xml_diff>

<commit_message>
paper 1 images fixed
</commit_message>
<xml_diff>
--- a/paper1.docx
+++ b/paper1.docx
@@ -1,6 +1,6 @@
 
 <file path=word/document.xml><?xml version="1.0" encoding="utf-8"?>
-<w:document xmlns:wpc="http://schemas.microsoft.com/office/word/2010/wordprocessingCanvas" xmlns:mo="http://schemas.microsoft.com/office/mac/office/2008/main" xmlns:mc="http://schemas.openxmlformats.org/markup-compatibility/2006" xmlns:mv="urn:schemas-microsoft-com:mac:vml" xmlns:o="urn:schemas-microsoft-com:office:office" xmlns:r="http://schemas.openxmlformats.org/officeDocument/2006/relationships" xmlns:m="http://schemas.openxmlformats.org/officeDocument/2006/math" xmlns:v="urn:schemas-microsoft-com:vml" xmlns:wp14="http://schemas.microsoft.com/office/word/2010/wordprocessingDrawing" xmlns:wp="http://schemas.openxmlformats.org/drawingml/2006/wordprocessingDrawing" xmlns:w10="urn:schemas-microsoft-com:office:word" xmlns:w="http://schemas.openxmlformats.org/wordprocessingml/2006/main" xmlns:w14="http://schemas.microsoft.com/office/word/2010/wordml" xmlns:wpg="http://schemas.microsoft.com/office/word/2010/wordprocessingGroup" xmlns:wpi="http://schemas.microsoft.com/office/word/2010/wordprocessingInk" xmlns:wne="http://schemas.microsoft.com/office/word/2006/wordml" xmlns:wps="http://schemas.microsoft.com/office/word/2010/wordprocessingShape" mc:Ignorable="w14 wp14">
+<w:document xmlns:ve="http://schemas.openxmlformats.org/markup-compatibility/2006" xmlns:o="urn:schemas-microsoft-com:office:office" xmlns:r="http://schemas.openxmlformats.org/officeDocument/2006/relationships" xmlns:m="http://schemas.openxmlformats.org/officeDocument/2006/math" xmlns:v="urn:schemas-microsoft-com:vml" xmlns:wp="http://schemas.openxmlformats.org/drawingml/2006/wordprocessingDrawing" xmlns:w10="urn:schemas-microsoft-com:office:word" xmlns:w="http://schemas.openxmlformats.org/wordprocessingml/2006/main" xmlns:wne="http://schemas.microsoft.com/office/word/2006/wordml">
   <w:body>
     <w:p>
       <w:pPr>
@@ -84,9 +84,6 @@
         <w:t>Wireless Mesh Network (WMN) technology is a multi-hop high-speed networking technology for broadband network access.</w:t>
       </w:r>
       <w:r>
-        <w:t xml:space="preserve"> </w:t>
-      </w:r>
-      <w:r>
         <w:t xml:space="preserve">Compared to base stations, </w:t>
       </w:r>
       <w:r>
@@ -232,16 +229,10 @@
         <w:t>,</w:t>
       </w:r>
       <w:r>
-        <w:t xml:space="preserve"> </w:t>
-      </w:r>
-      <w:r>
         <w:t>every action could have an undeniable cryptographic proof so that</w:t>
       </w:r>
       <w:r>
         <w:t xml:space="preserve"> the</w:t>
-      </w:r>
-      <w:r>
-        <w:t xml:space="preserve"> </w:t>
       </w:r>
       <w:r>
         <w:t>client could not get service without payment and service providers could not charge without serving</w:t>
@@ -474,7 +465,7 @@
           <w:insideH w:val="single" w:sz="4" w:space="0" w:color="auto"/>
           <w:insideV w:val="single" w:sz="4" w:space="0" w:color="auto"/>
         </w:tblBorders>
-        <w:tblLook w:val="04A0" w:firstRow="1" w:lastRow="0" w:firstColumn="1" w:lastColumn="0" w:noHBand="0" w:noVBand="1"/>
+        <w:tblLook w:val="04A0"/>
       </w:tblPr>
       <w:tblGrid>
         <w:gridCol w:w="1626"/>
@@ -497,10 +488,10 @@
               <w:rPr>
                 <w:noProof/>
                 <w:sz w:val="24"/>
-                <w:lang w:val="en-US" w:eastAsia="en-US"/>
+                <w:lang w:val="tr-TR" w:eastAsia="tr-TR"/>
               </w:rPr>
               <w:drawing>
-                <wp:inline distT="0" distB="0" distL="0" distR="0" wp14:anchorId="4C5CE96E" wp14:editId="2373FDA6">
+                <wp:inline distT="0" distB="0" distL="0" distR="0">
                   <wp:extent cx="190500" cy="238125"/>
                   <wp:effectExtent l="19050" t="0" r="0" b="0"/>
                   <wp:docPr id="1" name="Picture 2" descr="Description: D:\My Documents\albert\tt proje\phone.png"/>
@@ -517,7 +508,7 @@
                           </pic:cNvPicPr>
                         </pic:nvPicPr>
                         <pic:blipFill>
-                          <a:blip r:embed="rId6"/>
+                          <a:blip r:embed="rId5"/>
                           <a:srcRect/>
                           <a:stretch>
                             <a:fillRect/>
@@ -590,10 +581,10 @@
               <w:rPr>
                 <w:noProof/>
                 <w:sz w:val="24"/>
-                <w:lang w:val="en-US" w:eastAsia="en-US"/>
+                <w:lang w:val="tr-TR" w:eastAsia="tr-TR"/>
               </w:rPr>
               <w:drawing>
-                <wp:inline distT="0" distB="0" distL="0" distR="0" wp14:anchorId="33D6973B" wp14:editId="4A7488AD">
+                <wp:inline distT="0" distB="0" distL="0" distR="0">
                   <wp:extent cx="238125" cy="295275"/>
                   <wp:effectExtent l="19050" t="0" r="9525" b="0"/>
                   <wp:docPr id="2" name="Picture 3" descr="Description: D:\My Documents\albert\tt proje\accessPoint.png"/>
@@ -610,7 +601,7 @@
                           </pic:cNvPicPr>
                         </pic:nvPicPr>
                         <pic:blipFill>
-                          <a:blip r:embed="rId7"/>
+                          <a:blip r:embed="rId6"/>
                           <a:srcRect/>
                           <a:stretch>
                             <a:fillRect/>
@@ -684,10 +675,10 @@
                 <w:rFonts w:eastAsia="Calibri"/>
                 <w:noProof/>
                 <w:sz w:val="24"/>
-                <w:lang w:val="en-US" w:eastAsia="en-US"/>
+                <w:lang w:val="tr-TR" w:eastAsia="tr-TR"/>
               </w:rPr>
               <w:drawing>
-                <wp:inline distT="0" distB="0" distL="0" distR="0" wp14:anchorId="73AC314E" wp14:editId="2FEC8316">
+                <wp:inline distT="0" distB="0" distL="0" distR="0">
                   <wp:extent cx="866775" cy="647700"/>
                   <wp:effectExtent l="19050" t="0" r="9525" b="0"/>
                   <wp:docPr id="3" name="Picture 4" descr="Description: D:\My Documents\albert\tt proje\cloudWithoutDots.png"/>
@@ -704,7 +695,7 @@
                           </pic:cNvPicPr>
                         </pic:nvPicPr>
                         <pic:blipFill>
-                          <a:blip r:embed="rId8"/>
+                          <a:blip r:embed="rId7"/>
                           <a:srcRect/>
                           <a:stretch>
                             <a:fillRect/>
@@ -777,10 +768,10 @@
               <w:rPr>
                 <w:noProof/>
                 <w:sz w:val="24"/>
-                <w:lang w:val="en-US" w:eastAsia="en-US"/>
+                <w:lang w:val="tr-TR" w:eastAsia="tr-TR"/>
               </w:rPr>
               <w:drawing>
-                <wp:inline distT="0" distB="0" distL="0" distR="0" wp14:anchorId="1F6D9F50" wp14:editId="4B857C01">
+                <wp:inline distT="0" distB="0" distL="0" distR="0">
                   <wp:extent cx="209550" cy="257175"/>
                   <wp:effectExtent l="19050" t="0" r="0" b="0"/>
                   <wp:docPr id="4" name="Picture 5" descr="Description: D:\My Documents\albert\tt proje\gateway.png"/>
@@ -797,7 +788,7 @@
                           </pic:cNvPicPr>
                         </pic:nvPicPr>
                         <pic:blipFill>
-                          <a:blip r:embed="rId9"/>
+                          <a:blip r:embed="rId8"/>
                           <a:srcRect/>
                           <a:stretch>
                             <a:fillRect/>
@@ -838,7 +829,7 @@
               <w:tabs>
                 <w:tab w:val="left" w:pos="1080"/>
               </w:tabs>
-              <w:spacing w:beforeLines="100" w:before="240" w:afterLines="100" w:after="240"/>
+              <w:spacing w:beforeLines="100" w:afterLines="100"/>
               <w:jc w:val="center"/>
               <w:rPr>
                 <w:sz w:val="16"/>
@@ -872,10 +863,10 @@
               <w:rPr>
                 <w:noProof/>
                 <w:sz w:val="24"/>
-                <w:lang w:val="en-US" w:eastAsia="en-US"/>
+                <w:lang w:val="tr-TR" w:eastAsia="tr-TR"/>
               </w:rPr>
               <w:drawing>
-                <wp:inline distT="0" distB="0" distL="0" distR="0" wp14:anchorId="5AF31831" wp14:editId="3AF3E3DF">
+                <wp:inline distT="0" distB="0" distL="0" distR="0">
                   <wp:extent cx="219075" cy="266700"/>
                   <wp:effectExtent l="19050" t="0" r="9525" b="0"/>
                   <wp:docPr id="5" name="Picture 6" descr="Description: D:\My Documents\albert\tt proje\operator.png"/>
@@ -892,7 +883,7 @@
                           </pic:cNvPicPr>
                         </pic:nvPicPr>
                         <pic:blipFill>
-                          <a:blip r:embed="rId10"/>
+                          <a:blip r:embed="rId9"/>
                           <a:srcRect/>
                           <a:stretch>
                             <a:fillRect/>
@@ -966,10 +957,10 @@
                 <w:rFonts w:eastAsia="Calibri"/>
                 <w:noProof/>
                 <w:sz w:val="24"/>
-                <w:lang w:val="en-US" w:eastAsia="en-US"/>
+                <w:lang w:val="tr-TR" w:eastAsia="tr-TR"/>
               </w:rPr>
               <w:drawing>
-                <wp:inline distT="0" distB="0" distL="0" distR="0" wp14:anchorId="3979B435" wp14:editId="0D033910">
+                <wp:inline distT="0" distB="0" distL="0" distR="0">
                   <wp:extent cx="400050" cy="314325"/>
                   <wp:effectExtent l="19050" t="0" r="0" b="0"/>
                   <wp:docPr id="6" name="Picture 7" descr="Description: D:\My Documents\albert\tt proje\trustedThirdParty.png"/>
@@ -986,7 +977,7 @@
                           </pic:cNvPicPr>
                         </pic:nvPicPr>
                         <pic:blipFill>
-                          <a:blip r:embed="rId11"/>
+                          <a:blip r:embed="rId10"/>
                           <a:srcRect/>
                           <a:stretch>
                             <a:fillRect/>
@@ -1027,7 +1018,7 @@
               <w:tabs>
                 <w:tab w:val="left" w:pos="1080"/>
               </w:tabs>
-              <w:spacing w:beforeLines="100" w:before="240" w:afterLines="100" w:after="240"/>
+              <w:spacing w:beforeLines="100" w:afterLines="100"/>
               <w:jc w:val="center"/>
               <w:rPr>
                 <w:sz w:val="16"/>
@@ -1066,11 +1057,11 @@
       <w:r>
         <w:rPr>
           <w:noProof/>
-          <w:lang w:val="en-US" w:eastAsia="en-US"/>
+          <w:lang w:val="tr-TR" w:eastAsia="tr-TR"/>
         </w:rPr>
         <w:lastRenderedPageBreak/>
         <w:drawing>
-          <wp:inline distT="0" distB="0" distL="0" distR="0" wp14:anchorId="4FB0CC31" wp14:editId="4C96422D">
+          <wp:inline distT="0" distB="0" distL="0" distR="0">
             <wp:extent cx="2562225" cy="2470235"/>
             <wp:effectExtent l="19050" t="0" r="9525" b="0"/>
             <wp:docPr id="7" name="Picture 3" descr="C:\Users\SUUSER\Desktop\Dersler\Tez\mobilityDocument\fullTop.png"/>
@@ -1087,7 +1078,7 @@
                     </pic:cNvPicPr>
                   </pic:nvPicPr>
                   <pic:blipFill>
-                    <a:blip r:embed="rId12"/>
+                    <a:blip r:embed="rId11"/>
                     <a:srcRect/>
                     <a:stretch>
                       <a:fillRect/>
@@ -1341,49 +1332,31 @@
         <w:rPr>
           <w:rFonts w:cs="Helvetica"/>
         </w:rPr>
-        <w:t>d</w:t>
+        <w:t>dconnection</w:t>
       </w:r>
       <w:r>
         <w:rPr>
           <w:rFonts w:cs="Helvetica"/>
         </w:rPr>
-        <w:t xml:space="preserve"> </w:t>
+        <w:t xml:space="preserve">. The connection between an operator and TTP is </w:t>
       </w:r>
       <w:r>
         <w:rPr>
           <w:rFonts w:cs="Helvetica"/>
         </w:rPr>
-        <w:t>connection</w:t>
+        <w:t xml:space="preserve">also </w:t>
       </w:r>
       <w:r>
         <w:rPr>
           <w:rFonts w:cs="Helvetica"/>
         </w:rPr>
-        <w:t xml:space="preserve">. The connection between an operator and TTP is </w:t>
+        <w:t>wired</w:t>
       </w:r>
       <w:r>
         <w:rPr>
           <w:rFonts w:cs="Helvetica"/>
         </w:rPr>
-        <w:t xml:space="preserve">also </w:t>
-      </w:r>
-      <w:r>
-        <w:rPr>
-          <w:rFonts w:cs="Helvetica"/>
-        </w:rPr>
-        <w:t>wired</w:t>
-      </w:r>
-      <w:r>
-        <w:rPr>
-          <w:rFonts w:cs="Helvetica"/>
-        </w:rPr>
         <w:t>.</w:t>
-      </w:r>
-      <w:r>
-        <w:rPr>
-          <w:rFonts w:cs="Helvetica"/>
-        </w:rPr>
-        <w:t xml:space="preserve"> </w:t>
       </w:r>
       <w:r>
         <w:rPr>
@@ -2100,15 +2073,8 @@
             </m:r>
           </m:sub>
         </m:sSub>
+        <w:proofErr w:type="gramStart"/>
       </m:oMath>
-      <w:r>
-        <w:rPr>
-          <w:sz w:val="20"/>
-          <w:szCs w:val="20"/>
-        </w:rPr>
-        <w:t xml:space="preserve"> </w:t>
-      </w:r>
-      <w:proofErr w:type="gramStart"/>
       <w:r>
         <w:rPr>
           <w:sz w:val="20"/>
@@ -2605,62 +2571,48 @@
           <w:rFonts w:cs="Helvetica"/>
           <w:szCs w:val="20"/>
         </w:rPr>
-        <w:t xml:space="preserve"> However</w:t>
+        <w:t xml:space="preserve"> Howeverm</w:t>
       </w:r>
       <w:r>
         <w:rPr>
           <w:rFonts w:cs="Helvetica"/>
           <w:szCs w:val="20"/>
         </w:rPr>
-        <w:t xml:space="preserve"> </w:t>
+        <w:t>aking TTP to check</w:t>
       </w:r>
       <w:r>
         <w:rPr>
           <w:rFonts w:cs="Helvetica"/>
           <w:szCs w:val="20"/>
         </w:rPr>
-        <w:t>m</w:t>
+        <w:t xml:space="preserve"> the</w:t>
       </w:r>
       <w:r>
         <w:rPr>
           <w:rFonts w:cs="Helvetica"/>
           <w:szCs w:val="20"/>
         </w:rPr>
-        <w:t>aking TTP to check</w:t>
+        <w:t xml:space="preserve"> proposed alias to be a unique </w:t>
       </w:r>
       <w:r>
         <w:rPr>
           <w:rFonts w:cs="Helvetica"/>
           <w:szCs w:val="20"/>
         </w:rPr>
-        <w:t xml:space="preserve"> the</w:t>
+        <w:t>one</w:t>
       </w:r>
       <w:r>
         <w:rPr>
           <w:rFonts w:cs="Helvetica"/>
           <w:szCs w:val="20"/>
         </w:rPr>
-        <w:t xml:space="preserve"> proposed alias to be a unique </w:t>
+        <w:t xml:space="preserve"> solves this problem</w:t>
       </w:r>
       <w:r>
         <w:rPr>
           <w:rFonts w:cs="Helvetica"/>
           <w:szCs w:val="20"/>
         </w:rPr>
-        <w:t>one</w:t>
-      </w:r>
-      <w:r>
-        <w:rPr>
-          <w:rFonts w:cs="Helvetica"/>
-          <w:szCs w:val="20"/>
-        </w:rPr>
-        <w:t xml:space="preserve"> solves this problem</w:t>
-      </w:r>
-      <w:r>
-        <w:rPr>
-          <w:rFonts w:cs="Helvetica"/>
-          <w:szCs w:val="20"/>
-        </w:rPr>
         <w:t>.</w:t>
       </w:r>
     </w:p>
@@ -2680,13 +2632,7 @@
         <w:t xml:space="preserve">There </w:t>
       </w:r>
       <w:r>
-        <w:t>exist</w:t>
-      </w:r>
-      <w:r>
-        <w:t xml:space="preserve"> </w:t>
-      </w:r>
-      <w:r>
-        <w:t>ten</w:t>
+        <w:t>existten</w:t>
       </w:r>
       <w:r>
         <w:t xml:space="preserve"> protocols to make </w:t>
@@ -2715,9 +2661,6 @@
         <w:t>cols show similarity e.g.</w:t>
       </w:r>
       <w:r>
-        <w:t xml:space="preserve"> </w:t>
-      </w:r>
-      <w:r>
         <w:rPr>
           <w:i/>
         </w:rPr>
@@ -2764,9 +2707,6 @@
       </w:r>
       <w:r>
         <w:t>while</w:t>
-      </w:r>
-      <w:r>
-        <w:t xml:space="preserve"> </w:t>
       </w:r>
       <w:r>
         <w:rPr>
@@ -2888,18 +2828,19 @@
     <w:p>
       <w:pPr>
         <w:pStyle w:val="IEEEParagraph"/>
+        <w:jc w:val="center"/>
       </w:pPr>
       <w:r>
         <w:rPr>
           <w:noProof/>
-          <w:lang w:val="en-US" w:eastAsia="en-US"/>
+          <w:lang w:val="tr-TR" w:eastAsia="tr-TR"/>
         </w:rPr>
         <w:lastRenderedPageBreak/>
         <w:drawing>
-          <wp:inline distT="0" distB="0" distL="0" distR="0" wp14:anchorId="3B75920A" wp14:editId="28704D5F">
+          <wp:inline distT="0" distB="0" distL="0" distR="0">
             <wp:extent cx="3190875" cy="3219450"/>
             <wp:effectExtent l="19050" t="0" r="9525" b="0"/>
-            <wp:docPr id="9" name="Picture 1" descr="C:\Users\SUUSER\Desktop\paper images\protocols\end-to-end.png"/>
+            <wp:docPr id="19" name="Picture 1" descr="C:\Users\SUUSER\Desktop\paper images\protocols\end-to-endNew.png"/>
             <wp:cNvGraphicFramePr>
               <a:graphicFrameLocks xmlns:a="http://schemas.openxmlformats.org/drawingml/2006/main" noChangeAspect="1"/>
             </wp:cNvGraphicFramePr>
@@ -2907,13 +2848,13 @@
               <a:graphicData uri="http://schemas.openxmlformats.org/drawingml/2006/picture">
                 <pic:pic xmlns:pic="http://schemas.openxmlformats.org/drawingml/2006/picture">
                   <pic:nvPicPr>
-                    <pic:cNvPr id="0" name="Picture 1" descr="C:\Users\SUUSER\Desktop\paper images\protocols\end-to-end.png"/>
+                    <pic:cNvPr id="0" name="Picture 1" descr="C:\Users\SUUSER\Desktop\paper images\protocols\end-to-endNew.png"/>
                     <pic:cNvPicPr>
                       <a:picLocks noChangeAspect="1" noChangeArrowheads="1"/>
                     </pic:cNvPicPr>
                   </pic:nvPicPr>
                   <pic:blipFill>
-                    <a:blip r:embed="rId13"/>
+                    <a:blip r:embed="rId12"/>
                     <a:srcRect/>
                     <a:stretch>
                       <a:fillRect/>
@@ -2951,12 +2892,21 @@
           <w:szCs w:val="16"/>
         </w:rPr>
       </w:pPr>
+      <w:proofErr w:type="gramStart"/>
       <w:r>
         <w:rPr>
           <w:sz w:val="16"/>
           <w:szCs w:val="16"/>
         </w:rPr>
-        <w:t>Figure 2. End-to-End Two Way Protocol Flow</w:t>
+        <w:t>Figure 2.</w:t>
+      </w:r>
+      <w:proofErr w:type="gramEnd"/>
+      <w:r>
+        <w:rPr>
+          <w:sz w:val="16"/>
+          <w:szCs w:val="16"/>
+        </w:rPr>
+        <w:t xml:space="preserve"> End-to-End Two Way Protocol Flow</w:t>
       </w:r>
     </w:p>
     <w:p>
@@ -2991,9 +2941,6 @@
       </w:r>
       <w:r>
         <w:t xml:space="preserve"> their</w:t>
-      </w:r>
-      <w:r>
-        <w:t xml:space="preserve"> </w:t>
       </w:r>
       <w:r>
         <w:t>hash token index</w:t>
@@ -3068,13 +3015,13 @@
       <w:r>
         <w:rPr>
           <w:noProof/>
-          <w:lang w:val="en-US" w:eastAsia="en-US"/>
+          <w:lang w:val="tr-TR" w:eastAsia="tr-TR"/>
         </w:rPr>
         <w:drawing>
-          <wp:inline distT="0" distB="0" distL="0" distR="0" wp14:anchorId="7754F0C7" wp14:editId="10A5F623">
-            <wp:extent cx="2324100" cy="1285875"/>
+          <wp:inline distT="0" distB="0" distL="0" distR="0">
+            <wp:extent cx="2362200" cy="1323975"/>
             <wp:effectExtent l="19050" t="0" r="0" b="0"/>
-            <wp:docPr id="10" name="Picture 2" descr="C:\Users\SUUSER\Desktop\paper images\protocols\accesspointauth.png"/>
+            <wp:docPr id="20" name="Picture 2" descr="C:\Users\SUUSER\Desktop\paper images\protocols\accesspointauthNew.png"/>
             <wp:cNvGraphicFramePr>
               <a:graphicFrameLocks xmlns:a="http://schemas.openxmlformats.org/drawingml/2006/main" noChangeAspect="1"/>
             </wp:cNvGraphicFramePr>
@@ -3082,13 +3029,13 @@
               <a:graphicData uri="http://schemas.openxmlformats.org/drawingml/2006/picture">
                 <pic:pic xmlns:pic="http://schemas.openxmlformats.org/drawingml/2006/picture">
                   <pic:nvPicPr>
-                    <pic:cNvPr id="0" name="Picture 2" descr="C:\Users\SUUSER\Desktop\paper images\protocols\accesspointauth.png"/>
+                    <pic:cNvPr id="0" name="Picture 2" descr="C:\Users\SUUSER\Desktop\paper images\protocols\accesspointauthNew.png"/>
                     <pic:cNvPicPr>
                       <a:picLocks noChangeAspect="1" noChangeArrowheads="1"/>
                     </pic:cNvPicPr>
                   </pic:nvPicPr>
                   <pic:blipFill>
-                    <a:blip r:embed="rId14"/>
+                    <a:blip r:embed="rId13"/>
                     <a:srcRect/>
                     <a:stretch>
                       <a:fillRect/>
@@ -3097,7 +3044,7 @@
                   <pic:spPr bwMode="auto">
                     <a:xfrm>
                       <a:off x="0" y="0"/>
-                      <a:ext cx="2324100" cy="1285875"/>
+                      <a:ext cx="2362200" cy="1323975"/>
                     </a:xfrm>
                     <a:prstGeom prst="rect">
                       <a:avLst/>
@@ -3126,12 +3073,21 @@
           <w:szCs w:val="16"/>
         </w:rPr>
       </w:pPr>
+      <w:proofErr w:type="gramStart"/>
       <w:r>
         <w:rPr>
           <w:sz w:val="16"/>
           <w:szCs w:val="16"/>
         </w:rPr>
-        <w:t>Figure 3. Access Point Authentication</w:t>
+        <w:t>Figure 3.</w:t>
+      </w:r>
+      <w:proofErr w:type="gramEnd"/>
+      <w:r>
+        <w:rPr>
+          <w:sz w:val="16"/>
+          <w:szCs w:val="16"/>
+        </w:rPr>
+        <w:t xml:space="preserve"> Access Point Authentication</w:t>
       </w:r>
     </w:p>
     <w:p>
@@ -3219,9 +3175,6 @@
       </w:r>
       <w:r>
         <w:t>n</w:t>
-      </w:r>
-      <w:r>
-        <w:t xml:space="preserve"> </w:t>
       </w:r>
       <w:r>
         <w:t>HMAC</w:t>
@@ -3260,10 +3213,10 @@
         <w:rPr>
           <w:noProof/>
           <w:sz w:val="24"/>
-          <w:lang w:val="en-US" w:eastAsia="en-US"/>
+          <w:lang w:val="tr-TR" w:eastAsia="tr-TR"/>
         </w:rPr>
         <w:drawing>
-          <wp:inline distT="0" distB="0" distL="0" distR="0" wp14:anchorId="49E0494C" wp14:editId="3C68C55F">
+          <wp:inline distT="0" distB="0" distL="0" distR="0">
             <wp:extent cx="3190875" cy="4219575"/>
             <wp:effectExtent l="19050" t="0" r="9525" b="0"/>
             <wp:docPr id="11" name="Picture 3" descr="C:\Users\SUUSER\Desktop\paper images\protocols\packetTransfer.png"/>
@@ -3280,7 +3233,7 @@
                     </pic:cNvPicPr>
                   </pic:nvPicPr>
                   <pic:blipFill>
-                    <a:blip r:embed="rId15"/>
+                    <a:blip r:embed="rId14"/>
                     <a:srcRect/>
                     <a:stretch>
                       <a:fillRect/>
@@ -3359,12 +3312,6 @@
         <w:t>ransfer</w:t>
       </w:r>
       <w:r>
-        <w:rPr>
-          <w:i/>
-        </w:rPr>
-        <w:t xml:space="preserve"> </w:t>
-      </w:r>
-      <w:r>
         <w:t>protocol</w:t>
       </w:r>
       <w:r>
@@ -3500,10 +3447,10 @@
         <w:rPr>
           <w:noProof/>
           <w:sz w:val="24"/>
-          <w:lang w:val="en-US" w:eastAsia="en-US"/>
+          <w:lang w:val="tr-TR" w:eastAsia="tr-TR"/>
         </w:rPr>
         <w:drawing>
-          <wp:inline distT="0" distB="0" distL="0" distR="0" wp14:anchorId="1A68A268" wp14:editId="3B2B41E7">
+          <wp:inline distT="0" distB="0" distL="0" distR="0">
             <wp:extent cx="3190875" cy="2486025"/>
             <wp:effectExtent l="19050" t="0" r="9525" b="0"/>
             <wp:docPr id="15" name="Picture 4" descr="C:\Users\SUUSER\Desktop\paper images\protocols\updatePackets.png"/>
@@ -3520,7 +3467,7 @@
                     </pic:cNvPicPr>
                   </pic:nvPicPr>
                   <pic:blipFill>
-                    <a:blip r:embed="rId16"/>
+                    <a:blip r:embed="rId15"/>
                     <a:srcRect/>
                     <a:stretch>
                       <a:fillRect/>
@@ -3653,21 +3600,7 @@
           <w:sz w:val="20"/>
           <w:szCs w:val="20"/>
         </w:rPr>
-        <w:t xml:space="preserve"> be</w:t>
-      </w:r>
-      <w:r>
-        <w:rPr>
-          <w:sz w:val="20"/>
-          <w:szCs w:val="20"/>
-        </w:rPr>
-        <w:t xml:space="preserve"> </w:t>
-      </w:r>
-      <w:r>
-        <w:rPr>
-          <w:sz w:val="20"/>
-          <w:szCs w:val="20"/>
-        </w:rPr>
-        <w:t xml:space="preserve">informed </w:t>
+        <w:t xml:space="preserve"> beinformed </w:t>
       </w:r>
       <w:r>
         <w:rPr>
@@ -3740,10 +3673,10 @@
         <w:rPr>
           <w:noProof/>
           <w:sz w:val="24"/>
-          <w:lang w:val="en-US" w:eastAsia="en-US"/>
+          <w:lang w:val="tr-TR" w:eastAsia="tr-TR"/>
         </w:rPr>
         <w:drawing>
-          <wp:inline distT="0" distB="0" distL="0" distR="0" wp14:anchorId="058C17C2" wp14:editId="6A7822F9">
+          <wp:inline distT="0" distB="0" distL="0" distR="0">
             <wp:extent cx="3190875" cy="2247900"/>
             <wp:effectExtent l="19050" t="0" r="9525" b="0"/>
             <wp:docPr id="16" name="Picture 5" descr="C:\Users\SUUSER\Desktop\paper images\protocols\seamlessMobRoaming.png"/>
@@ -3760,7 +3693,7 @@
                     </pic:cNvPicPr>
                   </pic:nvPicPr>
                   <pic:blipFill>
-                    <a:blip r:embed="rId17"/>
+                    <a:blip r:embed="rId16"/>
                     <a:srcRect/>
                     <a:stretch>
                       <a:fillRect/>
@@ -4036,13 +3969,7 @@
         <w:t xml:space="preserve"> a disconnection request to the TTP. This part of the protocol is not </w:t>
       </w:r>
       <w:r>
-        <w:t>implemented</w:t>
-      </w:r>
-      <w:r>
-        <w:t xml:space="preserve"> </w:t>
-      </w:r>
-      <w:r>
-        <w:t>in</w:t>
+        <w:t>implementedin</w:t>
       </w:r>
       <w:r>
         <w:t xml:space="preserve"> the</w:t>
@@ -4075,10 +4002,10 @@
         <w:rPr>
           <w:noProof/>
           <w:sz w:val="24"/>
-          <w:lang w:val="en-US" w:eastAsia="en-US"/>
+          <w:lang w:val="tr-TR" w:eastAsia="tr-TR"/>
         </w:rPr>
         <w:drawing>
-          <wp:inline distT="0" distB="0" distL="0" distR="0" wp14:anchorId="1DE29ED3" wp14:editId="19F3BB81">
+          <wp:inline distT="0" distB="0" distL="0" distR="0">
             <wp:extent cx="3065145" cy="1413510"/>
             <wp:effectExtent l="0" t="0" r="0" b="0"/>
             <wp:docPr id="14" name="Picture 14" descr="C:\Users\SUUSER\Desktop\Dersler\Tez\protocols\yeniler\distPubKeys2.png"/>
@@ -4095,7 +4022,7 @@
                     </pic:cNvPicPr>
                   </pic:nvPicPr>
                   <pic:blipFill>
-                    <a:blip r:embed="rId18"/>
+                    <a:blip r:embed="rId17"/>
                     <a:srcRect/>
                     <a:stretch>
                       <a:fillRect/>
@@ -4338,13 +4265,7 @@
         <w:t>s</w:t>
       </w:r>
       <w:r>
-        <w:t xml:space="preserve"> of the system</w:t>
-      </w:r>
-      <w:r>
-        <w:t xml:space="preserve"> </w:t>
-      </w:r>
-      <w:r>
-        <w:t>are fit for use.</w:t>
+        <w:t xml:space="preserve"> of the systemare fit for use.</w:t>
       </w:r>
     </w:p>
     <w:p>
@@ -4416,10 +4337,10 @@
       <w:r>
         <w:rPr>
           <w:noProof/>
-          <w:lang w:val="en-US" w:eastAsia="en-US"/>
+          <w:lang w:val="tr-TR" w:eastAsia="tr-TR"/>
         </w:rPr>
         <w:drawing>
-          <wp:inline distT="0" distB="0" distL="0" distR="0" wp14:anchorId="366CF5D7" wp14:editId="0D2018DE">
+          <wp:inline distT="0" distB="0" distL="0" distR="0">
             <wp:extent cx="2945130" cy="1988185"/>
             <wp:effectExtent l="19050" t="0" r="7620" b="0"/>
             <wp:docPr id="8" name="Picture 1" descr="C:\Users\SUUSER\Desktop\paper images\unit\endtoendNewSmall.png"/>
@@ -4436,7 +4357,7 @@
                     </pic:cNvPicPr>
                   </pic:nvPicPr>
                   <pic:blipFill>
-                    <a:blip r:embed="rId19"/>
+                    <a:blip r:embed="rId18"/>
                     <a:srcRect/>
                     <a:stretch>
                       <a:fillRect/>
@@ -4603,10 +4524,10 @@
       <w:r>
         <w:rPr>
           <w:noProof/>
-          <w:lang w:val="en-US" w:eastAsia="en-US"/>
+          <w:lang w:val="tr-TR" w:eastAsia="tr-TR"/>
         </w:rPr>
         <w:drawing>
-          <wp:inline distT="0" distB="0" distL="0" distR="0" wp14:anchorId="2366B55F" wp14:editId="3648C43F">
+          <wp:inline distT="0" distB="0" distL="0" distR="0">
             <wp:extent cx="2966720" cy="1998980"/>
             <wp:effectExtent l="19050" t="0" r="5080" b="0"/>
             <wp:docPr id="12" name="Picture 2" descr="C:\Users\SUUSER\Desktop\paper images\unit\accesspointunit.png"/>
@@ -4623,7 +4544,7 @@
                     </pic:cNvPicPr>
                   </pic:nvPicPr>
                   <pic:blipFill>
-                    <a:blip r:embed="rId20"/>
+                    <a:blip r:embed="rId19"/>
                     <a:srcRect/>
                     <a:stretch>
                       <a:fillRect/>
@@ -4673,13 +4594,6 @@
           <w:sz w:val="16"/>
           <w:szCs w:val="16"/>
         </w:rPr>
-        <w:t xml:space="preserve"> </w:t>
-      </w:r>
-      <w:r>
-        <w:rPr>
-          <w:sz w:val="16"/>
-          <w:szCs w:val="16"/>
-        </w:rPr>
         <w:t>protocol</w:t>
       </w:r>
       <w:r>
@@ -4766,18 +4680,12 @@
         <w:t>same length of packets.</w:t>
       </w:r>
       <w:r>
-        <w:t xml:space="preserve"> </w:t>
-      </w:r>
-      <w:r>
         <w:t>Thus</w:t>
       </w:r>
       <w:r>
         <w:t>,</w:t>
       </w:r>
       <w:r>
-        <w:t xml:space="preserve"> </w:t>
-      </w:r>
-      <w:r>
         <w:t>they are</w:t>
       </w:r>
       <w:r>
@@ -4820,10 +4728,10 @@
       <w:r>
         <w:rPr>
           <w:noProof/>
-          <w:lang w:val="en-US" w:eastAsia="en-US"/>
+          <w:lang w:val="tr-TR" w:eastAsia="tr-TR"/>
         </w:rPr>
         <w:drawing>
-          <wp:inline distT="0" distB="0" distL="0" distR="0" wp14:anchorId="209D6A59" wp14:editId="52059A6B">
+          <wp:inline distT="0" distB="0" distL="0" distR="0">
             <wp:extent cx="2924175" cy="1977390"/>
             <wp:effectExtent l="19050" t="0" r="9525" b="0"/>
             <wp:docPr id="13" name="Picture 3" descr="C:\Users\SUUSER\Desktop\paper images\unit\seamlessmobroamunit.png"/>
@@ -4840,7 +4748,7 @@
                     </pic:cNvPicPr>
                   </pic:nvPicPr>
                   <pic:blipFill>
-                    <a:blip r:embed="rId21"/>
+                    <a:blip r:embed="rId20"/>
                     <a:srcRect/>
                     <a:stretch>
                       <a:fillRect/>
@@ -4890,13 +4798,6 @@
           <w:sz w:val="16"/>
           <w:szCs w:val="16"/>
         </w:rPr>
-        <w:t xml:space="preserve"> </w:t>
-      </w:r>
-      <w:r>
-        <w:rPr>
-          <w:sz w:val="16"/>
-          <w:szCs w:val="16"/>
-        </w:rPr>
         <w:t>protocols</w:t>
       </w:r>
       <w:r>
@@ -4970,13 +4871,7 @@
         <w:t xml:space="preserve">Packet transfer unit </w:t>
       </w:r>
       <w:r>
-        <w:t>test</w:t>
-      </w:r>
-      <w:r>
-        <w:t xml:space="preserve"> </w:t>
-      </w:r>
-      <w:r>
-        <w:t>scenario is that</w:t>
+        <w:t>testscenario is that</w:t>
       </w:r>
       <w:r>
         <w:t xml:space="preserve"> a </w:t>
@@ -5001,10 +4896,10 @@
       <w:r>
         <w:rPr>
           <w:noProof/>
-          <w:lang w:val="en-US" w:eastAsia="en-US"/>
+          <w:lang w:val="tr-TR" w:eastAsia="tr-TR"/>
         </w:rPr>
         <w:drawing>
-          <wp:inline distT="0" distB="0" distL="0" distR="0" wp14:anchorId="3C01DCA7" wp14:editId="2E7ACE15">
+          <wp:inline distT="0" distB="0" distL="0" distR="0">
             <wp:extent cx="2976880" cy="1998980"/>
             <wp:effectExtent l="19050" t="0" r="0" b="0"/>
             <wp:docPr id="17" name="Picture 4" descr="C:\Users\SUUSER\Desktop\paper images\unit\packettransfer.png"/>
@@ -5021,7 +4916,7 @@
                     </pic:cNvPicPr>
                   </pic:nvPicPr>
                   <pic:blipFill>
-                    <a:blip r:embed="rId22"/>
+                    <a:blip r:embed="rId21"/>
                     <a:srcRect/>
                     <a:stretch>
                       <a:fillRect/>
@@ -5071,13 +4966,6 @@
           <w:sz w:val="16"/>
           <w:szCs w:val="16"/>
         </w:rPr>
-        <w:t xml:space="preserve"> </w:t>
-      </w:r>
-      <w:r>
-        <w:rPr>
-          <w:sz w:val="16"/>
-          <w:szCs w:val="16"/>
-        </w:rPr>
         <w:t>protocol</w:t>
       </w:r>
       <w:r>
@@ -5167,9 +5055,6 @@
         <w:t>and</w:t>
       </w:r>
       <w:r>
-        <w:t xml:space="preserve"> </w:t>
-      </w:r>
-      <w:r>
         <w:t xml:space="preserve">TTP. In this simulation access point updates the user info stored at operator. Figure 12 shows the average delay of </w:t>
       </w:r>
       <w:r>
@@ -5188,10 +5073,10 @@
       <w:r>
         <w:rPr>
           <w:noProof/>
-          <w:lang w:val="en-US" w:eastAsia="en-US"/>
+          <w:lang w:val="tr-TR" w:eastAsia="tr-TR"/>
         </w:rPr>
         <w:drawing>
-          <wp:inline distT="0" distB="0" distL="0" distR="0" wp14:anchorId="3840C62F" wp14:editId="27FFC8A6">
+          <wp:inline distT="0" distB="0" distL="0" distR="0">
             <wp:extent cx="2934335" cy="1988185"/>
             <wp:effectExtent l="19050" t="0" r="0" b="0"/>
             <wp:docPr id="18" name="Picture 5" descr="C:\Users\SUUSER\Desktop\paper images\unit\updatePacketsNewSmall.png"/>
@@ -5208,7 +5093,7 @@
                     </pic:cNvPicPr>
                   </pic:nvPicPr>
                   <pic:blipFill>
-                    <a:blip r:embed="rId23"/>
+                    <a:blip r:embed="rId22"/>
                     <a:srcRect/>
                     <a:stretch>
                       <a:fillRect/>
@@ -5281,19 +5166,10 @@
         <w:t xml:space="preserve">every second. Our simulation showed </w:t>
       </w:r>
       <w:r>
-        <w:t>that</w:t>
-      </w:r>
-      <w:r>
-        <w:t xml:space="preserve"> </w:t>
-      </w:r>
-      <w:r>
-        <w:t>there is</w:t>
+        <w:t>thatthere is</w:t>
       </w:r>
       <w:r>
         <w:t xml:space="preserve"> a 0.02</w:t>
-      </w:r>
-      <w:r>
-        <w:t xml:space="preserve"> </w:t>
       </w:r>
       <w:r>
         <w:t xml:space="preserve">second </w:t>
@@ -5366,16 +5242,7 @@
         <w:t>The r</w:t>
       </w:r>
       <w:r>
-        <w:t>esults</w:t>
-      </w:r>
-      <w:r>
-        <w:t xml:space="preserve"> </w:t>
-      </w:r>
-      <w:r>
-        <w:t>are</w:t>
-      </w:r>
-      <w:r>
-        <w:t xml:space="preserve"> </w:t>
+        <w:t>esultsare</w:t>
       </w:r>
       <w:r>
         <w:t>significant</w:t>
@@ -5416,14 +5283,11 @@
       <w:r>
         <w:t>,and</w:t>
       </w:r>
+      <w:r>
+        <w:t>Wang</w:t>
+      </w:r>
       <w:proofErr w:type="gramEnd"/>
       <w:r>
-        <w:t xml:space="preserve"> </w:t>
-      </w:r>
-      <w:r>
-        <w:t>Wang</w:t>
-      </w:r>
-      <w:r>
         <w:t>,</w:t>
       </w:r>
       <w:r>
@@ -5464,7 +5328,7 @@
       <w:r>
         <w:t xml:space="preserve">Network Simulator 3 Official Web Site: </w:t>
       </w:r>
-      <w:hyperlink r:id="rId24" w:history="1">
+      <w:hyperlink r:id="rId23" w:history="1">
         <w:r>
           <w:rPr>
             <w:rStyle w:val="Hyperlink"/>
@@ -5521,7 +5385,7 @@
         </w:rPr>
         <w:t xml:space="preserve">FIPS PUB 197 (2001) Announcing the Advanced Encryption Standard (AES), </w:t>
       </w:r>
-      <w:hyperlink r:id="rId25" w:history="1">
+      <w:hyperlink r:id="rId24" w:history="1">
         <w:r>
           <w:rPr>
             <w:rStyle w:val="Hyperlink"/>
@@ -5642,7 +5506,7 @@
 </file>
 
 <file path=word/numbering.xml><?xml version="1.0" encoding="utf-8"?>
-<w:numbering xmlns:wpc="http://schemas.microsoft.com/office/word/2010/wordprocessingCanvas" xmlns:mo="http://schemas.microsoft.com/office/mac/office/2008/main" xmlns:mc="http://schemas.openxmlformats.org/markup-compatibility/2006" xmlns:mv="urn:schemas-microsoft-com:mac:vml" xmlns:o="urn:schemas-microsoft-com:office:office" xmlns:r="http://schemas.openxmlformats.org/officeDocument/2006/relationships" xmlns:m="http://schemas.openxmlformats.org/officeDocument/2006/math" xmlns:v="urn:schemas-microsoft-com:vml" xmlns:wp14="http://schemas.microsoft.com/office/word/2010/wordprocessingDrawing" xmlns:wp="http://schemas.openxmlformats.org/drawingml/2006/wordprocessingDrawing" xmlns:w10="urn:schemas-microsoft-com:office:word" xmlns:w="http://schemas.openxmlformats.org/wordprocessingml/2006/main" xmlns:w14="http://schemas.microsoft.com/office/word/2010/wordml" xmlns:wpg="http://schemas.microsoft.com/office/word/2010/wordprocessingGroup" xmlns:wpi="http://schemas.microsoft.com/office/word/2010/wordprocessingInk" xmlns:wne="http://schemas.microsoft.com/office/word/2006/wordml" xmlns:wps="http://schemas.microsoft.com/office/word/2010/wordprocessingShape" mc:Ignorable="w14 wp14">
+<w:numbering xmlns:ve="http://schemas.openxmlformats.org/markup-compatibility/2006" xmlns:o="urn:schemas-microsoft-com:office:office" xmlns:r="http://schemas.openxmlformats.org/officeDocument/2006/relationships" xmlns:m="http://schemas.openxmlformats.org/officeDocument/2006/math" xmlns:v="urn:schemas-microsoft-com:vml" xmlns:wp="http://schemas.openxmlformats.org/drawingml/2006/wordprocessingDrawing" xmlns:w10="urn:schemas-microsoft-com:office:word" xmlns:w="http://schemas.openxmlformats.org/wordprocessingml/2006/main" xmlns:wne="http://schemas.microsoft.com/office/word/2006/wordml">
   <w:abstractNum w:abstractNumId="0">
     <w:nsid w:val="023E2E4D"/>
     <w:multiLevelType w:val="multilevel"/>
@@ -6915,7 +6779,7 @@
 </file>
 
 <file path=word/styles.xml><?xml version="1.0" encoding="utf-8"?>
-<w:styles xmlns:mc="http://schemas.openxmlformats.org/markup-compatibility/2006" xmlns:r="http://schemas.openxmlformats.org/officeDocument/2006/relationships" xmlns:w="http://schemas.openxmlformats.org/wordprocessingml/2006/main" xmlns:w14="http://schemas.microsoft.com/office/word/2010/wordml" mc:Ignorable="w14">
+<w:styles xmlns:r="http://schemas.openxmlformats.org/officeDocument/2006/relationships" xmlns:w="http://schemas.openxmlformats.org/wordprocessingml/2006/main">
   <w:docDefaults>
     <w:rPrDefault>
       <w:rPr>
@@ -6925,7 +6789,7 @@
     </w:rPrDefault>
     <w:pPrDefault/>
   </w:docDefaults>
-  <w:latentStyles w:defLockedState="0" w:defUIPriority="0" w:defSemiHidden="0" w:defUnhideWhenUsed="0" w:defQFormat="0" w:count="276">
+  <w:latentStyles w:defLockedState="0" w:defUIPriority="0" w:defSemiHidden="0" w:defUnhideWhenUsed="0" w:defQFormat="0" w:count="267">
     <w:lsdException w:name="Normal" w:qFormat="1"/>
     <w:lsdException w:name="heading 1" w:qFormat="1"/>
     <w:lsdException w:name="heading 2" w:qFormat="1"/>
@@ -7138,6 +7002,7 @@
     <w:uiPriority w:val="99"/>
     <w:semiHidden/>
     <w:unhideWhenUsed/>
+    <w:qFormat/>
     <w:tblPr>
       <w:tblInd w:w="0" w:type="dxa"/>
       <w:tblCellMar>

</xml_diff>

<commit_message>
packet ransfer begin added
</commit_message>
<xml_diff>
--- a/paper1.docx
+++ b/paper1.docx
@@ -81,10 +81,18 @@
         <w:t xml:space="preserve">— </w:t>
       </w:r>
       <w:r>
-        <w:t>Wireless Mesh Network (WMN) technology is a multi-hop high-speed networking technology for broadband network access.</w:t>
-      </w:r>
-      <w:r>
-        <w:t xml:space="preserve">Compared to base stations, </w:t>
+        <w:t xml:space="preserve">Wireless Mesh Network (WMN) technology is a multi-hop high-speed networking technology for broadband network </w:t>
+      </w:r>
+      <w:proofErr w:type="spellStart"/>
+      <w:r>
+        <w:t>access.</w:t>
+      </w:r>
+      <w:r>
+        <w:t>Compared</w:t>
+      </w:r>
+      <w:proofErr w:type="spellEnd"/>
+      <w:r>
+        <w:t xml:space="preserve"> to base stations, </w:t>
       </w:r>
       <w:r>
         <w:t xml:space="preserve">WMNs are easy to deploy and </w:t>
@@ -223,19 +231,22 @@
         <w:t>It is proven that u</w:t>
       </w:r>
       <w:r>
-        <w:t>sing native cryptographic algorithms</w:t>
-      </w:r>
-      <w:r>
-        <w:t>,</w:t>
-      </w:r>
-      <w:r>
-        <w:t>every action could have an undeniable cryptographic proof so that</w:t>
-      </w:r>
-      <w:r>
-        <w:t xml:space="preserve"> the</w:t>
-      </w:r>
-      <w:r>
-        <w:t>client could not get service without payment and service providers could not charge without serving</w:t>
+        <w:t xml:space="preserve">sing native cryptographic </w:t>
+      </w:r>
+      <w:r>
+        <w:t>algorithms, every</w:t>
+      </w:r>
+      <w:r>
+        <w:t xml:space="preserve"> action could have an undeniable cryptographic proof so that</w:t>
+      </w:r>
+      <w:r>
+        <w:t xml:space="preserve"> </w:t>
+      </w:r>
+      <w:r>
+        <w:t>the client</w:t>
+      </w:r>
+      <w:r>
+        <w:t xml:space="preserve"> could not get service without payment and service providers could not charge without serving</w:t>
       </w:r>
       <w:r>
         <w:t>.</w:t>
@@ -485,16 +496,11 @@
               <w:jc w:val="center"/>
             </w:pPr>
             <w:r>
-              <w:rPr>
-                <w:noProof/>
-                <w:sz w:val="24"/>
-                <w:lang w:val="tr-TR" w:eastAsia="tr-TR"/>
-              </w:rPr>
               <w:drawing>
                 <wp:inline distT="0" distB="0" distL="0" distR="0">
-                  <wp:extent cx="190500" cy="238125"/>
-                  <wp:effectExtent l="19050" t="0" r="0" b="0"/>
-                  <wp:docPr id="1" name="Picture 2" descr="Description: D:\My Documents\albert\tt proje\phone.png"/>
+                  <wp:extent cx="276225" cy="295275"/>
+                  <wp:effectExtent l="19050" t="0" r="9525" b="0"/>
+                  <wp:docPr id="22" name="Picture 1" descr="C:\Users\Public\Pictures\client.png"/>
                   <wp:cNvGraphicFramePr>
                     <a:graphicFrameLocks xmlns:a="http://schemas.openxmlformats.org/drawingml/2006/main" noChangeAspect="1"/>
                   </wp:cNvGraphicFramePr>
@@ -502,13 +508,13 @@
                     <a:graphicData uri="http://schemas.openxmlformats.org/drawingml/2006/picture">
                       <pic:pic xmlns:pic="http://schemas.openxmlformats.org/drawingml/2006/picture">
                         <pic:nvPicPr>
-                          <pic:cNvPr id="0" name="Picture 2" descr="Description: D:\My Documents\albert\tt proje\phone.png"/>
+                          <pic:cNvPr id="0" name="Picture 1" descr="C:\Users\Public\Pictures\client.png"/>
                           <pic:cNvPicPr>
                             <a:picLocks noChangeAspect="1" noChangeArrowheads="1"/>
                           </pic:cNvPicPr>
                         </pic:nvPicPr>
                         <pic:blipFill>
-                          <a:blip r:embed="rId5"/>
+                          <a:blip r:embed="rId5" cstate="print"/>
                           <a:srcRect/>
                           <a:stretch>
                             <a:fillRect/>
@@ -517,7 +523,7 @@
                         <pic:spPr bwMode="auto">
                           <a:xfrm>
                             <a:off x="0" y="0"/>
-                            <a:ext cx="190500" cy="238125"/>
+                            <a:ext cx="276225" cy="295275"/>
                           </a:xfrm>
                           <a:prstGeom prst="rect">
                             <a:avLst/>
@@ -578,16 +584,11 @@
               <w:jc w:val="center"/>
             </w:pPr>
             <w:r>
-              <w:rPr>
-                <w:noProof/>
-                <w:sz w:val="24"/>
-                <w:lang w:val="tr-TR" w:eastAsia="tr-TR"/>
-              </w:rPr>
               <w:drawing>
                 <wp:inline distT="0" distB="0" distL="0" distR="0">
-                  <wp:extent cx="238125" cy="295275"/>
+                  <wp:extent cx="466725" cy="352425"/>
                   <wp:effectExtent l="19050" t="0" r="9525" b="0"/>
-                  <wp:docPr id="2" name="Picture 3" descr="Description: D:\My Documents\albert\tt proje\accessPoint.png"/>
+                  <wp:docPr id="23" name="Picture 2" descr="C:\Users\Public\Pictures\ap.png"/>
                   <wp:cNvGraphicFramePr>
                     <a:graphicFrameLocks xmlns:a="http://schemas.openxmlformats.org/drawingml/2006/main" noChangeAspect="1"/>
                   </wp:cNvGraphicFramePr>
@@ -595,13 +596,13 @@
                     <a:graphicData uri="http://schemas.openxmlformats.org/drawingml/2006/picture">
                       <pic:pic xmlns:pic="http://schemas.openxmlformats.org/drawingml/2006/picture">
                         <pic:nvPicPr>
-                          <pic:cNvPr id="0" name="Picture 3" descr="Description: D:\My Documents\albert\tt proje\accessPoint.png"/>
+                          <pic:cNvPr id="0" name="Picture 2" descr="C:\Users\Public\Pictures\ap.png"/>
                           <pic:cNvPicPr>
                             <a:picLocks noChangeAspect="1" noChangeArrowheads="1"/>
                           </pic:cNvPicPr>
                         </pic:nvPicPr>
                         <pic:blipFill>
-                          <a:blip r:embed="rId6"/>
+                          <a:blip r:embed="rId6" cstate="print"/>
                           <a:srcRect/>
                           <a:stretch>
                             <a:fillRect/>
@@ -610,7 +611,7 @@
                         <pic:spPr bwMode="auto">
                           <a:xfrm>
                             <a:off x="0" y="0"/>
-                            <a:ext cx="238125" cy="295275"/>
+                            <a:ext cx="466725" cy="352425"/>
                           </a:xfrm>
                           <a:prstGeom prst="rect">
                             <a:avLst/>
@@ -652,7 +653,23 @@
                 <w:sz w:val="16"/>
                 <w:szCs w:val="16"/>
               </w:rPr>
-              <w:t>Access Point (AP). From now on in this document, it is called as AP, but please note that it also has routing capability.</w:t>
+              <w:t xml:space="preserve">Access Point (AP). From now on in this document, it is called as AP, but please </w:t>
+            </w:r>
+            <w:proofErr w:type="gramStart"/>
+            <w:r>
+              <w:rPr>
+                <w:sz w:val="16"/>
+                <w:szCs w:val="16"/>
+              </w:rPr>
+              <w:t>note</w:t>
+            </w:r>
+            <w:proofErr w:type="gramEnd"/>
+            <w:r>
+              <w:rPr>
+                <w:sz w:val="16"/>
+                <w:szCs w:val="16"/>
+              </w:rPr>
+              <w:t xml:space="preserve"> that it also has routing capability.</w:t>
             </w:r>
           </w:p>
         </w:tc>
@@ -765,16 +782,11 @@
               <w:jc w:val="center"/>
             </w:pPr>
             <w:r>
-              <w:rPr>
-                <w:noProof/>
-                <w:sz w:val="24"/>
-                <w:lang w:val="tr-TR" w:eastAsia="tr-TR"/>
-              </w:rPr>
               <w:drawing>
                 <wp:inline distT="0" distB="0" distL="0" distR="0">
-                  <wp:extent cx="209550" cy="257175"/>
+                  <wp:extent cx="438150" cy="266326"/>
                   <wp:effectExtent l="19050" t="0" r="0" b="0"/>
-                  <wp:docPr id="4" name="Picture 5" descr="Description: D:\My Documents\albert\tt proje\gateway.png"/>
+                  <wp:docPr id="24" name="Picture 3" descr="C:\Users\Public\Pictures\gateway.png"/>
                   <wp:cNvGraphicFramePr>
                     <a:graphicFrameLocks xmlns:a="http://schemas.openxmlformats.org/drawingml/2006/main" noChangeAspect="1"/>
                   </wp:cNvGraphicFramePr>
@@ -782,13 +794,13 @@
                     <a:graphicData uri="http://schemas.openxmlformats.org/drawingml/2006/picture">
                       <pic:pic xmlns:pic="http://schemas.openxmlformats.org/drawingml/2006/picture">
                         <pic:nvPicPr>
-                          <pic:cNvPr id="0" name="Picture 5" descr="Description: D:\My Documents\albert\tt proje\gateway.png"/>
+                          <pic:cNvPr id="0" name="Picture 3" descr="C:\Users\Public\Pictures\gateway.png"/>
                           <pic:cNvPicPr>
                             <a:picLocks noChangeAspect="1" noChangeArrowheads="1"/>
                           </pic:cNvPicPr>
                         </pic:nvPicPr>
                         <pic:blipFill>
-                          <a:blip r:embed="rId8"/>
+                          <a:blip r:embed="rId8" cstate="print"/>
                           <a:srcRect/>
                           <a:stretch>
                             <a:fillRect/>
@@ -797,7 +809,7 @@
                         <pic:spPr bwMode="auto">
                           <a:xfrm>
                             <a:off x="0" y="0"/>
-                            <a:ext cx="209550" cy="257175"/>
+                            <a:ext cx="438150" cy="266326"/>
                           </a:xfrm>
                           <a:prstGeom prst="rect">
                             <a:avLst/>
@@ -860,16 +872,11 @@
               <w:jc w:val="center"/>
             </w:pPr>
             <w:r>
-              <w:rPr>
-                <w:noProof/>
-                <w:sz w:val="24"/>
-                <w:lang w:val="tr-TR" w:eastAsia="tr-TR"/>
-              </w:rPr>
               <w:drawing>
                 <wp:inline distT="0" distB="0" distL="0" distR="0">
-                  <wp:extent cx="219075" cy="266700"/>
-                  <wp:effectExtent l="19050" t="0" r="9525" b="0"/>
-                  <wp:docPr id="5" name="Picture 6" descr="Description: D:\My Documents\albert\tt proje\operator.png"/>
+                  <wp:extent cx="183806" cy="400050"/>
+                  <wp:effectExtent l="19050" t="0" r="6694" b="0"/>
+                  <wp:docPr id="25" name="Picture 5" descr="C:\Users\Public\Pictures\operator.png"/>
                   <wp:cNvGraphicFramePr>
                     <a:graphicFrameLocks xmlns:a="http://schemas.openxmlformats.org/drawingml/2006/main" noChangeAspect="1"/>
                   </wp:cNvGraphicFramePr>
@@ -877,13 +884,13 @@
                     <a:graphicData uri="http://schemas.openxmlformats.org/drawingml/2006/picture">
                       <pic:pic xmlns:pic="http://schemas.openxmlformats.org/drawingml/2006/picture">
                         <pic:nvPicPr>
-                          <pic:cNvPr id="0" name="Picture 6" descr="Description: D:\My Documents\albert\tt proje\operator.png"/>
+                          <pic:cNvPr id="0" name="Picture 5" descr="C:\Users\Public\Pictures\operator.png"/>
                           <pic:cNvPicPr>
                             <a:picLocks noChangeAspect="1" noChangeArrowheads="1"/>
                           </pic:cNvPicPr>
                         </pic:nvPicPr>
                         <pic:blipFill>
-                          <a:blip r:embed="rId9"/>
+                          <a:blip r:embed="rId9" cstate="print"/>
                           <a:srcRect/>
                           <a:stretch>
                             <a:fillRect/>
@@ -892,7 +899,7 @@
                         <pic:spPr bwMode="auto">
                           <a:xfrm>
                             <a:off x="0" y="0"/>
-                            <a:ext cx="219075" cy="266700"/>
+                            <a:ext cx="183806" cy="400050"/>
                           </a:xfrm>
                           <a:prstGeom prst="rect">
                             <a:avLst/>
@@ -1116,12 +1123,21 @@
           <w:szCs w:val="16"/>
         </w:rPr>
       </w:pPr>
+      <w:proofErr w:type="gramStart"/>
       <w:r>
         <w:rPr>
           <w:sz w:val="16"/>
           <w:szCs w:val="16"/>
         </w:rPr>
-        <w:t>Figure 1. Network Topology</w:t>
+        <w:t>Figure 1.</w:t>
+      </w:r>
+      <w:proofErr w:type="gramEnd"/>
+      <w:r>
+        <w:rPr>
+          <w:sz w:val="16"/>
+          <w:szCs w:val="16"/>
+        </w:rPr>
+        <w:t xml:space="preserve"> Network Topology</w:t>
       </w:r>
     </w:p>
     <w:p>
@@ -1132,21 +1148,6 @@
           <w:szCs w:val="20"/>
         </w:rPr>
       </w:pPr>
-    </w:p>
-    <w:p>
-      <w:pPr>
-        <w:pStyle w:val="IEEEParagraph"/>
-        <w:ind w:firstLine="215"/>
-        <w:rPr>
-          <w:szCs w:val="20"/>
-        </w:rPr>
-      </w:pPr>
-      <w:r>
-        <w:rPr>
-          <w:szCs w:val="20"/>
-        </w:rPr>
-        <w:t>Figure 1 shows the topology of the network and connections between entities.</w:t>
-      </w:r>
     </w:p>
     <w:p>
       <w:pPr>
@@ -1326,18 +1327,24 @@
         <w:rPr>
           <w:rFonts w:cs="Helvetica"/>
         </w:rPr>
-        <w:t xml:space="preserve"> and operators communicate through wire</w:t>
+        <w:t xml:space="preserve"> and operators communicate through </w:t>
       </w:r>
       <w:r>
         <w:rPr>
           <w:rFonts w:cs="Helvetica"/>
         </w:rPr>
-        <w:t>dconnection</w:t>
+        <w:t>wire</w:t>
       </w:r>
       <w:r>
         <w:rPr>
           <w:rFonts w:cs="Helvetica"/>
         </w:rPr>
+        <w:t>d connection</w:t>
+      </w:r>
+      <w:r>
+        <w:rPr>
+          <w:rFonts w:cs="Helvetica"/>
+        </w:rPr>
         <w:t xml:space="preserve">. The connection between an operator and TTP is </w:t>
       </w:r>
       <w:r>
@@ -1362,7 +1369,7 @@
         <w:rPr>
           <w:rFonts w:cs="Helvetica"/>
         </w:rPr>
-        <w:t>These</w:t>
+        <w:t xml:space="preserve"> These</w:t>
       </w:r>
       <w:r>
         <w:rPr>
@@ -2073,13 +2080,22 @@
             </m:r>
           </m:sub>
         </m:sSub>
+        <w:proofErr w:type="gramStart"/>
       </m:oMath>
       <w:r>
         <w:rPr>
           <w:sz w:val="20"/>
           <w:szCs w:val="20"/>
         </w:rPr>
-        <w:t>is the first token</w:t>
+        <w:t>is</w:t>
+      </w:r>
+      <w:proofErr w:type="gramEnd"/>
+      <w:r>
+        <w:rPr>
+          <w:sz w:val="20"/>
+          <w:szCs w:val="20"/>
+        </w:rPr>
+        <w:t xml:space="preserve"> the first token</w:t>
       </w:r>
       <w:r>
         <w:rPr>
@@ -2224,23 +2240,23 @@
         </w:numPr>
       </w:pPr>
       <w:r>
+        <w:t>Alias Computation</w:t>
+      </w:r>
+    </w:p>
+    <w:p>
+      <w:pPr>
+        <w:pStyle w:val="IEEEParagraph"/>
+        <w:rPr>
+          <w:rFonts w:cs="Helvetica"/>
+          <w:szCs w:val="20"/>
+        </w:rPr>
+      </w:pPr>
+      <w:r>
+        <w:rPr>
+          <w:rFonts w:cs="Helvetica"/>
+          <w:szCs w:val="20"/>
+        </w:rPr>
         <w:lastRenderedPageBreak/>
-        <w:t>Alias Computation</w:t>
-      </w:r>
-    </w:p>
-    <w:p>
-      <w:pPr>
-        <w:pStyle w:val="IEEEParagraph"/>
-        <w:rPr>
-          <w:rFonts w:cs="Helvetica"/>
-          <w:szCs w:val="20"/>
-        </w:rPr>
-      </w:pPr>
-      <w:r>
-        <w:rPr>
-          <w:rFonts w:cs="Helvetica"/>
-          <w:szCs w:val="20"/>
-        </w:rPr>
         <w:t>Aliases are temporary identifiers for clients.</w:t>
       </w:r>
       <w:r>
@@ -2354,9 +2370,19 @@
           <w:sz w:val="20"/>
           <w:szCs w:val="20"/>
         </w:rPr>
-        <w:t xml:space="preserve">Client will pick a random 128-bit unsigned number and call it his nonce </w:t>
+        <w:t xml:space="preserve">Client will pick a random 128-bit unsigned number and call it his </w:t>
+      </w:r>
+      <w:proofErr w:type="gramStart"/>
+      <w:r>
+        <w:rPr>
+          <w:rFonts w:ascii="Times New Roman" w:hAnsi="Times New Roman" w:cs="Helvetica"/>
+          <w:sz w:val="20"/>
+          <w:szCs w:val="20"/>
+        </w:rPr>
+        <w:t xml:space="preserve">nonce </w:t>
       </w:r>
       <m:oMath>
+        <w:proofErr w:type="gramEnd"/>
         <m:sSub>
           <m:sSubPr>
             <m:ctrlPr>
@@ -2562,20 +2588,27 @@
           <w:rFonts w:cs="Helvetica"/>
           <w:szCs w:val="20"/>
         </w:rPr>
-        <w:t xml:space="preserve"> Howeverm</w:t>
+        <w:t xml:space="preserve"> </w:t>
       </w:r>
       <w:r>
         <w:rPr>
           <w:rFonts w:cs="Helvetica"/>
           <w:szCs w:val="20"/>
         </w:rPr>
-        <w:t>aking TTP to check</w:t>
+        <w:t>However making</w:t>
       </w:r>
       <w:r>
         <w:rPr>
           <w:rFonts w:cs="Helvetica"/>
           <w:szCs w:val="20"/>
         </w:rPr>
+        <w:t xml:space="preserve"> TTP to check</w:t>
+      </w:r>
+      <w:r>
+        <w:rPr>
+          <w:rFonts w:cs="Helvetica"/>
+          <w:szCs w:val="20"/>
+        </w:rPr>
         <w:t xml:space="preserve"> the</w:t>
       </w:r>
       <w:r>
@@ -2623,7 +2656,7 @@
         <w:t xml:space="preserve">There </w:t>
       </w:r>
       <w:r>
-        <w:t>existten</w:t>
+        <w:t>exist ten</w:t>
       </w:r>
       <w:r>
         <w:t xml:space="preserve"> protocols to make </w:t>
@@ -2649,13 +2682,22 @@
         <w:t>Some proto</w:t>
       </w:r>
       <w:r>
-        <w:t>cols show similarity e.g.</w:t>
+        <w:t xml:space="preserve">cols show similarity </w:t>
+      </w:r>
+      <w:r>
+        <w:t>e.g.</w:t>
       </w:r>
       <w:r>
         <w:rPr>
           <w:i/>
         </w:rPr>
-        <w:t xml:space="preserve">Initial Authorization </w:t>
+        <w:t xml:space="preserve"> Initial</w:t>
+      </w:r>
+      <w:r>
+        <w:rPr>
+          <w:i/>
+        </w:rPr>
+        <w:t xml:space="preserve"> Authorization </w:t>
       </w:r>
       <w:r>
         <w:t xml:space="preserve">and </w:t>
@@ -2703,7 +2745,13 @@
         <w:rPr>
           <w:i/>
         </w:rPr>
-        <w:t>Reuse of a Connection</w:t>
+        <w:t xml:space="preserve"> Reuse</w:t>
+      </w:r>
+      <w:r>
+        <w:rPr>
+          <w:i/>
+        </w:rPr>
+        <w:t xml:space="preserve"> of a Connection</w:t>
       </w:r>
       <w:r>
         <w:t xml:space="preserve"> Card us</w:t>
@@ -2898,12 +2946,21 @@
           <w:szCs w:val="16"/>
         </w:rPr>
       </w:pPr>
+      <w:proofErr w:type="gramStart"/>
       <w:r>
         <w:rPr>
           <w:sz w:val="16"/>
           <w:szCs w:val="16"/>
         </w:rPr>
-        <w:t>Figure 2. End-to-End Two Way Protocol Flow</w:t>
+        <w:t>Figure 2.</w:t>
+      </w:r>
+      <w:proofErr w:type="gramEnd"/>
+      <w:r>
+        <w:rPr>
+          <w:sz w:val="16"/>
+          <w:szCs w:val="16"/>
+        </w:rPr>
+        <w:t xml:space="preserve"> End-to-End Two Way Protocol Flow</w:t>
       </w:r>
     </w:p>
     <w:p>
@@ -3073,12 +3130,21 @@
           <w:szCs w:val="16"/>
         </w:rPr>
       </w:pPr>
+      <w:proofErr w:type="gramStart"/>
       <w:r>
         <w:rPr>
           <w:sz w:val="16"/>
           <w:szCs w:val="16"/>
         </w:rPr>
-        <w:t>Figure 3. Access Point Authentication</w:t>
+        <w:t>Figure 3.</w:t>
+      </w:r>
+      <w:proofErr w:type="gramEnd"/>
+      <w:r>
+        <w:rPr>
+          <w:sz w:val="16"/>
+          <w:szCs w:val="16"/>
+        </w:rPr>
+        <w:t xml:space="preserve"> Access Point Authentication</w:t>
       </w:r>
     </w:p>
     <w:p>
@@ -3265,12 +3331,21 @@
           <w:szCs w:val="16"/>
         </w:rPr>
       </w:pPr>
+      <w:proofErr w:type="gramStart"/>
       <w:r>
         <w:rPr>
           <w:sz w:val="16"/>
           <w:szCs w:val="16"/>
         </w:rPr>
-        <w:t xml:space="preserve">Figure 4. </w:t>
+        <w:t>Figure 4.</w:t>
+      </w:r>
+      <w:proofErr w:type="gramEnd"/>
+      <w:r>
+        <w:rPr>
+          <w:sz w:val="16"/>
+          <w:szCs w:val="16"/>
+        </w:rPr>
+        <w:t xml:space="preserve"> </w:t>
       </w:r>
       <w:r>
         <w:rPr>
@@ -3502,12 +3577,21 @@
           <w:szCs w:val="16"/>
         </w:rPr>
       </w:pPr>
+      <w:proofErr w:type="gramStart"/>
       <w:r>
         <w:rPr>
           <w:sz w:val="16"/>
           <w:szCs w:val="16"/>
         </w:rPr>
-        <w:t>Figure 5. Update Packets</w:t>
+        <w:t>Figure 5.</w:t>
+      </w:r>
+      <w:proofErr w:type="gramEnd"/>
+      <w:r>
+        <w:rPr>
+          <w:sz w:val="16"/>
+          <w:szCs w:val="16"/>
+        </w:rPr>
+        <w:t xml:space="preserve"> Update Packets</w:t>
       </w:r>
     </w:p>
     <w:p>
@@ -3597,7 +3681,23 @@
           <w:sz w:val="20"/>
           <w:szCs w:val="20"/>
         </w:rPr>
-        <w:t xml:space="preserve"> beinformed </w:t>
+        <w:t xml:space="preserve"> </w:t>
+      </w:r>
+      <w:proofErr w:type="spellStart"/>
+      <w:r>
+        <w:rPr>
+          <w:sz w:val="20"/>
+          <w:szCs w:val="20"/>
+        </w:rPr>
+        <w:t>beinformed</w:t>
+      </w:r>
+      <w:proofErr w:type="spellEnd"/>
+      <w:r>
+        <w:rPr>
+          <w:sz w:val="20"/>
+          <w:szCs w:val="20"/>
+        </w:rPr>
+        <w:t xml:space="preserve"> </w:t>
       </w:r>
       <w:r>
         <w:rPr>
@@ -3728,25 +3828,34 @@
           <w:szCs w:val="16"/>
         </w:rPr>
       </w:pPr>
+      <w:proofErr w:type="gramStart"/>
       <w:r>
         <w:rPr>
           <w:sz w:val="16"/>
           <w:szCs w:val="16"/>
         </w:rPr>
-        <w:t>Figure 6. Seamless</w:t>
-      </w:r>
+        <w:t>Figure 6.</w:t>
+      </w:r>
+      <w:proofErr w:type="gramEnd"/>
       <w:r>
         <w:rPr>
           <w:sz w:val="16"/>
           <w:szCs w:val="16"/>
         </w:rPr>
-        <w:t xml:space="preserve"> Mobility and</w:t>
+        <w:t xml:space="preserve"> Seamless</w:t>
       </w:r>
       <w:r>
         <w:rPr>
           <w:sz w:val="16"/>
           <w:szCs w:val="16"/>
         </w:rPr>
+        <w:t xml:space="preserve"> Mobility and</w:t>
+      </w:r>
+      <w:r>
+        <w:rPr>
+          <w:sz w:val="16"/>
+          <w:szCs w:val="16"/>
+        </w:rPr>
         <w:t xml:space="preserve"> Roaming</w:t>
       </w:r>
     </w:p>
@@ -3965,9 +4074,11 @@
       <w:r>
         <w:t xml:space="preserve"> a disconnection request to the TTP. This part of the protocol is not </w:t>
       </w:r>
+      <w:proofErr w:type="spellStart"/>
       <w:r>
         <w:t>implementedin</w:t>
       </w:r>
+      <w:proofErr w:type="spellEnd"/>
       <w:r>
         <w:t xml:space="preserve"> the</w:t>
       </w:r>
@@ -4057,12 +4168,21 @@
           <w:szCs w:val="16"/>
         </w:rPr>
       </w:pPr>
+      <w:proofErr w:type="gramStart"/>
       <w:r>
         <w:rPr>
           <w:sz w:val="16"/>
           <w:szCs w:val="16"/>
         </w:rPr>
-        <w:t>Figure 7. Distributing Access Point Public Keys</w:t>
+        <w:t>Figure 7.</w:t>
+      </w:r>
+      <w:proofErr w:type="gramEnd"/>
+      <w:r>
+        <w:rPr>
+          <w:sz w:val="16"/>
+          <w:szCs w:val="16"/>
+        </w:rPr>
+        <w:t xml:space="preserve"> Distributing Access Point Public Keys</w:t>
       </w:r>
     </w:p>
     <w:p>
@@ -4398,12 +4518,21 @@
           <w:szCs w:val="16"/>
         </w:rPr>
       </w:pPr>
+      <w:proofErr w:type="gramStart"/>
       <w:r>
         <w:rPr>
           <w:sz w:val="16"/>
           <w:szCs w:val="16"/>
         </w:rPr>
-        <w:t>Figure 8. End-to-End Two-Way p</w:t>
+        <w:t>Figure 8.</w:t>
+      </w:r>
+      <w:proofErr w:type="gramEnd"/>
+      <w:r>
+        <w:rPr>
+          <w:sz w:val="16"/>
+          <w:szCs w:val="16"/>
+        </w:rPr>
+        <w:t xml:space="preserve"> End-to-End Two-Way p</w:t>
       </w:r>
       <w:r>
         <w:rPr>
@@ -4585,20 +4714,38 @@
           <w:szCs w:val="16"/>
         </w:rPr>
       </w:pPr>
+      <w:proofErr w:type="gramStart"/>
       <w:r>
         <w:rPr>
           <w:sz w:val="16"/>
           <w:szCs w:val="16"/>
         </w:rPr>
-        <w:t>Figure 9. Access Point Authentication</w:t>
-      </w:r>
+        <w:t>Figure 9.</w:t>
+      </w:r>
+      <w:proofErr w:type="gramEnd"/>
       <w:r>
         <w:rPr>
           <w:sz w:val="16"/>
           <w:szCs w:val="16"/>
         </w:rPr>
+        <w:t xml:space="preserve"> Access Point </w:t>
+      </w:r>
+      <w:proofErr w:type="spellStart"/>
+      <w:r>
+        <w:rPr>
+          <w:sz w:val="16"/>
+          <w:szCs w:val="16"/>
+        </w:rPr>
+        <w:t>Authentication</w:t>
+      </w:r>
+      <w:r>
+        <w:rPr>
+          <w:sz w:val="16"/>
+          <w:szCs w:val="16"/>
+        </w:rPr>
         <w:t>protocol</w:t>
       </w:r>
+      <w:proofErr w:type="spellEnd"/>
       <w:r>
         <w:rPr>
           <w:sz w:val="16"/>
@@ -4683,16 +4830,26 @@
         <w:t xml:space="preserve">and receives </w:t>
       </w:r>
       <w:r>
-        <w:t>same length of packets.</w:t>
+        <w:t xml:space="preserve">same length of </w:t>
+      </w:r>
+      <w:proofErr w:type="spellStart"/>
+      <w:r>
+        <w:t>packets.</w:t>
       </w:r>
       <w:r>
         <w:t>Thus</w:t>
       </w:r>
+      <w:proofErr w:type="gramStart"/>
       <w:r>
         <w:t>,</w:t>
       </w:r>
       <w:r>
-        <w:t>they are</w:t>
+        <w:t>they</w:t>
+      </w:r>
+      <w:proofErr w:type="spellEnd"/>
+      <w:proofErr w:type="gramEnd"/>
+      <w:r>
+        <w:t xml:space="preserve"> are</w:t>
       </w:r>
       <w:r>
         <w:t xml:space="preserve"> grouped </w:t>
@@ -4792,20 +4949,38 @@
           <w:szCs w:val="16"/>
         </w:rPr>
       </w:pPr>
+      <w:proofErr w:type="gramStart"/>
       <w:r>
         <w:rPr>
           <w:sz w:val="16"/>
           <w:szCs w:val="16"/>
         </w:rPr>
-        <w:t>Figure 10. Seamless Mobility and Roaming</w:t>
-      </w:r>
+        <w:t>Figure 10.</w:t>
+      </w:r>
+      <w:proofErr w:type="gramEnd"/>
       <w:r>
         <w:rPr>
           <w:sz w:val="16"/>
           <w:szCs w:val="16"/>
         </w:rPr>
+        <w:t xml:space="preserve"> Seamless Mobility and </w:t>
+      </w:r>
+      <w:proofErr w:type="spellStart"/>
+      <w:r>
+        <w:rPr>
+          <w:sz w:val="16"/>
+          <w:szCs w:val="16"/>
+        </w:rPr>
+        <w:t>Roaming</w:t>
+      </w:r>
+      <w:r>
+        <w:rPr>
+          <w:sz w:val="16"/>
+          <w:szCs w:val="16"/>
+        </w:rPr>
         <w:t>protocols</w:t>
       </w:r>
+      <w:proofErr w:type="spellEnd"/>
       <w:r>
         <w:rPr>
           <w:sz w:val="16"/>
@@ -4871,13 +5046,26 @@
         <w:pStyle w:val="IEEEParagraph"/>
       </w:pPr>
       <w:r>
-        <w:t xml:space="preserve">Packet transfer is the mostly used protocol in the system. It is crucial to have small amount of network delay for this protocol because of it’s often use. </w:t>
+        <w:t xml:space="preserve">Packet transfer is the mostly used protocol in the system. It is crucial to have small amount of network delay for this protocol because of </w:t>
+      </w:r>
+      <w:proofErr w:type="spellStart"/>
+      <w:r>
+        <w:t>it’s</w:t>
+      </w:r>
+      <w:proofErr w:type="spellEnd"/>
+      <w:r>
+        <w:t xml:space="preserve"> often use. </w:t>
       </w:r>
       <w:r>
         <w:t xml:space="preserve">Packet transfer unit </w:t>
       </w:r>
-      <w:r>
-        <w:t>testscenario is that</w:t>
+      <w:proofErr w:type="spellStart"/>
+      <w:r>
+        <w:t>testscenario</w:t>
+      </w:r>
+      <w:proofErr w:type="spellEnd"/>
+      <w:r>
+        <w:t xml:space="preserve"> is that</w:t>
       </w:r>
       <w:r>
         <w:t xml:space="preserve"> a </w:t>
@@ -4960,21 +5148,39 @@
           <w:szCs w:val="16"/>
         </w:rPr>
       </w:pPr>
+      <w:proofErr w:type="gramStart"/>
       <w:r>
         <w:rPr>
           <w:sz w:val="16"/>
           <w:szCs w:val="16"/>
         </w:rPr>
         <w:lastRenderedPageBreak/>
-        <w:t>Figure 11. Packet Transfer</w:t>
-      </w:r>
+        <w:t>Figure 11.</w:t>
+      </w:r>
+      <w:proofErr w:type="gramEnd"/>
       <w:r>
         <w:rPr>
           <w:sz w:val="16"/>
           <w:szCs w:val="16"/>
         </w:rPr>
+        <w:t xml:space="preserve"> Packet </w:t>
+      </w:r>
+      <w:proofErr w:type="spellStart"/>
+      <w:r>
+        <w:rPr>
+          <w:sz w:val="16"/>
+          <w:szCs w:val="16"/>
+        </w:rPr>
+        <w:t>Transfer</w:t>
+      </w:r>
+      <w:r>
+        <w:rPr>
+          <w:sz w:val="16"/>
+          <w:szCs w:val="16"/>
+        </w:rPr>
         <w:t>protocol</w:t>
       </w:r>
+      <w:proofErr w:type="spellEnd"/>
       <w:r>
         <w:rPr>
           <w:sz w:val="16"/>
@@ -5057,11 +5263,16 @@
       <w:r>
         <w:t xml:space="preserve"> AP </w:t>
       </w:r>
+      <w:proofErr w:type="spellStart"/>
       <w:r>
         <w:t>and</w:t>
       </w:r>
       <w:r>
-        <w:t xml:space="preserve">TTP. In this simulation access point updates the user info stored at operator. Figure 12 shows the average delay of </w:t>
+        <w:t>TTP</w:t>
+      </w:r>
+      <w:proofErr w:type="spellEnd"/>
+      <w:r>
+        <w:t xml:space="preserve">. In this simulation access point updates the user info stored at operator. Figure 12 shows the average delay of </w:t>
       </w:r>
       <w:r>
         <w:t>Update Packets</w:t>
@@ -5138,12 +5349,21 @@
           <w:szCs w:val="16"/>
         </w:rPr>
       </w:pPr>
+      <w:proofErr w:type="gramStart"/>
       <w:r>
         <w:rPr>
           <w:sz w:val="16"/>
           <w:szCs w:val="16"/>
         </w:rPr>
-        <w:t>Figure 12. Update Packets protocol Unit Test Result</w:t>
+        <w:t>Figure 12.</w:t>
+      </w:r>
+      <w:proofErr w:type="gramEnd"/>
+      <w:r>
+        <w:rPr>
+          <w:sz w:val="16"/>
+          <w:szCs w:val="16"/>
+        </w:rPr>
+        <w:t xml:space="preserve"> Update Packets protocol Unit Test Result</w:t>
       </w:r>
     </w:p>
     <w:p>
@@ -5254,7 +5474,11 @@
         <w:pStyle w:val="IEEEParagraph"/>
       </w:pPr>
       <w:r>
-        <w:t>The r</w:t>
+        <w:t xml:space="preserve">The </w:t>
+      </w:r>
+      <w:proofErr w:type="spellStart"/>
+      <w:r>
+        <w:t>r</w:t>
       </w:r>
       <w:r>
         <w:t>esultsare</w:t>
@@ -5262,6 +5486,7 @@
       <w:r>
         <w:t>significant</w:t>
       </w:r>
+      <w:proofErr w:type="spellEnd"/>
       <w:r>
         <w:t xml:space="preserve"> since the actual usage of </w:t>
       </w:r>
@@ -5291,12 +5516,27 @@
       <w:pPr>
         <w:pStyle w:val="IEEEReferenceItem"/>
       </w:pPr>
-      <w:r>
-        <w:t>Akyildiz, I. F., Wang, X.,and</w:t>
+      <w:proofErr w:type="spellStart"/>
+      <w:r>
+        <w:t>Akyildiz</w:t>
+      </w:r>
+      <w:proofErr w:type="spellEnd"/>
+      <w:r>
+        <w:t xml:space="preserve">, I. F., Wang, </w:t>
+      </w:r>
+      <w:proofErr w:type="spellStart"/>
+      <w:r>
+        <w:t>X.</w:t>
+      </w:r>
+      <w:proofErr w:type="gramStart"/>
+      <w:r>
+        <w:t>,and</w:t>
       </w:r>
       <w:r>
         <w:t>Wang</w:t>
       </w:r>
+      <w:proofErr w:type="spellEnd"/>
+      <w:proofErr w:type="gramEnd"/>
       <w:r>
         <w:t>,</w:t>
       </w:r>
@@ -5355,11 +5595,33 @@
           <w:szCs w:val="16"/>
         </w:rPr>
       </w:pPr>
+      <w:proofErr w:type="spellStart"/>
       <w:r>
         <w:rPr>
           <w:szCs w:val="16"/>
         </w:rPr>
-        <w:t xml:space="preserve">Rivest, R., Shamir, A., and Adleman, L. (1978) A method for obtaining digital signatures and public-key cryptosystems, </w:t>
+        <w:t>Rivest</w:t>
+      </w:r>
+      <w:proofErr w:type="spellEnd"/>
+      <w:r>
+        <w:rPr>
+          <w:szCs w:val="16"/>
+        </w:rPr>
+        <w:t xml:space="preserve">, R., Shamir, A., and </w:t>
+      </w:r>
+      <w:proofErr w:type="spellStart"/>
+      <w:r>
+        <w:rPr>
+          <w:szCs w:val="16"/>
+        </w:rPr>
+        <w:t>Adleman</w:t>
+      </w:r>
+      <w:proofErr w:type="spellEnd"/>
+      <w:r>
+        <w:rPr>
+          <w:szCs w:val="16"/>
+        </w:rPr>
+        <w:t xml:space="preserve">, L. (1978) A method for obtaining digital signatures and public-key cryptosystems, </w:t>
       </w:r>
       <w:r>
         <w:rPr>
@@ -5453,7 +5715,39 @@
           <w:szCs w:val="16"/>
           <w:shd w:val="clear" w:color="auto" w:fill="FFFFFF"/>
         </w:rPr>
-        <w:t xml:space="preserve">Kai Yang, Jian-feng Ma, Zi-hui Miao (2009) </w:t>
+        <w:t xml:space="preserve">Kai Yang, </w:t>
+      </w:r>
+      <w:proofErr w:type="spellStart"/>
+      <w:r>
+        <w:rPr>
+          <w:szCs w:val="16"/>
+          <w:shd w:val="clear" w:color="auto" w:fill="FFFFFF"/>
+        </w:rPr>
+        <w:t>Jian-feng</w:t>
+      </w:r>
+      <w:proofErr w:type="spellEnd"/>
+      <w:r>
+        <w:rPr>
+          <w:szCs w:val="16"/>
+          <w:shd w:val="clear" w:color="auto" w:fill="FFFFFF"/>
+        </w:rPr>
+        <w:t xml:space="preserve"> Ma, </w:t>
+      </w:r>
+      <w:proofErr w:type="spellStart"/>
+      <w:r>
+        <w:rPr>
+          <w:szCs w:val="16"/>
+          <w:shd w:val="clear" w:color="auto" w:fill="FFFFFF"/>
+        </w:rPr>
+        <w:t>Zi-hui</w:t>
+      </w:r>
+      <w:proofErr w:type="spellEnd"/>
+      <w:r>
+        <w:rPr>
+          <w:szCs w:val="16"/>
+          <w:shd w:val="clear" w:color="auto" w:fill="FFFFFF"/>
+        </w:rPr>
+        <w:t xml:space="preserve"> Miao (2009) </w:t>
       </w:r>
       <w:r>
         <w:rPr>

</xml_diff>

<commit_message>
paper1 references discussion tamam
</commit_message>
<xml_diff>
--- a/paper1.docx
+++ b/paper1.docx
@@ -159,6 +159,8 @@
     <w:p>
       <w:pPr>
         <w:rPr>
+          <w:sz w:val="20"/>
+          <w:szCs w:val="20"/>
           <w:lang w:val="en-GB" w:eastAsia="en-GB"/>
         </w:rPr>
       </w:pPr>
@@ -214,6 +216,57 @@
       <w:r>
         <w:t>Wireless Mesh Networks [1] offer broadband network access with high-speed network connection. WMNs are easy to deploy and cost effective compared to conventional Internet service providing infrastructures such as high powered servers. Mesh networks dynamically organize themselves and they do not need a centralized element, in that sense they are a subset of ad-hoc networks. Mesh nodes deliver packets from source to destination in a multi-hop manner, conclusively they extent network coverage.</w:t>
       </w:r>
+      <w:r>
+        <w:t xml:space="preserve"> </w:t>
+      </w:r>
+      <w:r>
+        <w:rPr>
+          <w:szCs w:val="20"/>
+        </w:rPr>
+        <w:t>WMNs could support for both mesh purposes and also conventional Wi-Fi connections. WiMax [</w:t>
+      </w:r>
+      <w:r>
+        <w:rPr>
+          <w:szCs w:val="20"/>
+        </w:rPr>
+        <w:t>18</w:t>
+      </w:r>
+      <w:r>
+        <w:rPr>
+          <w:szCs w:val="20"/>
+        </w:rPr>
+        <w:t xml:space="preserve">], ZigBee </w:t>
+      </w:r>
+      <w:r>
+        <w:rPr>
+          <w:szCs w:val="20"/>
+        </w:rPr>
+        <w:t>[19</w:t>
+      </w:r>
+      <w:r>
+        <w:rPr>
+          <w:szCs w:val="20"/>
+        </w:rPr>
+        <w:t xml:space="preserve">] and </w:t>
+      </w:r>
+      <w:r>
+        <w:rPr>
+          <w:szCs w:val="20"/>
+        </w:rPr>
+        <w:t>3G radio access [20]</w:t>
+      </w:r>
+      <w:r>
+        <w:rPr>
+          <w:szCs w:val="20"/>
+        </w:rPr>
+        <w:t xml:space="preserve"> could also inter-connect with WMN structure</w:t>
+      </w:r>
+      <w:r>
+        <w:rPr>
+          <w:sz w:val="24"/>
+        </w:rPr>
+        <w:t>.</w:t>
+      </w:r>
     </w:p>
     <w:p>
       <w:pPr>
@@ -307,20 +360,20 @@
         <w:rPr>
           <w:lang w:val="en-US"/>
         </w:rPr>
-        <w:t xml:space="preserve"> UPASS does not consider client anonymity and unlinkability. The proposed secure and seamless </w:t>
+        <w:t xml:space="preserve"> UPASS does not consider client </w:t>
       </w:r>
       <w:r>
         <w:rPr>
           <w:lang w:val="en-US"/>
         </w:rPr>
-        <w:t xml:space="preserve">system will implement a prepaid billing scheme with simpler structures and trust models. Authentication, user and </w:t>
+        <w:lastRenderedPageBreak/>
+        <w:t xml:space="preserve">anonymity and unlinkability. The proposed secure and seamless </w:t>
       </w:r>
       <w:r>
         <w:rPr>
           <w:lang w:val="en-US"/>
         </w:rPr>
-        <w:lastRenderedPageBreak/>
-        <w:t xml:space="preserve">operator non-repudiation, settlement and especially user privacy </w:t>
+        <w:t xml:space="preserve">system will implement a prepaid billing scheme with simpler structures and trust models. Authentication, user and operator non-repudiation, settlement and especially user privacy </w:t>
       </w:r>
       <w:r>
         <w:rPr>
@@ -413,10 +466,16 @@
         <w:t xml:space="preserve">. </w:t>
       </w:r>
       <w:r>
+        <w:t xml:space="preserve">Discussion on system properties takes place in Section 6. </w:t>
+      </w:r>
+      <w:r>
         <w:t>Finally conc</w:t>
       </w:r>
       <w:r>
-        <w:t>lusion is discussed in Section 6</w:t>
+        <w:t>lusion is discu</w:t>
+      </w:r>
+      <w:r>
+        <w:t>ssed in Section 7</w:t>
       </w:r>
       <w:r>
         <w:t>.</w:t>
@@ -528,6 +587,7 @@
         <w:spacing w:before="0" w:after="0"/>
       </w:pPr>
       <w:r>
+        <w:lastRenderedPageBreak/>
         <w:t>System Entities</w:t>
       </w:r>
       <w:r>
@@ -571,7 +631,6 @@
                 <w:sz w:val="24"/>
                 <w:lang w:val="tr-TR" w:eastAsia="tr-TR"/>
               </w:rPr>
-              <w:lastRenderedPageBreak/>
               <w:drawing>
                 <wp:inline distT="0" distB="0" distL="0" distR="0">
                   <wp:extent cx="276225" cy="295275"/>
@@ -1442,62 +1501,61 @@
         <w:rPr>
           <w:rFonts w:cs="Helvetica"/>
         </w:rPr>
-        <w:t xml:space="preserve">. The connection between an operator and </w:t>
+        <w:t xml:space="preserve">. The connection between an operator and TTP is </w:t>
       </w:r>
       <w:r>
         <w:rPr>
           <w:rFonts w:cs="Helvetica"/>
         </w:rPr>
-        <w:lastRenderedPageBreak/>
-        <w:t xml:space="preserve">TTP is </w:t>
+        <w:t xml:space="preserve">also </w:t>
       </w:r>
       <w:r>
         <w:rPr>
           <w:rFonts w:cs="Helvetica"/>
         </w:rPr>
-        <w:t xml:space="preserve">also </w:t>
+        <w:t>wired</w:t>
       </w:r>
       <w:r>
         <w:rPr>
           <w:rFonts w:cs="Helvetica"/>
         </w:rPr>
-        <w:t>wired</w:t>
+        <w:t>.</w:t>
       </w:r>
       <w:r>
         <w:rPr>
           <w:rFonts w:cs="Helvetica"/>
         </w:rPr>
-        <w:t>.</w:t>
+        <w:t xml:space="preserve"> These</w:t>
       </w:r>
       <w:r>
         <w:rPr>
           <w:rFonts w:cs="Helvetica"/>
         </w:rPr>
-        <w:t xml:space="preserve"> These</w:t>
+        <w:t xml:space="preserve"> connections use 802.3</w:t>
       </w:r>
       <w:r>
         <w:rPr>
           <w:rFonts w:cs="Helvetica"/>
         </w:rPr>
-        <w:t xml:space="preserve"> connections use 802.3</w:t>
+        <w:t>(E</w:t>
       </w:r>
       <w:r>
         <w:rPr>
           <w:rFonts w:cs="Helvetica"/>
         </w:rPr>
-        <w:t>(E</w:t>
+        <w:t>thernet protocol</w:t>
       </w:r>
       <w:r>
         <w:rPr>
           <w:rFonts w:cs="Helvetica"/>
         </w:rPr>
-        <w:t>thernet protocol</w:t>
+        <w:t>)</w:t>
       </w:r>
       <w:r>
         <w:rPr>
           <w:rFonts w:cs="Helvetica"/>
         </w:rPr>
-        <w:t>)</w:t>
+        <w:t xml:space="preserve"> [17]</w:t>
       </w:r>
       <w:r>
         <w:rPr>
@@ -2139,15 +2197,7 @@
               <w:sz w:val="20"/>
               <w:szCs w:val="20"/>
             </w:rPr>
-            <m:t>=h(IV</m:t>
-          </m:r>
-          <m:r>
-            <w:rPr>
-              <w:rFonts w:ascii="Cambria Math" w:hAnsi="Cambria Math"/>
-              <w:sz w:val="20"/>
-              <w:szCs w:val="20"/>
-            </w:rPr>
-            <m:t>)</m:t>
+            <m:t>=h(IV)</m:t>
           </m:r>
         </m:oMath>
       </m:oMathPara>
@@ -2815,6 +2865,7 @@
         <w:pStyle w:val="IEEEParagraph"/>
       </w:pPr>
       <w:r>
+        <w:lastRenderedPageBreak/>
         <w:t>Some proto</w:t>
       </w:r>
       <w:r>
@@ -2851,11 +2902,7 @@
         <w:t>f a Connection Card</w:t>
       </w:r>
       <w:r>
-        <w:t xml:space="preserve">. The only difference between </w:t>
-      </w:r>
-      <w:r>
-        <w:lastRenderedPageBreak/>
-        <w:t>these two protocols is</w:t>
+        <w:t>. The only difference between these two protocols is</w:t>
       </w:r>
       <w:r>
         <w:t xml:space="preserve"> their</w:t>
@@ -3086,7 +3133,7 @@
                     <a:blip r:embed="rId13">
                       <a:extLst>
                         <a:ext uri="{28A0092B-C50C-407E-A947-70E740481C1C}">
-                          <a14:useLocalDpi xmlns="" xmlns:wpc="http://schemas.microsoft.com/office/word/2010/wordprocessingCanvas" xmlns:mo="http://schemas.microsoft.com/office/mac/office/2008/main" xmlns:mc="http://schemas.openxmlformats.org/markup-compatibility/2006" xmlns:mv="urn:schemas-microsoft-com:mac:vml" xmlns:o="urn:schemas-microsoft-com:office:office" xmlns:v="urn:schemas-microsoft-com:vml" xmlns:wp14="http://schemas.microsoft.com/office/word/2010/wordprocessingDrawing" xmlns:w10="urn:schemas-microsoft-com:office:word" xmlns:w="http://schemas.openxmlformats.org/wordprocessingml/2006/main" xmlns:w14="http://schemas.microsoft.com/office/word/2010/wordml" xmlns:wpg="http://schemas.microsoft.com/office/word/2010/wordprocessingGroup" xmlns:wpi="http://schemas.microsoft.com/office/word/2010/wordprocessingInk" xmlns:wps="http://schemas.microsoft.com/office/word/2010/wordprocessingShape" xmlns:a14="http://schemas.microsoft.com/office/drawing/2010/main" val="0"/>
+                          <a14:useLocalDpi xmlns:a14="http://schemas.microsoft.com/office/drawing/2010/main" xmlns:wps="http://schemas.microsoft.com/office/word/2010/wordprocessingShape" xmlns:wpi="http://schemas.microsoft.com/office/word/2010/wordprocessingInk" xmlns:wpg="http://schemas.microsoft.com/office/word/2010/wordprocessingGroup" xmlns:w14="http://schemas.microsoft.com/office/word/2010/wordml" xmlns:w="http://schemas.openxmlformats.org/wordprocessingml/2006/main" xmlns:w10="urn:schemas-microsoft-com:office:word" xmlns:wp14="http://schemas.microsoft.com/office/word/2010/wordprocessingDrawing" xmlns:v="urn:schemas-microsoft-com:vml" xmlns:o="urn:schemas-microsoft-com:office:office" xmlns:mv="urn:schemas-microsoft-com:mac:vml" xmlns:mc="http://schemas.openxmlformats.org/markup-compatibility/2006" xmlns:mo="http://schemas.microsoft.com/office/mac/office/2008/main" xmlns:wpc="http://schemas.microsoft.com/office/word/2010/wordprocessingCanvas" xmlns="" val="0"/>
                         </a:ext>
                       </a:extLst>
                     </a:blip>
@@ -3289,7 +3336,7 @@
                     <a:blip r:embed="rId14">
                       <a:extLst>
                         <a:ext uri="{28A0092B-C50C-407E-A947-70E740481C1C}">
-                          <a14:useLocalDpi xmlns="" xmlns:wpc="http://schemas.microsoft.com/office/word/2010/wordprocessingCanvas" xmlns:mo="http://schemas.microsoft.com/office/mac/office/2008/main" xmlns:mc="http://schemas.openxmlformats.org/markup-compatibility/2006" xmlns:mv="urn:schemas-microsoft-com:mac:vml" xmlns:o="urn:schemas-microsoft-com:office:office" xmlns:v="urn:schemas-microsoft-com:vml" xmlns:wp14="http://schemas.microsoft.com/office/word/2010/wordprocessingDrawing" xmlns:w10="urn:schemas-microsoft-com:office:word" xmlns:w="http://schemas.openxmlformats.org/wordprocessingml/2006/main" xmlns:w14="http://schemas.microsoft.com/office/word/2010/wordml" xmlns:wpg="http://schemas.microsoft.com/office/word/2010/wordprocessingGroup" xmlns:wpi="http://schemas.microsoft.com/office/word/2010/wordprocessingInk" xmlns:wps="http://schemas.microsoft.com/office/word/2010/wordprocessingShape" xmlns:a14="http://schemas.microsoft.com/office/drawing/2010/main" val="0"/>
+                          <a14:useLocalDpi xmlns:a14="http://schemas.microsoft.com/office/drawing/2010/main" xmlns:wps="http://schemas.microsoft.com/office/word/2010/wordprocessingShape" xmlns:wpi="http://schemas.microsoft.com/office/word/2010/wordprocessingInk" xmlns:wpg="http://schemas.microsoft.com/office/word/2010/wordprocessingGroup" xmlns:w14="http://schemas.microsoft.com/office/word/2010/wordml" xmlns:w="http://schemas.openxmlformats.org/wordprocessingml/2006/main" xmlns:w10="urn:schemas-microsoft-com:office:word" xmlns:wp14="http://schemas.microsoft.com/office/word/2010/wordprocessingDrawing" xmlns:v="urn:schemas-microsoft-com:vml" xmlns:o="urn:schemas-microsoft-com:office:office" xmlns:mv="urn:schemas-microsoft-com:mac:vml" xmlns:mc="http://schemas.openxmlformats.org/markup-compatibility/2006" xmlns:mo="http://schemas.microsoft.com/office/mac/office/2008/main" xmlns:wpc="http://schemas.microsoft.com/office/word/2010/wordprocessingCanvas" xmlns="" val="0"/>
                         </a:ext>
                       </a:extLst>
                     </a:blip>
@@ -3446,6 +3493,9 @@
         <w:t>HMAC</w:t>
       </w:r>
       <w:r>
+        <w:t xml:space="preserve"> [16]</w:t>
+      </w:r>
+      <w:r>
         <w:t xml:space="preserve"> operation</w:t>
       </w:r>
       <w:r>
@@ -3503,7 +3553,7 @@
                     <a:blip r:embed="rId15">
                       <a:extLst>
                         <a:ext uri="{28A0092B-C50C-407E-A947-70E740481C1C}">
-                          <a14:useLocalDpi xmlns="" xmlns:wpc="http://schemas.microsoft.com/office/word/2010/wordprocessingCanvas" xmlns:mo="http://schemas.microsoft.com/office/mac/office/2008/main" xmlns:mc="http://schemas.openxmlformats.org/markup-compatibility/2006" xmlns:mv="urn:schemas-microsoft-com:mac:vml" xmlns:o="urn:schemas-microsoft-com:office:office" xmlns:v="urn:schemas-microsoft-com:vml" xmlns:wp14="http://schemas.microsoft.com/office/word/2010/wordprocessingDrawing" xmlns:w10="urn:schemas-microsoft-com:office:word" xmlns:w="http://schemas.openxmlformats.org/wordprocessingml/2006/main" xmlns:w14="http://schemas.microsoft.com/office/word/2010/wordml" xmlns:wpg="http://schemas.microsoft.com/office/word/2010/wordprocessingGroup" xmlns:wpi="http://schemas.microsoft.com/office/word/2010/wordprocessingInk" xmlns:wps="http://schemas.microsoft.com/office/word/2010/wordprocessingShape" xmlns:a14="http://schemas.microsoft.com/office/drawing/2010/main" val="0"/>
+                          <a14:useLocalDpi xmlns:a14="http://schemas.microsoft.com/office/drawing/2010/main" xmlns:wps="http://schemas.microsoft.com/office/word/2010/wordprocessingShape" xmlns:wpi="http://schemas.microsoft.com/office/word/2010/wordprocessingInk" xmlns:wpg="http://schemas.microsoft.com/office/word/2010/wordprocessingGroup" xmlns:w14="http://schemas.microsoft.com/office/word/2010/wordml" xmlns:w="http://schemas.openxmlformats.org/wordprocessingml/2006/main" xmlns:w10="urn:schemas-microsoft-com:office:word" xmlns:wp14="http://schemas.microsoft.com/office/word/2010/wordprocessingDrawing" xmlns:v="urn:schemas-microsoft-com:vml" xmlns:o="urn:schemas-microsoft-com:office:office" xmlns:mv="urn:schemas-microsoft-com:mac:vml" xmlns:mc="http://schemas.openxmlformats.org/markup-compatibility/2006" xmlns:mo="http://schemas.microsoft.com/office/mac/office/2008/main" xmlns:wpc="http://schemas.microsoft.com/office/word/2010/wordprocessingCanvas" xmlns="" val="0"/>
                         </a:ext>
                       </a:extLst>
                     </a:blip>
@@ -4024,7 +4074,7 @@
                     <a:blip r:embed="rId17">
                       <a:extLst>
                         <a:ext uri="{28A0092B-C50C-407E-A947-70E740481C1C}">
-                          <a14:useLocalDpi xmlns="" xmlns:wpc="http://schemas.microsoft.com/office/word/2010/wordprocessingCanvas" xmlns:mo="http://schemas.microsoft.com/office/mac/office/2008/main" xmlns:mc="http://schemas.openxmlformats.org/markup-compatibility/2006" xmlns:mv="urn:schemas-microsoft-com:mac:vml" xmlns:o="urn:schemas-microsoft-com:office:office" xmlns:v="urn:schemas-microsoft-com:vml" xmlns:wp14="http://schemas.microsoft.com/office/word/2010/wordprocessingDrawing" xmlns:w10="urn:schemas-microsoft-com:office:word" xmlns:w="http://schemas.openxmlformats.org/wordprocessingml/2006/main" xmlns:w14="http://schemas.microsoft.com/office/word/2010/wordml" xmlns:wpg="http://schemas.microsoft.com/office/word/2010/wordprocessingGroup" xmlns:wpi="http://schemas.microsoft.com/office/word/2010/wordprocessingInk" xmlns:wps="http://schemas.microsoft.com/office/word/2010/wordprocessingShape" xmlns:a14="http://schemas.microsoft.com/office/drawing/2010/main" val="0"/>
+                          <a14:useLocalDpi xmlns:a14="http://schemas.microsoft.com/office/drawing/2010/main" xmlns:wps="http://schemas.microsoft.com/office/word/2010/wordprocessingShape" xmlns:wpi="http://schemas.microsoft.com/office/word/2010/wordprocessingInk" xmlns:wpg="http://schemas.microsoft.com/office/word/2010/wordprocessingGroup" xmlns:w14="http://schemas.microsoft.com/office/word/2010/wordml" xmlns:w="http://schemas.openxmlformats.org/wordprocessingml/2006/main" xmlns:w10="urn:schemas-microsoft-com:office:word" xmlns:wp14="http://schemas.microsoft.com/office/word/2010/wordprocessingDrawing" xmlns:v="urn:schemas-microsoft-com:vml" xmlns:o="urn:schemas-microsoft-com:office:office" xmlns:mv="urn:schemas-microsoft-com:mac:vml" xmlns:mc="http://schemas.openxmlformats.org/markup-compatibility/2006" xmlns:mo="http://schemas.microsoft.com/office/mac/office/2008/main" xmlns:wpc="http://schemas.microsoft.com/office/word/2010/wordprocessingCanvas" xmlns="" val="0"/>
                         </a:ext>
                       </a:extLst>
                     </a:blip>
@@ -4284,7 +4334,7 @@
                     <a:blip r:embed="rId18">
                       <a:extLst>
                         <a:ext uri="{28A0092B-C50C-407E-A947-70E740481C1C}">
-                          <a14:useLocalDpi xmlns="" xmlns:wpc="http://schemas.microsoft.com/office/word/2010/wordprocessingCanvas" xmlns:mo="http://schemas.microsoft.com/office/mac/office/2008/main" xmlns:mc="http://schemas.openxmlformats.org/markup-compatibility/2006" xmlns:mv="urn:schemas-microsoft-com:mac:vml" xmlns:o="urn:schemas-microsoft-com:office:office" xmlns:v="urn:schemas-microsoft-com:vml" xmlns:wp14="http://schemas.microsoft.com/office/word/2010/wordprocessingDrawing" xmlns:w10="urn:schemas-microsoft-com:office:word" xmlns:w="http://schemas.openxmlformats.org/wordprocessingml/2006/main" xmlns:w14="http://schemas.microsoft.com/office/word/2010/wordml" xmlns:wpg="http://schemas.microsoft.com/office/word/2010/wordprocessingGroup" xmlns:wpi="http://schemas.microsoft.com/office/word/2010/wordprocessingInk" xmlns:wps="http://schemas.microsoft.com/office/word/2010/wordprocessingShape" xmlns:a14="http://schemas.microsoft.com/office/drawing/2010/main" val="0"/>
+                          <a14:useLocalDpi xmlns:a14="http://schemas.microsoft.com/office/drawing/2010/main" xmlns:wps="http://schemas.microsoft.com/office/word/2010/wordprocessingShape" xmlns:wpi="http://schemas.microsoft.com/office/word/2010/wordprocessingInk" xmlns:wpg="http://schemas.microsoft.com/office/word/2010/wordprocessingGroup" xmlns:w14="http://schemas.microsoft.com/office/word/2010/wordml" xmlns:w="http://schemas.openxmlformats.org/wordprocessingml/2006/main" xmlns:w10="urn:schemas-microsoft-com:office:word" xmlns:wp14="http://schemas.microsoft.com/office/word/2010/wordprocessingDrawing" xmlns:v="urn:schemas-microsoft-com:vml" xmlns:o="urn:schemas-microsoft-com:office:office" xmlns:mv="urn:schemas-microsoft-com:mac:vml" xmlns:mc="http://schemas.openxmlformats.org/markup-compatibility/2006" xmlns:mo="http://schemas.microsoft.com/office/mac/office/2008/main" xmlns:wpc="http://schemas.microsoft.com/office/word/2010/wordprocessingCanvas" xmlns="" val="0"/>
                         </a:ext>
                       </a:extLst>
                     </a:blip>
@@ -4581,7 +4631,13 @@
         <w:pStyle w:val="IEEEParagraph"/>
       </w:pPr>
       <w:r>
-        <w:t xml:space="preserve">The network topology is hierarchical, clients communicate with TTP via APs, GWs and operators </w:t>
+        <w:t>The network topology is hierarchical</w:t>
+      </w:r>
+      <w:r>
+        <w:t xml:space="preserve"> and WMN supports connection with other IEEE 802.11 protocols [14, 15]</w:t>
+      </w:r>
+      <w:r>
+        <w:t xml:space="preserve">, clients communicate with TTP via APs, GWs and operators </w:t>
       </w:r>
       <w:r>
         <w:t>in sequence.</w:t>
@@ -5525,6 +5581,7 @@
         </w:rPr>
       </w:pPr>
       <w:r>
+        <w:lastRenderedPageBreak/>
         <w:t xml:space="preserve">TABLE </w:t>
       </w:r>
       <w:fldSimple w:instr=" SEQ TABLE \* ROMAN ">
@@ -6270,6 +6327,7 @@
         <w:rPr>
           <w:szCs w:val="20"/>
         </w:rPr>
+        <w:lastRenderedPageBreak/>
         <w:t>Access Point Authentication protocol, consists of a challenge-response protocol. It contains two HMAC operations.</w:t>
       </w:r>
     </w:p>
@@ -6284,7 +6342,6 @@
         <w:rPr>
           <w:szCs w:val="20"/>
         </w:rPr>
-        <w:lastRenderedPageBreak/>
         <w:t>Unit test for this protocol contains a user, trying to run access point authentication protocol with a serving access point every minute. The resulting chart, presented on Figure 9, shows the average delay of the protocol versus time.</w:t>
       </w:r>
     </w:p>
@@ -6569,6 +6626,7 @@
       </w:pPr>
       <w:proofErr w:type="gramStart"/>
       <w:r>
+        <w:lastRenderedPageBreak/>
         <w:t xml:space="preserve">Figure </w:t>
       </w:r>
       <w:r>
@@ -6607,7 +6665,6 @@
         <w:pStyle w:val="IEEEParagraph"/>
       </w:pPr>
       <w:r>
-        <w:lastRenderedPageBreak/>
         <w:t xml:space="preserve">In </w:t>
       </w:r>
       <w:r>
@@ -6982,7 +7039,6 @@
         <w:pStyle w:val="IEEEParagraph"/>
       </w:pPr>
       <w:r>
-        <w:lastRenderedPageBreak/>
         <w:t>In the simulation scenario, APs update</w:t>
       </w:r>
       <w:r>
@@ -7359,34 +7415,37 @@
         </w:tabs>
       </w:pPr>
       <w:r>
+        <w:t>Conclusion</w:t>
+      </w:r>
+    </w:p>
+    <w:p>
+      <w:pPr>
+        <w:pStyle w:val="IEEEParagraph"/>
+      </w:pPr>
+      <w:r>
+        <w:t xml:space="preserve">In </w:t>
+      </w:r>
+      <w:r>
+        <w:t>unit</w:t>
+      </w:r>
+      <w:r>
+        <w:t xml:space="preserve"> tests, standalone performances of the protocols under trivial usage scenarios</w:t>
+      </w:r>
+      <w:r>
+        <w:t xml:space="preserve"> are analysed</w:t>
+      </w:r>
+      <w:r>
+        <w:t xml:space="preserve">. </w:t>
+      </w:r>
+      <w:r>
+        <w:t>The u</w:t>
+      </w:r>
+      <w:r>
+        <w:t xml:space="preserve">nit tests set an example for how the system will behave in empty hours. In </w:t>
+      </w:r>
+      <w:r>
         <w:lastRenderedPageBreak/>
-        <w:t>Conclusion</w:t>
-      </w:r>
-    </w:p>
-    <w:p>
-      <w:pPr>
-        <w:pStyle w:val="IEEEParagraph"/>
-      </w:pPr>
-      <w:r>
-        <w:t xml:space="preserve">In </w:t>
-      </w:r>
-      <w:r>
-        <w:t>unit</w:t>
-      </w:r>
-      <w:r>
-        <w:t xml:space="preserve"> tests, standalone performances of the protocols under trivial usage scenarios</w:t>
-      </w:r>
-      <w:r>
-        <w:t xml:space="preserve"> are analysed</w:t>
-      </w:r>
-      <w:r>
-        <w:t xml:space="preserve">. </w:t>
-      </w:r>
-      <w:r>
-        <w:t>The u</w:t>
-      </w:r>
-      <w:r>
-        <w:t xml:space="preserve">nit tests set an example for how the system will behave in empty hours. In this way, the first proof-of-concept implementation of the system </w:t>
+        <w:t xml:space="preserve">this way, the first proof-of-concept implementation of the system </w:t>
       </w:r>
       <w:r>
         <w:t xml:space="preserve">is provided </w:t>
@@ -7907,15 +7966,340 @@
     <w:p>
       <w:pPr>
         <w:pStyle w:val="IEEEReferenceItem"/>
-        <w:numPr>
-          <w:ilvl w:val="0"/>
-          <w:numId w:val="0"/>
-        </w:numPr>
-        <w:ind w:left="432"/>
         <w:rPr>
           <w:szCs w:val="16"/>
-        </w:rPr>
-      </w:pPr>
+          <w:lang w:val="tr-TR"/>
+        </w:rPr>
+      </w:pPr>
+      <w:r>
+        <w:rPr>
+          <w:szCs w:val="16"/>
+        </w:rPr>
+        <w:t>Intel Inc., Multi-Hop Mesh Networks—a new kind of Wi-Fi network.</w:t>
+      </w:r>
+    </w:p>
+    <w:p>
+      <w:pPr>
+        <w:pStyle w:val="IEEEReferenceItem"/>
+        <w:rPr>
+          <w:szCs w:val="16"/>
+          <w:lang w:val="tr-TR"/>
+        </w:rPr>
+      </w:pPr>
+      <w:proofErr w:type="gramStart"/>
+      <w:r>
+        <w:rPr>
+          <w:szCs w:val="16"/>
+        </w:rPr>
+        <w:t>J. Walker, Wi</w:t>
+      </w:r>
+      <w:proofErr w:type="gramEnd"/>
+      <w:r>
+        <w:rPr>
+          <w:szCs w:val="16"/>
+        </w:rPr>
+        <w:t>-Fi mesh networks, the path to mobile ad-hoc. Available from</w:t>
+      </w:r>
+      <w:r>
+        <w:rPr>
+          <w:szCs w:val="16"/>
+        </w:rPr>
+        <w:t xml:space="preserve"> </w:t>
+      </w:r>
+      <w:hyperlink r:id="rId27" w:history="1">
+        <w:r>
+          <w:rPr>
+            <w:rStyle w:val="Hyperlink"/>
+            <w:szCs w:val="16"/>
+          </w:rPr>
+          <w:t>http://www.wi-fitechnology.com/Wi-</w:t>
+        </w:r>
+        <w:r>
+          <w:rPr>
+            <w:rStyle w:val="Hyperlink"/>
+            <w:szCs w:val="16"/>
+          </w:rPr>
+          <w:t>Fi_Reports_and_Papers/Mesh_Networks_References.html</w:t>
+        </w:r>
+      </w:hyperlink>
+      <w:r>
+        <w:rPr>
+          <w:szCs w:val="16"/>
+        </w:rPr>
+        <w:t>.</w:t>
+      </w:r>
+    </w:p>
+    <w:p>
+      <w:pPr>
+        <w:pStyle w:val="IEEEReferenceItem"/>
+        <w:rPr>
+          <w:szCs w:val="16"/>
+          <w:lang w:val="tr-TR"/>
+        </w:rPr>
+      </w:pPr>
+      <w:r>
+        <w:rPr>
+          <w:color w:val="000000"/>
+          <w:szCs w:val="16"/>
+        </w:rPr>
+        <w:t xml:space="preserve">American Bankers Association, </w:t>
+      </w:r>
+      <w:r>
+        <w:rPr>
+          <w:i/>
+          <w:iCs/>
+          <w:color w:val="000000"/>
+          <w:szCs w:val="16"/>
+        </w:rPr>
+        <w:t>Keyed Hash Message Authentication Code</w:t>
+      </w:r>
+      <w:r>
+        <w:rPr>
+          <w:color w:val="000000"/>
+          <w:szCs w:val="16"/>
+        </w:rPr>
+        <w:t>, ANSI X9.71, Washington, D.C., 2000</w:t>
+      </w:r>
+      <w:r>
+        <w:rPr>
+          <w:color w:val="000000"/>
+          <w:szCs w:val="16"/>
+        </w:rPr>
+        <w:t>.</w:t>
+      </w:r>
+    </w:p>
+    <w:p>
+      <w:pPr>
+        <w:pStyle w:val="IEEEReferenceItem"/>
+        <w:rPr>
+          <w:szCs w:val="16"/>
+          <w:lang w:val="tr-TR"/>
+        </w:rPr>
+      </w:pPr>
+      <w:proofErr w:type="spellStart"/>
+      <w:r>
+        <w:rPr>
+          <w:szCs w:val="16"/>
+        </w:rPr>
+        <w:t>Chaum</w:t>
+      </w:r>
+      <w:proofErr w:type="spellEnd"/>
+      <w:r>
+        <w:rPr>
+          <w:szCs w:val="16"/>
+        </w:rPr>
+        <w:t xml:space="preserve">, D. (1982) </w:t>
+      </w:r>
+      <w:r>
+        <w:rPr>
+          <w:color w:val="000000"/>
+          <w:szCs w:val="16"/>
+        </w:rPr>
+        <w:t xml:space="preserve">Untraceable electronic mail, return addresses, and digital pseudonyms, </w:t>
+      </w:r>
+      <w:r>
+        <w:rPr>
+          <w:i/>
+          <w:color w:val="000000"/>
+          <w:szCs w:val="16"/>
+        </w:rPr>
+        <w:t>Communications of the ACM, 4(2)</w:t>
+      </w:r>
+      <w:r>
+        <w:rPr>
+          <w:color w:val="000000"/>
+          <w:szCs w:val="16"/>
+        </w:rPr>
+        <w:t>.</w:t>
+      </w:r>
+    </w:p>
+    <w:p>
+      <w:pPr>
+        <w:pStyle w:val="IEEEReferenceItem"/>
+        <w:rPr>
+          <w:szCs w:val="16"/>
+          <w:lang w:val="tr-TR"/>
+        </w:rPr>
+      </w:pPr>
+      <w:r>
+        <w:rPr>
+          <w:szCs w:val="16"/>
+        </w:rPr>
+        <w:t xml:space="preserve">Vaughan-Nichols S.J., (2004) Achieving wireless broadband with WiMax, </w:t>
+      </w:r>
+      <w:proofErr w:type="spellStart"/>
+      <w:r>
+        <w:rPr>
+          <w:i/>
+          <w:szCs w:val="16"/>
+        </w:rPr>
+        <w:t>IEEEComputer</w:t>
+      </w:r>
+      <w:proofErr w:type="spellEnd"/>
+      <w:r>
+        <w:rPr>
+          <w:szCs w:val="16"/>
+        </w:rPr>
+        <w:t>, vol. 37, no.6, pp. 10-13</w:t>
+      </w:r>
+    </w:p>
+    <w:p>
+      <w:pPr>
+        <w:pStyle w:val="IEEEReferenceItem"/>
+        <w:rPr>
+          <w:szCs w:val="16"/>
+          <w:lang w:val="tr-TR"/>
+        </w:rPr>
+      </w:pPr>
+      <w:r>
+        <w:rPr>
+          <w:szCs w:val="16"/>
+        </w:rPr>
+        <w:t xml:space="preserve">The ZigBee Alliance. Available from: </w:t>
+      </w:r>
+      <w:hyperlink r:id="rId28" w:history="1">
+        <w:r>
+          <w:rPr>
+            <w:rStyle w:val="Hyperlink"/>
+            <w:szCs w:val="16"/>
+          </w:rPr>
+          <w:t>http://www.zigbee.org</w:t>
+        </w:r>
+      </w:hyperlink>
+      <w:r>
+        <w:rPr>
+          <w:szCs w:val="16"/>
+        </w:rPr>
+        <w:t>.</w:t>
+      </w:r>
+    </w:p>
+    <w:p>
+      <w:pPr>
+        <w:pStyle w:val="IEEEReferenceItem"/>
+        <w:rPr>
+          <w:szCs w:val="16"/>
+          <w:lang w:val="tr-TR"/>
+        </w:rPr>
+      </w:pPr>
+      <w:proofErr w:type="spellStart"/>
+      <w:r>
+        <w:rPr>
+          <w:color w:val="000000"/>
+          <w:szCs w:val="16"/>
+        </w:rPr>
+        <w:t>Rao</w:t>
+      </w:r>
+      <w:proofErr w:type="spellEnd"/>
+      <w:r>
+        <w:rPr>
+          <w:color w:val="000000"/>
+          <w:szCs w:val="16"/>
+        </w:rPr>
+        <w:t xml:space="preserve">, Y.S.; Wing-Cheong </w:t>
+      </w:r>
+      <w:proofErr w:type="spellStart"/>
+      <w:r>
+        <w:rPr>
+          <w:color w:val="000000"/>
+          <w:szCs w:val="16"/>
+        </w:rPr>
+        <w:t>Yeung</w:t>
+      </w:r>
+      <w:proofErr w:type="spellEnd"/>
+      <w:r>
+        <w:rPr>
+          <w:color w:val="000000"/>
+          <w:szCs w:val="16"/>
+        </w:rPr>
+        <w:t xml:space="preserve">; </w:t>
+      </w:r>
+      <w:proofErr w:type="spellStart"/>
+      <w:r>
+        <w:rPr>
+          <w:color w:val="000000"/>
+          <w:szCs w:val="16"/>
+        </w:rPr>
+        <w:t>Kripalani</w:t>
+      </w:r>
+      <w:proofErr w:type="spellEnd"/>
+      <w:r>
+        <w:rPr>
+          <w:color w:val="000000"/>
+          <w:szCs w:val="16"/>
+        </w:rPr>
+        <w:t>, A.</w:t>
+      </w:r>
+      <w:proofErr w:type="gramStart"/>
+      <w:r>
+        <w:rPr>
+          <w:color w:val="000000"/>
+          <w:szCs w:val="16"/>
+        </w:rPr>
+        <w:t>; ,</w:t>
+      </w:r>
+      <w:proofErr w:type="gramEnd"/>
+      <w:r>
+        <w:rPr>
+          <w:color w:val="000000"/>
+          <w:szCs w:val="16"/>
+        </w:rPr>
+        <w:t xml:space="preserve"> "Third-generation (3G) radio access standards,"</w:t>
+      </w:r>
+      <w:r>
+        <w:rPr>
+          <w:rStyle w:val="apple-converted-space"/>
+          <w:color w:val="000000"/>
+          <w:szCs w:val="16"/>
+        </w:rPr>
+        <w:t> </w:t>
+      </w:r>
+      <w:r>
+        <w:rPr>
+          <w:i/>
+          <w:iCs/>
+          <w:color w:val="000000"/>
+          <w:szCs w:val="16"/>
+        </w:rPr>
+        <w:t>Communication Technology Proceedings, 2000. WCC - ICCT 2000. International Conference on</w:t>
+      </w:r>
+      <w:r>
+        <w:rPr>
+          <w:rStyle w:val="apple-converted-space"/>
+          <w:color w:val="000000"/>
+          <w:szCs w:val="16"/>
+        </w:rPr>
+        <w:t> </w:t>
+      </w:r>
+      <w:r>
+        <w:rPr>
+          <w:color w:val="000000"/>
+          <w:szCs w:val="16"/>
+        </w:rPr>
+        <w:t>, vol.2, no., pp.1017-1023 vol.2, 2000</w:t>
+      </w:r>
+      <w:r>
+        <w:rPr>
+          <w:color w:val="000000"/>
+          <w:szCs w:val="16"/>
+        </w:rPr>
+        <w:br/>
+      </w:r>
+      <w:proofErr w:type="spellStart"/>
+      <w:r>
+        <w:rPr>
+          <w:color w:val="000000"/>
+          <w:szCs w:val="16"/>
+        </w:rPr>
+        <w:t>doi</w:t>
+      </w:r>
+      <w:proofErr w:type="spellEnd"/>
+      <w:r>
+        <w:rPr>
+          <w:color w:val="000000"/>
+          <w:szCs w:val="16"/>
+        </w:rPr>
+        <w:t>: 10.1109/ICCT.2000.890849</w:t>
+      </w:r>
     </w:p>
     <w:p>
       <w:pPr>
@@ -7924,9 +8308,9 @@
           <w:ilvl w:val="0"/>
           <w:numId w:val="0"/>
         </w:numPr>
-        <w:ind w:left="432" w:hanging="432"/>
         <w:rPr>
           <w:szCs w:val="16"/>
+          <w:lang w:val="tr-TR"/>
         </w:rPr>
       </w:pPr>
     </w:p>
@@ -7937,9 +8321,22 @@
           <w:ilvl w:val="0"/>
           <w:numId w:val="0"/>
         </w:numPr>
-        <w:ind w:left="432" w:hanging="432"/>
         <w:rPr>
           <w:szCs w:val="16"/>
+          <w:lang w:val="tr-TR"/>
+        </w:rPr>
+      </w:pPr>
+    </w:p>
+    <w:p>
+      <w:pPr>
+        <w:pStyle w:val="IEEEReferenceItem"/>
+        <w:numPr>
+          <w:ilvl w:val="0"/>
+          <w:numId w:val="0"/>
+        </w:numPr>
+        <w:rPr>
+          <w:szCs w:val="16"/>
+          <w:lang w:val="tr-TR"/>
         </w:rPr>
         <w:sectPr>
           <w:type w:val="continuous"/>
@@ -10431,6 +10828,20 @@
       <w:lang w:val="en-AU" w:eastAsia="zh-CN"/>
     </w:rPr>
   </w:style>
+  <w:style w:type="character" w:styleId="FollowedHyperlink">
+    <w:name w:val="FollowedHyperlink"/>
+    <w:basedOn w:val="DefaultParagraphFont"/>
+    <w:rsid w:val="00B5693B"/>
+    <w:rPr>
+      <w:color w:val="800080" w:themeColor="followedHyperlink"/>
+      <w:u w:val="single"/>
+    </w:rPr>
+  </w:style>
+  <w:style w:type="character" w:customStyle="1" w:styleId="apple-converted-space">
+    <w:name w:val="apple-converted-space"/>
+    <w:basedOn w:val="DefaultParagraphFont"/>
+    <w:rsid w:val="001004E6"/>
+  </w:style>
 </w:styles>
 </file>
 

</xml_diff>

<commit_message>
paper1 ve 2 son hale yakin
</commit_message>
<xml_diff>
--- a/paper1.docx
+++ b/paper1.docx
@@ -472,10 +472,13 @@
         <w:t>Finally conc</w:t>
       </w:r>
       <w:r>
-        <w:t>lusion is discu</w:t>
-      </w:r>
-      <w:r>
-        <w:t>ssed in Section 7</w:t>
+        <w:t xml:space="preserve">lusion is </w:t>
+      </w:r>
+      <w:r>
+        <w:t>given</w:t>
+      </w:r>
+      <w:r>
+        <w:t xml:space="preserve"> in Section 7</w:t>
       </w:r>
       <w:r>
         <w:t>.</w:t>
@@ -3133,7 +3136,7 @@
                     <a:blip r:embed="rId13">
                       <a:extLst>
                         <a:ext uri="{28A0092B-C50C-407E-A947-70E740481C1C}">
-                          <a14:useLocalDpi xmlns:a14="http://schemas.microsoft.com/office/drawing/2010/main" xmlns:wps="http://schemas.microsoft.com/office/word/2010/wordprocessingShape" xmlns:wpi="http://schemas.microsoft.com/office/word/2010/wordprocessingInk" xmlns:wpg="http://schemas.microsoft.com/office/word/2010/wordprocessingGroup" xmlns:w14="http://schemas.microsoft.com/office/word/2010/wordml" xmlns:w="http://schemas.openxmlformats.org/wordprocessingml/2006/main" xmlns:w10="urn:schemas-microsoft-com:office:word" xmlns:wp14="http://schemas.microsoft.com/office/word/2010/wordprocessingDrawing" xmlns:v="urn:schemas-microsoft-com:vml" xmlns:o="urn:schemas-microsoft-com:office:office" xmlns:mv="urn:schemas-microsoft-com:mac:vml" xmlns:mc="http://schemas.openxmlformats.org/markup-compatibility/2006" xmlns:mo="http://schemas.microsoft.com/office/mac/office/2008/main" xmlns:wpc="http://schemas.microsoft.com/office/word/2010/wordprocessingCanvas" xmlns="" val="0"/>
+                          <a14:useLocalDpi xmlns="" xmlns:wpc="http://schemas.microsoft.com/office/word/2010/wordprocessingCanvas" xmlns:mo="http://schemas.microsoft.com/office/mac/office/2008/main" xmlns:mc="http://schemas.openxmlformats.org/markup-compatibility/2006" xmlns:mv="urn:schemas-microsoft-com:mac:vml" xmlns:o="urn:schemas-microsoft-com:office:office" xmlns:v="urn:schemas-microsoft-com:vml" xmlns:wp14="http://schemas.microsoft.com/office/word/2010/wordprocessingDrawing" xmlns:w10="urn:schemas-microsoft-com:office:word" xmlns:w="http://schemas.openxmlformats.org/wordprocessingml/2006/main" xmlns:w14="http://schemas.microsoft.com/office/word/2010/wordml" xmlns:wpg="http://schemas.microsoft.com/office/word/2010/wordprocessingGroup" xmlns:wpi="http://schemas.microsoft.com/office/word/2010/wordprocessingInk" xmlns:wps="http://schemas.microsoft.com/office/word/2010/wordprocessingShape" xmlns:a14="http://schemas.microsoft.com/office/drawing/2010/main" val="0"/>
                         </a:ext>
                       </a:extLst>
                     </a:blip>
@@ -3336,7 +3339,7 @@
                     <a:blip r:embed="rId14">
                       <a:extLst>
                         <a:ext uri="{28A0092B-C50C-407E-A947-70E740481C1C}">
-                          <a14:useLocalDpi xmlns:a14="http://schemas.microsoft.com/office/drawing/2010/main" xmlns:wps="http://schemas.microsoft.com/office/word/2010/wordprocessingShape" xmlns:wpi="http://schemas.microsoft.com/office/word/2010/wordprocessingInk" xmlns:wpg="http://schemas.microsoft.com/office/word/2010/wordprocessingGroup" xmlns:w14="http://schemas.microsoft.com/office/word/2010/wordml" xmlns:w="http://schemas.openxmlformats.org/wordprocessingml/2006/main" xmlns:w10="urn:schemas-microsoft-com:office:word" xmlns:wp14="http://schemas.microsoft.com/office/word/2010/wordprocessingDrawing" xmlns:v="urn:schemas-microsoft-com:vml" xmlns:o="urn:schemas-microsoft-com:office:office" xmlns:mv="urn:schemas-microsoft-com:mac:vml" xmlns:mc="http://schemas.openxmlformats.org/markup-compatibility/2006" xmlns:mo="http://schemas.microsoft.com/office/mac/office/2008/main" xmlns:wpc="http://schemas.microsoft.com/office/word/2010/wordprocessingCanvas" xmlns="" val="0"/>
+                          <a14:useLocalDpi xmlns="" xmlns:wpc="http://schemas.microsoft.com/office/word/2010/wordprocessingCanvas" xmlns:mo="http://schemas.microsoft.com/office/mac/office/2008/main" xmlns:mc="http://schemas.openxmlformats.org/markup-compatibility/2006" xmlns:mv="urn:schemas-microsoft-com:mac:vml" xmlns:o="urn:schemas-microsoft-com:office:office" xmlns:v="urn:schemas-microsoft-com:vml" xmlns:wp14="http://schemas.microsoft.com/office/word/2010/wordprocessingDrawing" xmlns:w10="urn:schemas-microsoft-com:office:word" xmlns:w="http://schemas.openxmlformats.org/wordprocessingml/2006/main" xmlns:w14="http://schemas.microsoft.com/office/word/2010/wordml" xmlns:wpg="http://schemas.microsoft.com/office/word/2010/wordprocessingGroup" xmlns:wpi="http://schemas.microsoft.com/office/word/2010/wordprocessingInk" xmlns:wps="http://schemas.microsoft.com/office/word/2010/wordprocessingShape" xmlns:a14="http://schemas.microsoft.com/office/drawing/2010/main" val="0"/>
                         </a:ext>
                       </a:extLst>
                     </a:blip>
@@ -3553,7 +3556,7 @@
                     <a:blip r:embed="rId15">
                       <a:extLst>
                         <a:ext uri="{28A0092B-C50C-407E-A947-70E740481C1C}">
-                          <a14:useLocalDpi xmlns:a14="http://schemas.microsoft.com/office/drawing/2010/main" xmlns:wps="http://schemas.microsoft.com/office/word/2010/wordprocessingShape" xmlns:wpi="http://schemas.microsoft.com/office/word/2010/wordprocessingInk" xmlns:wpg="http://schemas.microsoft.com/office/word/2010/wordprocessingGroup" xmlns:w14="http://schemas.microsoft.com/office/word/2010/wordml" xmlns:w="http://schemas.openxmlformats.org/wordprocessingml/2006/main" xmlns:w10="urn:schemas-microsoft-com:office:word" xmlns:wp14="http://schemas.microsoft.com/office/word/2010/wordprocessingDrawing" xmlns:v="urn:schemas-microsoft-com:vml" xmlns:o="urn:schemas-microsoft-com:office:office" xmlns:mv="urn:schemas-microsoft-com:mac:vml" xmlns:mc="http://schemas.openxmlformats.org/markup-compatibility/2006" xmlns:mo="http://schemas.microsoft.com/office/mac/office/2008/main" xmlns:wpc="http://schemas.microsoft.com/office/word/2010/wordprocessingCanvas" xmlns="" val="0"/>
+                          <a14:useLocalDpi xmlns="" xmlns:wpc="http://schemas.microsoft.com/office/word/2010/wordprocessingCanvas" xmlns:mo="http://schemas.microsoft.com/office/mac/office/2008/main" xmlns:mc="http://schemas.openxmlformats.org/markup-compatibility/2006" xmlns:mv="urn:schemas-microsoft-com:mac:vml" xmlns:o="urn:schemas-microsoft-com:office:office" xmlns:v="urn:schemas-microsoft-com:vml" xmlns:wp14="http://schemas.microsoft.com/office/word/2010/wordprocessingDrawing" xmlns:w10="urn:schemas-microsoft-com:office:word" xmlns:w="http://schemas.openxmlformats.org/wordprocessingml/2006/main" xmlns:w14="http://schemas.microsoft.com/office/word/2010/wordml" xmlns:wpg="http://schemas.microsoft.com/office/word/2010/wordprocessingGroup" xmlns:wpi="http://schemas.microsoft.com/office/word/2010/wordprocessingInk" xmlns:wps="http://schemas.microsoft.com/office/word/2010/wordprocessingShape" xmlns:a14="http://schemas.microsoft.com/office/drawing/2010/main" val="0"/>
                         </a:ext>
                       </a:extLst>
                     </a:blip>
@@ -4074,7 +4077,7 @@
                     <a:blip r:embed="rId17">
                       <a:extLst>
                         <a:ext uri="{28A0092B-C50C-407E-A947-70E740481C1C}">
-                          <a14:useLocalDpi xmlns:a14="http://schemas.microsoft.com/office/drawing/2010/main" xmlns:wps="http://schemas.microsoft.com/office/word/2010/wordprocessingShape" xmlns:wpi="http://schemas.microsoft.com/office/word/2010/wordprocessingInk" xmlns:wpg="http://schemas.microsoft.com/office/word/2010/wordprocessingGroup" xmlns:w14="http://schemas.microsoft.com/office/word/2010/wordml" xmlns:w="http://schemas.openxmlformats.org/wordprocessingml/2006/main" xmlns:w10="urn:schemas-microsoft-com:office:word" xmlns:wp14="http://schemas.microsoft.com/office/word/2010/wordprocessingDrawing" xmlns:v="urn:schemas-microsoft-com:vml" xmlns:o="urn:schemas-microsoft-com:office:office" xmlns:mv="urn:schemas-microsoft-com:mac:vml" xmlns:mc="http://schemas.openxmlformats.org/markup-compatibility/2006" xmlns:mo="http://schemas.microsoft.com/office/mac/office/2008/main" xmlns:wpc="http://schemas.microsoft.com/office/word/2010/wordprocessingCanvas" xmlns="" val="0"/>
+                          <a14:useLocalDpi xmlns="" xmlns:wpc="http://schemas.microsoft.com/office/word/2010/wordprocessingCanvas" xmlns:mo="http://schemas.microsoft.com/office/mac/office/2008/main" xmlns:mc="http://schemas.openxmlformats.org/markup-compatibility/2006" xmlns:mv="urn:schemas-microsoft-com:mac:vml" xmlns:o="urn:schemas-microsoft-com:office:office" xmlns:v="urn:schemas-microsoft-com:vml" xmlns:wp14="http://schemas.microsoft.com/office/word/2010/wordprocessingDrawing" xmlns:w10="urn:schemas-microsoft-com:office:word" xmlns:w="http://schemas.openxmlformats.org/wordprocessingml/2006/main" xmlns:w14="http://schemas.microsoft.com/office/word/2010/wordml" xmlns:wpg="http://schemas.microsoft.com/office/word/2010/wordprocessingGroup" xmlns:wpi="http://schemas.microsoft.com/office/word/2010/wordprocessingInk" xmlns:wps="http://schemas.microsoft.com/office/word/2010/wordprocessingShape" xmlns:a14="http://schemas.microsoft.com/office/drawing/2010/main" val="0"/>
                         </a:ext>
                       </a:extLst>
                     </a:blip>
@@ -4334,7 +4337,7 @@
                     <a:blip r:embed="rId18">
                       <a:extLst>
                         <a:ext uri="{28A0092B-C50C-407E-A947-70E740481C1C}">
-                          <a14:useLocalDpi xmlns:a14="http://schemas.microsoft.com/office/drawing/2010/main" xmlns:wps="http://schemas.microsoft.com/office/word/2010/wordprocessingShape" xmlns:wpi="http://schemas.microsoft.com/office/word/2010/wordprocessingInk" xmlns:wpg="http://schemas.microsoft.com/office/word/2010/wordprocessingGroup" xmlns:w14="http://schemas.microsoft.com/office/word/2010/wordml" xmlns:w="http://schemas.openxmlformats.org/wordprocessingml/2006/main" xmlns:w10="urn:schemas-microsoft-com:office:word" xmlns:wp14="http://schemas.microsoft.com/office/word/2010/wordprocessingDrawing" xmlns:v="urn:schemas-microsoft-com:vml" xmlns:o="urn:schemas-microsoft-com:office:office" xmlns:mv="urn:schemas-microsoft-com:mac:vml" xmlns:mc="http://schemas.openxmlformats.org/markup-compatibility/2006" xmlns:mo="http://schemas.microsoft.com/office/mac/office/2008/main" xmlns:wpc="http://schemas.microsoft.com/office/word/2010/wordprocessingCanvas" xmlns="" val="0"/>
+                          <a14:useLocalDpi xmlns="" xmlns:wpc="http://schemas.microsoft.com/office/word/2010/wordprocessingCanvas" xmlns:mo="http://schemas.microsoft.com/office/mac/office/2008/main" xmlns:mc="http://schemas.openxmlformats.org/markup-compatibility/2006" xmlns:mv="urn:schemas-microsoft-com:mac:vml" xmlns:o="urn:schemas-microsoft-com:office:office" xmlns:v="urn:schemas-microsoft-com:vml" xmlns:wp14="http://schemas.microsoft.com/office/word/2010/wordprocessingDrawing" xmlns:w10="urn:schemas-microsoft-com:office:word" xmlns:w="http://schemas.openxmlformats.org/wordprocessingml/2006/main" xmlns:w14="http://schemas.microsoft.com/office/word/2010/wordml" xmlns:wpg="http://schemas.microsoft.com/office/word/2010/wordprocessingGroup" xmlns:wpi="http://schemas.microsoft.com/office/word/2010/wordprocessingInk" xmlns:wps="http://schemas.microsoft.com/office/word/2010/wordprocessingShape" xmlns:a14="http://schemas.microsoft.com/office/drawing/2010/main" val="0"/>
                         </a:ext>
                       </a:extLst>
                     </a:blip>
@@ -7164,12 +7167,27 @@
           <w:sz w:val="20"/>
           <w:szCs w:val="20"/>
         </w:rPr>
-        <w:t>:  For legal purposes users must give their identities to connection card issuer (</w:t>
+        <w:t xml:space="preserve">:  For legal purposes users must give their identities to </w:t>
       </w:r>
       <w:r>
         <w:rPr>
           <w:rFonts w:ascii="Times New Roman" w:hAnsi="Times New Roman" w:cs="Times New Roman"/>
-          <w:i/>
+          <w:sz w:val="20"/>
+          <w:szCs w:val="20"/>
+        </w:rPr>
+        <w:t>Trusted Third Party</w:t>
+      </w:r>
+      <w:r>
+        <w:rPr>
+          <w:rFonts w:ascii="Times New Roman" w:hAnsi="Times New Roman" w:cs="Times New Roman"/>
+          <w:sz w:val="20"/>
+          <w:szCs w:val="20"/>
+        </w:rPr>
+        <w:t xml:space="preserve"> (</w:t>
+      </w:r>
+      <w:r>
+        <w:rPr>
+          <w:rFonts w:ascii="Times New Roman" w:hAnsi="Times New Roman" w:cs="Times New Roman"/>
           <w:sz w:val="20"/>
           <w:szCs w:val="20"/>
         </w:rPr>
@@ -7403,11 +7421,6 @@
     </w:p>
     <w:p>
       <w:pPr>
-        <w:pStyle w:val="IEEEParagraph"/>
-      </w:pPr>
-    </w:p>
-    <w:p>
-      <w:pPr>
         <w:pStyle w:val="IEEEHeading1"/>
         <w:tabs>
           <w:tab w:val="clear" w:pos="4825"/>
@@ -7441,11 +7454,11 @@
         <w:t>The u</w:t>
       </w:r>
       <w:r>
-        <w:t xml:space="preserve">nit tests set an example for how the system will behave in empty hours. In </w:t>
+        <w:t xml:space="preserve">nit tests set an example for how the system will behave in empty hours. In this way, the first proof-of-concept implementation of the </w:t>
       </w:r>
       <w:r>
         <w:lastRenderedPageBreak/>
-        <w:t xml:space="preserve">this way, the first proof-of-concept implementation of the system </w:t>
+        <w:t xml:space="preserve">system </w:t>
       </w:r>
       <w:r>
         <w:t xml:space="preserve">is provided </w:t>
@@ -8012,14 +8025,7 @@
             <w:rStyle w:val="Hyperlink"/>
             <w:szCs w:val="16"/>
           </w:rPr>
-          <w:t>http://www.wi-fitechnology.com/Wi-</w:t>
-        </w:r>
-        <w:r>
-          <w:rPr>
-            <w:rStyle w:val="Hyperlink"/>
-            <w:szCs w:val="16"/>
-          </w:rPr>
-          <w:t>Fi_Reports_and_Papers/Mesh_Networks_References.html</w:t>
+          <w:t>http://www.wi-fitechnology.com/Wi-Fi_Reports_and_Papers/Mesh_Networks_References.html</w:t>
         </w:r>
       </w:hyperlink>
       <w:r>

</xml_diff>

<commit_message>
paper1 recovered tam istedigimiz gibi oldu
</commit_message>
<xml_diff>
--- a/paper1.docx
+++ b/paper1.docx
@@ -1,6 +1,6 @@
 
 <file path=word/document.xml><?xml version="1.0" encoding="utf-8"?>
-<w:document xmlns:ve="http://schemas.openxmlformats.org/markup-compatibility/2006" xmlns:o="urn:schemas-microsoft-com:office:office" xmlns:r="http://schemas.openxmlformats.org/officeDocument/2006/relationships" xmlns:m="http://schemas.openxmlformats.org/officeDocument/2006/math" xmlns:v="urn:schemas-microsoft-com:vml" xmlns:wp="http://schemas.openxmlformats.org/drawingml/2006/wordprocessingDrawing" xmlns:w10="urn:schemas-microsoft-com:office:word" xmlns:w="http://schemas.openxmlformats.org/wordprocessingml/2006/main" xmlns:wne="http://schemas.microsoft.com/office/word/2006/wordml">
+<w:document xmlns:wpc="http://schemas.microsoft.com/office/word/2010/wordprocessingCanvas" xmlns:mo="http://schemas.microsoft.com/office/mac/office/2008/main" xmlns:mc="http://schemas.openxmlformats.org/markup-compatibility/2006" xmlns:mv="urn:schemas-microsoft-com:mac:vml" xmlns:o="urn:schemas-microsoft-com:office:office" xmlns:r="http://schemas.openxmlformats.org/officeDocument/2006/relationships" xmlns:m="http://schemas.openxmlformats.org/officeDocument/2006/math" xmlns:v="urn:schemas-microsoft-com:vml" xmlns:wp14="http://schemas.microsoft.com/office/word/2010/wordprocessingDrawing" xmlns:wp="http://schemas.openxmlformats.org/drawingml/2006/wordprocessingDrawing" xmlns:w10="urn:schemas-microsoft-com:office:word" xmlns:w="http://schemas.openxmlformats.org/wordprocessingml/2006/main" xmlns:w14="http://schemas.microsoft.com/office/word/2010/wordml" xmlns:wpg="http://schemas.microsoft.com/office/word/2010/wordprocessingGroup" xmlns:wpi="http://schemas.microsoft.com/office/word/2010/wordprocessingInk" xmlns:wne="http://schemas.microsoft.com/office/word/2006/wordml" xmlns:wps="http://schemas.microsoft.com/office/word/2010/wordprocessingShape" mc:Ignorable="w14 wp14">
   <w:body>
     <w:p>
       <w:pPr>
@@ -609,13 +609,16 @@
           <w:insideH w:val="single" w:sz="4" w:space="0" w:color="auto"/>
           <w:insideV w:val="single" w:sz="4" w:space="0" w:color="auto"/>
         </w:tblBorders>
-        <w:tblLook w:val="04A0"/>
+        <w:tblLook w:val="04A0" w:firstRow="1" w:lastRow="0" w:firstColumn="1" w:lastColumn="0" w:noHBand="0" w:noVBand="1"/>
       </w:tblPr>
       <w:tblGrid>
         <w:gridCol w:w="2287"/>
         <w:gridCol w:w="2952"/>
       </w:tblGrid>
       <w:tr>
+        <w:trPr>
+          <w:trHeight w:val="699"/>
+        </w:trPr>
         <w:tc>
           <w:tcPr>
             <w:tcW w:w="2287" w:type="dxa"/>
@@ -632,10 +635,10 @@
               <w:rPr>
                 <w:noProof/>
                 <w:sz w:val="24"/>
-                <w:lang w:val="tr-TR" w:eastAsia="tr-TR"/>
+                <w:lang w:val="en-US" w:eastAsia="en-US"/>
               </w:rPr>
               <w:drawing>
-                <wp:inline distT="0" distB="0" distL="0" distR="0">
+                <wp:inline distT="0" distB="0" distL="0" distR="0" wp14:anchorId="4FD739FA" wp14:editId="0ED7FB8C">
                   <wp:extent cx="276225" cy="295275"/>
                   <wp:effectExtent l="19050" t="0" r="9525" b="0"/>
                   <wp:docPr id="2" name="Picture 1" descr="C:\Users\Public\Pictures\client.png"/>
@@ -652,7 +655,7 @@
                           </pic:cNvPicPr>
                         </pic:nvPicPr>
                         <pic:blipFill>
-                          <a:blip r:embed="rId6" cstate="print"/>
+                          <a:blip r:embed="rId7" cstate="print"/>
                           <a:srcRect/>
                           <a:stretch>
                             <a:fillRect/>
@@ -709,6 +712,9 @@
         </w:tc>
       </w:tr>
       <w:tr>
+        <w:trPr>
+          <w:trHeight w:val="847"/>
+        </w:trPr>
         <w:tc>
           <w:tcPr>
             <w:tcW w:w="2287" w:type="dxa"/>
@@ -724,10 +730,10 @@
             <w:r>
               <w:rPr>
                 <w:noProof/>
-                <w:lang w:val="tr-TR" w:eastAsia="tr-TR"/>
+                <w:lang w:val="en-US" w:eastAsia="en-US"/>
               </w:rPr>
               <w:drawing>
-                <wp:inline distT="0" distB="0" distL="0" distR="0">
+                <wp:inline distT="0" distB="0" distL="0" distR="0" wp14:anchorId="0ED9F5EA" wp14:editId="5ABBD37E">
                   <wp:extent cx="466725" cy="352425"/>
                   <wp:effectExtent l="19050" t="0" r="9525" b="0"/>
                   <wp:docPr id="3" name="Picture 2" descr="C:\Users\Public\Pictures\ap.png"/>
@@ -744,7 +750,7 @@
                           </pic:cNvPicPr>
                         </pic:nvPicPr>
                         <pic:blipFill>
-                          <a:blip r:embed="rId7" cstate="print"/>
+                          <a:blip r:embed="rId8" cstate="print"/>
                           <a:srcRect/>
                           <a:stretch>
                             <a:fillRect/>
@@ -795,28 +801,15 @@
                 <w:sz w:val="16"/>
                 <w:szCs w:val="16"/>
               </w:rPr>
-              <w:t xml:space="preserve">Access Point (AP). From now on in this document, it is called as AP, but please </w:t>
-            </w:r>
-            <w:proofErr w:type="gramStart"/>
-            <w:r>
-              <w:rPr>
-                <w:sz w:val="16"/>
-                <w:szCs w:val="16"/>
-              </w:rPr>
-              <w:t>note</w:t>
-            </w:r>
-            <w:proofErr w:type="gramEnd"/>
-            <w:r>
-              <w:rPr>
-                <w:sz w:val="16"/>
-                <w:szCs w:val="16"/>
-              </w:rPr>
-              <w:t xml:space="preserve"> that it also has routing capability.</w:t>
+              <w:t>Access Point (AP). From now on in this document, it is called as AP, but please note that it also has routing capability.</w:t>
             </w:r>
           </w:p>
         </w:tc>
       </w:tr>
       <w:tr>
+        <w:trPr>
+          <w:trHeight w:val="1823"/>
+        </w:trPr>
         <w:tc>
           <w:tcPr>
             <w:tcW w:w="2287" w:type="dxa"/>
@@ -834,10 +827,10 @@
                 <w:rFonts w:eastAsia="Calibri"/>
                 <w:noProof/>
                 <w:sz w:val="24"/>
-                <w:lang w:val="tr-TR" w:eastAsia="tr-TR"/>
+                <w:lang w:val="en-US" w:eastAsia="en-US"/>
               </w:rPr>
               <w:drawing>
-                <wp:inline distT="0" distB="0" distL="0" distR="0">
+                <wp:inline distT="0" distB="0" distL="0" distR="0" wp14:anchorId="72AD7F88" wp14:editId="050280CB">
                   <wp:extent cx="1296035" cy="890270"/>
                   <wp:effectExtent l="19050" t="0" r="0" b="0"/>
                   <wp:docPr id="5" name="Picture 2" descr="C:\Users\SUUSER\Documents\GitHub\worddoc\thesisImages\meshBackbone.png"/>
@@ -854,7 +847,7 @@
                           </pic:cNvPicPr>
                         </pic:nvPicPr>
                         <pic:blipFill>
-                          <a:blip r:embed="rId8"/>
+                          <a:blip r:embed="rId9"/>
                           <a:srcRect/>
                           <a:stretch>
                             <a:fillRect/>
@@ -926,10 +919,10 @@
             <w:r>
               <w:rPr>
                 <w:noProof/>
-                <w:lang w:val="tr-TR" w:eastAsia="tr-TR"/>
+                <w:lang w:val="en-US" w:eastAsia="en-US"/>
               </w:rPr>
               <w:drawing>
-                <wp:inline distT="0" distB="0" distL="0" distR="0">
+                <wp:inline distT="0" distB="0" distL="0" distR="0" wp14:anchorId="4C138CF0" wp14:editId="2512BEF0">
                   <wp:extent cx="438150" cy="266326"/>
                   <wp:effectExtent l="19050" t="0" r="0" b="0"/>
                   <wp:docPr id="7" name="Picture 3" descr="C:\Users\Public\Pictures\gateway.png"/>
@@ -946,7 +939,7 @@
                           </pic:cNvPicPr>
                         </pic:nvPicPr>
                         <pic:blipFill>
-                          <a:blip r:embed="rId9" cstate="print"/>
+                          <a:blip r:embed="rId10" cstate="print"/>
                           <a:srcRect/>
                           <a:stretch>
                             <a:fillRect/>
@@ -987,7 +980,7 @@
               <w:tabs>
                 <w:tab w:val="left" w:pos="1080"/>
               </w:tabs>
-              <w:spacing w:beforeLines="100" w:afterLines="100"/>
+              <w:spacing w:beforeLines="100" w:before="240" w:afterLines="100" w:after="240"/>
               <w:jc w:val="center"/>
               <w:rPr>
                 <w:sz w:val="16"/>
@@ -1005,6 +998,9 @@
         </w:tc>
       </w:tr>
       <w:tr>
+        <w:trPr>
+          <w:trHeight w:val="928"/>
+        </w:trPr>
         <w:tc>
           <w:tcPr>
             <w:tcW w:w="2287" w:type="dxa"/>
@@ -1020,10 +1016,10 @@
             <w:r>
               <w:rPr>
                 <w:noProof/>
-                <w:lang w:val="tr-TR" w:eastAsia="tr-TR"/>
+                <w:lang w:val="en-US" w:eastAsia="en-US"/>
               </w:rPr>
               <w:drawing>
-                <wp:inline distT="0" distB="0" distL="0" distR="0">
+                <wp:inline distT="0" distB="0" distL="0" distR="0" wp14:anchorId="5B33B84E" wp14:editId="6A326E3C">
                   <wp:extent cx="183806" cy="400050"/>
                   <wp:effectExtent l="19050" t="0" r="6694" b="0"/>
                   <wp:docPr id="11" name="Picture 5" descr="C:\Users\Public\Pictures\operator.png"/>
@@ -1040,7 +1036,7 @@
                           </pic:cNvPicPr>
                         </pic:nvPicPr>
                         <pic:blipFill>
-                          <a:blip r:embed="rId10" cstate="print"/>
+                          <a:blip r:embed="rId11" cstate="print"/>
                           <a:srcRect/>
                           <a:stretch>
                             <a:fillRect/>
@@ -1097,6 +1093,9 @@
         </w:tc>
       </w:tr>
       <w:tr>
+        <w:trPr>
+          <w:trHeight w:val="1268"/>
+        </w:trPr>
         <w:tc>
           <w:tcPr>
             <w:tcW w:w="2287" w:type="dxa"/>
@@ -1114,10 +1113,10 @@
                 <w:rFonts w:eastAsia="Calibri"/>
                 <w:noProof/>
                 <w:sz w:val="24"/>
-                <w:lang w:val="tr-TR" w:eastAsia="tr-TR"/>
+                <w:lang w:val="en-US" w:eastAsia="en-US"/>
               </w:rPr>
               <w:drawing>
-                <wp:inline distT="0" distB="0" distL="0" distR="0">
+                <wp:inline distT="0" distB="0" distL="0" distR="0" wp14:anchorId="2BBBF533" wp14:editId="64BA739A">
                   <wp:extent cx="548640" cy="580390"/>
                   <wp:effectExtent l="19050" t="0" r="3810" b="0"/>
                   <wp:docPr id="15" name="Picture 1" descr="C:\Users\SUUSER\Documents\GitHub\worddoc\thesisImages\ttp.png"/>
@@ -1134,7 +1133,7 @@
                           </pic:cNvPicPr>
                         </pic:nvPicPr>
                         <pic:blipFill>
-                          <a:blip r:embed="rId11"/>
+                          <a:blip r:embed="rId12"/>
                           <a:srcRect/>
                           <a:stretch>
                             <a:fillRect/>
@@ -1175,7 +1174,7 @@
               <w:tabs>
                 <w:tab w:val="left" w:pos="1080"/>
               </w:tabs>
-              <w:spacing w:beforeLines="100" w:afterLines="100"/>
+              <w:spacing w:beforeLines="100" w:before="240" w:afterLines="100" w:after="240"/>
               <w:jc w:val="center"/>
               <w:rPr>
                 <w:sz w:val="16"/>
@@ -1214,10 +1213,10 @@
       <w:r>
         <w:rPr>
           <w:noProof/>
-          <w:lang w:val="tr-TR" w:eastAsia="tr-TR"/>
+          <w:lang w:val="en-US" w:eastAsia="en-US"/>
         </w:rPr>
         <w:drawing>
-          <wp:inline distT="0" distB="0" distL="0" distR="0">
+          <wp:inline distT="0" distB="0" distL="0" distR="0" wp14:anchorId="5FF1BF1F" wp14:editId="583E02D8">
             <wp:extent cx="2830476" cy="2754967"/>
             <wp:effectExtent l="19050" t="0" r="7974" b="0"/>
             <wp:docPr id="16" name="Picture 1" descr="C:\Users\SUUSER\Documents\GitHub\worddoc\thesisImages\networkTopology.png"/>
@@ -1234,7 +1233,7 @@
                     </pic:cNvPicPr>
                   </pic:nvPicPr>
                   <pic:blipFill>
-                    <a:blip r:embed="rId12"/>
+                    <a:blip r:embed="rId13"/>
                     <a:srcRect/>
                     <a:stretch>
                       <a:fillRect/>
@@ -1274,6 +1273,7 @@
       <w:r>
         <w:t xml:space="preserve">Figure </w:t>
       </w:r>
+      <w:proofErr w:type="gramEnd"/>
       <w:r>
         <w:fldChar w:fldCharType="begin"/>
       </w:r>
@@ -1292,6 +1292,7 @@
       <w:r>
         <w:fldChar w:fldCharType="end"/>
       </w:r>
+      <w:proofErr w:type="gramStart"/>
       <w:r>
         <w:t>.</w:t>
       </w:r>
@@ -2543,19 +2544,9 @@
           <w:sz w:val="20"/>
           <w:szCs w:val="20"/>
         </w:rPr>
-        <w:t xml:space="preserve">Client will pick a random 128-bit unsigned number and call it his </w:t>
-      </w:r>
-      <w:proofErr w:type="gramStart"/>
-      <w:r>
-        <w:rPr>
-          <w:rFonts w:ascii="Times New Roman" w:hAnsi="Times New Roman" w:cs="Helvetica"/>
-          <w:sz w:val="20"/>
-          <w:szCs w:val="20"/>
-        </w:rPr>
-        <w:t xml:space="preserve">nonce </w:t>
+        <w:t xml:space="preserve">Client will pick a random 128-bit unsigned number and call it his nonce </w:t>
       </w:r>
       <m:oMath>
-        <w:proofErr w:type="gramEnd"/>
         <m:sSub>
           <m:sSubPr>
             <m:ctrlPr>
@@ -2825,6 +2816,7 @@
         <w:pStyle w:val="IEEEHeading1"/>
       </w:pPr>
       <w:r>
+        <w:lastRenderedPageBreak/>
         <w:t>Protocols</w:t>
       </w:r>
     </w:p>
@@ -2868,7 +2860,6 @@
         <w:pStyle w:val="IEEEParagraph"/>
       </w:pPr>
       <w:r>
-        <w:lastRenderedPageBreak/>
         <w:t>Some proto</w:t>
       </w:r>
       <w:r>
@@ -2970,6 +2961,7 @@
         </w:numPr>
       </w:pPr>
       <w:r>
+        <w:lastRenderedPageBreak/>
         <w:t>End-to-End Two-W</w:t>
       </w:r>
       <w:r>
@@ -2981,7 +2973,6 @@
         <w:pStyle w:val="IEEEParagraph"/>
       </w:pPr>
       <w:r>
-        <w:lastRenderedPageBreak/>
         <w:t xml:space="preserve">The main protocol in the system is the </w:t>
       </w:r>
       <w:r>
@@ -3112,11 +3103,11 @@
           <w:noProof/>
           <w:sz w:val="16"/>
           <w:szCs w:val="16"/>
-          <w:lang w:val="tr-TR" w:eastAsia="tr-TR"/>
+          <w:lang w:val="en-US" w:eastAsia="en-US"/>
         </w:rPr>
         <w:lastRenderedPageBreak/>
         <w:drawing>
-          <wp:inline distT="0" distB="0" distL="0" distR="0">
+          <wp:inline distT="0" distB="0" distL="0" distR="0" wp14:anchorId="5DFFF89A" wp14:editId="3FF10782">
             <wp:extent cx="5169191" cy="4965404"/>
             <wp:effectExtent l="19050" t="0" r="0" b="0"/>
             <wp:docPr id="10" name="Picture 3" descr="C:\Users\SUUSER\Documents\GitHub\worddoc\thesisImages\endtoendFinal.png"/>
@@ -3133,7 +3124,7 @@
                     </pic:cNvPicPr>
                   </pic:nvPicPr>
                   <pic:blipFill>
-                    <a:blip r:embed="rId13"/>
+                    <a:blip r:embed="rId14"/>
                     <a:srcRect/>
                     <a:stretch>
                       <a:fillRect/>
@@ -3170,6 +3161,7 @@
       <w:r>
         <w:t xml:space="preserve">Figure </w:t>
       </w:r>
+      <w:proofErr w:type="gramEnd"/>
       <w:r>
         <w:fldChar w:fldCharType="begin"/>
       </w:r>
@@ -3188,6 +3180,7 @@
       <w:r>
         <w:fldChar w:fldCharType="end"/>
       </w:r>
+      <w:proofErr w:type="gramStart"/>
       <w:r>
         <w:t>.</w:t>
       </w:r>
@@ -3227,15 +3220,7 @@
         <w:t xml:space="preserve"> uses in the system in order to get authorized. It is used only once by a particular user. </w:t>
       </w:r>
       <w:r>
-        <w:t xml:space="preserve">Protocol starts with client forming up a </w:t>
-      </w:r>
-      <w:r>
-        <w:lastRenderedPageBreak/>
-        <w:t xml:space="preserve">Connection request. </w:t>
-      </w:r>
-      <w:proofErr w:type="gramStart"/>
-      <w:r>
-        <w:t xml:space="preserve">Considering the generic depiction Figure </w:t>
+        <w:t xml:space="preserve">Protocol starts with client forming up a Connection request. Considering the generic depiction Figure </w:t>
       </w:r>
       <w:r>
         <w:t>2</w:t>
@@ -3254,20 +3239,10 @@
       <w:r>
         <w:t xml:space="preserve"> in the case of Initial Authorization.</w:t>
       </w:r>
-      <w:proofErr w:type="gramEnd"/>
-      <w:r>
-        <w:t xml:space="preserve"> Alias is calculated by taking the xor of Serial </w:t>
-      </w:r>
-      <w:r>
-        <w:lastRenderedPageBreak/>
-        <w:t xml:space="preserve">Number and a random nonce value as </w:t>
-      </w:r>
-      <w:proofErr w:type="gramStart"/>
-      <w:r>
-        <w:t xml:space="preserve">following </w:t>
+      <w:r>
+        <w:t xml:space="preserve"> Alias is calculated by taking the xor of Serial Number and a random nonce value as following </w:t>
       </w:r>
       <m:oMath>
-        <w:proofErr w:type="gramEnd"/>
         <m:r>
           <w:rPr>
             <w:rFonts w:ascii="Cambria Math" w:hAnsi="Cambria Math" w:cs="Helvetica"/>
@@ -3316,17 +3291,9 @@
         <w:rPr>
           <w:szCs w:val="20"/>
         </w:rPr>
-        <w:t xml:space="preserve">. HashToken variable </w:t>
-      </w:r>
-      <w:proofErr w:type="gramStart"/>
-      <w:r>
-        <w:rPr>
-          <w:szCs w:val="20"/>
-        </w:rPr>
-        <w:t xml:space="preserve">is </w:t>
+        <w:t xml:space="preserve">. HashToken variable is </w:t>
       </w:r>
       <m:oMath>
-        <w:proofErr w:type="gramEnd"/>
         <m:sSub>
           <m:sSubPr>
             <m:ctrlPr>
@@ -3361,33 +3328,9 @@
         <w:rPr>
           <w:szCs w:val="20"/>
         </w:rPr>
-        <w:t xml:space="preserve">. When TTP receives the Connection Request (CR) it decrypts it with </w:t>
-      </w:r>
-      <w:proofErr w:type="spellStart"/>
-      <w:proofErr w:type="gramStart"/>
-      <w:r>
-        <w:rPr>
-          <w:szCs w:val="20"/>
-        </w:rPr>
-        <w:t>it’s</w:t>
-      </w:r>
-      <w:proofErr w:type="spellEnd"/>
-      <w:proofErr w:type="gramEnd"/>
-      <w:r>
-        <w:rPr>
-          <w:szCs w:val="20"/>
-        </w:rPr>
-        <w:t xml:space="preserve"> own private key and mark the client as connected in the database. In Initial Authorization </w:t>
-      </w:r>
-      <w:proofErr w:type="gramStart"/>
-      <w:r>
-        <w:rPr>
-          <w:szCs w:val="20"/>
-        </w:rPr>
-        <w:t xml:space="preserve">protocol </w:t>
+        <w:t xml:space="preserve">. When TTP receives the Connection Request (CR) it decrypts it with it’s own private key and mark the client as connected in the database. In Initial Authorization protocol </w:t>
       </w:r>
       <m:oMath>
-        <w:proofErr w:type="gramEnd"/>
         <m:r>
           <w:rPr>
             <w:rFonts w:ascii="Cambria Math" w:hAnsi="Cambria Math"/>
@@ -3497,17 +3440,9 @@
         <w:rPr>
           <w:szCs w:val="20"/>
         </w:rPr>
-        <w:t xml:space="preserve"> </w:t>
-      </w:r>
-      <w:proofErr w:type="gramStart"/>
-      <w:r>
-        <w:rPr>
-          <w:szCs w:val="20"/>
-        </w:rPr>
-        <w:t xml:space="preserve">where </w:t>
+        <w:t xml:space="preserve"> where </w:t>
       </w:r>
       <m:oMath>
-        <w:proofErr w:type="gramEnd"/>
         <m:r>
           <w:rPr>
             <w:rFonts w:ascii="Cambria Math" w:hAnsi="Cambria Math"/>
@@ -3575,37 +3510,14 @@
         <w:t xml:space="preserve"> this way, the TTP learns the amount of time that the user got served. This information is used for settlement purposes.</w:t>
       </w:r>
       <w:r>
-        <w:t xml:space="preserve"> In Disconnection </w:t>
-      </w:r>
-      <w:proofErr w:type="gramStart"/>
-      <w:r>
-        <w:t xml:space="preserve">protocol </w:t>
+        <w:t xml:space="preserve"> In Disconnection protocol </w:t>
       </w:r>
       <m:oMath>
-        <w:proofErr w:type="gramEnd"/>
         <m:r>
           <w:rPr>
             <w:rFonts w:ascii="Cambria Math" w:hAnsi="Cambria Math"/>
           </w:rPr>
-          <m:t xml:space="preserve">Request = </m:t>
-        </m:r>
-        <m:r>
-          <w:rPr>
-            <w:rFonts w:ascii="Cambria Math" w:hAnsi="Cambria Math"/>
-          </w:rPr>
-          <m:t>Disconnection</m:t>
-        </m:r>
-        <m:r>
-          <w:rPr>
-            <w:rFonts w:ascii="Cambria Math" w:hAnsi="Cambria Math"/>
-          </w:rPr>
-          <m:t xml:space="preserve"> Request</m:t>
-        </m:r>
-        <m:r>
-          <w:rPr>
-            <w:rFonts w:ascii="Cambria Math" w:hAnsi="Cambria Math"/>
-          </w:rPr>
-          <m:t xml:space="preserve"> (DR)</m:t>
+          <m:t>Request = Disconnection Request (DR)</m:t>
         </m:r>
       </m:oMath>
       <w:r>
@@ -3623,17 +3535,7 @@
         <w:t xml:space="preserve"> that are used by the client, so 4-bit packet overhead is enough for this purpose. </w:t>
       </w:r>
       <w:r>
-        <w:t xml:space="preserve">In Disconnection protocol client does not change </w:t>
-      </w:r>
-      <w:proofErr w:type="spellStart"/>
-      <w:proofErr w:type="gramStart"/>
-      <w:r>
-        <w:t>it’s</w:t>
-      </w:r>
-      <w:proofErr w:type="spellEnd"/>
-      <w:proofErr w:type="gramEnd"/>
-      <w:r>
-        <w:t xml:space="preserve"> alias but uses the existing one. Therefore TTP could understand that the client with the particular alias wants to disconnect from the system.</w:t>
+        <w:t>In Disconnection protocol client does not change it’s alias but uses the existing one. Therefore TTP could understand that the client with the particular alias wants to disconnect from the system.</w:t>
       </w:r>
     </w:p>
     <w:p>
@@ -3661,14 +3563,9 @@
         <w:t xml:space="preserve"> and send it to the TTP for signature. The overall process is called Change Alias protocol.</w:t>
       </w:r>
       <w:r>
-        <w:t xml:space="preserve"> In this protocol the optional the packet request step is executed unlike the other protocols. Every active client forms up a Change Alias Request (CAR). In the case of Change Alias </w:t>
-      </w:r>
-      <w:proofErr w:type="gramStart"/>
-      <w:r>
-        <w:t xml:space="preserve">protocol </w:t>
+        <w:t xml:space="preserve"> In this protocol the optional the packet request step is executed unlike the other protocols. Every active client forms up a Change Alias Request (CAR). In the case of Change Alias protocol </w:t>
       </w:r>
       <m:oMath>
-        <w:proofErr w:type="gramEnd"/>
         <m:r>
           <w:rPr>
             <w:rFonts w:ascii="Cambria Math" w:hAnsi="Cambria Math"/>
@@ -3677,17 +3574,7 @@
         </m:r>
       </m:oMath>
       <w:r>
-        <w:t xml:space="preserve">. When TTP receives the CAR and it decrypts the content using </w:t>
-      </w:r>
-      <w:proofErr w:type="spellStart"/>
-      <w:proofErr w:type="gramStart"/>
-      <w:r>
-        <w:t>it’s</w:t>
-      </w:r>
-      <w:proofErr w:type="spellEnd"/>
-      <w:proofErr w:type="gramEnd"/>
-      <w:r>
-        <w:t xml:space="preserve"> private key. Checks the last</w:t>
+        <w:t>. When TTP receives the CAR and it decrypts the content using it’s private key. Checks the last</w:t>
       </w:r>
       <w:r>
         <w:t xml:space="preserve"> used hash token, if it is equal to the hash token that resides in the CAR then TTP signs the new Alias and the HashToken. In this protocol TTP does not update client’s status in the database because Change Alias protocol keeps a connected client connected, thus an update is not necessary.</w:t>
@@ -3713,11 +3600,11 @@
       <w:r>
         <w:rPr>
           <w:noProof/>
-          <w:lang w:val="tr-TR" w:eastAsia="tr-TR"/>
+          <w:lang w:val="en-US" w:eastAsia="en-US"/>
         </w:rPr>
         <w:lastRenderedPageBreak/>
         <w:drawing>
-          <wp:inline distT="0" distB="0" distL="0" distR="0">
+          <wp:inline distT="0" distB="0" distL="0" distR="0" wp14:anchorId="1CB9DEB8" wp14:editId="21A2002D">
             <wp:extent cx="3185795" cy="1790065"/>
             <wp:effectExtent l="0" t="0" r="0" b="0"/>
             <wp:docPr id="29" name="Picture 11" descr="Macintosh HD:Users:canleloglu:Desktop:worddoc:thesisImages:accessPointAuth.png"/>
@@ -3734,10 +3621,10 @@
                     </pic:cNvPicPr>
                   </pic:nvPicPr>
                   <pic:blipFill>
-                    <a:blip r:embed="rId14">
+                    <a:blip r:embed="rId15">
                       <a:extLst>
                         <a:ext uri="{28A0092B-C50C-407E-A947-70E740481C1C}">
-                          <a14:useLocalDpi xmlns:a14="http://schemas.microsoft.com/office/drawing/2010/main" xmlns:wps="http://schemas.microsoft.com/office/word/2010/wordprocessingShape" xmlns:wpi="http://schemas.microsoft.com/office/word/2010/wordprocessingInk" xmlns:wpg="http://schemas.microsoft.com/office/word/2010/wordprocessingGroup" xmlns:w14="http://schemas.microsoft.com/office/word/2010/wordml" xmlns:w="http://schemas.openxmlformats.org/wordprocessingml/2006/main" xmlns:w10="urn:schemas-microsoft-com:office:word" xmlns:wp14="http://schemas.microsoft.com/office/word/2010/wordprocessingDrawing" xmlns:v="urn:schemas-microsoft-com:vml" xmlns:o="urn:schemas-microsoft-com:office:office" xmlns:mv="urn:schemas-microsoft-com:mac:vml" xmlns:mc="http://schemas.openxmlformats.org/markup-compatibility/2006" xmlns:mo="http://schemas.microsoft.com/office/mac/office/2008/main" xmlns:wpc="http://schemas.microsoft.com/office/word/2010/wordprocessingCanvas" xmlns="" val="0"/>
+                          <a14:useLocalDpi xmlns:a14="http://schemas.microsoft.com/office/drawing/2010/main" val="0"/>
                         </a:ext>
                       </a:extLst>
                     </a:blip>
@@ -3777,6 +3664,7 @@
       <w:r>
         <w:t xml:space="preserve">Figure </w:t>
       </w:r>
+      <w:proofErr w:type="gramEnd"/>
       <w:r>
         <w:fldChar w:fldCharType="begin"/>
       </w:r>
@@ -3795,6 +3683,7 @@
       <w:r>
         <w:fldChar w:fldCharType="end"/>
       </w:r>
+      <w:proofErr w:type="gramStart"/>
       <w:r>
         <w:t>.</w:t>
       </w:r>
@@ -3930,10 +3819,10 @@
       <w:r>
         <w:rPr>
           <w:noProof/>
-          <w:lang w:val="tr-TR" w:eastAsia="tr-TR"/>
+          <w:lang w:val="en-US" w:eastAsia="en-US"/>
         </w:rPr>
         <w:drawing>
-          <wp:inline distT="0" distB="0" distL="0" distR="0">
+          <wp:inline distT="0" distB="0" distL="0" distR="0" wp14:anchorId="5EED9530" wp14:editId="5B814048">
             <wp:extent cx="3187700" cy="2197100"/>
             <wp:effectExtent l="0" t="0" r="0" b="0"/>
             <wp:docPr id="24" name="Picture 8" descr="Macintosh HD:Users:canleloglu:Desktop:worddoc:thesisImages:distributingAPPublicKeys.png"/>
@@ -3950,10 +3839,10 @@
                     </pic:cNvPicPr>
                   </pic:nvPicPr>
                   <pic:blipFill>
-                    <a:blip r:embed="rId15">
+                    <a:blip r:embed="rId16">
                       <a:extLst>
                         <a:ext uri="{28A0092B-C50C-407E-A947-70E740481C1C}">
-                          <a14:useLocalDpi xmlns:a14="http://schemas.microsoft.com/office/drawing/2010/main" xmlns:wps="http://schemas.microsoft.com/office/word/2010/wordprocessingShape" xmlns:wpi="http://schemas.microsoft.com/office/word/2010/wordprocessingInk" xmlns:wpg="http://schemas.microsoft.com/office/word/2010/wordprocessingGroup" xmlns:w14="http://schemas.microsoft.com/office/word/2010/wordml" xmlns:w="http://schemas.openxmlformats.org/wordprocessingml/2006/main" xmlns:w10="urn:schemas-microsoft-com:office:word" xmlns:wp14="http://schemas.microsoft.com/office/word/2010/wordprocessingDrawing" xmlns:v="urn:schemas-microsoft-com:vml" xmlns:o="urn:schemas-microsoft-com:office:office" xmlns:mv="urn:schemas-microsoft-com:mac:vml" xmlns:mc="http://schemas.openxmlformats.org/markup-compatibility/2006" xmlns:mo="http://schemas.microsoft.com/office/mac/office/2008/main" xmlns:wpc="http://schemas.microsoft.com/office/word/2010/wordprocessingCanvas" xmlns="" val="0"/>
+                          <a14:useLocalDpi xmlns:a14="http://schemas.microsoft.com/office/drawing/2010/main" val="0"/>
                         </a:ext>
                       </a:extLst>
                     </a:blip>
@@ -3993,6 +3882,7 @@
       <w:r>
         <w:t xml:space="preserve">Figure </w:t>
       </w:r>
+      <w:proofErr w:type="gramEnd"/>
       <w:r>
         <w:fldChar w:fldCharType="begin"/>
       </w:r>
@@ -4011,6 +3901,7 @@
       <w:r>
         <w:fldChar w:fldCharType="end"/>
       </w:r>
+      <w:proofErr w:type="gramStart"/>
       <w:r>
         <w:t>.</w:t>
       </w:r>
@@ -4201,11 +4092,11 @@
       <w:r>
         <w:rPr>
           <w:noProof/>
-          <w:lang w:val="tr-TR" w:eastAsia="tr-TR"/>
+          <w:lang w:val="en-US" w:eastAsia="en-US"/>
         </w:rPr>
         <w:lastRenderedPageBreak/>
         <w:drawing>
-          <wp:inline distT="0" distB="0" distL="0" distR="0">
+          <wp:inline distT="0" distB="0" distL="0" distR="0" wp14:anchorId="088BEEF0" wp14:editId="7B5A2C6C">
             <wp:extent cx="3189605" cy="5614035"/>
             <wp:effectExtent l="19050" t="0" r="0" b="0"/>
             <wp:docPr id="21" name="Picture 2" descr="C:\Users\SUUSER\Documents\GitHub\worddoc\thesisImages\packetTransfer.png"/>
@@ -4222,7 +4113,7 @@
                     </pic:cNvPicPr>
                   </pic:nvPicPr>
                   <pic:blipFill>
-                    <a:blip r:embed="rId16"/>
+                    <a:blip r:embed="rId17"/>
                     <a:srcRect/>
                     <a:stretch>
                       <a:fillRect/>
@@ -4258,7 +4149,6 @@
           <w:szCs w:val="16"/>
         </w:rPr>
       </w:pPr>
-      <w:proofErr w:type="gramStart"/>
       <w:r>
         <w:lastRenderedPageBreak/>
         <w:t xml:space="preserve">Figure </w:t>
@@ -4267,11 +4157,7 @@
         <w:t>5</w:t>
       </w:r>
       <w:r>
-        <w:t>.</w:t>
-      </w:r>
-      <w:proofErr w:type="gramEnd"/>
-      <w:r>
-        <w:t xml:space="preserve"> Packet Transfer</w:t>
+        <w:t>. Packet Transfer</w:t>
       </w:r>
     </w:p>
     <w:p>
@@ -4450,11 +4336,11 @@
         <w:rPr>
           <w:noProof/>
           <w:szCs w:val="20"/>
-          <w:lang w:val="tr-TR" w:eastAsia="tr-TR"/>
+          <w:lang w:val="en-US" w:eastAsia="en-US"/>
         </w:rPr>
         <w:lastRenderedPageBreak/>
         <w:drawing>
-          <wp:inline distT="0" distB="0" distL="0" distR="0">
+          <wp:inline distT="0" distB="0" distL="0" distR="0" wp14:anchorId="4D673720" wp14:editId="0BBAA543">
             <wp:extent cx="4635796" cy="4137784"/>
             <wp:effectExtent l="19050" t="0" r="0" b="0"/>
             <wp:docPr id="4" name="Picture 4" descr="Macintosh HD:Users:canleloglu:Desktop:worddoc:thesisImages:updatePackets.png"/>
@@ -4471,10 +4357,10 @@
                     </pic:cNvPicPr>
                   </pic:nvPicPr>
                   <pic:blipFill>
-                    <a:blip r:embed="rId17">
+                    <a:blip r:embed="rId18">
                       <a:extLst>
                         <a:ext uri="{28A0092B-C50C-407E-A947-70E740481C1C}">
-                          <a14:useLocalDpi xmlns:a14="http://schemas.microsoft.com/office/drawing/2010/main" xmlns:wps="http://schemas.microsoft.com/office/word/2010/wordprocessingShape" xmlns:wpi="http://schemas.microsoft.com/office/word/2010/wordprocessingInk" xmlns:wpg="http://schemas.microsoft.com/office/word/2010/wordprocessingGroup" xmlns:w14="http://schemas.microsoft.com/office/word/2010/wordml" xmlns:w="http://schemas.openxmlformats.org/wordprocessingml/2006/main" xmlns:w10="urn:schemas-microsoft-com:office:word" xmlns:wp14="http://schemas.microsoft.com/office/word/2010/wordprocessingDrawing" xmlns:v="urn:schemas-microsoft-com:vml" xmlns:o="urn:schemas-microsoft-com:office:office" xmlns:mv="urn:schemas-microsoft-com:mac:vml" xmlns:mc="http://schemas.openxmlformats.org/markup-compatibility/2006" xmlns:mo="http://schemas.microsoft.com/office/mac/office/2008/main" xmlns:wpc="http://schemas.microsoft.com/office/word/2010/wordprocessingCanvas" xmlns="" val="0"/>
+                          <a14:useLocalDpi xmlns:a14="http://schemas.microsoft.com/office/drawing/2010/main" val="0"/>
                         </a:ext>
                       </a:extLst>
                     </a:blip>
@@ -4507,7 +4393,6 @@
       <w:pPr>
         <w:pStyle w:val="Caption"/>
       </w:pPr>
-      <w:proofErr w:type="gramStart"/>
       <w:r>
         <w:t xml:space="preserve">Figure </w:t>
       </w:r>
@@ -4515,11 +4400,7 @@
         <w:t>6</w:t>
       </w:r>
       <w:r>
-        <w:t>.</w:t>
-      </w:r>
-      <w:proofErr w:type="gramEnd"/>
-      <w:r>
-        <w:t xml:space="preserve"> Update Packets</w:t>
+        <w:t>. Update Packets</w:t>
       </w:r>
     </w:p>
     <w:p/>
@@ -4710,11 +4591,11 @@
       <w:r>
         <w:rPr>
           <w:noProof/>
-          <w:lang w:val="tr-TR" w:eastAsia="tr-TR"/>
+          <w:lang w:val="en-US" w:eastAsia="en-US"/>
         </w:rPr>
         <w:lastRenderedPageBreak/>
         <w:drawing>
-          <wp:inline distT="0" distB="0" distL="0" distR="0">
+          <wp:inline distT="0" distB="0" distL="0" distR="0" wp14:anchorId="1262BEA1" wp14:editId="7137DE4F">
             <wp:extent cx="3186430" cy="2356485"/>
             <wp:effectExtent l="0" t="0" r="0" b="0"/>
             <wp:docPr id="6" name="Picture 6" descr="Macintosh HD:Users:canleloglu:Desktop:worddoc:thesisImages:seamlessMobRoaming.png"/>
@@ -4731,10 +4612,10 @@
                     </pic:cNvPicPr>
                   </pic:nvPicPr>
                   <pic:blipFill>
-                    <a:blip r:embed="rId18">
+                    <a:blip r:embed="rId19">
                       <a:extLst>
                         <a:ext uri="{28A0092B-C50C-407E-A947-70E740481C1C}">
-                          <a14:useLocalDpi xmlns:a14="http://schemas.microsoft.com/office/drawing/2010/main" xmlns:wps="http://schemas.microsoft.com/office/word/2010/wordprocessingShape" xmlns:wpi="http://schemas.microsoft.com/office/word/2010/wordprocessingInk" xmlns:wpg="http://schemas.microsoft.com/office/word/2010/wordprocessingGroup" xmlns:w14="http://schemas.microsoft.com/office/word/2010/wordml" xmlns:w="http://schemas.openxmlformats.org/wordprocessingml/2006/main" xmlns:w10="urn:schemas-microsoft-com:office:word" xmlns:wp14="http://schemas.microsoft.com/office/word/2010/wordprocessingDrawing" xmlns:v="urn:schemas-microsoft-com:vml" xmlns:o="urn:schemas-microsoft-com:office:office" xmlns:mv="urn:schemas-microsoft-com:mac:vml" xmlns:mc="http://schemas.openxmlformats.org/markup-compatibility/2006" xmlns:mo="http://schemas.microsoft.com/office/mac/office/2008/main" xmlns:wpc="http://schemas.microsoft.com/office/word/2010/wordprocessingCanvas" xmlns="" val="0"/>
+                          <a14:useLocalDpi xmlns:a14="http://schemas.microsoft.com/office/drawing/2010/main" val="0"/>
                         </a:ext>
                       </a:extLst>
                     </a:blip>
@@ -4770,7 +4651,6 @@
           <w:szCs w:val="16"/>
         </w:rPr>
       </w:pPr>
-      <w:proofErr w:type="gramStart"/>
       <w:r>
         <w:t xml:space="preserve">Figure </w:t>
       </w:r>
@@ -4778,11 +4658,7 @@
         <w:t>7</w:t>
       </w:r>
       <w:r>
-        <w:t>.</w:t>
-      </w:r>
-      <w:proofErr w:type="gramEnd"/>
-      <w:r>
-        <w:t xml:space="preserve"> Seamless Mobility and Roaming</w:t>
+        <w:t>. Seamless Mobility and Roaming</w:t>
       </w:r>
     </w:p>
     <w:p>
@@ -4831,8 +4707,6 @@
       <w:r>
         <w:t>7</w:t>
       </w:r>
-      <w:bookmarkStart w:id="0" w:name="_GoBack"/>
-      <w:bookmarkEnd w:id="0"/>
       <w:r>
         <w:t xml:space="preserve">, are run whenever the </w:t>
       </w:r>
@@ -5106,22 +4980,27 @@
       <w:r>
         <w:t xml:space="preserve">TABLE </w:t>
       </w:r>
-      <w:fldSimple w:instr=" SEQ TABLE \* ROMAN ">
-        <w:r>
-          <w:rPr>
-            <w:noProof/>
-          </w:rPr>
-          <w:t>I</w:t>
-        </w:r>
-      </w:fldSimple>
-      <w:fldSimple w:instr=" SEQ TABLE \* ROMAN ">
-        <w:r>
-          <w:rPr>
-            <w:noProof/>
-          </w:rPr>
-          <w:t>I</w:t>
-        </w:r>
-      </w:fldSimple>
+      <w:r>
+        <w:fldChar w:fldCharType="begin"/>
+      </w:r>
+      <w:r>
+        <w:instrText xml:space="preserve"> SEQ TABLE \* ROMAN </w:instrText>
+      </w:r>
+      <w:r>
+        <w:fldChar w:fldCharType="separate"/>
+      </w:r>
+      <w:r>
+        <w:rPr>
+          <w:noProof/>
+        </w:rPr>
+        <w:t>II</w:t>
+      </w:r>
+      <w:r>
+        <w:rPr>
+          <w:noProof/>
+        </w:rPr>
+        <w:fldChar w:fldCharType="end"/>
+      </w:r>
     </w:p>
     <w:p>
       <w:pPr>
@@ -5136,7 +5015,7 @@
       <w:tblPr>
         <w:tblStyle w:val="TableGrid"/>
         <w:tblW w:w="0" w:type="auto"/>
-        <w:tblLook w:val="04A0"/>
+        <w:tblLook w:val="04A0" w:firstRow="1" w:lastRow="0" w:firstColumn="1" w:lastColumn="0" w:noHBand="0" w:noVBand="1"/>
       </w:tblPr>
       <w:tblGrid>
         <w:gridCol w:w="2581"/>
@@ -5344,7 +5223,10 @@
         <w:pStyle w:val="IEEEParagraph"/>
       </w:pPr>
       <w:r>
-        <w:t>Our network Topology consists of 32 gateways and 100 access points. In unit simulation there is only one mobile client whereas in real-life scenario simulations there are 300 mobile clients.</w:t>
+        <w:t>The</w:t>
+      </w:r>
+      <w:r>
+        <w:t xml:space="preserve"> network consists of 32 gateways and 100 access points. In unit simulation there is only one mobile client whereas in real-life scenario simulations there are 300 mobile clients.</w:t>
       </w:r>
     </w:p>
     <w:p>
@@ -5409,30 +5291,11 @@
       <w:r>
         <w:t xml:space="preserve">TABLE </w:t>
       </w:r>
-      <w:fldSimple w:instr=" SEQ TABLE \* ROMAN ">
-        <w:r>
-          <w:rPr>
-            <w:noProof/>
-          </w:rPr>
-          <w:t>I</w:t>
-        </w:r>
-      </w:fldSimple>
-      <w:fldSimple w:instr=" SEQ TABLE \* ROMAN ">
-        <w:r>
-          <w:rPr>
-            <w:noProof/>
-          </w:rPr>
-          <w:t>I</w:t>
-        </w:r>
-      </w:fldSimple>
-      <w:fldSimple w:instr=" SEQ TABLE \* ROMAN ">
-        <w:r>
-          <w:rPr>
-            <w:noProof/>
-          </w:rPr>
-          <w:t>I</w:t>
-        </w:r>
-      </w:fldSimple>
+      <w:r>
+        <w:t>III</w:t>
+      </w:r>
+      <w:bookmarkStart w:id="0" w:name="_GoBack"/>
+      <w:bookmarkEnd w:id="0"/>
     </w:p>
     <w:p>
       <w:pPr>
@@ -5447,7 +5310,7 @@
       <w:tblPr>
         <w:tblStyle w:val="TableGrid"/>
         <w:tblW w:w="0" w:type="auto"/>
-        <w:tblLook w:val="04A0"/>
+        <w:tblLook w:val="04A0" w:firstRow="1" w:lastRow="0" w:firstColumn="1" w:lastColumn="0" w:noHBand="0" w:noVBand="1"/>
       </w:tblPr>
       <w:tblGrid>
         <w:gridCol w:w="885"/>
@@ -5758,23 +5621,7 @@
                 <w:sz w:val="16"/>
                 <w:szCs w:val="16"/>
               </w:rPr>
-              <w:t xml:space="preserve">AMD </w:t>
-            </w:r>
-            <w:proofErr w:type="spellStart"/>
-            <w:r>
-              <w:rPr>
-                <w:sz w:val="16"/>
-                <w:szCs w:val="16"/>
-              </w:rPr>
-              <w:t>Athlon</w:t>
-            </w:r>
-            <w:proofErr w:type="spellEnd"/>
-            <w:r>
-              <w:rPr>
-                <w:sz w:val="16"/>
-                <w:szCs w:val="16"/>
-              </w:rPr>
-              <w:t xml:space="preserve"> XP 2800</w:t>
+              <w:t>AMD Athlon XP 2800</w:t>
             </w:r>
           </w:p>
         </w:tc>
@@ -5981,17 +5828,29 @@
         </w:rPr>
       </w:pPr>
       <w:r>
-        <w:lastRenderedPageBreak/>
         <w:t xml:space="preserve">TABLE </w:t>
       </w:r>
-      <w:fldSimple w:instr=" SEQ TABLE \* ROMAN ">
-        <w:r>
-          <w:rPr>
-            <w:noProof/>
-          </w:rPr>
-          <w:t>I</w:t>
-        </w:r>
-      </w:fldSimple>
+      <w:r>
+        <w:fldChar w:fldCharType="begin"/>
+      </w:r>
+      <w:r>
+        <w:instrText xml:space="preserve"> SEQ TABLE \* ROMAN </w:instrText>
+      </w:r>
+      <w:r>
+        <w:fldChar w:fldCharType="separate"/>
+      </w:r>
+      <w:r>
+        <w:rPr>
+          <w:noProof/>
+        </w:rPr>
+        <w:t>VII</w:t>
+      </w:r>
+      <w:r>
+        <w:rPr>
+          <w:noProof/>
+        </w:rPr>
+        <w:fldChar w:fldCharType="end"/>
+      </w:r>
       <w:r>
         <w:rPr>
           <w:noProof/>
@@ -6005,6 +5864,7 @@
         <w:jc w:val="center"/>
       </w:pPr>
       <w:r>
+        <w:lastRenderedPageBreak/>
         <w:t>RSA-2048 Timings</w:t>
       </w:r>
     </w:p>
@@ -6012,11 +5872,11 @@
       <w:tblPr>
         <w:tblStyle w:val="TableGrid"/>
         <w:tblW w:w="0" w:type="auto"/>
-        <w:tblLook w:val="04A0"/>
+        <w:tblLook w:val="04A0" w:firstRow="1" w:lastRow="0" w:firstColumn="1" w:lastColumn="0" w:noHBand="0" w:noVBand="1"/>
       </w:tblPr>
       <w:tblGrid>
-        <w:gridCol w:w="989"/>
-        <w:gridCol w:w="1048"/>
+        <w:gridCol w:w="990"/>
+        <w:gridCol w:w="1047"/>
         <w:gridCol w:w="1269"/>
         <w:gridCol w:w="971"/>
         <w:gridCol w:w="962"/>
@@ -6563,10 +6423,10 @@
       <w:r>
         <w:rPr>
           <w:noProof/>
-          <w:lang w:val="tr-TR" w:eastAsia="tr-TR"/>
+          <w:lang w:val="en-US" w:eastAsia="en-US"/>
         </w:rPr>
         <w:drawing>
-          <wp:inline distT="0" distB="0" distL="0" distR="0">
+          <wp:inline distT="0" distB="0" distL="0" distR="0" wp14:anchorId="075862E8" wp14:editId="64D70877">
             <wp:extent cx="2945130" cy="1988185"/>
             <wp:effectExtent l="19050" t="0" r="7620" b="0"/>
             <wp:docPr id="8" name="Picture 1" descr="C:\Users\SUUSER\Desktop\paper images\unit\endtoendNewSmall.png"/>
@@ -6583,7 +6443,7 @@
                     </pic:cNvPicPr>
                   </pic:nvPicPr>
                   <pic:blipFill>
-                    <a:blip r:embed="rId19"/>
+                    <a:blip r:embed="rId20"/>
                     <a:srcRect/>
                     <a:stretch>
                       <a:fillRect/>
@@ -6623,6 +6483,7 @@
       <w:r>
         <w:t xml:space="preserve">Figure </w:t>
       </w:r>
+      <w:proofErr w:type="gramEnd"/>
       <w:r>
         <w:fldChar w:fldCharType="begin"/>
       </w:r>
@@ -6636,11 +6497,12 @@
         <w:rPr>
           <w:noProof/>
         </w:rPr>
-        <w:t>8</w:t>
+        <w:t>5</w:t>
       </w:r>
       <w:r>
         <w:fldChar w:fldCharType="end"/>
       </w:r>
+      <w:proofErr w:type="gramStart"/>
       <w:r>
         <w:t>.</w:t>
       </w:r>
@@ -6759,10 +6621,10 @@
       <w:r>
         <w:rPr>
           <w:noProof/>
-          <w:lang w:val="tr-TR" w:eastAsia="tr-TR"/>
+          <w:lang w:val="en-US" w:eastAsia="en-US"/>
         </w:rPr>
         <w:drawing>
-          <wp:inline distT="0" distB="0" distL="0" distR="0">
+          <wp:inline distT="0" distB="0" distL="0" distR="0" wp14:anchorId="286CA130" wp14:editId="6A706DC0">
             <wp:extent cx="2966720" cy="1998980"/>
             <wp:effectExtent l="19050" t="0" r="5080" b="0"/>
             <wp:docPr id="12" name="Picture 2" descr="C:\Users\SUUSER\Desktop\paper images\unit\accesspointunit.png"/>
@@ -6779,7 +6641,7 @@
                     </pic:cNvPicPr>
                   </pic:nvPicPr>
                   <pic:blipFill>
-                    <a:blip r:embed="rId20"/>
+                    <a:blip r:embed="rId21"/>
                     <a:srcRect/>
                     <a:stretch>
                       <a:fillRect/>
@@ -6819,6 +6681,7 @@
       <w:r>
         <w:t xml:space="preserve">Figure </w:t>
       </w:r>
+      <w:proofErr w:type="gramEnd"/>
       <w:r>
         <w:fldChar w:fldCharType="begin"/>
       </w:r>
@@ -6832,11 +6695,12 @@
         <w:rPr>
           <w:noProof/>
         </w:rPr>
-        <w:t>9</w:t>
+        <w:t>6</w:t>
       </w:r>
       <w:r>
         <w:fldChar w:fldCharType="end"/>
       </w:r>
+      <w:proofErr w:type="gramStart"/>
       <w:r>
         <w:t>.</w:t>
       </w:r>
@@ -6980,10 +6844,10 @@
       <w:r>
         <w:rPr>
           <w:noProof/>
-          <w:lang w:val="tr-TR" w:eastAsia="tr-TR"/>
+          <w:lang w:val="en-US" w:eastAsia="en-US"/>
         </w:rPr>
         <w:drawing>
-          <wp:inline distT="0" distB="0" distL="0" distR="0">
+          <wp:inline distT="0" distB="0" distL="0" distR="0" wp14:anchorId="762F4B3E" wp14:editId="0F668A54">
             <wp:extent cx="2924175" cy="1977390"/>
             <wp:effectExtent l="19050" t="0" r="9525" b="0"/>
             <wp:docPr id="13" name="Picture 3" descr="C:\Users\SUUSER\Desktop\paper images\unit\seamlessmobroamunit.png"/>
@@ -7000,7 +6864,7 @@
                     </pic:cNvPicPr>
                   </pic:nvPicPr>
                   <pic:blipFill>
-                    <a:blip r:embed="rId21"/>
+                    <a:blip r:embed="rId22"/>
                     <a:srcRect/>
                     <a:stretch>
                       <a:fillRect/>
@@ -7041,6 +6905,7 @@
         <w:lastRenderedPageBreak/>
         <w:t xml:space="preserve">Figure </w:t>
       </w:r>
+      <w:proofErr w:type="gramEnd"/>
       <w:r>
         <w:fldChar w:fldCharType="begin"/>
       </w:r>
@@ -7054,11 +6919,12 @@
         <w:rPr>
           <w:noProof/>
         </w:rPr>
-        <w:t>10</w:t>
+        <w:t>7</w:t>
       </w:r>
       <w:r>
         <w:fldChar w:fldCharType="end"/>
       </w:r>
+      <w:proofErr w:type="gramStart"/>
       <w:r>
         <w:t>.</w:t>
       </w:r>
@@ -7138,11 +7004,9 @@
       <w:r>
         <w:t xml:space="preserve">Packet transfer is the mostly used protocol in the system. It is crucial to have small amount of network delay for this protocol because of </w:t>
       </w:r>
-      <w:proofErr w:type="spellStart"/>
       <w:r>
         <w:t>it’s</w:t>
       </w:r>
-      <w:proofErr w:type="spellEnd"/>
       <w:r>
         <w:t xml:space="preserve"> often use. </w:t>
       </w:r>
@@ -7178,10 +7042,10 @@
       <w:r>
         <w:rPr>
           <w:noProof/>
-          <w:lang w:val="tr-TR" w:eastAsia="tr-TR"/>
+          <w:lang w:val="en-US" w:eastAsia="en-US"/>
         </w:rPr>
         <w:drawing>
-          <wp:inline distT="0" distB="0" distL="0" distR="0">
+          <wp:inline distT="0" distB="0" distL="0" distR="0" wp14:anchorId="6BD57548" wp14:editId="770130E8">
             <wp:extent cx="2976880" cy="1998980"/>
             <wp:effectExtent l="19050" t="0" r="0" b="0"/>
             <wp:docPr id="17" name="Picture 4" descr="C:\Users\SUUSER\Desktop\paper images\unit\packettransfer.png"/>
@@ -7198,7 +7062,7 @@
                     </pic:cNvPicPr>
                   </pic:nvPicPr>
                   <pic:blipFill>
-                    <a:blip r:embed="rId22"/>
+                    <a:blip r:embed="rId23"/>
                     <a:srcRect/>
                     <a:stretch>
                       <a:fillRect/>
@@ -7238,6 +7102,7 @@
       <w:r>
         <w:t xml:space="preserve">Figure </w:t>
       </w:r>
+      <w:proofErr w:type="gramEnd"/>
       <w:r>
         <w:fldChar w:fldCharType="begin"/>
       </w:r>
@@ -7251,11 +7116,12 @@
         <w:rPr>
           <w:noProof/>
         </w:rPr>
-        <w:t>11</w:t>
+        <w:t>8</w:t>
       </w:r>
       <w:r>
         <w:fldChar w:fldCharType="end"/>
       </w:r>
+      <w:proofErr w:type="gramStart"/>
       <w:r>
         <w:t>.</w:t>
       </w:r>
@@ -7369,10 +7235,10 @@
       <w:r>
         <w:rPr>
           <w:noProof/>
-          <w:lang w:val="tr-TR" w:eastAsia="tr-TR"/>
+          <w:lang w:val="en-US" w:eastAsia="en-US"/>
         </w:rPr>
         <w:drawing>
-          <wp:inline distT="0" distB="0" distL="0" distR="0">
+          <wp:inline distT="0" distB="0" distL="0" distR="0" wp14:anchorId="03BE27E6" wp14:editId="310D6086">
             <wp:extent cx="2934335" cy="1988185"/>
             <wp:effectExtent l="19050" t="0" r="0" b="0"/>
             <wp:docPr id="18" name="Picture 5" descr="C:\Users\SUUSER\Desktop\paper images\unit\updatePacketsNewSmall.png"/>
@@ -7389,7 +7255,7 @@
                     </pic:cNvPicPr>
                   </pic:nvPicPr>
                   <pic:blipFill>
-                    <a:blip r:embed="rId23"/>
+                    <a:blip r:embed="rId24"/>
                     <a:srcRect/>
                     <a:stretch>
                       <a:fillRect/>
@@ -7429,6 +7295,7 @@
       <w:r>
         <w:t xml:space="preserve">Figure </w:t>
       </w:r>
+      <w:proofErr w:type="gramEnd"/>
       <w:r>
         <w:fldChar w:fldCharType="begin"/>
       </w:r>
@@ -7442,11 +7309,12 @@
         <w:rPr>
           <w:noProof/>
         </w:rPr>
-        <w:t>12</w:t>
+        <w:t>9</w:t>
       </w:r>
       <w:r>
         <w:fldChar w:fldCharType="end"/>
       </w:r>
+      <w:proofErr w:type="gramStart"/>
       <w:r>
         <w:t>.</w:t>
       </w:r>
@@ -7998,7 +7866,7 @@
       <w:r>
         <w:t xml:space="preserve">Network Simulator 3 Official Web Site: </w:t>
       </w:r>
-      <w:hyperlink r:id="rId24" w:history="1">
+      <w:hyperlink r:id="rId25" w:history="1">
         <w:r>
           <w:rPr>
             <w:rStyle w:val="Hyperlink"/>
@@ -8055,7 +7923,7 @@
         </w:rPr>
         <w:t xml:space="preserve">FIPS PUB 197 (2001) Announcing the Advanced Encryption Standard (AES), </w:t>
       </w:r>
-      <w:hyperlink r:id="rId25" w:history="1">
+      <w:hyperlink r:id="rId26" w:history="1">
         <w:r>
           <w:rPr>
             <w:rStyle w:val="Hyperlink"/>
@@ -8247,13 +8115,8 @@
       <w:r>
         <w:t>vol. 24, no. 11</w:t>
       </w:r>
-      <w:proofErr w:type="gramStart"/>
-      <w:r>
-        <w:t>,pp</w:t>
-      </w:r>
-      <w:proofErr w:type="gramEnd"/>
-      <w:r>
-        <w:t xml:space="preserve">. </w:t>
+      <w:r>
+        <w:t xml:space="preserve">,pp. </w:t>
       </w:r>
       <w:r>
         <w:t>770-772</w:t>
@@ -8358,7 +8221,7 @@
       <w:r>
         <w:t xml:space="preserve"> </w:t>
       </w:r>
-      <w:hyperlink r:id="rId26" w:history="1">
+      <w:hyperlink r:id="rId27" w:history="1">
         <w:r>
           <w:rPr>
             <w:rStyle w:val="Hyperlink"/>
@@ -8426,27 +8289,19 @@
           <w:lang w:val="tr-TR"/>
         </w:rPr>
       </w:pPr>
-      <w:proofErr w:type="gramStart"/>
       <w:r>
         <w:rPr>
           <w:szCs w:val="16"/>
         </w:rPr>
-        <w:t>J. Walker, Wi</w:t>
-      </w:r>
-      <w:proofErr w:type="gramEnd"/>
+        <w:t>J. Walker, Wi-Fi mesh networks, the path to mobile ad-hoc. Available from</w:t>
+      </w:r>
       <w:r>
         <w:rPr>
           <w:szCs w:val="16"/>
         </w:rPr>
-        <w:t>-Fi mesh networks, the path to mobile ad-hoc. Available from</w:t>
-      </w:r>
-      <w:r>
-        <w:rPr>
-          <w:szCs w:val="16"/>
-        </w:rPr>
         <w:t xml:space="preserve"> </w:t>
       </w:r>
-      <w:hyperlink r:id="rId27" w:history="1">
+      <w:hyperlink r:id="rId28" w:history="1">
         <w:r>
           <w:rPr>
             <w:rStyle w:val="Hyperlink"/>
@@ -8590,7 +8445,7 @@
         </w:rPr>
         <w:t xml:space="preserve">The ZigBee Alliance. Available from: </w:t>
       </w:r>
-      <w:hyperlink r:id="rId28" w:history="1">
+      <w:hyperlink r:id="rId29" w:history="1">
         <w:r>
           <w:rPr>
             <w:rStyle w:val="Hyperlink"/>
@@ -8801,7 +8656,7 @@
 </file>
 
 <file path=word/numbering.xml><?xml version="1.0" encoding="utf-8"?>
-<w:numbering xmlns:ve="http://schemas.openxmlformats.org/markup-compatibility/2006" xmlns:o="urn:schemas-microsoft-com:office:office" xmlns:r="http://schemas.openxmlformats.org/officeDocument/2006/relationships" xmlns:m="http://schemas.openxmlformats.org/officeDocument/2006/math" xmlns:v="urn:schemas-microsoft-com:vml" xmlns:wp="http://schemas.openxmlformats.org/drawingml/2006/wordprocessingDrawing" xmlns:w10="urn:schemas-microsoft-com:office:word" xmlns:w="http://schemas.openxmlformats.org/wordprocessingml/2006/main" xmlns:wne="http://schemas.microsoft.com/office/word/2006/wordml">
+<w:numbering xmlns:wpc="http://schemas.microsoft.com/office/word/2010/wordprocessingCanvas" xmlns:mo="http://schemas.microsoft.com/office/mac/office/2008/main" xmlns:mc="http://schemas.openxmlformats.org/markup-compatibility/2006" xmlns:mv="urn:schemas-microsoft-com:mac:vml" xmlns:o="urn:schemas-microsoft-com:office:office" xmlns:r="http://schemas.openxmlformats.org/officeDocument/2006/relationships" xmlns:m="http://schemas.openxmlformats.org/officeDocument/2006/math" xmlns:v="urn:schemas-microsoft-com:vml" xmlns:wp14="http://schemas.microsoft.com/office/word/2010/wordprocessingDrawing" xmlns:wp="http://schemas.openxmlformats.org/drawingml/2006/wordprocessingDrawing" xmlns:w10="urn:schemas-microsoft-com:office:word" xmlns:w="http://schemas.openxmlformats.org/wordprocessingml/2006/main" xmlns:w14="http://schemas.microsoft.com/office/word/2010/wordml" xmlns:wpg="http://schemas.microsoft.com/office/word/2010/wordprocessingGroup" xmlns:wpi="http://schemas.microsoft.com/office/word/2010/wordprocessingInk" xmlns:wne="http://schemas.microsoft.com/office/word/2006/wordml" xmlns:wps="http://schemas.microsoft.com/office/word/2010/wordprocessingShape" mc:Ignorable="w14 wp14">
   <w:abstractNum w:abstractNumId="0">
     <w:nsid w:val="023E2E4D"/>
     <w:multiLevelType w:val="multilevel"/>
@@ -10422,7 +10277,7 @@
 </file>
 
 <file path=word/styles.xml><?xml version="1.0" encoding="utf-8"?>
-<w:styles xmlns:r="http://schemas.openxmlformats.org/officeDocument/2006/relationships" xmlns:w="http://schemas.openxmlformats.org/wordprocessingml/2006/main">
+<w:styles xmlns:mc="http://schemas.openxmlformats.org/markup-compatibility/2006" xmlns:r="http://schemas.openxmlformats.org/officeDocument/2006/relationships" xmlns:w="http://schemas.openxmlformats.org/wordprocessingml/2006/main" xmlns:w14="http://schemas.microsoft.com/office/word/2010/wordml" mc:Ignorable="w14">
   <w:docDefaults>
     <w:rPrDefault>
       <w:rPr>
@@ -10432,7 +10287,7 @@
     </w:rPrDefault>
     <w:pPrDefault/>
   </w:docDefaults>
-  <w:latentStyles w:defLockedState="0" w:defUIPriority="0" w:defSemiHidden="0" w:defUnhideWhenUsed="0" w:defQFormat="0" w:count="267">
+  <w:latentStyles w:defLockedState="0" w:defUIPriority="0" w:defSemiHidden="0" w:defUnhideWhenUsed="0" w:defQFormat="0" w:count="276">
     <w:lsdException w:name="Normal" w:qFormat="1"/>
     <w:lsdException w:name="heading 1" w:qFormat="1"/>
     <w:lsdException w:name="heading 2" w:qFormat="1"/>
@@ -10691,7 +10546,6 @@
     <w:uiPriority w:val="99"/>
     <w:semiHidden/>
     <w:unhideWhenUsed/>
-    <w:qFormat/>
     <w:tblPr>
       <w:tblInd w:w="0" w:type="dxa"/>
       <w:tblCellMar>
@@ -11770,7 +11624,7 @@
 </file>
 
 <file path=customXml/itemProps1.xml><?xml version="1.0" encoding="utf-8"?>
-<ds:datastoreItem xmlns:ds="http://schemas.openxmlformats.org/officeDocument/2006/customXml" ds:itemID="{EE7323E1-E43C-1140-AFDA-D3DEAED40B20}">
+<ds:datastoreItem xmlns:ds="http://schemas.openxmlformats.org/officeDocument/2006/customXml" ds:itemID="{FAA1168D-8317-774A-8358-CF80893149E3}">
   <ds:schemaRefs>
     <ds:schemaRef ds:uri="http://schemas.openxmlformats.org/officeDocument/2006/bibliography"/>
   </ds:schemaRefs>

</xml_diff>

<commit_message>
paperlar tamam alberte gitti
</commit_message>
<xml_diff>
--- a/paper1.docx
+++ b/paper1.docx
@@ -235,15 +235,7 @@
         <w:rPr>
           <w:szCs w:val="20"/>
         </w:rPr>
-        <w:t xml:space="preserve"> coul</w:t>
-      </w:r>
-      <w:bookmarkStart w:id="0" w:name="_GoBack"/>
-      <w:bookmarkEnd w:id="0"/>
-      <w:r>
-        <w:rPr>
-          <w:szCs w:val="20"/>
-        </w:rPr>
-        <w:t>d also inter-connect with WMN structure</w:t>
+        <w:t xml:space="preserve"> could also inter-connect with WMN structure</w:t>
       </w:r>
       <w:r>
         <w:rPr>
@@ -438,15 +430,7 @@
         <w:t>In Section 3 we explain the system protocols.</w:t>
       </w:r>
       <w:r>
-        <w:t xml:space="preserve"> Simulation environment is explained in Section 4 </w:t>
-      </w:r>
-      <w:proofErr w:type="gramStart"/>
-      <w:r>
-        <w:t>and</w:t>
-      </w:r>
-      <w:proofErr w:type="gramEnd"/>
-      <w:r>
-        <w:t xml:space="preserve"> u</w:t>
+        <w:t xml:space="preserve"> Simulation environment is explained in Section 4 and u</w:t>
       </w:r>
       <w:r>
         <w:t>nit test re</w:t>
@@ -1267,11 +1251,9 @@
           <w:szCs w:val="16"/>
         </w:rPr>
       </w:pPr>
-      <w:proofErr w:type="gramStart"/>
       <w:r>
         <w:t xml:space="preserve">Figure </w:t>
       </w:r>
-      <w:proofErr w:type="gramEnd"/>
       <w:r>
         <w:fldChar w:fldCharType="begin"/>
       </w:r>
@@ -1290,13 +1272,8 @@
       <w:r>
         <w:fldChar w:fldCharType="end"/>
       </w:r>
-      <w:proofErr w:type="gramStart"/>
-      <w:r>
-        <w:t>.</w:t>
-      </w:r>
-      <w:proofErr w:type="gramEnd"/>
-      <w:r>
-        <w:t xml:space="preserve"> Network Topology</w:t>
+      <w:r>
+        <w:t>. Network Topology</w:t>
       </w:r>
     </w:p>
     <w:p>
@@ -2254,21 +2231,12 @@
         </w:rPr>
         <w:t xml:space="preserve"> </w:t>
       </w:r>
-      <w:proofErr w:type="gramStart"/>
       <w:r>
         <w:rPr>
           <w:sz w:val="20"/>
           <w:szCs w:val="20"/>
         </w:rPr>
-        <w:t>is</w:t>
-      </w:r>
-      <w:proofErr w:type="gramEnd"/>
-      <w:r>
-        <w:rPr>
-          <w:sz w:val="20"/>
-          <w:szCs w:val="20"/>
-        </w:rPr>
-        <w:t xml:space="preserve"> the first token</w:t>
+        <w:t>is the first token</w:t>
       </w:r>
       <w:r>
         <w:rPr>
@@ -2626,7 +2594,39 @@
           <w:sz w:val="20"/>
           <w:szCs w:val="20"/>
         </w:rPr>
-        <w:t xml:space="preserve"> and his nonce, </w:t>
+        <w:t xml:space="preserve"> and his </w:t>
+      </w:r>
+      <w:r>
+        <w:rPr>
+          <w:rFonts w:ascii="Times New Roman" w:hAnsi="Times New Roman" w:cs="Helvetica"/>
+          <w:sz w:val="20"/>
+          <w:szCs w:val="20"/>
+        </w:rPr>
+        <w:t>nonce;</w:t>
+      </w:r>
+      <w:r>
+        <w:rPr>
+          <w:rFonts w:ascii="Times New Roman" w:hAnsi="Times New Roman" w:cs="Helvetica"/>
+          <w:sz w:val="20"/>
+          <w:szCs w:val="20"/>
+        </w:rPr>
+        <w:t xml:space="preserve"> </w:t>
+      </w:r>
+      <w:r>
+        <w:rPr>
+          <w:rFonts w:ascii="Times New Roman" w:hAnsi="Times New Roman" w:cs="Helvetica"/>
+          <w:sz w:val="20"/>
+          <w:szCs w:val="20"/>
+        </w:rPr>
+        <w:t>take the has</w:t>
+      </w:r>
+      <w:r>
+        <w:rPr>
+          <w:rFonts w:ascii="Times New Roman" w:eastAsiaTheme="minorEastAsia" w:hAnsi="Times New Roman" w:cs="Helvetica"/>
+          <w:sz w:val="20"/>
+          <w:szCs w:val="20"/>
+        </w:rPr>
+        <w:t xml:space="preserve">h of the output. </w:t>
       </w:r>
       <m:oMath>
         <m:r>
@@ -2635,10 +2635,13 @@
             <w:sz w:val="20"/>
             <w:szCs w:val="20"/>
           </w:rPr>
-          <m:t xml:space="preserve">SN ⨁ </m:t>
+          <m:t xml:space="preserve">h (SN </m:t>
         </m:r>
-        <m:sSub>
-          <m:sSubPr>
+        <m:nary>
+          <m:naryPr>
+            <m:chr m:val="⨁"/>
+            <m:subHide m:val="1"/>
+            <m:supHide m:val="1"/>
             <m:ctrlPr>
               <w:rPr>
                 <w:rFonts w:ascii="Cambria Math" w:hAnsi="Cambria Math" w:cs="Helvetica"/>
@@ -2647,7 +2650,9 @@
                 <w:szCs w:val="20"/>
               </w:rPr>
             </m:ctrlPr>
-          </m:sSubPr>
+          </m:naryPr>
+          <m:sub/>
+          <m:sup/>
           <m:e>
             <m:r>
               <w:rPr>
@@ -2655,20 +2660,18 @@
                 <w:sz w:val="20"/>
                 <w:szCs w:val="20"/>
               </w:rPr>
-              <m:t>N</m:t>
+              <m:t>Nonce</m:t>
             </m:r>
           </m:e>
-          <m:sub>
-            <m:r>
-              <w:rPr>
-                <w:rFonts w:ascii="Cambria Math" w:hAnsi="Cambria Math" w:cs="Helvetica"/>
-                <w:sz w:val="20"/>
-                <w:szCs w:val="20"/>
-              </w:rPr>
-              <m:t>CL</m:t>
-            </m:r>
-          </m:sub>
-        </m:sSub>
+        </m:nary>
+        <m:r>
+          <w:rPr>
+            <w:rFonts w:ascii="Cambria Math" w:hAnsi="Cambria Math" w:cs="Helvetica"/>
+            <w:sz w:val="20"/>
+            <w:szCs w:val="20"/>
+          </w:rPr>
+          <m:t>)</m:t>
+        </m:r>
         <m:r>
           <w:rPr>
             <w:rFonts w:ascii="Cambria Math" w:hAnsi="Cambria Math" w:cs="Helvetica"/>
@@ -3664,7 +3667,6 @@
                 <m:t>i</m:t>
               </m:r>
             </m:oMath>
-            <w:proofErr w:type="gramStart"/>
             <w:r>
               <w:rPr>
                 <w:rFonts w:eastAsia="Calibri"/>
@@ -3674,7 +3676,6 @@
               </w:rPr>
               <w:t>th</w:t>
             </w:r>
-            <w:proofErr w:type="gramEnd"/>
             <w:r>
               <w:rPr>
                 <w:rFonts w:eastAsia="Calibri"/>
@@ -3942,7 +3943,6 @@
                 <m:t>i</m:t>
               </m:r>
             </m:oMath>
-            <w:proofErr w:type="gramStart"/>
             <w:r>
               <w:rPr>
                 <w:rFonts w:eastAsia="Calibri"/>
@@ -3952,7 +3952,6 @@
               </w:rPr>
               <w:t>th</w:t>
             </w:r>
-            <w:proofErr w:type="gramEnd"/>
             <w:r>
               <w:rPr>
                 <w:sz w:val="20"/>
@@ -4051,7 +4050,6 @@
                 <m:t>i</m:t>
               </m:r>
             </m:oMath>
-            <w:proofErr w:type="gramStart"/>
             <w:r>
               <w:rPr>
                 <w:rFonts w:eastAsia="Calibri"/>
@@ -4061,7 +4059,6 @@
               </w:rPr>
               <w:t>th</w:t>
             </w:r>
-            <w:proofErr w:type="gramEnd"/>
             <w:r>
               <w:rPr>
                 <w:sz w:val="20"/>
@@ -4175,17 +4172,8 @@
                 <w:sz w:val="20"/>
                 <w:szCs w:val="20"/>
               </w:rPr>
-              <w:t xml:space="preserve">Public key </w:t>
+              <w:t xml:space="preserve">Public key of  </w:t>
             </w:r>
-            <w:proofErr w:type="gramStart"/>
-            <w:r>
-              <w:rPr>
-                <w:sz w:val="20"/>
-                <w:szCs w:val="20"/>
-              </w:rPr>
-              <w:t xml:space="preserve">of  </w:t>
-            </w:r>
-            <w:proofErr w:type="gramEnd"/>
             <m:oMath>
               <m:sSub>
                 <m:sSubPr>
@@ -4326,17 +4314,8 @@
                 <w:sz w:val="20"/>
                 <w:szCs w:val="20"/>
               </w:rPr>
-              <w:t xml:space="preserve">Private key </w:t>
+              <w:t xml:space="preserve">Private key of  </w:t>
             </w:r>
-            <w:proofErr w:type="gramStart"/>
-            <w:r>
-              <w:rPr>
-                <w:sz w:val="20"/>
-                <w:szCs w:val="20"/>
-              </w:rPr>
-              <w:t xml:space="preserve">of  </w:t>
-            </w:r>
-            <w:proofErr w:type="gramEnd"/>
             <m:oMath>
               <m:sSub>
                 <m:sSubPr>
@@ -5843,11 +5822,9 @@
       <w:pPr>
         <w:pStyle w:val="Caption"/>
       </w:pPr>
-      <w:proofErr w:type="gramStart"/>
       <w:r>
         <w:t xml:space="preserve">Figure </w:t>
       </w:r>
-      <w:proofErr w:type="gramEnd"/>
       <w:r>
         <w:fldChar w:fldCharType="begin"/>
       </w:r>
@@ -5866,13 +5843,8 @@
       <w:r>
         <w:fldChar w:fldCharType="end"/>
       </w:r>
-      <w:proofErr w:type="gramStart"/>
-      <w:r>
-        <w:t>.</w:t>
-      </w:r>
-      <w:proofErr w:type="gramEnd"/>
-      <w:r>
-        <w:t xml:space="preserve"> End-to-End Two-Way Protocol Flow</w:t>
+      <w:r>
+        <w:t>. End-to-End Two-Way Protocol Flow</w:t>
       </w:r>
     </w:p>
     <w:p/>
@@ -5930,13 +5902,22 @@
       <m:oMath>
         <m:r>
           <w:rPr>
+            <w:rFonts w:ascii="Cambria Math" w:hAnsi="Cambria Math"/>
+          </w:rPr>
+          <m:t>h (</m:t>
+        </m:r>
+        <m:r>
+          <w:rPr>
             <w:rFonts w:ascii="Cambria Math" w:hAnsi="Cambria Math" w:cs="Helvetica"/>
             <w:szCs w:val="20"/>
           </w:rPr>
-          <m:t xml:space="preserve">SN ⨁ </m:t>
+          <m:t xml:space="preserve">SN </m:t>
         </m:r>
-        <m:sSub>
-          <m:sSubPr>
+        <m:nary>
+          <m:naryPr>
+            <m:chr m:val="⨁"/>
+            <m:subHide m:val="1"/>
+            <m:supHide m:val="1"/>
             <m:ctrlPr>
               <w:rPr>
                 <w:rFonts w:ascii="Cambria Math" w:hAnsi="Cambria Math" w:cs="Helvetica"/>
@@ -5944,26 +5925,48 @@
                 <w:szCs w:val="20"/>
               </w:rPr>
             </m:ctrlPr>
-          </m:sSubPr>
+          </m:naryPr>
+          <m:sub/>
+          <m:sup/>
           <m:e>
-            <m:r>
-              <w:rPr>
-                <w:rFonts w:ascii="Cambria Math" w:hAnsi="Cambria Math" w:cs="Helvetica"/>
-                <w:szCs w:val="20"/>
-              </w:rPr>
-              <m:t>N</m:t>
-            </m:r>
+            <m:sSub>
+              <m:sSubPr>
+                <m:ctrlPr>
+                  <w:rPr>
+                    <w:rFonts w:ascii="Cambria Math" w:hAnsi="Cambria Math" w:cs="Helvetica"/>
+                    <w:i/>
+                    <w:szCs w:val="20"/>
+                  </w:rPr>
+                </m:ctrlPr>
+              </m:sSubPr>
+              <m:e>
+                <m:r>
+                  <w:rPr>
+                    <w:rFonts w:ascii="Cambria Math" w:hAnsi="Cambria Math" w:cs="Helvetica"/>
+                    <w:szCs w:val="20"/>
+                  </w:rPr>
+                  <m:t>N</m:t>
+                </m:r>
+              </m:e>
+              <m:sub>
+                <m:r>
+                  <w:rPr>
+                    <w:rFonts w:ascii="Cambria Math" w:hAnsi="Cambria Math" w:cs="Helvetica"/>
+                    <w:szCs w:val="20"/>
+                  </w:rPr>
+                  <m:t>CL</m:t>
+                </m:r>
+              </m:sub>
+            </m:sSub>
           </m:e>
-          <m:sub>
-            <m:r>
-              <w:rPr>
-                <w:rFonts w:ascii="Cambria Math" w:hAnsi="Cambria Math" w:cs="Helvetica"/>
-                <w:szCs w:val="20"/>
-              </w:rPr>
-              <m:t>CL</m:t>
-            </m:r>
-          </m:sub>
-        </m:sSub>
+        </m:nary>
+        <m:r>
+          <w:rPr>
+            <w:rFonts w:ascii="Cambria Math" w:hAnsi="Cambria Math" w:cs="Helvetica"/>
+            <w:szCs w:val="20"/>
+          </w:rPr>
+          <m:t>)</m:t>
+        </m:r>
         <m:r>
           <w:rPr>
             <w:rFonts w:ascii="Cambria Math" w:hAnsi="Cambria Math" w:cs="Helvetica"/>
@@ -6148,19 +6151,11 @@
         </w:rPr>
         <w:t xml:space="preserve"> In Initial Authorization and Reuse of a Connection Card protocols </w:t>
       </w:r>
-      <w:proofErr w:type="gramStart"/>
-      <w:r>
-        <w:rPr>
-          <w:szCs w:val="20"/>
-        </w:rPr>
-        <w:t>an</w:t>
-      </w:r>
-      <w:proofErr w:type="gramEnd"/>
-      <w:r>
-        <w:rPr>
-          <w:szCs w:val="20"/>
-        </w:rPr>
-        <w:t xml:space="preserve"> new Alias is formed by performing an XOR operation of SN with a random nonce.</w:t>
+      <w:r>
+        <w:rPr>
+          <w:szCs w:val="20"/>
+        </w:rPr>
+        <w:t>an new Alias is formed by performing an XOR operation of SN with a random nonce.</w:t>
       </w:r>
     </w:p>
     <w:p>
@@ -6251,9 +6246,49 @@
           <w:rPr>
             <w:rFonts w:ascii="Cambria Math" w:hAnsi="Cambria Math"/>
           </w:rPr>
-          <m:t>New Alias=SN⨁Nonce'</m:t>
+          <m:t>New Alias=</m:t>
+        </m:r>
+        <m:r>
+          <w:rPr>
+            <w:rFonts w:ascii="Cambria Math" w:hAnsi="Cambria Math"/>
+          </w:rPr>
+          <m:t>h (SN⨁Nonc</m:t>
+        </m:r>
+        <m:sSup>
+          <m:sSupPr>
+            <m:ctrlPr>
+              <w:rPr>
+                <w:rFonts w:ascii="Cambria Math" w:hAnsi="Cambria Math"/>
+                <w:i/>
+              </w:rPr>
+            </m:ctrlPr>
+          </m:sSupPr>
+          <m:e>
+            <m:r>
+              <w:rPr>
+                <w:rFonts w:ascii="Cambria Math" w:hAnsi="Cambria Math"/>
+              </w:rPr>
+              <m:t>e</m:t>
+            </m:r>
+          </m:e>
+          <m:sup>
+            <m:r>
+              <w:rPr>
+                <w:rFonts w:ascii="Cambria Math" w:hAnsi="Cambria Math"/>
+              </w:rPr>
+              <m:t>'</m:t>
+            </m:r>
+          </m:sup>
+        </m:sSup>
+        <m:r>
+          <w:rPr>
+            <w:rFonts w:ascii="Cambria Math" w:hAnsi="Cambria Math"/>
+          </w:rPr>
+          <m:t>)</m:t>
         </m:r>
       </m:oMath>
+      <w:bookmarkStart w:id="0" w:name="_GoBack"/>
+      <w:bookmarkEnd w:id="0"/>
       <w:r>
         <w:t xml:space="preserve"> and send it to the TTP for signature. The overall process is called Change Alias protocol.</w:t>
       </w:r>
@@ -6354,11 +6389,9 @@
           <w:szCs w:val="16"/>
         </w:rPr>
       </w:pPr>
-      <w:proofErr w:type="gramStart"/>
       <w:r>
         <w:t xml:space="preserve">Figure </w:t>
       </w:r>
-      <w:proofErr w:type="gramEnd"/>
       <w:r>
         <w:fldChar w:fldCharType="begin"/>
       </w:r>
@@ -6377,13 +6410,8 @@
       <w:r>
         <w:fldChar w:fldCharType="end"/>
       </w:r>
-      <w:proofErr w:type="gramStart"/>
-      <w:r>
-        <w:t>.</w:t>
-      </w:r>
-      <w:proofErr w:type="gramEnd"/>
-      <w:r>
-        <w:t xml:space="preserve"> Access Point Authentication</w:t>
+      <w:r>
+        <w:t>. Access Point Authentication</w:t>
       </w:r>
     </w:p>
     <w:p>
@@ -6572,11 +6600,9 @@
           <w:szCs w:val="16"/>
         </w:rPr>
       </w:pPr>
-      <w:proofErr w:type="gramStart"/>
       <w:r>
         <w:t xml:space="preserve">Figure </w:t>
       </w:r>
-      <w:proofErr w:type="gramEnd"/>
       <w:r>
         <w:fldChar w:fldCharType="begin"/>
       </w:r>
@@ -6595,13 +6621,8 @@
       <w:r>
         <w:fldChar w:fldCharType="end"/>
       </w:r>
-      <w:proofErr w:type="gramStart"/>
-      <w:r>
-        <w:t>.</w:t>
-      </w:r>
-      <w:proofErr w:type="gramEnd"/>
-      <w:r>
-        <w:t xml:space="preserve"> Distributing Access Point Public Keys</w:t>
+      <w:r>
+        <w:t>. Distributing Access Point Public Keys</w:t>
       </w:r>
     </w:p>
     <w:p>
@@ -7450,14 +7471,9 @@
       <w:r>
         <w:t xml:space="preserve"> and WMN supports </w:t>
       </w:r>
-      <w:proofErr w:type="gramStart"/>
-      <w:r>
-        <w:t>connection with other IEEE 802.11 protocols [14, 15]</w:t>
-      </w:r>
-      <w:r>
-        <w:t>, clients communicate</w:t>
-      </w:r>
-      <w:proofErr w:type="gramEnd"/>
+      <w:r>
+        <w:t>connections with other IEEE 802.11 protocols [14, 15], clients communicate</w:t>
+      </w:r>
       <w:r>
         <w:t xml:space="preserve"> with TTP via APs, GWs and operators </w:t>
       </w:r>
@@ -10189,13 +10205,8 @@
       <w:pPr>
         <w:pStyle w:val="IEEEReferenceItem"/>
       </w:pPr>
-      <w:proofErr w:type="spellStart"/>
-      <w:r>
-        <w:t>Akyildiz</w:t>
-      </w:r>
-      <w:proofErr w:type="spellEnd"/>
-      <w:r>
-        <w:t>, I. F., Wang, X.</w:t>
+      <w:r>
+        <w:t>Akyildiz, I. F., Wang, X.</w:t>
       </w:r>
       <w:r>
         <w:t>, and Wang</w:t>
@@ -10258,33 +10269,11 @@
           <w:szCs w:val="16"/>
         </w:rPr>
       </w:pPr>
-      <w:proofErr w:type="spellStart"/>
       <w:r>
         <w:rPr>
           <w:szCs w:val="16"/>
         </w:rPr>
-        <w:t>Rivest</w:t>
-      </w:r>
-      <w:proofErr w:type="spellEnd"/>
-      <w:r>
-        <w:rPr>
-          <w:szCs w:val="16"/>
-        </w:rPr>
-        <w:t xml:space="preserve">, R., Shamir, A., and </w:t>
-      </w:r>
-      <w:proofErr w:type="spellStart"/>
-      <w:r>
-        <w:rPr>
-          <w:szCs w:val="16"/>
-        </w:rPr>
-        <w:t>Adleman</w:t>
-      </w:r>
-      <w:proofErr w:type="spellEnd"/>
-      <w:r>
-        <w:rPr>
-          <w:szCs w:val="16"/>
-        </w:rPr>
-        <w:t xml:space="preserve">, L. (1978) A method for obtaining digital signatures and public-key cryptosystems, </w:t>
+        <w:t xml:space="preserve">Rivest, R., Shamir, A., and Adleman, L. (1978) A method for obtaining digital signatures and public-key cryptosystems, </w:t>
       </w:r>
       <w:r>
         <w:rPr>
@@ -10354,17 +10343,8 @@
           <w:i/>
           <w:szCs w:val="16"/>
         </w:rPr>
-        <w:t xml:space="preserve">Person Education, </w:t>
-      </w:r>
-      <w:proofErr w:type="spellStart"/>
-      <w:r>
-        <w:rPr>
-          <w:i/>
-          <w:szCs w:val="16"/>
-        </w:rPr>
-        <w:t>Inc</w:t>
-      </w:r>
-      <w:proofErr w:type="spellEnd"/>
+        <w:t>Person Education, Inc</w:t>
+      </w:r>
     </w:p>
     <w:p>
       <w:pPr>
@@ -10393,39 +10373,7 @@
           <w:szCs w:val="16"/>
           <w:shd w:val="clear" w:color="auto" w:fill="FFFFFF"/>
         </w:rPr>
-        <w:t xml:space="preserve">Kai Yang, </w:t>
-      </w:r>
-      <w:proofErr w:type="spellStart"/>
-      <w:r>
-        <w:rPr>
-          <w:szCs w:val="16"/>
-          <w:shd w:val="clear" w:color="auto" w:fill="FFFFFF"/>
-        </w:rPr>
-        <w:t>Jian-feng</w:t>
-      </w:r>
-      <w:proofErr w:type="spellEnd"/>
-      <w:r>
-        <w:rPr>
-          <w:szCs w:val="16"/>
-          <w:shd w:val="clear" w:color="auto" w:fill="FFFFFF"/>
-        </w:rPr>
-        <w:t xml:space="preserve"> Ma, </w:t>
-      </w:r>
-      <w:proofErr w:type="spellStart"/>
-      <w:r>
-        <w:rPr>
-          <w:szCs w:val="16"/>
-          <w:shd w:val="clear" w:color="auto" w:fill="FFFFFF"/>
-        </w:rPr>
-        <w:t>Zi-hui</w:t>
-      </w:r>
-      <w:proofErr w:type="spellEnd"/>
-      <w:r>
-        <w:rPr>
-          <w:szCs w:val="16"/>
-          <w:shd w:val="clear" w:color="auto" w:fill="FFFFFF"/>
-        </w:rPr>
-        <w:t xml:space="preserve"> Miao (2009) </w:t>
+        <w:t xml:space="preserve">Kai Yang, Jian-feng Ma, Zi-hui Miao (2009) </w:t>
       </w:r>
       <w:r>
         <w:rPr>
@@ -10442,47 +10390,11 @@
           <w:lang w:val="tr-TR"/>
         </w:rPr>
       </w:pPr>
-      <w:proofErr w:type="spellStart"/>
       <w:r>
         <w:rPr>
           <w:szCs w:val="16"/>
         </w:rPr>
-        <w:t>Zaghloul</w:t>
-      </w:r>
-      <w:proofErr w:type="spellEnd"/>
-      <w:r>
-        <w:rPr>
-          <w:szCs w:val="16"/>
-        </w:rPr>
-        <w:t xml:space="preserve">, S., </w:t>
-      </w:r>
-      <w:proofErr w:type="spellStart"/>
-      <w:r>
-        <w:rPr>
-          <w:szCs w:val="16"/>
-        </w:rPr>
-        <w:t>Bziuk</w:t>
-      </w:r>
-      <w:proofErr w:type="spellEnd"/>
-      <w:r>
-        <w:rPr>
-          <w:szCs w:val="16"/>
-        </w:rPr>
-        <w:t xml:space="preserve">, W. and </w:t>
-      </w:r>
-      <w:proofErr w:type="spellStart"/>
-      <w:r>
-        <w:rPr>
-          <w:szCs w:val="16"/>
-        </w:rPr>
-        <w:t>Jukan</w:t>
-      </w:r>
-      <w:proofErr w:type="spellEnd"/>
-      <w:r>
-        <w:rPr>
-          <w:szCs w:val="16"/>
-        </w:rPr>
-        <w:t>, A. "</w:t>
+        <w:t>Zaghloul, S., Bziuk, W. and Jukan, A. "</w:t>
       </w:r>
       <w:r>
         <w:rPr>
@@ -10562,11 +10474,9 @@
           <w:lang w:val="tr-TR"/>
         </w:rPr>
       </w:pPr>
-      <w:proofErr w:type="spellStart"/>
       <w:r>
         <w:t>Lamport</w:t>
       </w:r>
-      <w:proofErr w:type="spellEnd"/>
       <w:r>
         <w:t>,</w:t>
       </w:r>
@@ -10592,21 +10502,7 @@
         <w:rPr>
           <w:i/>
         </w:rPr>
-        <w:t xml:space="preserve">Proceedings of </w:t>
-      </w:r>
-      <w:proofErr w:type="spellStart"/>
-      <w:r>
-        <w:rPr>
-          <w:i/>
-        </w:rPr>
-        <w:t>Commun</w:t>
-      </w:r>
-      <w:proofErr w:type="spellEnd"/>
-      <w:r>
-        <w:rPr>
-          <w:i/>
-        </w:rPr>
-        <w:t xml:space="preserve">. ACM, </w:t>
+        <w:t xml:space="preserve">Proceedings of Commun. ACM, </w:t>
       </w:r>
       <w:r>
         <w:t>vol. 24, no. 11</w:t>
@@ -10629,34 +10525,8 @@
           <w:lang w:val="tr-TR"/>
         </w:rPr>
       </w:pPr>
-      <w:proofErr w:type="spellStart"/>
-      <w:r>
-        <w:t>Efstathiou</w:t>
-      </w:r>
-      <w:proofErr w:type="spellEnd"/>
-      <w:r>
-        <w:t xml:space="preserve">, E., </w:t>
-      </w:r>
-      <w:proofErr w:type="spellStart"/>
-      <w:r>
-        <w:t>Frangoudis</w:t>
-      </w:r>
-      <w:proofErr w:type="gramStart"/>
-      <w:r>
-        <w:t>,P</w:t>
-      </w:r>
-      <w:proofErr w:type="spellEnd"/>
-      <w:proofErr w:type="gramEnd"/>
-      <w:r>
-        <w:t xml:space="preserve">., and </w:t>
-      </w:r>
-      <w:proofErr w:type="spellStart"/>
-      <w:r>
-        <w:t>Polyzos,G</w:t>
-      </w:r>
-      <w:proofErr w:type="spellEnd"/>
-      <w:r>
-        <w:t xml:space="preserve">. (2006) </w:t>
+      <w:r>
+        <w:t xml:space="preserve">Efstathiou, E., Frangoudis,P., and Polyzos,G. (2006) </w:t>
       </w:r>
       <w:bookmarkStart w:id="1" w:name="OLE_LINK21"/>
       <w:bookmarkStart w:id="2" w:name="OLE_LINK22"/>
@@ -10711,15 +10581,7 @@
         </w:rPr>
       </w:pPr>
       <w:r>
-        <w:t xml:space="preserve">Deng, L., and </w:t>
-      </w:r>
-      <w:proofErr w:type="spellStart"/>
-      <w:r>
-        <w:t>Kuzmanovic</w:t>
-      </w:r>
-      <w:proofErr w:type="spellEnd"/>
-      <w:r>
-        <w:t>, A., (2009) A</w:t>
+        <w:t>Deng, L., and Kuzmanovic, A., (2009) A</w:t>
       </w:r>
       <w:r>
         <w:t xml:space="preserve"> feeder-carrier-based internet user accountability </w:t>
@@ -10768,61 +10630,14 @@
           <w:lang w:val="tr-TR"/>
         </w:rPr>
       </w:pPr>
-      <w:proofErr w:type="spellStart"/>
       <w:r>
         <w:rPr>
           <w:lang w:val="sv-SE"/>
         </w:rPr>
-        <w:t>Yakovyna</w:t>
-      </w:r>
-      <w:proofErr w:type="spellEnd"/>
-      <w:r>
-        <w:rPr>
-          <w:lang w:val="sv-SE"/>
-        </w:rPr>
-        <w:t xml:space="preserve">, V., </w:t>
-      </w:r>
-      <w:proofErr w:type="spellStart"/>
-      <w:r>
-        <w:rPr>
-          <w:lang w:val="sv-SE"/>
-        </w:rPr>
-        <w:t>Fedasyuk</w:t>
-      </w:r>
-      <w:proofErr w:type="spellEnd"/>
-      <w:r>
-        <w:rPr>
-          <w:lang w:val="sv-SE"/>
-        </w:rPr>
-        <w:t xml:space="preserve">, D., </w:t>
-      </w:r>
-      <w:proofErr w:type="spellStart"/>
-      <w:r>
-        <w:rPr>
-          <w:lang w:val="sv-SE"/>
-        </w:rPr>
-        <w:t>Seniv</w:t>
-      </w:r>
-      <w:proofErr w:type="spellEnd"/>
-      <w:r>
-        <w:rPr>
-          <w:lang w:val="sv-SE"/>
-        </w:rPr>
-        <w:t xml:space="preserve"> M., Bilas </w:t>
-      </w:r>
-      <w:proofErr w:type="gramStart"/>
-      <w:r>
-        <w:rPr>
-          <w:lang w:val="sv-SE"/>
-        </w:rPr>
-        <w:t xml:space="preserve">O.  </w:t>
-      </w:r>
-      <w:r>
-        <w:t>(2007</w:t>
-      </w:r>
-      <w:proofErr w:type="gramEnd"/>
-      <w:r>
-        <w:t xml:space="preserve">) The performance testing of RSA algorithm software realization, </w:t>
+        <w:t xml:space="preserve">Yakovyna, V., Fedasyuk, D., Seniv M., Bilas O.  </w:t>
+      </w:r>
+      <w:r>
+        <w:t xml:space="preserve">(2007) The performance testing of RSA algorithm software realization, </w:t>
       </w:r>
       <w:r>
         <w:rPr>
@@ -10840,15 +10655,7 @@
         <w:t>CADSM ’07</w:t>
       </w:r>
       <w:r>
-        <w:t xml:space="preserve">, pp. 390-392, </w:t>
-      </w:r>
-      <w:proofErr w:type="spellStart"/>
-      <w:r>
-        <w:t>Polyana</w:t>
-      </w:r>
-      <w:proofErr w:type="spellEnd"/>
-      <w:r>
-        <w:t>, UKRAINE</w:t>
+        <w:t>, pp. 390-392, Polyana, UKRAINE</w:t>
       </w:r>
     </w:p>
     <w:p>
@@ -10949,19 +10756,11 @@
           <w:lang w:val="tr-TR"/>
         </w:rPr>
       </w:pPr>
-      <w:proofErr w:type="spellStart"/>
       <w:r>
         <w:rPr>
           <w:szCs w:val="16"/>
         </w:rPr>
-        <w:t>Chaum</w:t>
-      </w:r>
-      <w:proofErr w:type="spellEnd"/>
-      <w:r>
-        <w:rPr>
-          <w:szCs w:val="16"/>
-        </w:rPr>
-        <w:t xml:space="preserve">, D. (1982) </w:t>
+        <w:t xml:space="preserve">Chaum, D. (1982) </w:t>
       </w:r>
       <w:r>
         <w:rPr>
@@ -11066,69 +10865,12 @@
           <w:lang w:val="tr-TR"/>
         </w:rPr>
       </w:pPr>
-      <w:proofErr w:type="spellStart"/>
       <w:r>
         <w:rPr>
           <w:color w:val="000000"/>
           <w:szCs w:val="16"/>
         </w:rPr>
-        <w:t>Rao</w:t>
-      </w:r>
-      <w:proofErr w:type="spellEnd"/>
-      <w:r>
-        <w:rPr>
-          <w:color w:val="000000"/>
-          <w:szCs w:val="16"/>
-        </w:rPr>
-        <w:t xml:space="preserve">, Y.S.; Wing-Cheong </w:t>
-      </w:r>
-      <w:proofErr w:type="spellStart"/>
-      <w:r>
-        <w:rPr>
-          <w:color w:val="000000"/>
-          <w:szCs w:val="16"/>
-        </w:rPr>
-        <w:t>Yeung</w:t>
-      </w:r>
-      <w:proofErr w:type="spellEnd"/>
-      <w:r>
-        <w:rPr>
-          <w:color w:val="000000"/>
-          <w:szCs w:val="16"/>
-        </w:rPr>
-        <w:t xml:space="preserve">; </w:t>
-      </w:r>
-      <w:proofErr w:type="spellStart"/>
-      <w:r>
-        <w:rPr>
-          <w:color w:val="000000"/>
-          <w:szCs w:val="16"/>
-        </w:rPr>
-        <w:t>Kripalani</w:t>
-      </w:r>
-      <w:proofErr w:type="spellEnd"/>
-      <w:r>
-        <w:rPr>
-          <w:color w:val="000000"/>
-          <w:szCs w:val="16"/>
-        </w:rPr>
-        <w:t>, A.</w:t>
-      </w:r>
-      <w:proofErr w:type="gramStart"/>
-      <w:r>
-        <w:rPr>
-          <w:color w:val="000000"/>
-          <w:szCs w:val="16"/>
-        </w:rPr>
-        <w:t>; ,</w:t>
-      </w:r>
-      <w:proofErr w:type="gramEnd"/>
-      <w:r>
-        <w:rPr>
-          <w:color w:val="000000"/>
-          <w:szCs w:val="16"/>
-        </w:rPr>
-        <w:t xml:space="preserve"> "Third-generation (3G) radio access standards,"</w:t>
+        <w:t>Rao, Y.S.; Wing-Cheong Yeung; Kripalani, A.; , "Third-generation (3G) radio access standards,"</w:t>
       </w:r>
       <w:r>
         <w:rPr>
@@ -11145,17 +10887,7 @@
           <w:color w:val="000000"/>
           <w:szCs w:val="16"/>
         </w:rPr>
-        <w:t xml:space="preserve">Communication Technology Proceedings, 2000. WCC - ICCT 2000. International Conference </w:t>
-      </w:r>
-      <w:proofErr w:type="gramStart"/>
-      <w:r>
-        <w:rPr>
-          <w:i/>
-          <w:iCs/>
-          <w:color w:val="000000"/>
-          <w:szCs w:val="16"/>
-        </w:rPr>
-        <w:t>on</w:t>
+        <w:t>Communication Technology Proceedings, 2000. WCC - ICCT 2000. International Conference on</w:t>
       </w:r>
       <w:r>
         <w:rPr>
@@ -11170,38 +10902,15 @@
           <w:color w:val="000000"/>
           <w:szCs w:val="16"/>
         </w:rPr>
-        <w:t>,</w:t>
-      </w:r>
-      <w:proofErr w:type="gramEnd"/>
+        <w:t>, vol.2, no., pp.1017-1023 vol.2, 2000</w:t>
+      </w:r>
       <w:r>
         <w:rPr>
           <w:color w:val="000000"/>
           <w:szCs w:val="16"/>
         </w:rPr>
-        <w:t xml:space="preserve"> vol.2, no., pp.1017-1023 vol.2, 2000</w:t>
-      </w:r>
-      <w:r>
-        <w:rPr>
-          <w:color w:val="000000"/>
-          <w:szCs w:val="16"/>
-        </w:rPr>
         <w:br/>
-      </w:r>
-      <w:proofErr w:type="spellStart"/>
-      <w:r>
-        <w:rPr>
-          <w:color w:val="000000"/>
-          <w:szCs w:val="16"/>
-        </w:rPr>
-        <w:t>doi</w:t>
-      </w:r>
-      <w:proofErr w:type="spellEnd"/>
-      <w:r>
-        <w:rPr>
-          <w:color w:val="000000"/>
-          <w:szCs w:val="16"/>
-        </w:rPr>
-        <w:t>: 10.1109/ICCT.2000.890849</w:t>
+        <w:t>doi: 10.1109/ICCT.2000.890849</w:t>
       </w:r>
     </w:p>
     <w:p>
@@ -14917,7 +14626,7 @@
 </file>
 
 <file path=customXml/itemProps1.xml><?xml version="1.0" encoding="utf-8"?>
-<ds:datastoreItem xmlns:ds="http://schemas.openxmlformats.org/officeDocument/2006/customXml" ds:itemID="{CBA13F12-6B4C-AD46-A53D-23B35A745190}">
+<ds:datastoreItem xmlns:ds="http://schemas.openxmlformats.org/officeDocument/2006/customXml" ds:itemID="{E7EFA574-1C9C-464F-B646-E827023C31FD}">
   <ds:schemaRefs>
     <ds:schemaRef ds:uri="http://schemas.openxmlformats.org/officeDocument/2006/bibliography"/>
   </ds:schemaRefs>

</xml_diff>

<commit_message>
thesisde bazi degisiklikler kalanlar protokoller contribution acknokledgements ve protocol resimleri
</commit_message>
<xml_diff>
--- a/paper1.docx
+++ b/paper1.docx
@@ -16,8 +16,17 @@
         <w:pStyle w:val="IEEEAuthorName"/>
         <w:ind w:left="851"/>
       </w:pPr>
-      <w:r>
-        <w:t>Serhat Can Lelo</w:t>
+      <w:proofErr w:type="spellStart"/>
+      <w:r>
+        <w:t>Serhat</w:t>
+      </w:r>
+      <w:proofErr w:type="spellEnd"/>
+      <w:r>
+        <w:t xml:space="preserve"> Can </w:t>
+      </w:r>
+      <w:proofErr w:type="spellStart"/>
+      <w:r>
+        <w:t>Lelo</w:t>
       </w:r>
       <w:r>
         <w:t>ğ</w:t>
@@ -25,11 +34,20 @@
       <w:r>
         <w:t>lu</w:t>
       </w:r>
+      <w:proofErr w:type="spellEnd"/>
       <w:r>
         <w:t>, Can</w:t>
       </w:r>
       <w:r>
-        <w:t xml:space="preserve"> Yücel, Albert Levi</w:t>
+        <w:t xml:space="preserve"> </w:t>
+      </w:r>
+      <w:proofErr w:type="spellStart"/>
+      <w:r>
+        <w:t>Yücel</w:t>
+      </w:r>
+      <w:proofErr w:type="spellEnd"/>
+      <w:r>
+        <w:t>, Albert Levi</w:t>
       </w:r>
     </w:p>
     <w:p>
@@ -37,8 +55,13 @@
         <w:pStyle w:val="IEEEAuthorAffiliation"/>
         <w:ind w:left="851"/>
       </w:pPr>
-      <w:r>
-        <w:t>Sabanci University, Turkey</w:t>
+      <w:proofErr w:type="spellStart"/>
+      <w:r>
+        <w:t>Sabanci</w:t>
+      </w:r>
+      <w:proofErr w:type="spellEnd"/>
+      <w:r>
+        <w:t xml:space="preserve"> University, Turkey</w:t>
       </w:r>
     </w:p>
     <w:p>
@@ -111,7 +134,47 @@
         <w:t xml:space="preserve">— </w:t>
       </w:r>
       <w:r>
-        <w:t xml:space="preserve">Wireless Mesh Network (WMN) is a multi-hop high-speed networking technology for broadband network access. Compared to conventional network service providing systems such as base stations, WMNs are easy to deploy and cost-effective systems. In this paper we propose a secure and seamless pre-payment system for Internet access through WMNs. The proposed system is called and will be mentioned as SSPayWMN. The system will be fair to both clients and to service providers. Since service providers intentionally or unintentionally may overcharge the clients, SSPayWMN offers cryptographic proofs for given Internet service. Additionally SSPayWMN protects clients’ anonymity and provides unlinkability for the client actions. The implementation of the system is made on a network simulator and simulation results are presented in this paper. SSPayWMN has achieved remarkable results in the </w:t>
+        <w:t xml:space="preserve">Wireless Mesh Network (WMN) is a multi-hop high-speed networking technology for broadband network access. Compared to conventional network service providing systems such as base stations, WMNs are easy to deploy and cost-effective systems. In this paper we propose a secure and seamless pre-payment system for Internet access through WMNs. The proposed system is called and will be mentioned as </w:t>
+      </w:r>
+      <w:proofErr w:type="spellStart"/>
+      <w:r>
+        <w:t>SSPayWMN</w:t>
+      </w:r>
+      <w:proofErr w:type="spellEnd"/>
+      <w:r>
+        <w:t xml:space="preserve">. The system will be fair to both clients and to service providers. Since service providers intentionally or unintentionally may overcharge the clients, </w:t>
+      </w:r>
+      <w:proofErr w:type="spellStart"/>
+      <w:r>
+        <w:t>SSPayWMN</w:t>
+      </w:r>
+      <w:proofErr w:type="spellEnd"/>
+      <w:r>
+        <w:t xml:space="preserve"> offers cryptographic proofs for given Internet service. Additionally </w:t>
+      </w:r>
+      <w:proofErr w:type="spellStart"/>
+      <w:r>
+        <w:t>SSPayWMN</w:t>
+      </w:r>
+      <w:proofErr w:type="spellEnd"/>
+      <w:r>
+        <w:t xml:space="preserve"> protects clients’ anonymity and provides </w:t>
+      </w:r>
+      <w:proofErr w:type="spellStart"/>
+      <w:r>
+        <w:t>unlinkability</w:t>
+      </w:r>
+      <w:proofErr w:type="spellEnd"/>
+      <w:r>
+        <w:t xml:space="preserve"> for the client actions. The implementation of the system is made on a network simulator and simulation results are presented in this paper. </w:t>
+      </w:r>
+      <w:proofErr w:type="spellStart"/>
+      <w:r>
+        <w:t>SSPayWMN</w:t>
+      </w:r>
+      <w:proofErr w:type="spellEnd"/>
+      <w:r>
+        <w:t xml:space="preserve"> has achieved remarkable results in the </w:t>
       </w:r>
       <w:r>
         <w:t>simulations;</w:t>
@@ -430,19 +493,43 @@
         <w:t>In Section 3 we explain the system protocols.</w:t>
       </w:r>
       <w:r>
-        <w:t xml:space="preserve"> Simulation environment is explained in Section 4 and u</w:t>
+        <w:t xml:space="preserve"> </w:t>
+      </w:r>
+      <w:r>
+        <w:t>The settlement of the operators and the money transfer is explained in Section 4</w:t>
+      </w:r>
+      <w:r>
+        <w:t>.</w:t>
+      </w:r>
+      <w:r>
+        <w:t xml:space="preserve"> Simulation environment is explained in Section </w:t>
+      </w:r>
+      <w:r>
+        <w:t>5</w:t>
+      </w:r>
+      <w:r>
+        <w:t xml:space="preserve"> and u</w:t>
       </w:r>
       <w:r>
         <w:t>nit test re</w:t>
       </w:r>
       <w:r>
-        <w:t>sults are presented in Section 5</w:t>
+        <w:t xml:space="preserve">sults are presented in Section </w:t>
+      </w:r>
+      <w:r>
+        <w:t>6</w:t>
       </w:r>
       <w:r>
         <w:t xml:space="preserve">. </w:t>
       </w:r>
       <w:r>
-        <w:t xml:space="preserve">Discussion on system properties takes place in Section 6. </w:t>
+        <w:t xml:space="preserve">Discussion on system properties takes place in Section </w:t>
+      </w:r>
+      <w:r>
+        <w:t>7</w:t>
+      </w:r>
+      <w:r>
+        <w:t xml:space="preserve">. </w:t>
       </w:r>
       <w:r>
         <w:t>Finally conc</w:t>
@@ -454,7 +541,10 @@
         <w:t>given</w:t>
       </w:r>
       <w:r>
-        <w:t xml:space="preserve"> in Section 7</w:t>
+        <w:t xml:space="preserve"> in Section </w:t>
+      </w:r>
+      <w:r>
+        <w:t>8</w:t>
       </w:r>
       <w:r>
         <w:t>.</w:t>
@@ -524,7 +614,21 @@
         <w:rPr>
           <w:szCs w:val="20"/>
         </w:rPr>
-        <w:t xml:space="preserve"> as well as tools that are used for service providing. Table 1 gives a list of system entities that function in the proposed system. </w:t>
+        <w:t xml:space="preserve"> as well as tools that are used for service providing. Table 1 gives a list of system entities that function in the proposed </w:t>
+      </w:r>
+      <w:proofErr w:type="gramStart"/>
+      <w:r>
+        <w:rPr>
+          <w:szCs w:val="20"/>
+        </w:rPr>
+        <w:t>system</w:t>
+      </w:r>
+      <w:proofErr w:type="gramEnd"/>
+      <w:r>
+        <w:rPr>
+          <w:szCs w:val="20"/>
+        </w:rPr>
+        <w:t xml:space="preserve">. </w:t>
       </w:r>
     </w:p>
     <w:p>
@@ -542,7 +646,6 @@
         </w:rPr>
       </w:pPr>
       <w:r>
-        <w:lastRenderedPageBreak/>
         <w:t xml:space="preserve">TABLE </w:t>
       </w:r>
       <w:r>
@@ -1251,6 +1354,7 @@
           <w:szCs w:val="16"/>
         </w:rPr>
       </w:pPr>
+      <w:proofErr w:type="gramStart"/>
       <w:r>
         <w:t xml:space="preserve">Figure </w:t>
       </w:r>
@@ -1273,7 +1377,11 @@
         <w:fldChar w:fldCharType="end"/>
       </w:r>
       <w:r>
-        <w:t>. Network Topology</w:t>
+        <w:t>.</w:t>
+      </w:r>
+      <w:proofErr w:type="gramEnd"/>
+      <w:r>
+        <w:t xml:space="preserve"> Network Topology</w:t>
       </w:r>
     </w:p>
     <w:p>
@@ -2231,12 +2339,21 @@
         </w:rPr>
         <w:t xml:space="preserve"> </w:t>
       </w:r>
-      <w:r>
-        <w:rPr>
-          <w:sz w:val="20"/>
-          <w:szCs w:val="20"/>
-        </w:rPr>
-        <w:t>is the first token</w:t>
+      <w:proofErr w:type="gramStart"/>
+      <w:r>
+        <w:rPr>
+          <w:sz w:val="20"/>
+          <w:szCs w:val="20"/>
+        </w:rPr>
+        <w:t>is</w:t>
+      </w:r>
+      <w:proofErr w:type="gramEnd"/>
+      <w:r>
+        <w:rPr>
+          <w:sz w:val="20"/>
+          <w:szCs w:val="20"/>
+        </w:rPr>
+        <w:t xml:space="preserve"> the first token</w:t>
       </w:r>
       <w:r>
         <w:rPr>
@@ -2670,15 +2787,7 @@
             <w:sz w:val="20"/>
             <w:szCs w:val="20"/>
           </w:rPr>
-          <m:t>)</m:t>
-        </m:r>
-        <m:r>
-          <w:rPr>
-            <w:rFonts w:ascii="Cambria Math" w:hAnsi="Cambria Math" w:cs="Helvetica"/>
-            <w:sz w:val="20"/>
-            <w:szCs w:val="20"/>
-          </w:rPr>
-          <m:t xml:space="preserve"> =Alias</m:t>
+          <m:t>) =Alias</m:t>
         </m:r>
       </m:oMath>
     </w:p>
@@ -3667,6 +3776,7 @@
                 <m:t>i</m:t>
               </m:r>
             </m:oMath>
+            <w:proofErr w:type="gramStart"/>
             <w:r>
               <w:rPr>
                 <w:rFonts w:eastAsia="Calibri"/>
@@ -3676,6 +3786,7 @@
               </w:rPr>
               <w:t>th</w:t>
             </w:r>
+            <w:proofErr w:type="gramEnd"/>
             <w:r>
               <w:rPr>
                 <w:rFonts w:eastAsia="Calibri"/>
@@ -3943,6 +4054,7 @@
                 <m:t>i</m:t>
               </m:r>
             </m:oMath>
+            <w:proofErr w:type="gramStart"/>
             <w:r>
               <w:rPr>
                 <w:rFonts w:eastAsia="Calibri"/>
@@ -3952,6 +4064,7 @@
               </w:rPr>
               <w:t>th</w:t>
             </w:r>
+            <w:proofErr w:type="gramEnd"/>
             <w:r>
               <w:rPr>
                 <w:sz w:val="20"/>
@@ -4050,6 +4163,7 @@
                 <m:t>i</m:t>
               </m:r>
             </m:oMath>
+            <w:proofErr w:type="gramStart"/>
             <w:r>
               <w:rPr>
                 <w:rFonts w:eastAsia="Calibri"/>
@@ -4059,6 +4173,7 @@
               </w:rPr>
               <w:t>th</w:t>
             </w:r>
+            <w:proofErr w:type="gramEnd"/>
             <w:r>
               <w:rPr>
                 <w:sz w:val="20"/>
@@ -4172,8 +4287,17 @@
                 <w:sz w:val="20"/>
                 <w:szCs w:val="20"/>
               </w:rPr>
-              <w:t xml:space="preserve">Public key of  </w:t>
+              <w:t xml:space="preserve">Public key </w:t>
             </w:r>
+            <w:proofErr w:type="gramStart"/>
+            <w:r>
+              <w:rPr>
+                <w:sz w:val="20"/>
+                <w:szCs w:val="20"/>
+              </w:rPr>
+              <w:t xml:space="preserve">of  </w:t>
+            </w:r>
+            <w:proofErr w:type="gramEnd"/>
             <m:oMath>
               <m:sSub>
                 <m:sSubPr>
@@ -4314,8 +4438,17 @@
                 <w:sz w:val="20"/>
                 <w:szCs w:val="20"/>
               </w:rPr>
-              <w:t xml:space="preserve">Private key of  </w:t>
+              <w:t xml:space="preserve">Private key </w:t>
             </w:r>
+            <w:proofErr w:type="gramStart"/>
+            <w:r>
+              <w:rPr>
+                <w:sz w:val="20"/>
+                <w:szCs w:val="20"/>
+              </w:rPr>
+              <w:t xml:space="preserve">of  </w:t>
+            </w:r>
+            <w:proofErr w:type="gramEnd"/>
             <m:oMath>
               <m:sSub>
                 <m:sSubPr>
@@ -5772,10 +5905,10 @@
           <w:lang w:val="en-US" w:eastAsia="en-US"/>
         </w:rPr>
         <w:drawing>
-          <wp:inline distT="0" distB="0" distL="0" distR="0" wp14:anchorId="5DFFF89A" wp14:editId="3FF10782">
-            <wp:extent cx="5169191" cy="4965404"/>
-            <wp:effectExtent l="19050" t="0" r="0" b="0"/>
-            <wp:docPr id="10" name="Picture 3" descr="C:\Users\SUUSER\Documents\GitHub\worddoc\thesisImages\endtoendFinal.png"/>
+          <wp:inline distT="0" distB="0" distL="0" distR="0" wp14:anchorId="00BCCA35" wp14:editId="65A60D2C">
+            <wp:extent cx="6477635" cy="6217920"/>
+            <wp:effectExtent l="0" t="0" r="0" b="0"/>
+            <wp:docPr id="1" name="Picture 1" descr="Macintosh HD:Users:canleloglu:Desktop:worddoc:thesisImages:endtoendFinal.png"/>
             <wp:cNvGraphicFramePr>
               <a:graphicFrameLocks xmlns:a="http://schemas.openxmlformats.org/drawingml/2006/main" noChangeAspect="1"/>
             </wp:cNvGraphicFramePr>
@@ -5783,13 +5916,19 @@
               <a:graphicData uri="http://schemas.openxmlformats.org/drawingml/2006/picture">
                 <pic:pic xmlns:pic="http://schemas.openxmlformats.org/drawingml/2006/picture">
                   <pic:nvPicPr>
-                    <pic:cNvPr id="0" name="Picture 3" descr="C:\Users\SUUSER\Documents\GitHub\worddoc\thesisImages\endtoendFinal.png"/>
+                    <pic:cNvPr id="0" name="Picture 3" descr="Macintosh HD:Users:canleloglu:Desktop:worddoc:thesisImages:endtoendFinal.png"/>
                     <pic:cNvPicPr>
                       <a:picLocks noChangeAspect="1" noChangeArrowheads="1"/>
                     </pic:cNvPicPr>
                   </pic:nvPicPr>
                   <pic:blipFill>
-                    <a:blip r:embed="rId14"/>
+                    <a:blip r:embed="rId14">
+                      <a:extLst>
+                        <a:ext uri="{28A0092B-C50C-407E-A947-70E740481C1C}">
+                          <a14:useLocalDpi xmlns:a14="http://schemas.microsoft.com/office/drawing/2010/main" val="0"/>
+                        </a:ext>
+                      </a:extLst>
+                    </a:blip>
                     <a:srcRect/>
                     <a:stretch>
                       <a:fillRect/>
@@ -5798,17 +5937,14 @@
                   <pic:spPr bwMode="auto">
                     <a:xfrm>
                       <a:off x="0" y="0"/>
-                      <a:ext cx="5169007" cy="4965228"/>
+                      <a:ext cx="6477635" cy="6217920"/>
                     </a:xfrm>
                     <a:prstGeom prst="rect">
                       <a:avLst/>
                     </a:prstGeom>
                     <a:noFill/>
-                    <a:ln w="9525">
+                    <a:ln>
                       <a:noFill/>
-                      <a:miter lim="800000"/>
-                      <a:headEnd/>
-                      <a:tailEnd/>
                     </a:ln>
                   </pic:spPr>
                 </pic:pic>
@@ -5822,6 +5958,7 @@
       <w:pPr>
         <w:pStyle w:val="Caption"/>
       </w:pPr>
+      <w:proofErr w:type="gramStart"/>
       <w:r>
         <w:t xml:space="preserve">Figure </w:t>
       </w:r>
@@ -5844,7 +5981,11 @@
         <w:fldChar w:fldCharType="end"/>
       </w:r>
       <w:r>
-        <w:t>. End-to-End Two-Way Protocol Flow</w:t>
+        <w:t>.</w:t>
+      </w:r>
+      <w:proofErr w:type="gramEnd"/>
+      <w:r>
+        <w:t xml:space="preserve"> End-to-End Two-Way Protocol Flow</w:t>
       </w:r>
     </w:p>
     <w:p/>
@@ -5866,24 +6007,17 @@
     <w:p>
       <w:pPr>
         <w:pStyle w:val="IEEEParagraph"/>
-      </w:pPr>
-      <w:r>
-        <w:t xml:space="preserve">Initial Authorization is the first protocol that a </w:t>
-      </w:r>
-      <w:r>
-        <w:t>client</w:t>
-      </w:r>
-      <w:r>
-        <w:t xml:space="preserve"> uses in the system in order to get authorized. It is used only once by a particular user. </w:t>
-      </w:r>
-      <w:r>
-        <w:t xml:space="preserve">Protocol starts with client forming up a Connection request. Considering the generic depiction Figure </w:t>
-      </w:r>
-      <w:r>
-        <w:t>2</w:t>
-      </w:r>
-      <w:r>
-        <w:t xml:space="preserve"> </w:t>
+        <w:rPr>
+          <w:szCs w:val="20"/>
+        </w:rPr>
+      </w:pPr>
+      <w:r>
+        <w:t>Initial Authorization is the first protocol that a client uses in the system in order to get authorized. It is used only once by a particular user. Protocol starts with client f</w:t>
+      </w:r>
+      <w:bookmarkStart w:id="0" w:name="_GoBack"/>
+      <w:bookmarkEnd w:id="0"/>
+      <w:r>
+        <w:t xml:space="preserve">orming up a Connection request. Considering the generic depiction Figure 2 </w:t>
       </w:r>
       <m:oMath>
         <m:r>
@@ -5894,18 +6028,9 @@
         </m:r>
       </m:oMath>
       <w:r>
-        <w:t xml:space="preserve"> in the case of Initial Authorization.</w:t>
-      </w:r>
-      <w:r>
-        <w:t xml:space="preserve"> Alias is calculated by taking the xor of Serial Number and a random nonce value as following </w:t>
+        <w:t xml:space="preserve"> in the case of Initial Authorization. Alias is calculated by taking the xor of Serial Number and a random nonce value as following </w:t>
       </w:r>
       <m:oMath>
-        <m:r>
-          <w:rPr>
-            <w:rFonts w:ascii="Cambria Math" w:hAnsi="Cambria Math"/>
-          </w:rPr>
-          <m:t>h (</m:t>
-        </m:r>
         <m:r>
           <w:rPr>
             <w:rFonts w:ascii="Cambria Math" w:hAnsi="Cambria Math" w:cs="Helvetica"/>
@@ -5965,13 +6090,6 @@
             <w:rFonts w:ascii="Cambria Math" w:hAnsi="Cambria Math" w:cs="Helvetica"/>
             <w:szCs w:val="20"/>
           </w:rPr>
-          <m:t>)</m:t>
-        </m:r>
-        <m:r>
-          <w:rPr>
-            <w:rFonts w:ascii="Cambria Math" w:hAnsi="Cambria Math" w:cs="Helvetica"/>
-            <w:szCs w:val="20"/>
-          </w:rPr>
           <m:t xml:space="preserve"> =Alias</m:t>
         </m:r>
       </m:oMath>
@@ -6031,6 +6149,101 @@
         <w:rPr>
           <w:szCs w:val="20"/>
         </w:rPr>
+        <w:t xml:space="preserve">. When TTP receives the alias it first verifies the SN and hashes the Alias. </w:t>
+      </w:r>
+      <w:r>
+        <w:rPr>
+          <w:szCs w:val="20"/>
+        </w:rPr>
+        <w:t xml:space="preserve">TTP and client will calculate the alias that will be used in the system as following: </w:t>
+      </w:r>
+      <m:oMath>
+        <m:r>
+          <w:rPr>
+            <w:rFonts w:ascii="Cambria Math" w:hAnsi="Cambria Math"/>
+            <w:szCs w:val="20"/>
+          </w:rPr>
+          <m:t xml:space="preserve">h </m:t>
+        </m:r>
+        <m:d>
+          <m:dPr>
+            <m:ctrlPr>
+              <w:rPr>
+                <w:rFonts w:ascii="Cambria Math" w:hAnsi="Cambria Math"/>
+                <w:i/>
+                <w:szCs w:val="20"/>
+              </w:rPr>
+            </m:ctrlPr>
+          </m:dPr>
+          <m:e>
+            <m:r>
+              <w:rPr>
+                <w:rFonts w:ascii="Cambria Math" w:hAnsi="Cambria Math" w:cs="Helvetica"/>
+                <w:szCs w:val="20"/>
+              </w:rPr>
+              <m:t xml:space="preserve">SN </m:t>
+            </m:r>
+            <m:nary>
+              <m:naryPr>
+                <m:chr m:val="⨁"/>
+                <m:subHide m:val="1"/>
+                <m:supHide m:val="1"/>
+                <m:ctrlPr>
+                  <w:rPr>
+                    <w:rFonts w:ascii="Cambria Math" w:hAnsi="Cambria Math" w:cs="Helvetica"/>
+                    <w:i/>
+                    <w:szCs w:val="20"/>
+                  </w:rPr>
+                </m:ctrlPr>
+              </m:naryPr>
+              <m:sub/>
+              <m:sup/>
+              <m:e>
+                <m:sSub>
+                  <m:sSubPr>
+                    <m:ctrlPr>
+                      <w:rPr>
+                        <w:rFonts w:ascii="Cambria Math" w:hAnsi="Cambria Math" w:cs="Helvetica"/>
+                        <w:i/>
+                        <w:szCs w:val="20"/>
+                      </w:rPr>
+                    </m:ctrlPr>
+                  </m:sSubPr>
+                  <m:e>
+                    <m:r>
+                      <w:rPr>
+                        <w:rFonts w:ascii="Cambria Math" w:hAnsi="Cambria Math" w:cs="Helvetica"/>
+                        <w:szCs w:val="20"/>
+                      </w:rPr>
+                      <m:t>N</m:t>
+                    </m:r>
+                  </m:e>
+                  <m:sub>
+                    <m:r>
+                      <w:rPr>
+                        <w:rFonts w:ascii="Cambria Math" w:hAnsi="Cambria Math" w:cs="Helvetica"/>
+                        <w:szCs w:val="20"/>
+                      </w:rPr>
+                      <m:t>CL</m:t>
+                    </m:r>
+                  </m:sub>
+                </m:sSub>
+              </m:e>
+            </m:nary>
+          </m:e>
+        </m:d>
+        <m:r>
+          <w:rPr>
+            <w:rFonts w:ascii="Cambria Math" w:hAnsi="Cambria Math"/>
+            <w:szCs w:val="20"/>
+          </w:rPr>
+          <m:t>=Alias</m:t>
+        </m:r>
+      </m:oMath>
+      <w:r>
+        <w:rPr>
+          <w:szCs w:val="20"/>
+        </w:rPr>
         <w:t>.</w:t>
       </w:r>
     </w:p>
@@ -6155,7 +6368,13 @@
         <w:rPr>
           <w:szCs w:val="20"/>
         </w:rPr>
-        <w:t>an new Alias is formed by performing an XOR operation of SN with a random nonce.</w:t>
+        <w:t>performing an XOR operation of SN with a random nonce forms a new Alias</w:t>
+      </w:r>
+      <w:r>
+        <w:rPr>
+          <w:szCs w:val="20"/>
+        </w:rPr>
+        <w:t>.</w:t>
       </w:r>
     </w:p>
     <w:p>
@@ -6246,13 +6465,7 @@
           <w:rPr>
             <w:rFonts w:ascii="Cambria Math" w:hAnsi="Cambria Math"/>
           </w:rPr>
-          <m:t>New Alias=</m:t>
-        </m:r>
-        <m:r>
-          <w:rPr>
-            <w:rFonts w:ascii="Cambria Math" w:hAnsi="Cambria Math"/>
-          </w:rPr>
-          <m:t>h (SN⨁Nonc</m:t>
+          <m:t>New Alias=h (SN⨁Nonc</m:t>
         </m:r>
         <m:sSup>
           <m:sSupPr>
@@ -6287,10 +6500,14 @@
           <m:t>)</m:t>
         </m:r>
       </m:oMath>
-      <w:bookmarkStart w:id="0" w:name="_GoBack"/>
-      <w:bookmarkEnd w:id="0"/>
-      <w:r>
-        <w:t xml:space="preserve"> and send it to the TTP for signature. The overall process is called Change Alias protocol.</w:t>
+      <w:r>
+        <w:t xml:space="preserve"> and send it to the TTP for signature</w:t>
+      </w:r>
+      <w:r>
+        <w:t xml:space="preserve"> and hash</w:t>
+      </w:r>
+      <w:r>
+        <w:t>. The overall process is called Change Alias protocol.</w:t>
       </w:r>
       <w:r>
         <w:t xml:space="preserve"> In this protocol the optional the packet request step is executed unlike the other protocols. Every active client forms up a Change Alias Request (CAR). In the case of Change Alias protocol </w:t>
@@ -6307,7 +6524,13 @@
         <w:t>. When TTP receives the CAR and it decrypts the content using it’s private key. Checks the last</w:t>
       </w:r>
       <w:r>
-        <w:t xml:space="preserve"> used hash token, if it is equal to the hash token that resides in the CAR then TTP signs the new Alias and the HashToken. In this protocol TTP does not update client’s status in the database because Change Alias protocol keeps a connected client connected, thus an update is not necessary.</w:t>
+        <w:t xml:space="preserve"> used hash token, if it is equal to the hash token that resides in the CAR then TTP signs the new Alias and the HashToken</w:t>
+      </w:r>
+      <w:r>
+        <w:t xml:space="preserve"> value</w:t>
+      </w:r>
+      <w:r>
+        <w:t>. In this protocol TTP does not update client’s status in the database because Change Alias protocol keeps a connected client connected, thus an update is not necessary.</w:t>
       </w:r>
     </w:p>
     <w:p>
@@ -6389,6 +6612,7 @@
           <w:szCs w:val="16"/>
         </w:rPr>
       </w:pPr>
+      <w:proofErr w:type="gramStart"/>
       <w:r>
         <w:t xml:space="preserve">Figure </w:t>
       </w:r>
@@ -6411,7 +6635,11 @@
         <w:fldChar w:fldCharType="end"/>
       </w:r>
       <w:r>
-        <w:t>. Access Point Authentication</w:t>
+        <w:t>.</w:t>
+      </w:r>
+      <w:proofErr w:type="gramEnd"/>
+      <w:r>
+        <w:t xml:space="preserve"> Access Point Authentication</w:t>
       </w:r>
     </w:p>
     <w:p>
@@ -6600,6 +6828,7 @@
           <w:szCs w:val="16"/>
         </w:rPr>
       </w:pPr>
+      <w:proofErr w:type="gramStart"/>
       <w:r>
         <w:t xml:space="preserve">Figure </w:t>
       </w:r>
@@ -6622,7 +6851,11 @@
         <w:fldChar w:fldCharType="end"/>
       </w:r>
       <w:r>
-        <w:t>. Distributing Access Point Public Keys</w:t>
+        <w:t>.</w:t>
+      </w:r>
+      <w:proofErr w:type="gramEnd"/>
+      <w:r>
+        <w:t xml:space="preserve"> Distributing Access Point Public Keys</w:t>
       </w:r>
     </w:p>
     <w:p>
@@ -7456,6 +7689,2931 @@
     <w:p>
       <w:pPr>
         <w:pStyle w:val="IEEEHeading1"/>
+        <w:tabs>
+          <w:tab w:val="clear" w:pos="4825"/>
+          <w:tab w:val="num" w:pos="288"/>
+        </w:tabs>
+      </w:pPr>
+      <w:r>
+        <w:t>Payment to the Operators (Settlement)</w:t>
+      </w:r>
+    </w:p>
+    <w:p>
+      <w:pPr>
+        <w:ind w:firstLine="215"/>
+        <w:jc w:val="both"/>
+        <w:rPr>
+          <w:sz w:val="20"/>
+          <w:szCs w:val="20"/>
+        </w:rPr>
+      </w:pPr>
+      <w:r>
+        <w:rPr>
+          <w:sz w:val="20"/>
+          <w:szCs w:val="20"/>
+        </w:rPr>
+        <w:t xml:space="preserve">In </w:t>
+      </w:r>
+      <w:r>
+        <w:rPr>
+          <w:sz w:val="20"/>
+          <w:szCs w:val="20"/>
+        </w:rPr>
+        <w:t>SSPayWMN</w:t>
+      </w:r>
+      <w:r>
+        <w:rPr>
+          <w:sz w:val="20"/>
+          <w:szCs w:val="20"/>
+        </w:rPr>
+        <w:t xml:space="preserve">, operators claim their money from the TTP by showing their service logs. A log proves a service that has been provided between a connection request and a disconnection request. </w:t>
+      </w:r>
+    </w:p>
+    <w:p>
+      <w:pPr>
+        <w:ind w:firstLine="215"/>
+        <w:jc w:val="both"/>
+        <w:rPr>
+          <w:sz w:val="20"/>
+          <w:szCs w:val="20"/>
+        </w:rPr>
+      </w:pPr>
+      <m:oMathPara>
+        <m:oMathParaPr>
+          <m:jc m:val="center"/>
+        </m:oMathParaPr>
+        <m:oMath>
+          <m:r>
+            <w:rPr>
+              <w:rFonts w:ascii="Cambria Math" w:hAnsi="Cambria Math" w:cs="Helvetica"/>
+              <w:sz w:val="20"/>
+              <w:szCs w:val="20"/>
+            </w:rPr>
+            <m:t>Log = OpId</m:t>
+          </m:r>
+          <m:r>
+            <w:rPr>
+              <w:rFonts w:ascii="Cambria Math" w:hAnsi="Cambria Math" w:cs="Helvetica"/>
+              <w:sz w:val="20"/>
+              <w:szCs w:val="20"/>
+            </w:rPr>
+            <m:t>∥</m:t>
+          </m:r>
+          <m:r>
+            <w:rPr>
+              <w:rFonts w:ascii="Cambria Math" w:hAnsi="Cambria Math" w:cs="Helvetica"/>
+              <w:sz w:val="20"/>
+              <w:szCs w:val="20"/>
+            </w:rPr>
+            <m:t>Connection Request</m:t>
+          </m:r>
+          <m:r>
+            <w:rPr>
+              <w:rFonts w:ascii="Cambria Math" w:hAnsi="Cambria Math" w:cs="Helvetica"/>
+              <w:sz w:val="20"/>
+              <w:szCs w:val="20"/>
+            </w:rPr>
+            <m:t>∥</m:t>
+          </m:r>
+        </m:oMath>
+      </m:oMathPara>
+    </w:p>
+    <w:p>
+      <w:pPr>
+        <w:ind w:firstLine="215"/>
+        <w:jc w:val="both"/>
+        <w:rPr>
+          <w:sz w:val="20"/>
+          <w:szCs w:val="20"/>
+        </w:rPr>
+      </w:pPr>
+      <m:oMathPara>
+        <m:oMath>
+          <m:r>
+            <w:rPr>
+              <w:rFonts w:ascii="Cambria Math" w:hAnsi="Cambria Math" w:cs="Helvetica"/>
+              <w:sz w:val="20"/>
+              <w:szCs w:val="20"/>
+            </w:rPr>
+            <m:t>Signed Connection Response</m:t>
+          </m:r>
+          <m:r>
+            <w:rPr>
+              <w:rFonts w:ascii="Cambria Math" w:hAnsi="Cambria Math" w:cs="Helvetica"/>
+              <w:sz w:val="20"/>
+              <w:szCs w:val="20"/>
+            </w:rPr>
+            <m:t>∥</m:t>
+          </m:r>
+          <m:r>
+            <w:rPr>
+              <w:rFonts w:ascii="Cambria Math" w:hAnsi="Cambria Math" w:cs="Helvetica"/>
+              <w:sz w:val="20"/>
+              <w:szCs w:val="20"/>
+            </w:rPr>
+            <m:t>TS</m:t>
+          </m:r>
+        </m:oMath>
+      </m:oMathPara>
+    </w:p>
+    <w:p>
+      <w:pPr>
+        <w:ind w:firstLine="215"/>
+        <w:jc w:val="both"/>
+        <w:rPr>
+          <w:sz w:val="20"/>
+          <w:szCs w:val="20"/>
+        </w:rPr>
+      </w:pPr>
+      <w:r>
+        <w:rPr>
+          <w:sz w:val="20"/>
+          <w:szCs w:val="20"/>
+        </w:rPr>
+        <w:t>Operators store connection requests (CR) of the clients; CRs are formed in the</w:t>
+      </w:r>
+      <w:r>
+        <w:rPr>
+          <w:sz w:val="20"/>
+          <w:szCs w:val="20"/>
+        </w:rPr>
+        <w:t xml:space="preserve"> </w:t>
+      </w:r>
+      <w:r>
+        <w:rPr>
+          <w:sz w:val="20"/>
+          <w:szCs w:val="20"/>
+        </w:rPr>
+        <w:t>Initial Authorization and Reuse of a Connection Card protocols. When a client makes a disconnection request, operator stores the disconnection request (DR) as well. After receiving the DR, operator forms its log as follows.</w:t>
+      </w:r>
+    </w:p>
+    <w:p>
+      <w:pPr>
+        <w:ind w:firstLine="215"/>
+        <w:jc w:val="both"/>
+        <w:rPr>
+          <w:sz w:val="20"/>
+          <w:szCs w:val="20"/>
+        </w:rPr>
+      </w:pPr>
+      <m:oMathPara>
+        <m:oMathParaPr>
+          <m:jc m:val="center"/>
+        </m:oMathParaPr>
+        <m:oMath>
+          <m:r>
+            <w:rPr>
+              <w:rFonts w:ascii="Cambria Math" w:hAnsi="Cambria Math" w:cs="Helvetica"/>
+              <w:sz w:val="20"/>
+              <w:szCs w:val="20"/>
+            </w:rPr>
+            <m:t xml:space="preserve">Log = OpId </m:t>
+          </m:r>
+          <m:r>
+            <w:rPr>
+              <w:rFonts w:ascii="Cambria Math" w:hAnsi="Cambria Math" w:cs="Helvetica"/>
+              <w:sz w:val="20"/>
+              <w:szCs w:val="20"/>
+            </w:rPr>
+            <m:t>∥</m:t>
+          </m:r>
+          <m:r>
+            <w:rPr>
+              <w:rFonts w:ascii="Cambria Math" w:hAnsi="Cambria Math" w:cs="Helvetica"/>
+              <w:sz w:val="20"/>
+              <w:szCs w:val="20"/>
+            </w:rPr>
+            <m:t xml:space="preserve">Disconnection Request </m:t>
+          </m:r>
+          <m:d>
+            <m:dPr>
+              <m:ctrlPr>
+                <w:rPr>
+                  <w:rFonts w:ascii="Cambria Math" w:hAnsi="Cambria Math" w:cs="Helvetica"/>
+                  <w:i/>
+                  <w:sz w:val="20"/>
+                  <w:szCs w:val="20"/>
+                </w:rPr>
+              </m:ctrlPr>
+            </m:dPr>
+            <m:e>
+              <m:r>
+                <w:rPr>
+                  <w:rFonts w:ascii="Cambria Math" w:hAnsi="Cambria Math" w:cs="Helvetica"/>
+                  <w:sz w:val="20"/>
+                  <w:szCs w:val="20"/>
+                </w:rPr>
+                <m:t>DR</m:t>
+              </m:r>
+            </m:e>
+          </m:d>
+          <m:r>
+            <w:rPr>
+              <w:rFonts w:ascii="Cambria Math" w:hAnsi="Cambria Math" w:cs="Helvetica"/>
+              <w:sz w:val="20"/>
+              <w:szCs w:val="20"/>
+            </w:rPr>
+            <m:t>∥</m:t>
+          </m:r>
+        </m:oMath>
+      </m:oMathPara>
+    </w:p>
+    <w:p>
+      <w:pPr>
+        <w:jc w:val="both"/>
+        <w:rPr>
+          <w:sz w:val="20"/>
+          <w:szCs w:val="20"/>
+        </w:rPr>
+      </w:pPr>
+      <m:oMathPara>
+        <m:oMath>
+          <m:r>
+            <w:rPr>
+              <w:rFonts w:ascii="Cambria Math" w:hAnsi="Cambria Math" w:cs="Helvetica"/>
+              <w:sz w:val="20"/>
+              <w:szCs w:val="20"/>
+            </w:rPr>
+            <m:t xml:space="preserve">Signed Disconnection Response </m:t>
+          </m:r>
+          <m:r>
+            <w:rPr>
+              <w:rFonts w:ascii="Cambria Math" w:hAnsi="Cambria Math" w:cs="Helvetica"/>
+              <w:sz w:val="20"/>
+              <w:szCs w:val="20"/>
+            </w:rPr>
+            <m:t>∥</m:t>
+          </m:r>
+          <m:r>
+            <w:rPr>
+              <w:rFonts w:ascii="Cambria Math" w:hAnsi="Cambria Math" w:cs="Helvetica"/>
+              <w:sz w:val="20"/>
+              <w:szCs w:val="20"/>
+            </w:rPr>
+            <m:t>TS</m:t>
+          </m:r>
+        </m:oMath>
+      </m:oMathPara>
+    </w:p>
+    <w:p>
+      <w:pPr>
+        <w:ind w:firstLine="215"/>
+        <w:jc w:val="both"/>
+        <w:rPr>
+          <w:sz w:val="20"/>
+          <w:szCs w:val="20"/>
+        </w:rPr>
+      </w:pPr>
+      <w:r>
+        <w:rPr>
+          <w:sz w:val="20"/>
+          <w:szCs w:val="20"/>
+        </w:rPr>
+        <w:t>TS stand for timestamp in the logs. T</w:t>
+      </w:r>
+      <w:r>
+        <w:rPr>
+          <w:sz w:val="20"/>
+          <w:szCs w:val="20"/>
+        </w:rPr>
+        <w:t>imestamps</w:t>
+      </w:r>
+      <w:r>
+        <w:rPr>
+          <w:sz w:val="20"/>
+          <w:szCs w:val="20"/>
+        </w:rPr>
+        <w:t xml:space="preserve"> are mandatory in the logs to make TTP’s job easier. </w:t>
+      </w:r>
+    </w:p>
+    <w:p>
+      <w:pPr>
+        <w:ind w:firstLine="215"/>
+        <w:jc w:val="both"/>
+        <w:rPr>
+          <w:sz w:val="20"/>
+          <w:szCs w:val="20"/>
+        </w:rPr>
+      </w:pPr>
+      <w:r>
+        <w:rPr>
+          <w:sz w:val="20"/>
+          <w:szCs w:val="20"/>
+        </w:rPr>
+        <w:t>When TTP receives two consecutive logs from an operator:</w:t>
+      </w:r>
+    </w:p>
+    <w:p>
+      <w:pPr>
+        <w:pStyle w:val="ListParagraph"/>
+        <w:numPr>
+          <w:ilvl w:val="0"/>
+          <w:numId w:val="19"/>
+        </w:numPr>
+        <w:jc w:val="both"/>
+        <w:rPr>
+          <w:rFonts w:ascii="Times New Roman" w:hAnsi="Times New Roman" w:cs="Times New Roman"/>
+          <w:sz w:val="20"/>
+          <w:szCs w:val="20"/>
+        </w:rPr>
+      </w:pPr>
+      <w:r>
+        <w:rPr>
+          <w:rFonts w:ascii="Times New Roman" w:hAnsi="Times New Roman" w:cs="Times New Roman"/>
+          <w:sz w:val="20"/>
+          <w:szCs w:val="20"/>
+        </w:rPr>
+        <w:t>TTP will sort the logs according to their TS value.</w:t>
+      </w:r>
+    </w:p>
+    <w:p>
+      <w:pPr>
+        <w:pStyle w:val="ListParagraph"/>
+        <w:numPr>
+          <w:ilvl w:val="0"/>
+          <w:numId w:val="19"/>
+        </w:numPr>
+        <w:jc w:val="both"/>
+        <w:rPr>
+          <w:rFonts w:ascii="Times New Roman" w:hAnsi="Times New Roman" w:cs="Times New Roman"/>
+          <w:sz w:val="20"/>
+          <w:szCs w:val="20"/>
+        </w:rPr>
+      </w:pPr>
+      <w:r>
+        <w:rPr>
+          <w:rFonts w:ascii="Times New Roman" w:hAnsi="Times New Roman" w:cs="Times New Roman"/>
+          <w:sz w:val="20"/>
+          <w:szCs w:val="20"/>
+        </w:rPr>
+        <w:t>TTP first decrypts CR since it is encrypted with the public key of TTP. CR consists of Alias, Nonce and the first hash token to be used to get service.</w:t>
+      </w:r>
+    </w:p>
+    <w:p>
+      <w:pPr>
+        <w:pStyle w:val="ListParagraph"/>
+        <w:spacing w:after="0" w:line="240" w:lineRule="auto"/>
+        <w:ind w:left="0" w:firstLine="215"/>
+        <w:jc w:val="both"/>
+        <w:rPr>
+          <w:rFonts w:cs="Helvetica"/>
+          <w:sz w:val="20"/>
+          <w:szCs w:val="20"/>
+        </w:rPr>
+      </w:pPr>
+      <w:r>
+        <w:rPr>
+          <w:rFonts w:ascii="Times New Roman" w:hAnsi="Times New Roman" w:cs="Times New Roman"/>
+          <w:sz w:val="20"/>
+          <w:szCs w:val="20"/>
+        </w:rPr>
+        <w:t>Consider</w:t>
+      </w:r>
+    </w:p>
+    <w:p>
+      <w:pPr>
+        <w:pStyle w:val="ListParagraph"/>
+        <w:spacing w:after="0" w:line="240" w:lineRule="auto"/>
+        <w:ind w:left="0" w:firstLine="215"/>
+        <w:jc w:val="both"/>
+        <w:rPr>
+          <w:rFonts w:ascii="Cambria Math" w:hAnsi="Cambria Math" w:cs="Helvetica"/>
+          <w:sz w:val="20"/>
+          <w:szCs w:val="20"/>
+          <w:oMath/>
+        </w:rPr>
+      </w:pPr>
+      <m:oMathPara>
+        <m:oMathParaPr>
+          <m:jc m:val="center"/>
+        </m:oMathParaPr>
+        <m:oMath>
+          <m:r>
+            <w:rPr>
+              <w:rFonts w:ascii="Cambria Math" w:hAnsi="Cambria Math" w:cs="Helvetica"/>
+              <w:sz w:val="20"/>
+              <w:szCs w:val="20"/>
+            </w:rPr>
+            <m:t xml:space="preserve">CR = </m:t>
+          </m:r>
+          <m:sSub>
+            <m:sSubPr>
+              <m:ctrlPr>
+                <w:rPr>
+                  <w:rFonts w:ascii="Cambria Math" w:hAnsi="Cambria Math" w:cs="Helvetica"/>
+                  <w:i/>
+                  <w:sz w:val="20"/>
+                  <w:szCs w:val="20"/>
+                </w:rPr>
+              </m:ctrlPr>
+            </m:sSubPr>
+            <m:e>
+              <m:r>
+                <w:rPr>
+                  <w:rFonts w:ascii="Cambria Math" w:hAnsi="Cambria Math" w:cs="Helvetica"/>
+                  <w:sz w:val="20"/>
+                  <w:szCs w:val="20"/>
+                </w:rPr>
+                <m:t>E</m:t>
+              </m:r>
+            </m:e>
+            <m:sub>
+              <m:r>
+                <w:rPr>
+                  <w:rFonts w:ascii="Cambria Math" w:hAnsi="Cambria Math" w:cs="Helvetica"/>
+                  <w:sz w:val="20"/>
+                  <w:szCs w:val="20"/>
+                  <w:vertAlign w:val="subscript"/>
+                </w:rPr>
+                <m:t>PU-TTP</m:t>
+              </m:r>
+            </m:sub>
+          </m:sSub>
+          <m:r>
+            <w:rPr>
+              <w:rFonts w:ascii="Cambria Math" w:hAnsi="Cambria Math" w:cs="Helvetica"/>
+              <w:sz w:val="20"/>
+              <w:szCs w:val="20"/>
+            </w:rPr>
+            <m:t xml:space="preserve"> (N </m:t>
+          </m:r>
+          <m:r>
+            <w:rPr>
+              <w:rFonts w:ascii="Cambria Math" w:hAnsi="Cambria Math" w:cs="Helvetica"/>
+              <w:color w:val="000000"/>
+              <w:sz w:val="20"/>
+              <w:szCs w:val="20"/>
+              <w:shd w:val="clear" w:color="auto" w:fill="FFFFFF"/>
+            </w:rPr>
+            <m:t xml:space="preserve">⊕ SN </m:t>
+          </m:r>
+          <m:r>
+            <w:rPr>
+              <w:rFonts w:ascii="Cambria Math" w:hAnsi="Cambria Math" w:cs="Helvetica"/>
+              <w:sz w:val="20"/>
+              <w:szCs w:val="20"/>
+            </w:rPr>
+            <m:t>∥</m:t>
+          </m:r>
+          <m:r>
+            <w:rPr>
+              <w:rFonts w:ascii="Cambria Math" w:hAnsi="Cambria Math" w:cs="Helvetica"/>
+              <w:color w:val="000000"/>
+              <w:sz w:val="20"/>
+              <w:szCs w:val="20"/>
+              <w:shd w:val="clear" w:color="auto" w:fill="FFFFFF"/>
+            </w:rPr>
+            <m:t xml:space="preserve"> N </m:t>
+          </m:r>
+          <m:r>
+            <w:rPr>
+              <w:rFonts w:ascii="Cambria Math" w:hAnsi="Cambria Math" w:cs="Helvetica"/>
+              <w:sz w:val="20"/>
+              <w:szCs w:val="20"/>
+            </w:rPr>
+            <m:t>∥</m:t>
+          </m:r>
+          <m:sSub>
+            <m:sSubPr>
+              <m:ctrlPr>
+                <w:rPr>
+                  <w:rFonts w:ascii="Cambria Math" w:hAnsi="Cambria Math" w:cs="Helvetica"/>
+                  <w:bCs/>
+                  <w:i/>
+                  <w:color w:val="000000"/>
+                  <w:sz w:val="20"/>
+                  <w:szCs w:val="20"/>
+                  <w:shd w:val="clear" w:color="auto" w:fill="FFFFFF"/>
+                </w:rPr>
+              </m:ctrlPr>
+            </m:sSubPr>
+            <m:e>
+              <m:r>
+                <w:rPr>
+                  <w:rFonts w:ascii="Cambria Math" w:hAnsi="Cambria Math" w:cs="Helvetica"/>
+                  <w:color w:val="000000"/>
+                  <w:sz w:val="20"/>
+                  <w:szCs w:val="20"/>
+                  <w:shd w:val="clear" w:color="auto" w:fill="FFFFFF"/>
+                </w:rPr>
+                <m:t>H</m:t>
+              </m:r>
+            </m:e>
+            <m:sub>
+              <m:r>
+                <w:rPr>
+                  <w:rFonts w:ascii="Cambria Math" w:hAnsi="Cambria Math" w:cs="Helvetica"/>
+                  <w:color w:val="000000"/>
+                  <w:sz w:val="20"/>
+                  <w:szCs w:val="20"/>
+                  <w:shd w:val="clear" w:color="auto" w:fill="FFFFFF"/>
+                </w:rPr>
+                <m:t>f</m:t>
+              </m:r>
+            </m:sub>
+          </m:sSub>
+          <m:r>
+            <w:rPr>
+              <w:rFonts w:ascii="Cambria Math" w:hAnsi="Cambria Math" w:cs="Helvetica"/>
+              <w:sz w:val="20"/>
+              <w:szCs w:val="20"/>
+            </w:rPr>
+            <m:t xml:space="preserve">) </m:t>
+          </m:r>
+        </m:oMath>
+      </m:oMathPara>
+    </w:p>
+    <w:p>
+      <w:pPr>
+        <w:pStyle w:val="ListParagraph"/>
+        <w:spacing w:after="0" w:line="240" w:lineRule="auto"/>
+        <w:ind w:left="0" w:firstLine="215"/>
+        <w:jc w:val="both"/>
+        <w:rPr>
+          <w:rFonts w:ascii="Times New Roman" w:eastAsiaTheme="minorEastAsia" w:hAnsi="Times New Roman" w:cs="Times New Roman"/>
+          <w:sz w:val="20"/>
+          <w:szCs w:val="20"/>
+        </w:rPr>
+      </w:pPr>
+      <w:r>
+        <w:rPr>
+          <w:rFonts w:ascii="Times New Roman" w:hAnsi="Times New Roman" w:cs="Times New Roman"/>
+          <w:sz w:val="20"/>
+          <w:szCs w:val="20"/>
+        </w:rPr>
+        <w:t>TTP decrypts it using its private key, and gets SN by the XOR operation:</w:t>
+      </w:r>
+      <w:r>
+        <w:rPr>
+          <w:rFonts w:ascii="Times New Roman" w:hAnsi="Times New Roman" w:cs="Times New Roman"/>
+          <w:sz w:val="20"/>
+          <w:szCs w:val="20"/>
+        </w:rPr>
+        <w:t xml:space="preserve"> </w:t>
+      </w:r>
+    </w:p>
+    <w:p>
+      <w:pPr>
+        <w:pStyle w:val="ListParagraph"/>
+        <w:spacing w:after="0" w:line="240" w:lineRule="auto"/>
+        <w:ind w:left="0" w:firstLine="215"/>
+        <w:jc w:val="both"/>
+        <w:rPr>
+          <w:rFonts w:cs="Helvetica"/>
+          <w:sz w:val="20"/>
+          <w:szCs w:val="20"/>
+        </w:rPr>
+      </w:pPr>
+      <m:oMathPara>
+        <m:oMathParaPr>
+          <m:jc m:val="center"/>
+        </m:oMathParaPr>
+        <m:oMath>
+          <m:r>
+            <w:rPr>
+              <w:rFonts w:ascii="Cambria Math" w:hAnsi="Cambria Math" w:cs="Helvetica"/>
+              <w:sz w:val="20"/>
+              <w:szCs w:val="20"/>
+            </w:rPr>
+            <m:t xml:space="preserve">N </m:t>
+          </m:r>
+          <m:r>
+            <w:rPr>
+              <w:rFonts w:ascii="Cambria Math" w:hAnsi="Cambria Math" w:cs="Helvetica"/>
+              <w:color w:val="000000"/>
+              <w:sz w:val="20"/>
+              <w:szCs w:val="20"/>
+              <w:shd w:val="clear" w:color="auto" w:fill="FFFFFF"/>
+            </w:rPr>
+            <m:t>⊕ SN ⊕ N = SN</m:t>
+          </m:r>
+        </m:oMath>
+      </m:oMathPara>
+    </w:p>
+    <w:p>
+      <w:pPr>
+        <w:pStyle w:val="ListParagraph"/>
+        <w:spacing w:after="0" w:line="240" w:lineRule="auto"/>
+        <w:ind w:left="0" w:firstLine="215"/>
+        <w:jc w:val="both"/>
+        <w:rPr>
+          <w:rFonts w:ascii="Times New Roman" w:hAnsi="Times New Roman" w:cs="Times New Roman"/>
+          <w:sz w:val="20"/>
+          <w:szCs w:val="20"/>
+        </w:rPr>
+      </w:pPr>
+      <w:r>
+        <w:rPr>
+          <w:rFonts w:ascii="Times New Roman" w:hAnsi="Times New Roman" w:cs="Times New Roman"/>
+          <w:sz w:val="20"/>
+          <w:szCs w:val="20"/>
+        </w:rPr>
+        <w:t>Note that SN’s first token used is H</w:t>
+      </w:r>
+      <w:r>
+        <w:rPr>
+          <w:rFonts w:ascii="Times New Roman" w:hAnsi="Times New Roman" w:cs="Times New Roman"/>
+          <w:sz w:val="20"/>
+          <w:szCs w:val="20"/>
+          <w:vertAlign w:val="subscript"/>
+        </w:rPr>
+        <w:t>f</w:t>
+      </w:r>
+      <w:r>
+        <w:rPr>
+          <w:rFonts w:ascii="Times New Roman" w:hAnsi="Times New Roman" w:cs="Times New Roman"/>
+          <w:sz w:val="20"/>
+          <w:szCs w:val="20"/>
+        </w:rPr>
+        <w:t xml:space="preserve">. </w:t>
+      </w:r>
+    </w:p>
+    <w:p>
+      <w:pPr>
+        <w:pStyle w:val="ListParagraph"/>
+        <w:numPr>
+          <w:ilvl w:val="0"/>
+          <w:numId w:val="20"/>
+        </w:numPr>
+        <w:jc w:val="both"/>
+        <w:rPr>
+          <w:rFonts w:ascii="Times New Roman" w:hAnsi="Times New Roman" w:cs="Times New Roman"/>
+          <w:sz w:val="20"/>
+          <w:szCs w:val="20"/>
+        </w:rPr>
+      </w:pPr>
+      <w:r>
+        <w:rPr>
+          <w:rFonts w:ascii="Times New Roman" w:hAnsi="Times New Roman" w:cs="Times New Roman"/>
+          <w:sz w:val="20"/>
+          <w:szCs w:val="20"/>
+        </w:rPr>
+        <w:t>TTP decrypts the Signed Connection Response using its public key, and gets the alias and the hash token. TTP compares the values with the ones in connection request. If they match, then the log is marked as valid.</w:t>
+      </w:r>
+    </w:p>
+    <w:p>
+      <w:pPr>
+        <w:pStyle w:val="ListParagraph"/>
+        <w:numPr>
+          <w:ilvl w:val="0"/>
+          <w:numId w:val="20"/>
+        </w:numPr>
+        <w:jc w:val="both"/>
+        <w:rPr>
+          <w:rFonts w:ascii="Times New Roman" w:hAnsi="Times New Roman" w:cs="Times New Roman"/>
+          <w:sz w:val="20"/>
+          <w:szCs w:val="20"/>
+        </w:rPr>
+      </w:pPr>
+      <w:r>
+        <w:rPr>
+          <w:rFonts w:ascii="Times New Roman" w:hAnsi="Times New Roman" w:cs="Times New Roman"/>
+          <w:sz w:val="20"/>
+          <w:szCs w:val="20"/>
+        </w:rPr>
+        <w:t>The abovementioned log is only a service starter; operator needs to show service-ending log to claim its money from the TTP.</w:t>
+      </w:r>
+    </w:p>
+    <w:p>
+      <w:pPr>
+        <w:pStyle w:val="ListParagraph"/>
+        <w:spacing w:after="0" w:line="240" w:lineRule="auto"/>
+        <w:ind w:left="0" w:firstLine="215"/>
+        <w:jc w:val="both"/>
+        <w:rPr>
+          <w:rFonts w:ascii="Times New Roman" w:hAnsi="Times New Roman" w:cs="Times New Roman"/>
+          <w:sz w:val="20"/>
+          <w:szCs w:val="20"/>
+        </w:rPr>
+      </w:pPr>
+      <w:r>
+        <w:rPr>
+          <w:rFonts w:ascii="Times New Roman" w:hAnsi="Times New Roman" w:cs="Times New Roman"/>
+          <w:sz w:val="20"/>
+          <w:szCs w:val="20"/>
+        </w:rPr>
+        <w:t>Service ending log naturally has a larger TS value; therefore</w:t>
+      </w:r>
+      <w:r>
+        <w:rPr>
+          <w:rFonts w:ascii="Times New Roman" w:hAnsi="Times New Roman" w:cs="Times New Roman"/>
+          <w:sz w:val="20"/>
+          <w:szCs w:val="20"/>
+        </w:rPr>
+        <w:t xml:space="preserve"> </w:t>
+      </w:r>
+      <w:r>
+        <w:rPr>
+          <w:rFonts w:ascii="Times New Roman" w:hAnsi="Times New Roman" w:cs="Times New Roman"/>
+          <w:sz w:val="20"/>
+          <w:szCs w:val="20"/>
+        </w:rPr>
+        <w:t>this log comes later in the sorted list of logs.</w:t>
+      </w:r>
+    </w:p>
+    <w:p>
+      <w:pPr>
+        <w:pStyle w:val="ListParagraph"/>
+        <w:spacing w:after="0" w:line="240" w:lineRule="auto"/>
+        <w:ind w:left="0" w:firstLine="215"/>
+        <w:jc w:val="both"/>
+        <w:rPr>
+          <w:rFonts w:ascii="Times New Roman" w:hAnsi="Times New Roman" w:cs="Times New Roman"/>
+          <w:sz w:val="20"/>
+          <w:szCs w:val="20"/>
+        </w:rPr>
+      </w:pPr>
+      <w:r>
+        <w:rPr>
+          <w:rFonts w:ascii="Times New Roman" w:hAnsi="Times New Roman" w:cs="Times New Roman"/>
+          <w:sz w:val="20"/>
+          <w:szCs w:val="20"/>
+        </w:rPr>
+        <w:t>TTP takes the ending log and decrypts DR using its private key.</w:t>
+      </w:r>
+    </w:p>
+    <w:p>
+      <w:pPr>
+        <w:pStyle w:val="ListParagraph"/>
+        <w:spacing w:after="0" w:line="240" w:lineRule="auto"/>
+        <w:ind w:left="0" w:firstLine="215"/>
+        <w:jc w:val="both"/>
+        <w:rPr>
+          <w:rFonts w:ascii="Times New Roman" w:hAnsi="Times New Roman" w:cs="Times New Roman"/>
+          <w:sz w:val="20"/>
+          <w:szCs w:val="20"/>
+        </w:rPr>
+      </w:pPr>
+      <w:r>
+        <w:rPr>
+          <w:rFonts w:ascii="Times New Roman" w:hAnsi="Times New Roman" w:cs="Times New Roman"/>
+          <w:sz w:val="20"/>
+          <w:szCs w:val="20"/>
+        </w:rPr>
+        <w:t>TTP gets Alias, Nonce and the hash token from the decrypted DR. TTP makes the</w:t>
+      </w:r>
+      <w:r>
+        <w:rPr>
+          <w:rFonts w:ascii="Times New Roman" w:hAnsi="Times New Roman" w:cs="Times New Roman"/>
+          <w:sz w:val="20"/>
+          <w:szCs w:val="20"/>
+        </w:rPr>
+        <w:t xml:space="preserve"> </w:t>
+      </w:r>
+      <w:r>
+        <w:rPr>
+          <w:rFonts w:ascii="Times New Roman" w:hAnsi="Times New Roman" w:cs="Times New Roman"/>
+          <w:sz w:val="20"/>
+          <w:szCs w:val="20"/>
+        </w:rPr>
+        <w:t xml:space="preserve">XOR operation: </w:t>
+      </w:r>
+      <m:oMath>
+        <m:r>
+          <w:rPr>
+            <w:rFonts w:ascii="Cambria Math" w:hAnsi="Cambria Math" w:cs="Times New Roman"/>
+            <w:sz w:val="20"/>
+            <w:szCs w:val="20"/>
+          </w:rPr>
+          <m:t xml:space="preserve">N </m:t>
+        </m:r>
+        <m:r>
+          <w:rPr>
+            <w:rFonts w:ascii="Cambria Math" w:hAnsi="Cambria Math" w:cs="Times New Roman"/>
+            <w:color w:val="000000"/>
+            <w:sz w:val="20"/>
+            <w:szCs w:val="20"/>
+            <w:shd w:val="clear" w:color="auto" w:fill="FFFFFF"/>
+          </w:rPr>
+          <m:t>⊕ SN ⊕ N = S</m:t>
+        </m:r>
+        <m:r>
+          <w:rPr>
+            <w:rFonts w:ascii="Cambria Math" w:hAnsi="Cambria Math" w:cs="Times New Roman"/>
+            <w:color w:val="000000"/>
+            <w:sz w:val="20"/>
+            <w:szCs w:val="20"/>
+            <w:shd w:val="clear" w:color="auto" w:fill="FFFFFF"/>
+          </w:rPr>
+          <m:t>N</m:t>
+        </m:r>
+      </m:oMath>
+      <w:r>
+        <w:rPr>
+          <w:rFonts w:ascii="Times New Roman" w:eastAsiaTheme="minorEastAsia" w:hAnsi="Times New Roman" w:cs="Times New Roman"/>
+          <w:color w:val="000000"/>
+          <w:sz w:val="20"/>
+          <w:szCs w:val="20"/>
+          <w:shd w:val="clear" w:color="auto" w:fill="FFFFFF"/>
+        </w:rPr>
+        <w:t xml:space="preserve"> </w:t>
+      </w:r>
+      <w:r>
+        <w:rPr>
+          <w:rFonts w:ascii="Times New Roman" w:hAnsi="Times New Roman" w:cs="Times New Roman"/>
+          <w:bCs/>
+          <w:color w:val="000000"/>
+          <w:sz w:val="20"/>
+          <w:szCs w:val="20"/>
+          <w:shd w:val="clear" w:color="auto" w:fill="FFFFFF"/>
+        </w:rPr>
+        <w:t>and gets the SN. Note that SN used is the hash token came with the DR to end the service.</w:t>
+      </w:r>
+    </w:p>
+    <w:p>
+      <w:pPr>
+        <w:pStyle w:val="ListParagraph"/>
+        <w:numPr>
+          <w:ilvl w:val="0"/>
+          <w:numId w:val="21"/>
+        </w:numPr>
+        <w:jc w:val="both"/>
+        <w:rPr>
+          <w:rFonts w:ascii="Times New Roman" w:hAnsi="Times New Roman" w:cs="Times New Roman"/>
+          <w:bCs/>
+          <w:color w:val="000000"/>
+          <w:sz w:val="20"/>
+          <w:szCs w:val="20"/>
+          <w:shd w:val="clear" w:color="auto" w:fill="FFFFFF"/>
+        </w:rPr>
+      </w:pPr>
+      <w:r>
+        <w:rPr>
+          <w:rFonts w:ascii="Times New Roman" w:hAnsi="Times New Roman" w:cs="Times New Roman"/>
+          <w:sz w:val="20"/>
+          <w:szCs w:val="20"/>
+        </w:rPr>
+        <w:t>TTP takes the Signed Disconnection Response and decrypts it using its public key. TTP gets the alias and the hash token from it, and compares the values with the ones came with the DR. If the values match, TTP considers the log as a valid service-ending log.</w:t>
+      </w:r>
+    </w:p>
+    <w:p>
+      <w:pPr>
+        <w:pStyle w:val="ListParagraph"/>
+        <w:numPr>
+          <w:ilvl w:val="0"/>
+          <w:numId w:val="21"/>
+        </w:numPr>
+        <w:jc w:val="both"/>
+        <w:rPr>
+          <w:rFonts w:ascii="Times New Roman" w:hAnsi="Times New Roman" w:cs="Times New Roman"/>
+          <w:sz w:val="20"/>
+          <w:szCs w:val="20"/>
+        </w:rPr>
+      </w:pPr>
+      <w:r>
+        <w:rPr>
+          <w:rFonts w:ascii="Times New Roman" w:hAnsi="Times New Roman" w:cs="Times New Roman"/>
+          <w:sz w:val="20"/>
+          <w:szCs w:val="20"/>
+        </w:rPr>
+        <w:t>After validating the logs, TTP performs the hash operation over service ending hash token until it reaches the service starter hash token. TTP counts these hash operations. This count is mapped to funds for the provided service.</w:t>
+      </w:r>
+    </w:p>
+    <w:p>
+      <w:pPr>
+        <w:ind w:firstLine="215"/>
+        <w:jc w:val="both"/>
+        <w:rPr>
+          <w:bCs/>
+          <w:color w:val="000000"/>
+          <w:sz w:val="20"/>
+          <w:szCs w:val="20"/>
+          <w:shd w:val="clear" w:color="auto" w:fill="FFFFFF"/>
+        </w:rPr>
+      </w:pPr>
+      <w:r>
+        <w:rPr>
+          <w:bCs/>
+          <w:color w:val="000000"/>
+          <w:sz w:val="20"/>
+          <w:szCs w:val="20"/>
+          <w:shd w:val="clear" w:color="auto" w:fill="FFFFFF"/>
+        </w:rPr>
+        <w:t>However the misusage of the logs should be reckoned. Consider the situation of a client:</w:t>
+      </w:r>
+    </w:p>
+    <w:p>
+      <w:pPr>
+        <w:pStyle w:val="ListParagraph"/>
+        <w:numPr>
+          <w:ilvl w:val="0"/>
+          <w:numId w:val="18"/>
+        </w:numPr>
+        <w:jc w:val="both"/>
+        <w:rPr>
+          <w:bCs/>
+          <w:color w:val="000000"/>
+          <w:sz w:val="20"/>
+          <w:szCs w:val="20"/>
+          <w:shd w:val="clear" w:color="auto" w:fill="FFFFFF"/>
+        </w:rPr>
+      </w:pPr>
+      <w:r>
+        <w:rPr>
+          <w:rFonts w:ascii="Times New Roman" w:hAnsi="Times New Roman" w:cs="Times New Roman"/>
+          <w:bCs/>
+          <w:color w:val="000000"/>
+          <w:sz w:val="20"/>
+          <w:szCs w:val="20"/>
+          <w:shd w:val="clear" w:color="auto" w:fill="FFFFFF"/>
+        </w:rPr>
+        <w:t>Gets service from her home operator between H</w:t>
+      </w:r>
+      <w:r>
+        <w:rPr>
+          <w:rFonts w:ascii="Times New Roman" w:hAnsi="Times New Roman" w:cs="Times New Roman"/>
+          <w:bCs/>
+          <w:color w:val="000000"/>
+          <w:sz w:val="20"/>
+          <w:szCs w:val="20"/>
+          <w:shd w:val="clear" w:color="auto" w:fill="FFFFFF"/>
+          <w:vertAlign w:val="subscript"/>
+        </w:rPr>
+        <w:t>0</w:t>
+      </w:r>
+      <w:r>
+        <w:rPr>
+          <w:rFonts w:ascii="Times New Roman" w:hAnsi="Times New Roman" w:cs="Times New Roman"/>
+          <w:bCs/>
+          <w:color w:val="000000"/>
+          <w:sz w:val="20"/>
+          <w:szCs w:val="20"/>
+          <w:shd w:val="clear" w:color="auto" w:fill="FFFFFF"/>
+        </w:rPr>
+        <w:t xml:space="preserve"> and H</w:t>
+      </w:r>
+      <w:r>
+        <w:rPr>
+          <w:rFonts w:ascii="Times New Roman" w:hAnsi="Times New Roman" w:cs="Times New Roman"/>
+          <w:bCs/>
+          <w:color w:val="000000"/>
+          <w:sz w:val="20"/>
+          <w:szCs w:val="20"/>
+          <w:shd w:val="clear" w:color="auto" w:fill="FFFFFF"/>
+          <w:vertAlign w:val="subscript"/>
+        </w:rPr>
+        <w:t>10</w:t>
+      </w:r>
+    </w:p>
+    <w:p>
+      <w:pPr>
+        <w:pStyle w:val="ListParagraph"/>
+        <w:numPr>
+          <w:ilvl w:val="0"/>
+          <w:numId w:val="18"/>
+        </w:numPr>
+        <w:jc w:val="both"/>
+        <w:rPr>
+          <w:bCs/>
+          <w:color w:val="000000"/>
+          <w:sz w:val="20"/>
+          <w:szCs w:val="20"/>
+          <w:shd w:val="clear" w:color="auto" w:fill="FFFFFF"/>
+        </w:rPr>
+      </w:pPr>
+      <w:r>
+        <w:rPr>
+          <w:rFonts w:ascii="Times New Roman" w:hAnsi="Times New Roman" w:cs="Times New Roman"/>
+          <w:bCs/>
+          <w:color w:val="000000"/>
+          <w:sz w:val="20"/>
+          <w:szCs w:val="20"/>
+          <w:shd w:val="clear" w:color="auto" w:fill="FFFFFF"/>
+        </w:rPr>
+        <w:t>Gets service from a foreign operator between H</w:t>
+      </w:r>
+      <w:r>
+        <w:rPr>
+          <w:rFonts w:ascii="Times New Roman" w:hAnsi="Times New Roman" w:cs="Times New Roman"/>
+          <w:bCs/>
+          <w:color w:val="000000"/>
+          <w:sz w:val="20"/>
+          <w:szCs w:val="20"/>
+          <w:shd w:val="clear" w:color="auto" w:fill="FFFFFF"/>
+          <w:vertAlign w:val="subscript"/>
+        </w:rPr>
+        <w:t>11</w:t>
+      </w:r>
+      <w:r>
+        <w:rPr>
+          <w:rFonts w:ascii="Times New Roman" w:hAnsi="Times New Roman" w:cs="Times New Roman"/>
+          <w:bCs/>
+          <w:color w:val="000000"/>
+          <w:sz w:val="20"/>
+          <w:szCs w:val="20"/>
+          <w:shd w:val="clear" w:color="auto" w:fill="FFFFFF"/>
+        </w:rPr>
+        <w:t xml:space="preserve"> and H</w:t>
+      </w:r>
+      <w:r>
+        <w:rPr>
+          <w:rFonts w:ascii="Times New Roman" w:hAnsi="Times New Roman" w:cs="Times New Roman"/>
+          <w:bCs/>
+          <w:color w:val="000000"/>
+          <w:sz w:val="20"/>
+          <w:szCs w:val="20"/>
+          <w:shd w:val="clear" w:color="auto" w:fill="FFFFFF"/>
+          <w:vertAlign w:val="subscript"/>
+        </w:rPr>
+        <w:t>20</w:t>
+      </w:r>
+    </w:p>
+    <w:p>
+      <w:pPr>
+        <w:pStyle w:val="ListParagraph"/>
+        <w:numPr>
+          <w:ilvl w:val="0"/>
+          <w:numId w:val="18"/>
+        </w:numPr>
+        <w:jc w:val="both"/>
+        <w:rPr>
+          <w:bCs/>
+          <w:color w:val="000000"/>
+          <w:sz w:val="20"/>
+          <w:szCs w:val="20"/>
+          <w:shd w:val="clear" w:color="auto" w:fill="FFFFFF"/>
+        </w:rPr>
+      </w:pPr>
+      <w:r>
+        <w:rPr>
+          <w:rFonts w:ascii="Times New Roman" w:hAnsi="Times New Roman" w:cs="Times New Roman"/>
+          <w:bCs/>
+          <w:color w:val="000000"/>
+          <w:sz w:val="20"/>
+          <w:szCs w:val="20"/>
+          <w:shd w:val="clear" w:color="auto" w:fill="FFFFFF"/>
+        </w:rPr>
+        <w:t>Gets service from her home operator between H</w:t>
+      </w:r>
+      <w:r>
+        <w:rPr>
+          <w:rFonts w:ascii="Times New Roman" w:hAnsi="Times New Roman" w:cs="Times New Roman"/>
+          <w:bCs/>
+          <w:color w:val="000000"/>
+          <w:sz w:val="20"/>
+          <w:szCs w:val="20"/>
+          <w:shd w:val="clear" w:color="auto" w:fill="FFFFFF"/>
+          <w:vertAlign w:val="subscript"/>
+        </w:rPr>
+        <w:t>21</w:t>
+      </w:r>
+      <w:r>
+        <w:rPr>
+          <w:rFonts w:ascii="Times New Roman" w:hAnsi="Times New Roman" w:cs="Times New Roman"/>
+          <w:bCs/>
+          <w:color w:val="000000"/>
+          <w:sz w:val="20"/>
+          <w:szCs w:val="20"/>
+          <w:shd w:val="clear" w:color="auto" w:fill="FFFFFF"/>
+        </w:rPr>
+        <w:t xml:space="preserve"> and H</w:t>
+      </w:r>
+      <w:r>
+        <w:rPr>
+          <w:rFonts w:ascii="Times New Roman" w:hAnsi="Times New Roman" w:cs="Times New Roman"/>
+          <w:bCs/>
+          <w:color w:val="000000"/>
+          <w:sz w:val="20"/>
+          <w:szCs w:val="20"/>
+          <w:shd w:val="clear" w:color="auto" w:fill="FFFFFF"/>
+          <w:vertAlign w:val="subscript"/>
+        </w:rPr>
+        <w:t>30</w:t>
+      </w:r>
+    </w:p>
+    <w:p>
+      <w:pPr>
+        <w:ind w:firstLine="215"/>
+        <w:jc w:val="both"/>
+        <w:rPr>
+          <w:bCs/>
+          <w:color w:val="000000"/>
+          <w:sz w:val="20"/>
+          <w:szCs w:val="20"/>
+          <w:shd w:val="clear" w:color="auto" w:fill="FFFFFF"/>
+        </w:rPr>
+      </w:pPr>
+      <w:r>
+        <w:rPr>
+          <w:bCs/>
+          <w:color w:val="000000"/>
+          <w:sz w:val="20"/>
+          <w:szCs w:val="20"/>
+          <w:shd w:val="clear" w:color="auto" w:fill="FFFFFF"/>
+        </w:rPr>
+        <w:t>In this type of situation home operator has two CRs and DRs,</w:t>
+      </w:r>
+      <w:r>
+        <w:rPr>
+          <w:bCs/>
+          <w:color w:val="000000"/>
+          <w:sz w:val="20"/>
+          <w:szCs w:val="20"/>
+          <w:shd w:val="clear" w:color="auto" w:fill="FFFFFF"/>
+        </w:rPr>
+        <w:t xml:space="preserve"> </w:t>
+      </w:r>
+      <w:r>
+        <w:rPr>
+          <w:bCs/>
+          <w:color w:val="000000"/>
+          <w:sz w:val="20"/>
+          <w:szCs w:val="20"/>
+          <w:shd w:val="clear" w:color="auto" w:fill="FFFFFF"/>
+        </w:rPr>
+        <w:t>whereas foreign operator has a CR and DR. Home operator has the following logs:</w:t>
+      </w:r>
+    </w:p>
+    <w:p>
+      <w:pPr>
+        <w:ind w:firstLine="215"/>
+        <w:jc w:val="both"/>
+        <w:rPr>
+          <w:rFonts w:ascii="Cambria Math" w:hAnsi="Cambria Math" w:cs="Helvetica"/>
+          <w:color w:val="000000"/>
+          <w:sz w:val="20"/>
+          <w:szCs w:val="20"/>
+          <w:shd w:val="clear" w:color="auto" w:fill="FFFFFF"/>
+          <w:oMath/>
+        </w:rPr>
+      </w:pPr>
+      <m:oMathPara>
+        <m:oMathParaPr>
+          <m:jc m:val="center"/>
+        </m:oMathParaPr>
+        <m:oMath>
+          <m:r>
+            <w:rPr>
+              <w:rFonts w:ascii="Cambria Math" w:hAnsi="Cambria Math" w:cs="Helvetica"/>
+              <w:color w:val="000000"/>
+              <w:sz w:val="20"/>
+              <w:szCs w:val="20"/>
+              <w:shd w:val="clear" w:color="auto" w:fill="FFFFFF"/>
+            </w:rPr>
+            <m:t>Log1 = OpID</m:t>
+          </m:r>
+          <m:r>
+            <w:rPr>
+              <w:rFonts w:ascii="Cambria Math" w:hAnsi="Cambria Math" w:cs="Helvetica"/>
+              <w:sz w:val="20"/>
+              <w:szCs w:val="20"/>
+            </w:rPr>
+            <m:t>∥</m:t>
+          </m:r>
+          <m:r>
+            <w:rPr>
+              <w:rFonts w:ascii="Cambria Math" w:hAnsi="Cambria Math" w:cs="Helvetica"/>
+              <w:color w:val="000000"/>
+              <w:sz w:val="20"/>
+              <w:szCs w:val="20"/>
+              <w:shd w:val="clear" w:color="auto" w:fill="FFFFFF"/>
+            </w:rPr>
+            <m:t xml:space="preserve"> </m:t>
+          </m:r>
+          <m:sSub>
+            <m:sSubPr>
+              <m:ctrlPr>
+                <w:rPr>
+                  <w:rFonts w:ascii="Cambria Math" w:hAnsi="Cambria Math" w:cs="Helvetica"/>
+                  <w:bCs/>
+                  <w:i/>
+                  <w:color w:val="000000"/>
+                  <w:sz w:val="20"/>
+                  <w:szCs w:val="20"/>
+                  <w:shd w:val="clear" w:color="auto" w:fill="FFFFFF"/>
+                </w:rPr>
+              </m:ctrlPr>
+            </m:sSubPr>
+            <m:e>
+              <m:r>
+                <w:rPr>
+                  <w:rFonts w:ascii="Cambria Math" w:hAnsi="Cambria Math" w:cs="Helvetica"/>
+                  <w:color w:val="000000"/>
+                  <w:sz w:val="20"/>
+                  <w:szCs w:val="20"/>
+                  <w:shd w:val="clear" w:color="auto" w:fill="FFFFFF"/>
+                </w:rPr>
+                <m:t>C</m:t>
+              </m:r>
+              <m:r>
+                <w:rPr>
+                  <w:rFonts w:ascii="Cambria Math" w:hAnsi="Cambria Math" w:cs="Helvetica"/>
+                  <w:color w:val="000000"/>
+                  <w:sz w:val="20"/>
+                  <w:szCs w:val="20"/>
+                  <w:shd w:val="clear" w:color="auto" w:fill="FFFFFF"/>
+                </w:rPr>
+                <m:t>R</m:t>
+              </m:r>
+            </m:e>
+            <m:sub>
+              <m:sSub>
+                <m:sSubPr>
+                  <m:ctrlPr>
+                    <w:rPr>
+                      <w:rFonts w:ascii="Cambria Math" w:hAnsi="Cambria Math" w:cs="Helvetica"/>
+                      <w:bCs/>
+                      <w:i/>
+                      <w:color w:val="000000"/>
+                      <w:sz w:val="20"/>
+                      <w:szCs w:val="20"/>
+                      <w:shd w:val="clear" w:color="auto" w:fill="FFFFFF"/>
+                      <w:vertAlign w:val="subscript"/>
+                    </w:rPr>
+                  </m:ctrlPr>
+                </m:sSubPr>
+                <m:e>
+                  <m:r>
+                    <w:rPr>
+                      <w:rFonts w:ascii="Cambria Math" w:hAnsi="Cambria Math" w:cs="Helvetica"/>
+                      <w:color w:val="000000"/>
+                      <w:sz w:val="20"/>
+                      <w:szCs w:val="20"/>
+                      <w:shd w:val="clear" w:color="auto" w:fill="FFFFFF"/>
+                      <w:vertAlign w:val="subscript"/>
+                    </w:rPr>
+                    <m:t>H</m:t>
+                  </m:r>
+                </m:e>
+                <m:sub>
+                  <m:r>
+                    <w:rPr>
+                      <w:rFonts w:ascii="Cambria Math" w:hAnsi="Cambria Math" w:cs="Helvetica"/>
+                      <w:color w:val="000000"/>
+                      <w:sz w:val="20"/>
+                      <w:szCs w:val="20"/>
+                      <w:shd w:val="clear" w:color="auto" w:fill="FFFFFF"/>
+                      <w:vertAlign w:val="subscript"/>
+                    </w:rPr>
+                    <m:t>0</m:t>
+                  </m:r>
+                </m:sub>
+              </m:sSub>
+            </m:sub>
+          </m:sSub>
+          <m:r>
+            <w:rPr>
+              <w:rFonts w:ascii="Cambria Math" w:hAnsi="Cambria Math" w:cs="Helvetica"/>
+              <w:sz w:val="20"/>
+              <w:szCs w:val="20"/>
+            </w:rPr>
+            <m:t>∥</m:t>
+          </m:r>
+          <m:r>
+            <w:rPr>
+              <w:rFonts w:ascii="Cambria Math" w:hAnsi="Cambria Math" w:cs="Helvetica"/>
+              <w:color w:val="000000"/>
+              <w:sz w:val="20"/>
+              <w:szCs w:val="20"/>
+              <w:shd w:val="clear" w:color="auto" w:fill="FFFFFF"/>
+            </w:rPr>
+            <m:t xml:space="preserve">Signed </m:t>
+          </m:r>
+          <m:sSub>
+            <m:sSubPr>
+              <m:ctrlPr>
+                <w:rPr>
+                  <w:rFonts w:ascii="Cambria Math" w:hAnsi="Cambria Math" w:cs="Helvetica"/>
+                  <w:bCs/>
+                  <w:i/>
+                  <w:color w:val="000000"/>
+                  <w:sz w:val="20"/>
+                  <w:szCs w:val="20"/>
+                  <w:shd w:val="clear" w:color="auto" w:fill="FFFFFF"/>
+                </w:rPr>
+              </m:ctrlPr>
+            </m:sSubPr>
+            <m:e>
+              <m:r>
+                <w:rPr>
+                  <w:rFonts w:ascii="Cambria Math" w:hAnsi="Cambria Math" w:cs="Helvetica"/>
+                  <w:color w:val="000000"/>
+                  <w:sz w:val="20"/>
+                  <w:szCs w:val="20"/>
+                  <w:shd w:val="clear" w:color="auto" w:fill="FFFFFF"/>
+                </w:rPr>
+                <m:t>RP</m:t>
+              </m:r>
+            </m:e>
+            <m:sub>
+              <m:sSub>
+                <m:sSubPr>
+                  <m:ctrlPr>
+                    <w:rPr>
+                      <w:rFonts w:ascii="Cambria Math" w:hAnsi="Cambria Math" w:cs="Helvetica"/>
+                      <w:bCs/>
+                      <w:i/>
+                      <w:color w:val="000000"/>
+                      <w:sz w:val="20"/>
+                      <w:szCs w:val="20"/>
+                      <w:shd w:val="clear" w:color="auto" w:fill="FFFFFF"/>
+                      <w:vertAlign w:val="subscript"/>
+                    </w:rPr>
+                  </m:ctrlPr>
+                </m:sSubPr>
+                <m:e>
+                  <m:r>
+                    <w:rPr>
+                      <w:rFonts w:ascii="Cambria Math" w:hAnsi="Cambria Math" w:cs="Helvetica"/>
+                      <w:color w:val="000000"/>
+                      <w:sz w:val="20"/>
+                      <w:szCs w:val="20"/>
+                      <w:shd w:val="clear" w:color="auto" w:fill="FFFFFF"/>
+                      <w:vertAlign w:val="subscript"/>
+                    </w:rPr>
+                    <m:t>H</m:t>
+                  </m:r>
+                </m:e>
+                <m:sub>
+                  <m:r>
+                    <w:rPr>
+                      <w:rFonts w:ascii="Cambria Math" w:hAnsi="Cambria Math" w:cs="Helvetica"/>
+                      <w:color w:val="000000"/>
+                      <w:sz w:val="20"/>
+                      <w:szCs w:val="20"/>
+                      <w:shd w:val="clear" w:color="auto" w:fill="FFFFFF"/>
+                      <w:vertAlign w:val="subscript"/>
+                    </w:rPr>
+                    <m:t>0</m:t>
+                  </m:r>
+                </m:sub>
+              </m:sSub>
+            </m:sub>
+          </m:sSub>
+        </m:oMath>
+      </m:oMathPara>
+    </w:p>
+    <w:p>
+      <w:pPr>
+        <w:ind w:firstLine="215"/>
+        <w:jc w:val="both"/>
+        <w:rPr>
+          <w:rFonts w:ascii="Cambria Math" w:hAnsi="Cambria Math" w:cs="Helvetica"/>
+          <w:color w:val="000000"/>
+          <w:sz w:val="20"/>
+          <w:szCs w:val="20"/>
+          <w:shd w:val="clear" w:color="auto" w:fill="FFFFFF"/>
+          <w:oMath/>
+        </w:rPr>
+      </w:pPr>
+      <m:oMathPara>
+        <m:oMathParaPr>
+          <m:jc m:val="center"/>
+        </m:oMathParaPr>
+        <m:oMath>
+          <m:r>
+            <w:rPr>
+              <w:rFonts w:ascii="Cambria Math" w:hAnsi="Cambria Math" w:cs="Helvetica"/>
+              <w:color w:val="000000"/>
+              <w:sz w:val="20"/>
+              <w:szCs w:val="20"/>
+              <w:shd w:val="clear" w:color="auto" w:fill="FFFFFF"/>
+            </w:rPr>
+            <m:t>Log2 = OpID</m:t>
+          </m:r>
+          <m:r>
+            <w:rPr>
+              <w:rFonts w:ascii="Cambria Math" w:hAnsi="Cambria Math" w:cs="Helvetica"/>
+              <w:sz w:val="20"/>
+              <w:szCs w:val="20"/>
+            </w:rPr>
+            <m:t>∥</m:t>
+          </m:r>
+          <m:r>
+            <w:rPr>
+              <w:rFonts w:ascii="Cambria Math" w:hAnsi="Cambria Math" w:cs="Helvetica"/>
+              <w:color w:val="000000"/>
+              <w:sz w:val="20"/>
+              <w:szCs w:val="20"/>
+              <w:shd w:val="clear" w:color="auto" w:fill="FFFFFF"/>
+            </w:rPr>
+            <m:t xml:space="preserve"> </m:t>
+          </m:r>
+          <m:sSub>
+            <m:sSubPr>
+              <m:ctrlPr>
+                <w:rPr>
+                  <w:rFonts w:ascii="Cambria Math" w:hAnsi="Cambria Math" w:cs="Helvetica"/>
+                  <w:bCs/>
+                  <w:i/>
+                  <w:color w:val="000000"/>
+                  <w:sz w:val="20"/>
+                  <w:szCs w:val="20"/>
+                  <w:shd w:val="clear" w:color="auto" w:fill="FFFFFF"/>
+                </w:rPr>
+              </m:ctrlPr>
+            </m:sSubPr>
+            <m:e>
+              <m:r>
+                <w:rPr>
+                  <w:rFonts w:ascii="Cambria Math" w:hAnsi="Cambria Math" w:cs="Helvetica"/>
+                  <w:color w:val="000000"/>
+                  <w:sz w:val="20"/>
+                  <w:szCs w:val="20"/>
+                  <w:shd w:val="clear" w:color="auto" w:fill="FFFFFF"/>
+                </w:rPr>
+                <m:t>DR</m:t>
+              </m:r>
+            </m:e>
+            <m:sub>
+              <m:sSub>
+                <m:sSubPr>
+                  <m:ctrlPr>
+                    <w:rPr>
+                      <w:rFonts w:ascii="Cambria Math" w:hAnsi="Cambria Math" w:cs="Helvetica"/>
+                      <w:bCs/>
+                      <w:i/>
+                      <w:color w:val="000000"/>
+                      <w:sz w:val="20"/>
+                      <w:szCs w:val="20"/>
+                      <w:shd w:val="clear" w:color="auto" w:fill="FFFFFF"/>
+                      <w:vertAlign w:val="subscript"/>
+                    </w:rPr>
+                  </m:ctrlPr>
+                </m:sSubPr>
+                <m:e>
+                  <m:r>
+                    <w:rPr>
+                      <w:rFonts w:ascii="Cambria Math" w:hAnsi="Cambria Math" w:cs="Helvetica"/>
+                      <w:color w:val="000000"/>
+                      <w:sz w:val="20"/>
+                      <w:szCs w:val="20"/>
+                      <w:shd w:val="clear" w:color="auto" w:fill="FFFFFF"/>
+                      <w:vertAlign w:val="subscript"/>
+                    </w:rPr>
+                    <m:t>H</m:t>
+                  </m:r>
+                </m:e>
+                <m:sub>
+                  <m:r>
+                    <w:rPr>
+                      <w:rFonts w:ascii="Cambria Math" w:hAnsi="Cambria Math" w:cs="Helvetica"/>
+                      <w:color w:val="000000"/>
+                      <w:sz w:val="20"/>
+                      <w:szCs w:val="20"/>
+                      <w:shd w:val="clear" w:color="auto" w:fill="FFFFFF"/>
+                      <w:vertAlign w:val="subscript"/>
+                    </w:rPr>
+                    <m:t>10</m:t>
+                  </m:r>
+                </m:sub>
+              </m:sSub>
+            </m:sub>
+          </m:sSub>
+          <m:r>
+            <w:rPr>
+              <w:rFonts w:ascii="Cambria Math" w:hAnsi="Cambria Math" w:cs="Helvetica"/>
+              <w:color w:val="000000"/>
+              <w:sz w:val="20"/>
+              <w:szCs w:val="20"/>
+              <w:shd w:val="clear" w:color="auto" w:fill="FFFFFF"/>
+            </w:rPr>
+            <m:t xml:space="preserve"> </m:t>
+          </m:r>
+          <m:r>
+            <w:rPr>
+              <w:rFonts w:ascii="Cambria Math" w:hAnsi="Cambria Math" w:cs="Helvetica"/>
+              <w:sz w:val="20"/>
+              <w:szCs w:val="20"/>
+            </w:rPr>
+            <m:t>∥</m:t>
+          </m:r>
+          <m:r>
+            <w:rPr>
+              <w:rFonts w:ascii="Cambria Math" w:hAnsi="Cambria Math" w:cs="Helvetica"/>
+              <w:color w:val="000000"/>
+              <w:sz w:val="20"/>
+              <w:szCs w:val="20"/>
+              <w:shd w:val="clear" w:color="auto" w:fill="FFFFFF"/>
+            </w:rPr>
+            <m:t>S</m:t>
+          </m:r>
+          <m:r>
+            <w:rPr>
+              <w:rFonts w:ascii="Cambria Math" w:hAnsi="Cambria Math" w:cs="Helvetica"/>
+              <w:color w:val="000000"/>
+              <w:sz w:val="20"/>
+              <w:szCs w:val="20"/>
+              <w:shd w:val="clear" w:color="auto" w:fill="FFFFFF"/>
+            </w:rPr>
+            <m:t xml:space="preserve">igned </m:t>
+          </m:r>
+          <m:sSub>
+            <m:sSubPr>
+              <m:ctrlPr>
+                <w:rPr>
+                  <w:rFonts w:ascii="Cambria Math" w:hAnsi="Cambria Math" w:cs="Helvetica"/>
+                  <w:bCs/>
+                  <w:i/>
+                  <w:color w:val="000000"/>
+                  <w:sz w:val="20"/>
+                  <w:szCs w:val="20"/>
+                  <w:shd w:val="clear" w:color="auto" w:fill="FFFFFF"/>
+                </w:rPr>
+              </m:ctrlPr>
+            </m:sSubPr>
+            <m:e>
+              <m:r>
+                <w:rPr>
+                  <w:rFonts w:ascii="Cambria Math" w:hAnsi="Cambria Math" w:cs="Helvetica"/>
+                  <w:color w:val="000000"/>
+                  <w:sz w:val="20"/>
+                  <w:szCs w:val="20"/>
+                  <w:shd w:val="clear" w:color="auto" w:fill="FFFFFF"/>
+                </w:rPr>
+                <m:t>DA</m:t>
+              </m:r>
+            </m:e>
+            <m:sub>
+              <m:sSub>
+                <m:sSubPr>
+                  <m:ctrlPr>
+                    <w:rPr>
+                      <w:rFonts w:ascii="Cambria Math" w:hAnsi="Cambria Math" w:cs="Helvetica"/>
+                      <w:bCs/>
+                      <w:i/>
+                      <w:color w:val="000000"/>
+                      <w:sz w:val="20"/>
+                      <w:szCs w:val="20"/>
+                      <w:shd w:val="clear" w:color="auto" w:fill="FFFFFF"/>
+                      <w:vertAlign w:val="subscript"/>
+                    </w:rPr>
+                  </m:ctrlPr>
+                </m:sSubPr>
+                <m:e>
+                  <m:r>
+                    <w:rPr>
+                      <w:rFonts w:ascii="Cambria Math" w:hAnsi="Cambria Math" w:cs="Helvetica"/>
+                      <w:color w:val="000000"/>
+                      <w:sz w:val="20"/>
+                      <w:szCs w:val="20"/>
+                      <w:shd w:val="clear" w:color="auto" w:fill="FFFFFF"/>
+                      <w:vertAlign w:val="subscript"/>
+                    </w:rPr>
+                    <m:t>H</m:t>
+                  </m:r>
+                </m:e>
+                <m:sub>
+                  <m:r>
+                    <w:rPr>
+                      <w:rFonts w:ascii="Cambria Math" w:hAnsi="Cambria Math" w:cs="Helvetica"/>
+                      <w:color w:val="000000"/>
+                      <w:sz w:val="20"/>
+                      <w:szCs w:val="20"/>
+                      <w:shd w:val="clear" w:color="auto" w:fill="FFFFFF"/>
+                      <w:vertAlign w:val="subscript"/>
+                    </w:rPr>
+                    <m:t>10</m:t>
+                  </m:r>
+                </m:sub>
+              </m:sSub>
+            </m:sub>
+          </m:sSub>
+        </m:oMath>
+      </m:oMathPara>
+    </w:p>
+    <w:p>
+      <w:pPr>
+        <w:ind w:firstLine="215"/>
+        <w:jc w:val="both"/>
+        <w:rPr>
+          <w:rFonts w:ascii="Cambria Math" w:hAnsi="Cambria Math" w:cs="Helvetica"/>
+          <w:color w:val="000000"/>
+          <w:sz w:val="20"/>
+          <w:szCs w:val="20"/>
+          <w:shd w:val="clear" w:color="auto" w:fill="FFFFFF"/>
+          <w:oMath/>
+        </w:rPr>
+      </w:pPr>
+      <m:oMathPara>
+        <m:oMathParaPr>
+          <m:jc m:val="center"/>
+        </m:oMathParaPr>
+        <m:oMath>
+          <m:r>
+            <w:rPr>
+              <w:rFonts w:ascii="Cambria Math" w:hAnsi="Cambria Math" w:cs="Helvetica"/>
+              <w:color w:val="000000"/>
+              <w:sz w:val="20"/>
+              <w:szCs w:val="20"/>
+              <w:shd w:val="clear" w:color="auto" w:fill="FFFFFF"/>
+            </w:rPr>
+            <m:t>Log3 = OpID</m:t>
+          </m:r>
+          <m:r>
+            <w:rPr>
+              <w:rFonts w:ascii="Cambria Math" w:hAnsi="Cambria Math" w:cs="Helvetica"/>
+              <w:sz w:val="20"/>
+              <w:szCs w:val="20"/>
+            </w:rPr>
+            <m:t>∥</m:t>
+          </m:r>
+          <m:sSub>
+            <m:sSubPr>
+              <m:ctrlPr>
+                <w:rPr>
+                  <w:rFonts w:ascii="Cambria Math" w:hAnsi="Cambria Math" w:cs="Helvetica"/>
+                  <w:bCs/>
+                  <w:i/>
+                  <w:color w:val="000000"/>
+                  <w:sz w:val="20"/>
+                  <w:szCs w:val="20"/>
+                  <w:shd w:val="clear" w:color="auto" w:fill="FFFFFF"/>
+                </w:rPr>
+              </m:ctrlPr>
+            </m:sSubPr>
+            <m:e>
+              <m:r>
+                <w:rPr>
+                  <w:rFonts w:ascii="Cambria Math" w:hAnsi="Cambria Math" w:cs="Helvetica"/>
+                  <w:color w:val="000000"/>
+                  <w:sz w:val="20"/>
+                  <w:szCs w:val="20"/>
+                  <w:shd w:val="clear" w:color="auto" w:fill="FFFFFF"/>
+                </w:rPr>
+                <m:t>CR</m:t>
+              </m:r>
+            </m:e>
+            <m:sub>
+              <m:sSub>
+                <m:sSubPr>
+                  <m:ctrlPr>
+                    <w:rPr>
+                      <w:rFonts w:ascii="Cambria Math" w:hAnsi="Cambria Math" w:cs="Helvetica"/>
+                      <w:bCs/>
+                      <w:i/>
+                      <w:color w:val="000000"/>
+                      <w:sz w:val="20"/>
+                      <w:szCs w:val="20"/>
+                      <w:shd w:val="clear" w:color="auto" w:fill="FFFFFF"/>
+                      <w:vertAlign w:val="subscript"/>
+                    </w:rPr>
+                  </m:ctrlPr>
+                </m:sSubPr>
+                <m:e>
+                  <m:r>
+                    <w:rPr>
+                      <w:rFonts w:ascii="Cambria Math" w:hAnsi="Cambria Math" w:cs="Helvetica"/>
+                      <w:color w:val="000000"/>
+                      <w:sz w:val="20"/>
+                      <w:szCs w:val="20"/>
+                      <w:shd w:val="clear" w:color="auto" w:fill="FFFFFF"/>
+                      <w:vertAlign w:val="subscript"/>
+                    </w:rPr>
+                    <m:t>H</m:t>
+                  </m:r>
+                </m:e>
+                <m:sub>
+                  <m:r>
+                    <w:rPr>
+                      <w:rFonts w:ascii="Cambria Math" w:hAnsi="Cambria Math" w:cs="Helvetica"/>
+                      <w:color w:val="000000"/>
+                      <w:sz w:val="20"/>
+                      <w:szCs w:val="20"/>
+                      <w:shd w:val="clear" w:color="auto" w:fill="FFFFFF"/>
+                      <w:vertAlign w:val="subscript"/>
+                    </w:rPr>
+                    <m:t>21</m:t>
+                  </m:r>
+                </m:sub>
+              </m:sSub>
+            </m:sub>
+          </m:sSub>
+          <m:r>
+            <w:rPr>
+              <w:rFonts w:ascii="Cambria Math" w:hAnsi="Cambria Math" w:cs="Helvetica"/>
+              <w:sz w:val="20"/>
+              <w:szCs w:val="20"/>
+            </w:rPr>
+            <m:t>∥</m:t>
+          </m:r>
+          <m:r>
+            <w:rPr>
+              <w:rFonts w:ascii="Cambria Math" w:hAnsi="Cambria Math" w:cs="Helvetica"/>
+              <w:color w:val="000000"/>
+              <w:sz w:val="20"/>
+              <w:szCs w:val="20"/>
+              <w:shd w:val="clear" w:color="auto" w:fill="FFFFFF"/>
+            </w:rPr>
+            <m:t xml:space="preserve">Signed </m:t>
+          </m:r>
+          <m:sSub>
+            <m:sSubPr>
+              <m:ctrlPr>
+                <w:rPr>
+                  <w:rFonts w:ascii="Cambria Math" w:hAnsi="Cambria Math" w:cs="Helvetica"/>
+                  <w:bCs/>
+                  <w:i/>
+                  <w:color w:val="000000"/>
+                  <w:sz w:val="20"/>
+                  <w:szCs w:val="20"/>
+                  <w:shd w:val="clear" w:color="auto" w:fill="FFFFFF"/>
+                </w:rPr>
+              </m:ctrlPr>
+            </m:sSubPr>
+            <m:e>
+              <m:r>
+                <w:rPr>
+                  <w:rFonts w:ascii="Cambria Math" w:hAnsi="Cambria Math" w:cs="Helvetica"/>
+                  <w:color w:val="000000"/>
+                  <w:sz w:val="20"/>
+                  <w:szCs w:val="20"/>
+                  <w:shd w:val="clear" w:color="auto" w:fill="FFFFFF"/>
+                </w:rPr>
+                <m:t>RP</m:t>
+              </m:r>
+            </m:e>
+            <m:sub>
+              <m:sSub>
+                <m:sSubPr>
+                  <m:ctrlPr>
+                    <w:rPr>
+                      <w:rFonts w:ascii="Cambria Math" w:hAnsi="Cambria Math" w:cs="Helvetica"/>
+                      <w:bCs/>
+                      <w:i/>
+                      <w:color w:val="000000"/>
+                      <w:sz w:val="20"/>
+                      <w:szCs w:val="20"/>
+                      <w:shd w:val="clear" w:color="auto" w:fill="FFFFFF"/>
+                      <w:vertAlign w:val="subscript"/>
+                    </w:rPr>
+                  </m:ctrlPr>
+                </m:sSubPr>
+                <m:e>
+                  <m:r>
+                    <w:rPr>
+                      <w:rFonts w:ascii="Cambria Math" w:hAnsi="Cambria Math" w:cs="Helvetica"/>
+                      <w:color w:val="000000"/>
+                      <w:sz w:val="20"/>
+                      <w:szCs w:val="20"/>
+                      <w:shd w:val="clear" w:color="auto" w:fill="FFFFFF"/>
+                      <w:vertAlign w:val="subscript"/>
+                    </w:rPr>
+                    <m:t>H</m:t>
+                  </m:r>
+                </m:e>
+                <m:sub>
+                  <m:r>
+                    <w:rPr>
+                      <w:rFonts w:ascii="Cambria Math" w:hAnsi="Cambria Math" w:cs="Helvetica"/>
+                      <w:color w:val="000000"/>
+                      <w:sz w:val="20"/>
+                      <w:szCs w:val="20"/>
+                      <w:shd w:val="clear" w:color="auto" w:fill="FFFFFF"/>
+                      <w:vertAlign w:val="subscript"/>
+                    </w:rPr>
+                    <m:t>21</m:t>
+                  </m:r>
+                </m:sub>
+              </m:sSub>
+            </m:sub>
+          </m:sSub>
+        </m:oMath>
+      </m:oMathPara>
+    </w:p>
+    <w:p>
+      <w:pPr>
+        <w:ind w:firstLine="215"/>
+        <w:jc w:val="both"/>
+        <w:rPr>
+          <w:rFonts w:eastAsiaTheme="minorEastAsia" w:cs="Helvetica"/>
+          <w:color w:val="000000"/>
+          <w:sz w:val="20"/>
+          <w:szCs w:val="20"/>
+          <w:shd w:val="clear" w:color="auto" w:fill="FFFFFF"/>
+        </w:rPr>
+      </w:pPr>
+      <m:oMathPara>
+        <m:oMathParaPr>
+          <m:jc m:val="center"/>
+        </m:oMathParaPr>
+        <m:oMath>
+          <m:r>
+            <w:rPr>
+              <w:rFonts w:ascii="Cambria Math" w:hAnsi="Cambria Math" w:cs="Helvetica"/>
+              <w:color w:val="000000"/>
+              <w:sz w:val="20"/>
+              <w:szCs w:val="20"/>
+              <w:shd w:val="clear" w:color="auto" w:fill="FFFFFF"/>
+            </w:rPr>
+            <m:t>Log4 = OpID</m:t>
+          </m:r>
+          <m:r>
+            <w:rPr>
+              <w:rFonts w:ascii="Cambria Math" w:hAnsi="Cambria Math" w:cs="Helvetica"/>
+              <w:sz w:val="20"/>
+              <w:szCs w:val="20"/>
+            </w:rPr>
+            <m:t>∥</m:t>
+          </m:r>
+          <m:sSub>
+            <m:sSubPr>
+              <m:ctrlPr>
+                <w:rPr>
+                  <w:rFonts w:ascii="Cambria Math" w:hAnsi="Cambria Math" w:cs="Helvetica"/>
+                  <w:bCs/>
+                  <w:i/>
+                  <w:color w:val="000000"/>
+                  <w:sz w:val="20"/>
+                  <w:szCs w:val="20"/>
+                  <w:shd w:val="clear" w:color="auto" w:fill="FFFFFF"/>
+                </w:rPr>
+              </m:ctrlPr>
+            </m:sSubPr>
+            <m:e>
+              <m:r>
+                <w:rPr>
+                  <w:rFonts w:ascii="Cambria Math" w:hAnsi="Cambria Math" w:cs="Helvetica"/>
+                  <w:color w:val="000000"/>
+                  <w:sz w:val="20"/>
+                  <w:szCs w:val="20"/>
+                  <w:shd w:val="clear" w:color="auto" w:fill="FFFFFF"/>
+                </w:rPr>
+                <m:t>DR</m:t>
+              </m:r>
+            </m:e>
+            <m:sub>
+              <m:sSub>
+                <m:sSubPr>
+                  <m:ctrlPr>
+                    <w:rPr>
+                      <w:rFonts w:ascii="Cambria Math" w:hAnsi="Cambria Math" w:cs="Helvetica"/>
+                      <w:bCs/>
+                      <w:i/>
+                      <w:color w:val="000000"/>
+                      <w:sz w:val="20"/>
+                      <w:szCs w:val="20"/>
+                      <w:shd w:val="clear" w:color="auto" w:fill="FFFFFF"/>
+                      <w:vertAlign w:val="subscript"/>
+                    </w:rPr>
+                  </m:ctrlPr>
+                </m:sSubPr>
+                <m:e>
+                  <m:r>
+                    <w:rPr>
+                      <w:rFonts w:ascii="Cambria Math" w:hAnsi="Cambria Math" w:cs="Helvetica"/>
+                      <w:color w:val="000000"/>
+                      <w:sz w:val="20"/>
+                      <w:szCs w:val="20"/>
+                      <w:shd w:val="clear" w:color="auto" w:fill="FFFFFF"/>
+                      <w:vertAlign w:val="subscript"/>
+                    </w:rPr>
+                    <m:t>H</m:t>
+                  </m:r>
+                </m:e>
+                <m:sub>
+                  <m:r>
+                    <w:rPr>
+                      <w:rFonts w:ascii="Cambria Math" w:hAnsi="Cambria Math" w:cs="Helvetica"/>
+                      <w:color w:val="000000"/>
+                      <w:sz w:val="20"/>
+                      <w:szCs w:val="20"/>
+                      <w:shd w:val="clear" w:color="auto" w:fill="FFFFFF"/>
+                      <w:vertAlign w:val="subscript"/>
+                    </w:rPr>
+                    <m:t>30</m:t>
+                  </m:r>
+                </m:sub>
+              </m:sSub>
+            </m:sub>
+          </m:sSub>
+          <m:r>
+            <w:rPr>
+              <w:rFonts w:ascii="Cambria Math" w:hAnsi="Cambria Math" w:cs="Helvetica"/>
+              <w:sz w:val="20"/>
+              <w:szCs w:val="20"/>
+            </w:rPr>
+            <m:t>∥</m:t>
+          </m:r>
+          <m:r>
+            <w:rPr>
+              <w:rFonts w:ascii="Cambria Math" w:hAnsi="Cambria Math" w:cs="Helvetica"/>
+              <w:color w:val="000000"/>
+              <w:sz w:val="20"/>
+              <w:szCs w:val="20"/>
+              <w:shd w:val="clear" w:color="auto" w:fill="FFFFFF"/>
+            </w:rPr>
+            <m:t xml:space="preserve">Signed </m:t>
+          </m:r>
+          <m:sSub>
+            <m:sSubPr>
+              <m:ctrlPr>
+                <w:rPr>
+                  <w:rFonts w:ascii="Cambria Math" w:hAnsi="Cambria Math" w:cs="Helvetica"/>
+                  <w:bCs/>
+                  <w:i/>
+                  <w:color w:val="000000"/>
+                  <w:sz w:val="20"/>
+                  <w:szCs w:val="20"/>
+                  <w:shd w:val="clear" w:color="auto" w:fill="FFFFFF"/>
+                </w:rPr>
+              </m:ctrlPr>
+            </m:sSubPr>
+            <m:e>
+              <m:r>
+                <w:rPr>
+                  <w:rFonts w:ascii="Cambria Math" w:hAnsi="Cambria Math" w:cs="Helvetica"/>
+                  <w:color w:val="000000"/>
+                  <w:sz w:val="20"/>
+                  <w:szCs w:val="20"/>
+                  <w:shd w:val="clear" w:color="auto" w:fill="FFFFFF"/>
+                </w:rPr>
+                <m:t>DA</m:t>
+              </m:r>
+            </m:e>
+            <m:sub>
+              <m:sSub>
+                <m:sSubPr>
+                  <m:ctrlPr>
+                    <w:rPr>
+                      <w:rFonts w:ascii="Cambria Math" w:hAnsi="Cambria Math" w:cs="Helvetica"/>
+                      <w:bCs/>
+                      <w:i/>
+                      <w:color w:val="000000"/>
+                      <w:sz w:val="20"/>
+                      <w:szCs w:val="20"/>
+                      <w:shd w:val="clear" w:color="auto" w:fill="FFFFFF"/>
+                      <w:vertAlign w:val="subscript"/>
+                    </w:rPr>
+                  </m:ctrlPr>
+                </m:sSubPr>
+                <m:e>
+                  <m:r>
+                    <w:rPr>
+                      <w:rFonts w:ascii="Cambria Math" w:hAnsi="Cambria Math" w:cs="Helvetica"/>
+                      <w:color w:val="000000"/>
+                      <w:sz w:val="20"/>
+                      <w:szCs w:val="20"/>
+                      <w:shd w:val="clear" w:color="auto" w:fill="FFFFFF"/>
+                      <w:vertAlign w:val="subscript"/>
+                    </w:rPr>
+                    <m:t>H</m:t>
+                  </m:r>
+                </m:e>
+                <m:sub>
+                  <m:r>
+                    <w:rPr>
+                      <w:rFonts w:ascii="Cambria Math" w:hAnsi="Cambria Math" w:cs="Helvetica"/>
+                      <w:color w:val="000000"/>
+                      <w:sz w:val="20"/>
+                      <w:szCs w:val="20"/>
+                      <w:shd w:val="clear" w:color="auto" w:fill="FFFFFF"/>
+                      <w:vertAlign w:val="subscript"/>
+                    </w:rPr>
+                    <m:t>30</m:t>
+                  </m:r>
+                </m:sub>
+              </m:sSub>
+            </m:sub>
+          </m:sSub>
+        </m:oMath>
+      </m:oMathPara>
+    </w:p>
+    <w:p>
+      <w:pPr>
+        <w:ind w:firstLine="215"/>
+        <w:jc w:val="both"/>
+        <w:rPr>
+          <w:bCs/>
+          <w:color w:val="000000"/>
+          <w:sz w:val="20"/>
+          <w:szCs w:val="20"/>
+          <w:shd w:val="clear" w:color="auto" w:fill="FFFFFF"/>
+        </w:rPr>
+      </w:pPr>
+      <w:r>
+        <w:rPr>
+          <w:bCs/>
+          <w:color w:val="000000"/>
+          <w:sz w:val="20"/>
+          <w:szCs w:val="20"/>
+          <w:shd w:val="clear" w:color="auto" w:fill="FFFFFF"/>
+        </w:rPr>
+        <w:t>The home operator has served between H</w:t>
+      </w:r>
+      <w:r>
+        <w:rPr>
+          <w:bCs/>
+          <w:color w:val="000000"/>
+          <w:sz w:val="20"/>
+          <w:szCs w:val="20"/>
+          <w:shd w:val="clear" w:color="auto" w:fill="FFFFFF"/>
+          <w:vertAlign w:val="subscript"/>
+        </w:rPr>
+        <w:t>0</w:t>
+      </w:r>
+      <w:r>
+        <w:rPr>
+          <w:bCs/>
+          <w:color w:val="000000"/>
+          <w:sz w:val="20"/>
+          <w:szCs w:val="20"/>
+          <w:shd w:val="clear" w:color="auto" w:fill="FFFFFF"/>
+        </w:rPr>
+        <w:t xml:space="preserve"> and H</w:t>
+      </w:r>
+      <w:r>
+        <w:rPr>
+          <w:bCs/>
+          <w:color w:val="000000"/>
+          <w:sz w:val="20"/>
+          <w:szCs w:val="20"/>
+          <w:shd w:val="clear" w:color="auto" w:fill="FFFFFF"/>
+          <w:vertAlign w:val="subscript"/>
+        </w:rPr>
+        <w:t>10</w:t>
+      </w:r>
+      <w:r>
+        <w:rPr>
+          <w:bCs/>
+          <w:color w:val="000000"/>
+          <w:sz w:val="20"/>
+          <w:szCs w:val="20"/>
+          <w:shd w:val="clear" w:color="auto" w:fill="FFFFFF"/>
+        </w:rPr>
+        <w:t xml:space="preserve"> </w:t>
+      </w:r>
+      <w:r>
+        <w:rPr>
+          <w:bCs/>
+          <w:color w:val="000000"/>
+          <w:sz w:val="20"/>
+          <w:szCs w:val="20"/>
+          <w:shd w:val="clear" w:color="auto" w:fill="FFFFFF"/>
+        </w:rPr>
+        <w:t>and also has served between H</w:t>
+      </w:r>
+      <w:r>
+        <w:rPr>
+          <w:bCs/>
+          <w:color w:val="000000"/>
+          <w:sz w:val="20"/>
+          <w:szCs w:val="20"/>
+          <w:shd w:val="clear" w:color="auto" w:fill="FFFFFF"/>
+          <w:vertAlign w:val="subscript"/>
+        </w:rPr>
+        <w:t>21</w:t>
+      </w:r>
+      <w:r>
+        <w:rPr>
+          <w:bCs/>
+          <w:color w:val="000000"/>
+          <w:sz w:val="20"/>
+          <w:szCs w:val="20"/>
+          <w:shd w:val="clear" w:color="auto" w:fill="FFFFFF"/>
+        </w:rPr>
+        <w:t xml:space="preserve"> and H</w:t>
+      </w:r>
+      <w:r>
+        <w:rPr>
+          <w:bCs/>
+          <w:color w:val="000000"/>
+          <w:sz w:val="20"/>
+          <w:szCs w:val="20"/>
+          <w:shd w:val="clear" w:color="auto" w:fill="FFFFFF"/>
+          <w:vertAlign w:val="subscript"/>
+        </w:rPr>
+        <w:t>30</w:t>
+      </w:r>
+      <w:r>
+        <w:rPr>
+          <w:bCs/>
+          <w:color w:val="000000"/>
+          <w:sz w:val="20"/>
+          <w:szCs w:val="20"/>
+          <w:shd w:val="clear" w:color="auto" w:fill="FFFFFF"/>
+        </w:rPr>
+        <w:t>. Home operator would want to take the money for serving between H</w:t>
+      </w:r>
+      <w:r>
+        <w:rPr>
+          <w:bCs/>
+          <w:color w:val="000000"/>
+          <w:sz w:val="20"/>
+          <w:szCs w:val="20"/>
+          <w:shd w:val="clear" w:color="auto" w:fill="FFFFFF"/>
+          <w:vertAlign w:val="subscript"/>
+        </w:rPr>
+        <w:t>11</w:t>
+      </w:r>
+      <w:r>
+        <w:rPr>
+          <w:bCs/>
+          <w:color w:val="000000"/>
+          <w:sz w:val="20"/>
+          <w:szCs w:val="20"/>
+          <w:shd w:val="clear" w:color="auto" w:fill="FFFFFF"/>
+        </w:rPr>
+        <w:t xml:space="preserve"> and H</w:t>
+      </w:r>
+      <w:r>
+        <w:rPr>
+          <w:bCs/>
+          <w:color w:val="000000"/>
+          <w:sz w:val="20"/>
+          <w:szCs w:val="20"/>
+          <w:shd w:val="clear" w:color="auto" w:fill="FFFFFF"/>
+          <w:vertAlign w:val="subscript"/>
+        </w:rPr>
+        <w:t>20</w:t>
+      </w:r>
+      <w:r>
+        <w:rPr>
+          <w:bCs/>
+          <w:color w:val="000000"/>
+          <w:sz w:val="20"/>
+          <w:szCs w:val="20"/>
+          <w:shd w:val="clear" w:color="auto" w:fill="FFFFFF"/>
+        </w:rPr>
+        <w:t>. It could pretend that it has served the client between H</w:t>
+      </w:r>
+      <w:r>
+        <w:rPr>
+          <w:bCs/>
+          <w:color w:val="000000"/>
+          <w:sz w:val="20"/>
+          <w:szCs w:val="20"/>
+          <w:shd w:val="clear" w:color="auto" w:fill="FFFFFF"/>
+          <w:vertAlign w:val="subscript"/>
+        </w:rPr>
+        <w:t>11</w:t>
+      </w:r>
+      <w:r>
+        <w:rPr>
+          <w:bCs/>
+          <w:color w:val="000000"/>
+          <w:sz w:val="20"/>
+          <w:szCs w:val="20"/>
+          <w:shd w:val="clear" w:color="auto" w:fill="FFFFFF"/>
+        </w:rPr>
+        <w:t xml:space="preserve"> and H</w:t>
+      </w:r>
+      <w:r>
+        <w:rPr>
+          <w:bCs/>
+          <w:color w:val="000000"/>
+          <w:sz w:val="20"/>
+          <w:szCs w:val="20"/>
+          <w:shd w:val="clear" w:color="auto" w:fill="FFFFFF"/>
+          <w:vertAlign w:val="subscript"/>
+        </w:rPr>
+        <w:t>20</w:t>
+      </w:r>
+      <w:r>
+        <w:rPr>
+          <w:bCs/>
+          <w:color w:val="000000"/>
+          <w:sz w:val="20"/>
+          <w:szCs w:val="20"/>
+          <w:shd w:val="clear" w:color="auto" w:fill="FFFFFF"/>
+        </w:rPr>
+        <w:t xml:space="preserve"> by not sending Log2 and Log3. Since Log2 indicates that client is disconnected from the operator at H</w:t>
+      </w:r>
+      <w:r>
+        <w:rPr>
+          <w:bCs/>
+          <w:color w:val="000000"/>
+          <w:sz w:val="20"/>
+          <w:szCs w:val="20"/>
+          <w:shd w:val="clear" w:color="auto" w:fill="FFFFFF"/>
+          <w:vertAlign w:val="subscript"/>
+        </w:rPr>
+        <w:t>10</w:t>
+      </w:r>
+      <w:r>
+        <w:rPr>
+          <w:bCs/>
+          <w:color w:val="000000"/>
+          <w:sz w:val="20"/>
+          <w:szCs w:val="20"/>
+          <w:shd w:val="clear" w:color="auto" w:fill="FFFFFF"/>
+        </w:rPr>
+        <w:t xml:space="preserve"> and Log3 suggests that the client started to get service from the operator at H</w:t>
+      </w:r>
+      <w:r>
+        <w:rPr>
+          <w:bCs/>
+          <w:color w:val="000000"/>
+          <w:sz w:val="20"/>
+          <w:szCs w:val="20"/>
+          <w:shd w:val="clear" w:color="auto" w:fill="FFFFFF"/>
+          <w:vertAlign w:val="subscript"/>
+        </w:rPr>
+        <w:t>21</w:t>
+      </w:r>
+      <w:r>
+        <w:rPr>
+          <w:bCs/>
+          <w:color w:val="000000"/>
+          <w:sz w:val="20"/>
+          <w:szCs w:val="20"/>
+          <w:shd w:val="clear" w:color="auto" w:fill="FFFFFF"/>
+        </w:rPr>
+        <w:t>. Sending only Log1 and Log4 results TTP to think that the home operator has served the client between H</w:t>
+      </w:r>
+      <w:r>
+        <w:rPr>
+          <w:bCs/>
+          <w:color w:val="000000"/>
+          <w:sz w:val="20"/>
+          <w:szCs w:val="20"/>
+          <w:shd w:val="clear" w:color="auto" w:fill="FFFFFF"/>
+          <w:vertAlign w:val="subscript"/>
+        </w:rPr>
+        <w:t>0</w:t>
+      </w:r>
+      <w:r>
+        <w:rPr>
+          <w:bCs/>
+          <w:color w:val="000000"/>
+          <w:sz w:val="20"/>
+          <w:szCs w:val="20"/>
+          <w:shd w:val="clear" w:color="auto" w:fill="FFFFFF"/>
+        </w:rPr>
+        <w:t xml:space="preserve"> and H</w:t>
+      </w:r>
+      <w:r>
+        <w:rPr>
+          <w:bCs/>
+          <w:color w:val="000000"/>
+          <w:sz w:val="20"/>
+          <w:szCs w:val="20"/>
+          <w:shd w:val="clear" w:color="auto" w:fill="FFFFFF"/>
+          <w:vertAlign w:val="subscript"/>
+        </w:rPr>
+        <w:t>30</w:t>
+      </w:r>
+      <w:r>
+        <w:rPr>
+          <w:bCs/>
+          <w:color w:val="000000"/>
+          <w:sz w:val="20"/>
+          <w:szCs w:val="20"/>
+          <w:shd w:val="clear" w:color="auto" w:fill="FFFFFF"/>
+        </w:rPr>
+        <w:t>. This way operator would want money for serving 30 hash tokens.</w:t>
+      </w:r>
+    </w:p>
+    <w:p>
+      <w:pPr>
+        <w:ind w:firstLine="215"/>
+        <w:jc w:val="both"/>
+        <w:rPr>
+          <w:bCs/>
+          <w:color w:val="000000"/>
+          <w:sz w:val="20"/>
+          <w:szCs w:val="20"/>
+          <w:shd w:val="clear" w:color="auto" w:fill="FFFFFF"/>
+        </w:rPr>
+      </w:pPr>
+      <w:r>
+        <w:rPr>
+          <w:bCs/>
+          <w:color w:val="000000"/>
+          <w:sz w:val="20"/>
+          <w:szCs w:val="20"/>
+          <w:shd w:val="clear" w:color="auto" w:fill="FFFFFF"/>
+        </w:rPr>
+        <w:t>Abovementioned situation</w:t>
+      </w:r>
+      <w:r>
+        <w:rPr>
+          <w:bCs/>
+          <w:color w:val="000000"/>
+          <w:sz w:val="20"/>
+          <w:szCs w:val="20"/>
+          <w:shd w:val="clear" w:color="auto" w:fill="FFFFFF"/>
+        </w:rPr>
+        <w:t xml:space="preserve"> </w:t>
+      </w:r>
+      <w:r>
+        <w:rPr>
+          <w:bCs/>
+          <w:color w:val="000000"/>
+          <w:sz w:val="20"/>
+          <w:szCs w:val="20"/>
+          <w:shd w:val="clear" w:color="auto" w:fill="FFFFFF"/>
+        </w:rPr>
+        <w:t>suggests that there should be another operator, which has served between H</w:t>
+      </w:r>
+      <w:r>
+        <w:rPr>
+          <w:bCs/>
+          <w:color w:val="000000"/>
+          <w:sz w:val="20"/>
+          <w:szCs w:val="20"/>
+          <w:shd w:val="clear" w:color="auto" w:fill="FFFFFF"/>
+          <w:vertAlign w:val="subscript"/>
+        </w:rPr>
+        <w:t>11</w:t>
+      </w:r>
+      <w:r>
+        <w:rPr>
+          <w:bCs/>
+          <w:color w:val="000000"/>
+          <w:sz w:val="20"/>
+          <w:szCs w:val="20"/>
+          <w:shd w:val="clear" w:color="auto" w:fill="FFFFFF"/>
+        </w:rPr>
+        <w:t xml:space="preserve"> and H</w:t>
+      </w:r>
+      <w:r>
+        <w:rPr>
+          <w:bCs/>
+          <w:color w:val="000000"/>
+          <w:sz w:val="20"/>
+          <w:szCs w:val="20"/>
+          <w:shd w:val="clear" w:color="auto" w:fill="FFFFFF"/>
+          <w:vertAlign w:val="subscript"/>
+        </w:rPr>
+        <w:t>20</w:t>
+      </w:r>
+      <w:r>
+        <w:rPr>
+          <w:bCs/>
+          <w:color w:val="000000"/>
+          <w:sz w:val="20"/>
+          <w:szCs w:val="20"/>
+          <w:shd w:val="clear" w:color="auto" w:fill="FFFFFF"/>
+        </w:rPr>
+        <w:t>. Second operator would have two logs as follows.</w:t>
+      </w:r>
+    </w:p>
+    <w:p>
+      <w:pPr>
+        <w:ind w:firstLine="215"/>
+        <w:jc w:val="both"/>
+        <w:rPr>
+          <w:rFonts w:ascii="Cambria Math" w:hAnsi="Cambria Math" w:cs="Helvetica"/>
+          <w:color w:val="000000"/>
+          <w:sz w:val="20"/>
+          <w:szCs w:val="20"/>
+          <w:shd w:val="clear" w:color="auto" w:fill="FFFFFF"/>
+          <w:oMath/>
+        </w:rPr>
+      </w:pPr>
+      <m:oMathPara>
+        <m:oMathParaPr>
+          <m:jc m:val="center"/>
+        </m:oMathParaPr>
+        <m:oMath>
+          <m:r>
+            <w:rPr>
+              <w:rFonts w:ascii="Cambria Math" w:hAnsi="Cambria Math" w:cs="Helvetica"/>
+              <w:color w:val="000000"/>
+              <w:sz w:val="20"/>
+              <w:szCs w:val="20"/>
+              <w:shd w:val="clear" w:color="auto" w:fill="FFFFFF"/>
+            </w:rPr>
+            <m:t>Log5 = OpID</m:t>
+          </m:r>
+          <m:r>
+            <w:rPr>
+              <w:rFonts w:ascii="Cambria Math" w:hAnsi="Cambria Math" w:cs="Helvetica"/>
+              <w:sz w:val="20"/>
+              <w:szCs w:val="20"/>
+            </w:rPr>
+            <m:t>∥</m:t>
+          </m:r>
+          <m:r>
+            <w:rPr>
+              <w:rFonts w:ascii="Cambria Math" w:hAnsi="Cambria Math" w:cs="Helvetica"/>
+              <w:color w:val="000000"/>
+              <w:sz w:val="20"/>
+              <w:szCs w:val="20"/>
+              <w:shd w:val="clear" w:color="auto" w:fill="FFFFFF"/>
+            </w:rPr>
+            <m:t xml:space="preserve"> </m:t>
+          </m:r>
+          <m:sSub>
+            <m:sSubPr>
+              <m:ctrlPr>
+                <w:rPr>
+                  <w:rFonts w:ascii="Cambria Math" w:hAnsi="Cambria Math" w:cs="Helvetica"/>
+                  <w:bCs/>
+                  <w:i/>
+                  <w:color w:val="000000"/>
+                  <w:sz w:val="20"/>
+                  <w:szCs w:val="20"/>
+                  <w:shd w:val="clear" w:color="auto" w:fill="FFFFFF"/>
+                </w:rPr>
+              </m:ctrlPr>
+            </m:sSubPr>
+            <m:e>
+              <m:r>
+                <w:rPr>
+                  <w:rFonts w:ascii="Cambria Math" w:hAnsi="Cambria Math" w:cs="Helvetica"/>
+                  <w:color w:val="000000"/>
+                  <w:sz w:val="20"/>
+                  <w:szCs w:val="20"/>
+                  <w:shd w:val="clear" w:color="auto" w:fill="FFFFFF"/>
+                </w:rPr>
+                <m:t>CR</m:t>
+              </m:r>
+            </m:e>
+            <m:sub>
+              <m:sSub>
+                <m:sSubPr>
+                  <m:ctrlPr>
+                    <w:rPr>
+                      <w:rFonts w:ascii="Cambria Math" w:hAnsi="Cambria Math" w:cs="Helvetica"/>
+                      <w:bCs/>
+                      <w:i/>
+                      <w:color w:val="000000"/>
+                      <w:sz w:val="20"/>
+                      <w:szCs w:val="20"/>
+                      <w:shd w:val="clear" w:color="auto" w:fill="FFFFFF"/>
+                      <w:vertAlign w:val="subscript"/>
+                    </w:rPr>
+                  </m:ctrlPr>
+                </m:sSubPr>
+                <m:e>
+                  <m:r>
+                    <w:rPr>
+                      <w:rFonts w:ascii="Cambria Math" w:hAnsi="Cambria Math" w:cs="Helvetica"/>
+                      <w:color w:val="000000"/>
+                      <w:sz w:val="20"/>
+                      <w:szCs w:val="20"/>
+                      <w:shd w:val="clear" w:color="auto" w:fill="FFFFFF"/>
+                      <w:vertAlign w:val="subscript"/>
+                    </w:rPr>
+                    <m:t>H</m:t>
+                  </m:r>
+                </m:e>
+                <m:sub>
+                  <m:r>
+                    <w:rPr>
+                      <w:rFonts w:ascii="Cambria Math" w:hAnsi="Cambria Math" w:cs="Helvetica"/>
+                      <w:color w:val="000000"/>
+                      <w:sz w:val="20"/>
+                      <w:szCs w:val="20"/>
+                      <w:shd w:val="clear" w:color="auto" w:fill="FFFFFF"/>
+                      <w:vertAlign w:val="subscript"/>
+                    </w:rPr>
+                    <m:t>11</m:t>
+                  </m:r>
+                </m:sub>
+              </m:sSub>
+            </m:sub>
+          </m:sSub>
+          <m:r>
+            <w:rPr>
+              <w:rFonts w:ascii="Cambria Math" w:hAnsi="Cambria Math" w:cs="Helvetica"/>
+              <w:sz w:val="20"/>
+              <w:szCs w:val="20"/>
+            </w:rPr>
+            <m:t>∥</m:t>
+          </m:r>
+          <m:r>
+            <w:rPr>
+              <w:rFonts w:ascii="Cambria Math" w:hAnsi="Cambria Math" w:cs="Helvetica"/>
+              <w:color w:val="000000"/>
+              <w:sz w:val="20"/>
+              <w:szCs w:val="20"/>
+              <w:shd w:val="clear" w:color="auto" w:fill="FFFFFF"/>
+            </w:rPr>
+            <m:t xml:space="preserve">Signed </m:t>
+          </m:r>
+          <m:sSub>
+            <m:sSubPr>
+              <m:ctrlPr>
+                <w:rPr>
+                  <w:rFonts w:ascii="Cambria Math" w:hAnsi="Cambria Math" w:cs="Helvetica"/>
+                  <w:bCs/>
+                  <w:i/>
+                  <w:color w:val="000000"/>
+                  <w:sz w:val="20"/>
+                  <w:szCs w:val="20"/>
+                  <w:shd w:val="clear" w:color="auto" w:fill="FFFFFF"/>
+                </w:rPr>
+              </m:ctrlPr>
+            </m:sSubPr>
+            <m:e>
+              <m:r>
+                <w:rPr>
+                  <w:rFonts w:ascii="Cambria Math" w:hAnsi="Cambria Math" w:cs="Helvetica"/>
+                  <w:color w:val="000000"/>
+                  <w:sz w:val="20"/>
+                  <w:szCs w:val="20"/>
+                  <w:shd w:val="clear" w:color="auto" w:fill="FFFFFF"/>
+                </w:rPr>
+                <m:t>RP</m:t>
+              </m:r>
+            </m:e>
+            <m:sub>
+              <m:sSub>
+                <m:sSubPr>
+                  <m:ctrlPr>
+                    <w:rPr>
+                      <w:rFonts w:ascii="Cambria Math" w:hAnsi="Cambria Math" w:cs="Helvetica"/>
+                      <w:bCs/>
+                      <w:i/>
+                      <w:color w:val="000000"/>
+                      <w:sz w:val="20"/>
+                      <w:szCs w:val="20"/>
+                      <w:shd w:val="clear" w:color="auto" w:fill="FFFFFF"/>
+                      <w:vertAlign w:val="subscript"/>
+                    </w:rPr>
+                  </m:ctrlPr>
+                </m:sSubPr>
+                <m:e>
+                  <m:r>
+                    <w:rPr>
+                      <w:rFonts w:ascii="Cambria Math" w:hAnsi="Cambria Math" w:cs="Helvetica"/>
+                      <w:color w:val="000000"/>
+                      <w:sz w:val="20"/>
+                      <w:szCs w:val="20"/>
+                      <w:shd w:val="clear" w:color="auto" w:fill="FFFFFF"/>
+                      <w:vertAlign w:val="subscript"/>
+                    </w:rPr>
+                    <m:t>H</m:t>
+                  </m:r>
+                </m:e>
+                <m:sub>
+                  <m:r>
+                    <w:rPr>
+                      <w:rFonts w:ascii="Cambria Math" w:hAnsi="Cambria Math" w:cs="Helvetica"/>
+                      <w:color w:val="000000"/>
+                      <w:sz w:val="20"/>
+                      <w:szCs w:val="20"/>
+                      <w:shd w:val="clear" w:color="auto" w:fill="FFFFFF"/>
+                      <w:vertAlign w:val="subscript"/>
+                    </w:rPr>
+                    <m:t>11</m:t>
+                  </m:r>
+                </m:sub>
+              </m:sSub>
+            </m:sub>
+          </m:sSub>
+        </m:oMath>
+      </m:oMathPara>
+    </w:p>
+    <w:p>
+      <w:pPr>
+        <w:ind w:firstLine="215"/>
+        <w:jc w:val="both"/>
+        <w:rPr>
+          <w:rFonts w:ascii="Cambria Math" w:hAnsi="Cambria Math" w:cs="Helvetica"/>
+          <w:color w:val="000000"/>
+          <w:sz w:val="20"/>
+          <w:szCs w:val="20"/>
+          <w:shd w:val="clear" w:color="auto" w:fill="FFFFFF"/>
+          <w:oMath/>
+        </w:rPr>
+      </w:pPr>
+      <m:oMathPara>
+        <m:oMathParaPr>
+          <m:jc m:val="center"/>
+        </m:oMathParaPr>
+        <m:oMath>
+          <m:r>
+            <w:rPr>
+              <w:rFonts w:ascii="Cambria Math" w:hAnsi="Cambria Math" w:cs="Helvetica"/>
+              <w:color w:val="000000"/>
+              <w:sz w:val="20"/>
+              <w:szCs w:val="20"/>
+              <w:shd w:val="clear" w:color="auto" w:fill="FFFFFF"/>
+            </w:rPr>
+            <m:t xml:space="preserve">Log6 = OpID </m:t>
+          </m:r>
+          <m:r>
+            <w:rPr>
+              <w:rFonts w:ascii="Cambria Math" w:hAnsi="Cambria Math" w:cs="Helvetica"/>
+              <w:sz w:val="20"/>
+              <w:szCs w:val="20"/>
+            </w:rPr>
+            <m:t>∥</m:t>
+          </m:r>
+          <m:r>
+            <w:rPr>
+              <w:rFonts w:ascii="Cambria Math" w:hAnsi="Cambria Math" w:cs="Helvetica"/>
+              <w:color w:val="000000"/>
+              <w:sz w:val="20"/>
+              <w:szCs w:val="20"/>
+              <w:shd w:val="clear" w:color="auto" w:fill="FFFFFF"/>
+            </w:rPr>
+            <m:t xml:space="preserve"> </m:t>
+          </m:r>
+          <m:sSub>
+            <m:sSubPr>
+              <m:ctrlPr>
+                <w:rPr>
+                  <w:rFonts w:ascii="Cambria Math" w:hAnsi="Cambria Math" w:cs="Helvetica"/>
+                  <w:bCs/>
+                  <w:i/>
+                  <w:color w:val="000000"/>
+                  <w:sz w:val="20"/>
+                  <w:szCs w:val="20"/>
+                  <w:shd w:val="clear" w:color="auto" w:fill="FFFFFF"/>
+                </w:rPr>
+              </m:ctrlPr>
+            </m:sSubPr>
+            <m:e>
+              <m:r>
+                <w:rPr>
+                  <w:rFonts w:ascii="Cambria Math" w:hAnsi="Cambria Math" w:cs="Helvetica"/>
+                  <w:color w:val="000000"/>
+                  <w:sz w:val="20"/>
+                  <w:szCs w:val="20"/>
+                  <w:shd w:val="clear" w:color="auto" w:fill="FFFFFF"/>
+                </w:rPr>
+                <m:t>DR</m:t>
+              </m:r>
+            </m:e>
+            <m:sub>
+              <m:sSub>
+                <m:sSubPr>
+                  <m:ctrlPr>
+                    <w:rPr>
+                      <w:rFonts w:ascii="Cambria Math" w:hAnsi="Cambria Math" w:cs="Helvetica"/>
+                      <w:bCs/>
+                      <w:i/>
+                      <w:color w:val="000000"/>
+                      <w:sz w:val="20"/>
+                      <w:szCs w:val="20"/>
+                      <w:shd w:val="clear" w:color="auto" w:fill="FFFFFF"/>
+                      <w:vertAlign w:val="subscript"/>
+                    </w:rPr>
+                  </m:ctrlPr>
+                </m:sSubPr>
+                <m:e>
+                  <m:r>
+                    <w:rPr>
+                      <w:rFonts w:ascii="Cambria Math" w:hAnsi="Cambria Math" w:cs="Helvetica"/>
+                      <w:color w:val="000000"/>
+                      <w:sz w:val="20"/>
+                      <w:szCs w:val="20"/>
+                      <w:shd w:val="clear" w:color="auto" w:fill="FFFFFF"/>
+                      <w:vertAlign w:val="subscript"/>
+                    </w:rPr>
+                    <m:t>H</m:t>
+                  </m:r>
+                </m:e>
+                <m:sub>
+                  <m:r>
+                    <w:rPr>
+                      <w:rFonts w:ascii="Cambria Math" w:hAnsi="Cambria Math" w:cs="Helvetica"/>
+                      <w:color w:val="000000"/>
+                      <w:sz w:val="20"/>
+                      <w:szCs w:val="20"/>
+                      <w:shd w:val="clear" w:color="auto" w:fill="FFFFFF"/>
+                      <w:vertAlign w:val="subscript"/>
+                    </w:rPr>
+                    <m:t>20</m:t>
+                  </m:r>
+                </m:sub>
+              </m:sSub>
+            </m:sub>
+          </m:sSub>
+          <m:r>
+            <w:rPr>
+              <w:rFonts w:ascii="Cambria Math" w:hAnsi="Cambria Math" w:cs="Helvetica"/>
+              <w:color w:val="000000"/>
+              <w:sz w:val="20"/>
+              <w:szCs w:val="20"/>
+              <w:shd w:val="clear" w:color="auto" w:fill="FFFFFF"/>
+            </w:rPr>
+            <m:t xml:space="preserve"> </m:t>
+          </m:r>
+          <m:r>
+            <w:rPr>
+              <w:rFonts w:ascii="Cambria Math" w:hAnsi="Cambria Math" w:cs="Helvetica"/>
+              <w:sz w:val="20"/>
+              <w:szCs w:val="20"/>
+            </w:rPr>
+            <m:t>∥</m:t>
+          </m:r>
+          <m:r>
+            <w:rPr>
+              <w:rFonts w:ascii="Cambria Math" w:hAnsi="Cambria Math" w:cs="Helvetica"/>
+              <w:color w:val="000000"/>
+              <w:sz w:val="20"/>
+              <w:szCs w:val="20"/>
+              <w:shd w:val="clear" w:color="auto" w:fill="FFFFFF"/>
+            </w:rPr>
+            <m:t xml:space="preserve"> Signed </m:t>
+          </m:r>
+          <m:sSub>
+            <m:sSubPr>
+              <m:ctrlPr>
+                <w:rPr>
+                  <w:rFonts w:ascii="Cambria Math" w:hAnsi="Cambria Math" w:cs="Helvetica"/>
+                  <w:bCs/>
+                  <w:i/>
+                  <w:color w:val="000000"/>
+                  <w:sz w:val="20"/>
+                  <w:szCs w:val="20"/>
+                  <w:shd w:val="clear" w:color="auto" w:fill="FFFFFF"/>
+                </w:rPr>
+              </m:ctrlPr>
+            </m:sSubPr>
+            <m:e>
+              <m:r>
+                <w:rPr>
+                  <w:rFonts w:ascii="Cambria Math" w:hAnsi="Cambria Math" w:cs="Helvetica"/>
+                  <w:color w:val="000000"/>
+                  <w:sz w:val="20"/>
+                  <w:szCs w:val="20"/>
+                  <w:shd w:val="clear" w:color="auto" w:fill="FFFFFF"/>
+                </w:rPr>
+                <m:t>DA</m:t>
+              </m:r>
+            </m:e>
+            <m:sub>
+              <m:sSub>
+                <m:sSubPr>
+                  <m:ctrlPr>
+                    <w:rPr>
+                      <w:rFonts w:ascii="Cambria Math" w:hAnsi="Cambria Math" w:cs="Helvetica"/>
+                      <w:bCs/>
+                      <w:i/>
+                      <w:color w:val="000000"/>
+                      <w:sz w:val="20"/>
+                      <w:szCs w:val="20"/>
+                      <w:shd w:val="clear" w:color="auto" w:fill="FFFFFF"/>
+                      <w:vertAlign w:val="subscript"/>
+                    </w:rPr>
+                  </m:ctrlPr>
+                </m:sSubPr>
+                <m:e>
+                  <m:r>
+                    <w:rPr>
+                      <w:rFonts w:ascii="Cambria Math" w:hAnsi="Cambria Math" w:cs="Helvetica"/>
+                      <w:color w:val="000000"/>
+                      <w:sz w:val="20"/>
+                      <w:szCs w:val="20"/>
+                      <w:shd w:val="clear" w:color="auto" w:fill="FFFFFF"/>
+                      <w:vertAlign w:val="subscript"/>
+                    </w:rPr>
+                    <m:t>H</m:t>
+                  </m:r>
+                </m:e>
+                <m:sub>
+                  <m:r>
+                    <w:rPr>
+                      <w:rFonts w:ascii="Cambria Math" w:hAnsi="Cambria Math" w:cs="Helvetica"/>
+                      <w:color w:val="000000"/>
+                      <w:sz w:val="20"/>
+                      <w:szCs w:val="20"/>
+                      <w:shd w:val="clear" w:color="auto" w:fill="FFFFFF"/>
+                      <w:vertAlign w:val="subscript"/>
+                    </w:rPr>
+                    <m:t>20</m:t>
+                  </m:r>
+                </m:sub>
+              </m:sSub>
+            </m:sub>
+          </m:sSub>
+        </m:oMath>
+      </m:oMathPara>
+    </w:p>
+    <w:p>
+      <w:pPr>
+        <w:ind w:firstLine="215"/>
+        <w:jc w:val="both"/>
+        <w:rPr>
+          <w:bCs/>
+          <w:color w:val="000000"/>
+          <w:sz w:val="20"/>
+          <w:szCs w:val="20"/>
+          <w:shd w:val="clear" w:color="auto" w:fill="FFFFFF"/>
+        </w:rPr>
+      </w:pPr>
+      <w:r>
+        <w:rPr>
+          <w:bCs/>
+          <w:color w:val="000000"/>
+          <w:sz w:val="20"/>
+          <w:szCs w:val="20"/>
+          <w:shd w:val="clear" w:color="auto" w:fill="FFFFFF"/>
+        </w:rPr>
+        <w:t>Foreign operator proves that it has served between H</w:t>
+      </w:r>
+      <w:r>
+        <w:rPr>
+          <w:bCs/>
+          <w:color w:val="000000"/>
+          <w:sz w:val="20"/>
+          <w:szCs w:val="20"/>
+          <w:shd w:val="clear" w:color="auto" w:fill="FFFFFF"/>
+          <w:vertAlign w:val="subscript"/>
+        </w:rPr>
+        <w:t>11</w:t>
+      </w:r>
+      <w:r>
+        <w:rPr>
+          <w:bCs/>
+          <w:color w:val="000000"/>
+          <w:sz w:val="20"/>
+          <w:szCs w:val="20"/>
+          <w:shd w:val="clear" w:color="auto" w:fill="FFFFFF"/>
+        </w:rPr>
+        <w:t xml:space="preserve"> and H</w:t>
+      </w:r>
+      <w:r>
+        <w:rPr>
+          <w:bCs/>
+          <w:color w:val="000000"/>
+          <w:sz w:val="20"/>
+          <w:szCs w:val="20"/>
+          <w:shd w:val="clear" w:color="auto" w:fill="FFFFFF"/>
+          <w:vertAlign w:val="subscript"/>
+        </w:rPr>
+        <w:t>20</w:t>
+      </w:r>
+      <w:r>
+        <w:rPr>
+          <w:bCs/>
+          <w:color w:val="000000"/>
+          <w:sz w:val="20"/>
+          <w:szCs w:val="20"/>
+          <w:shd w:val="clear" w:color="auto" w:fill="FFFFFF"/>
+        </w:rPr>
+        <w:t xml:space="preserve"> by showing the signed RP and DA. </w:t>
+      </w:r>
+    </w:p>
+    <w:p>
+      <w:pPr>
+        <w:ind w:firstLine="215"/>
+        <w:jc w:val="both"/>
+        <w:rPr>
+          <w:bCs/>
+          <w:color w:val="000000"/>
+          <w:sz w:val="20"/>
+          <w:szCs w:val="20"/>
+          <w:shd w:val="clear" w:color="auto" w:fill="FFFFFF"/>
+        </w:rPr>
+      </w:pPr>
+      <w:r>
+        <w:rPr>
+          <w:bCs/>
+          <w:color w:val="000000"/>
+          <w:sz w:val="20"/>
+          <w:szCs w:val="20"/>
+          <w:shd w:val="clear" w:color="auto" w:fill="FFFFFF"/>
+        </w:rPr>
+        <w:t>TTP would see that it has already paid home operator for service to that particular client between H</w:t>
+      </w:r>
+      <w:r>
+        <w:rPr>
+          <w:bCs/>
+          <w:color w:val="000000"/>
+          <w:sz w:val="20"/>
+          <w:szCs w:val="20"/>
+          <w:shd w:val="clear" w:color="auto" w:fill="FFFFFF"/>
+          <w:vertAlign w:val="subscript"/>
+        </w:rPr>
+        <w:t>11</w:t>
+      </w:r>
+      <w:r>
+        <w:rPr>
+          <w:bCs/>
+          <w:color w:val="000000"/>
+          <w:sz w:val="20"/>
+          <w:szCs w:val="20"/>
+          <w:shd w:val="clear" w:color="auto" w:fill="FFFFFF"/>
+        </w:rPr>
+        <w:t xml:space="preserve"> and H</w:t>
+      </w:r>
+      <w:r>
+        <w:rPr>
+          <w:bCs/>
+          <w:color w:val="000000"/>
+          <w:sz w:val="20"/>
+          <w:szCs w:val="20"/>
+          <w:shd w:val="clear" w:color="auto" w:fill="FFFFFF"/>
+          <w:vertAlign w:val="subscript"/>
+        </w:rPr>
+        <w:t>20</w:t>
+      </w:r>
+      <w:r>
+        <w:rPr>
+          <w:bCs/>
+          <w:color w:val="000000"/>
+          <w:sz w:val="20"/>
+          <w:szCs w:val="20"/>
+          <w:shd w:val="clear" w:color="auto" w:fill="FFFFFF"/>
+        </w:rPr>
+        <w:t xml:space="preserve">. This means that home operator has tricked TTP to pay more. </w:t>
+      </w:r>
+    </w:p>
+    <w:p>
+      <w:pPr>
+        <w:pStyle w:val="IEEEParagraph"/>
+      </w:pPr>
+      <w:r>
+        <w:rPr>
+          <w:bCs/>
+          <w:color w:val="000000"/>
+          <w:szCs w:val="20"/>
+          <w:shd w:val="clear" w:color="auto" w:fill="FFFFFF"/>
+        </w:rPr>
+        <w:t>In the proposed system TTP is the one who has the authority, it pays operators their money. If the TTP finds an operator misbehaving it could give a penalty to the operator and do not pay for future services, or there could be several other kinds of penalties, since TTP has the proof it could bring the subject to the court as well.</w:t>
+      </w:r>
+    </w:p>
+    <w:p>
+      <w:pPr>
+        <w:pStyle w:val="IEEEHeading1"/>
       </w:pPr>
       <w:r>
         <w:t>Simulation Environment</w:t>
@@ -8641,8 +11799,17 @@
                 <w:sz w:val="16"/>
                 <w:szCs w:val="16"/>
               </w:rPr>
-              <w:t xml:space="preserve"> ms</w:t>
+              <w:t xml:space="preserve"> </w:t>
             </w:r>
+            <w:proofErr w:type="spellStart"/>
+            <w:r>
+              <w:rPr>
+                <w:sz w:val="16"/>
+                <w:szCs w:val="16"/>
+              </w:rPr>
+              <w:t>ms</w:t>
+            </w:r>
+            <w:proofErr w:type="spellEnd"/>
           </w:p>
         </w:tc>
         <w:tc>
@@ -8670,8 +11837,17 @@
                 <w:sz w:val="16"/>
                 <w:szCs w:val="16"/>
               </w:rPr>
-              <w:t xml:space="preserve"> ms</w:t>
+              <w:t xml:space="preserve"> </w:t>
             </w:r>
+            <w:proofErr w:type="spellStart"/>
+            <w:r>
+              <w:rPr>
+                <w:sz w:val="16"/>
+                <w:szCs w:val="16"/>
+              </w:rPr>
+              <w:t>ms</w:t>
+            </w:r>
+            <w:proofErr w:type="spellEnd"/>
           </w:p>
         </w:tc>
         <w:tc>
@@ -8701,6 +11877,7 @@
               </w:rPr>
               <w:t xml:space="preserve"> </w:t>
             </w:r>
+            <w:proofErr w:type="spellStart"/>
             <w:r>
               <w:rPr>
                 <w:sz w:val="16"/>
@@ -8708,6 +11885,7 @@
               </w:rPr>
               <w:t>ms</w:t>
             </w:r>
+            <w:proofErr w:type="spellEnd"/>
           </w:p>
         </w:tc>
         <w:tc>
@@ -8735,8 +11913,17 @@
                 <w:sz w:val="16"/>
                 <w:szCs w:val="16"/>
               </w:rPr>
-              <w:t xml:space="preserve"> ms</w:t>
+              <w:t xml:space="preserve"> </w:t>
             </w:r>
+            <w:proofErr w:type="spellStart"/>
+            <w:r>
+              <w:rPr>
+                <w:sz w:val="16"/>
+                <w:szCs w:val="16"/>
+              </w:rPr>
+              <w:t>ms</w:t>
+            </w:r>
+            <w:proofErr w:type="spellEnd"/>
           </w:p>
         </w:tc>
       </w:tr>
@@ -8795,8 +11982,17 @@
                 <w:sz w:val="16"/>
                 <w:szCs w:val="16"/>
               </w:rPr>
-              <w:t xml:space="preserve"> ms</w:t>
+              <w:t xml:space="preserve"> </w:t>
             </w:r>
+            <w:proofErr w:type="spellStart"/>
+            <w:r>
+              <w:rPr>
+                <w:sz w:val="16"/>
+                <w:szCs w:val="16"/>
+              </w:rPr>
+              <w:t>ms</w:t>
+            </w:r>
+            <w:proofErr w:type="spellEnd"/>
           </w:p>
         </w:tc>
         <w:tc>
@@ -8824,8 +12020,17 @@
                 <w:sz w:val="16"/>
                 <w:szCs w:val="16"/>
               </w:rPr>
-              <w:t xml:space="preserve"> ms</w:t>
+              <w:t xml:space="preserve"> </w:t>
             </w:r>
+            <w:proofErr w:type="spellStart"/>
+            <w:r>
+              <w:rPr>
+                <w:sz w:val="16"/>
+                <w:szCs w:val="16"/>
+              </w:rPr>
+              <w:t>ms</w:t>
+            </w:r>
+            <w:proofErr w:type="spellEnd"/>
           </w:p>
         </w:tc>
         <w:tc>
@@ -8855,6 +12060,7 @@
               </w:rPr>
               <w:t xml:space="preserve"> </w:t>
             </w:r>
+            <w:proofErr w:type="spellStart"/>
             <w:r>
               <w:rPr>
                 <w:sz w:val="16"/>
@@ -8862,6 +12068,7 @@
               </w:rPr>
               <w:t>ms</w:t>
             </w:r>
+            <w:proofErr w:type="spellEnd"/>
           </w:p>
         </w:tc>
         <w:tc>
@@ -8888,6 +12095,12 @@
         </w:tc>
       </w:tr>
     </w:tbl>
+    <w:p>
+      <w:pPr>
+        <w:pStyle w:val="IEEEParagraph"/>
+        <w:jc w:val="center"/>
+      </w:pPr>
+    </w:p>
     <w:p>
       <w:pPr>
         <w:pStyle w:val="IEEEParagraph"/>
@@ -10073,7 +13286,14 @@
           <w:sz w:val="20"/>
           <w:szCs w:val="20"/>
         </w:rPr>
-        <w:t>SSPAyWMN</w:t>
+        <w:t>SSPa</w:t>
+      </w:r>
+      <w:r>
+        <w:rPr>
+          <w:sz w:val="20"/>
+          <w:szCs w:val="20"/>
+        </w:rPr>
+        <w:t>yWMN</w:t>
       </w:r>
       <w:r>
         <w:rPr>
@@ -10343,8 +13563,17 @@
           <w:i/>
           <w:szCs w:val="16"/>
         </w:rPr>
-        <w:t>Person Education, Inc</w:t>
-      </w:r>
+        <w:t xml:space="preserve">Person Education, </w:t>
+      </w:r>
+      <w:proofErr w:type="spellStart"/>
+      <w:r>
+        <w:rPr>
+          <w:i/>
+          <w:szCs w:val="16"/>
+        </w:rPr>
+        <w:t>Inc</w:t>
+      </w:r>
+      <w:proofErr w:type="spellEnd"/>
     </w:p>
     <w:p>
       <w:pPr>
@@ -10390,11 +13619,47 @@
           <w:lang w:val="tr-TR"/>
         </w:rPr>
       </w:pPr>
+      <w:proofErr w:type="spellStart"/>
       <w:r>
         <w:rPr>
           <w:szCs w:val="16"/>
         </w:rPr>
-        <w:t>Zaghloul, S., Bziuk, W. and Jukan, A. "</w:t>
+        <w:t>Zaghloul</w:t>
+      </w:r>
+      <w:proofErr w:type="spellEnd"/>
+      <w:r>
+        <w:rPr>
+          <w:szCs w:val="16"/>
+        </w:rPr>
+        <w:t xml:space="preserve">, S., </w:t>
+      </w:r>
+      <w:proofErr w:type="spellStart"/>
+      <w:r>
+        <w:rPr>
+          <w:szCs w:val="16"/>
+        </w:rPr>
+        <w:t>Bziuk</w:t>
+      </w:r>
+      <w:proofErr w:type="spellEnd"/>
+      <w:r>
+        <w:rPr>
+          <w:szCs w:val="16"/>
+        </w:rPr>
+        <w:t xml:space="preserve">, W. and </w:t>
+      </w:r>
+      <w:proofErr w:type="spellStart"/>
+      <w:r>
+        <w:rPr>
+          <w:szCs w:val="16"/>
+        </w:rPr>
+        <w:t>Jukan</w:t>
+      </w:r>
+      <w:proofErr w:type="spellEnd"/>
+      <w:r>
+        <w:rPr>
+          <w:szCs w:val="16"/>
+        </w:rPr>
+        <w:t>, A. "</w:t>
       </w:r>
       <w:r>
         <w:rPr>
@@ -10474,9 +13739,11 @@
           <w:lang w:val="tr-TR"/>
         </w:rPr>
       </w:pPr>
+      <w:proofErr w:type="spellStart"/>
       <w:r>
         <w:t>Lamport</w:t>
       </w:r>
+      <w:proofErr w:type="spellEnd"/>
       <w:r>
         <w:t>,</w:t>
       </w:r>
@@ -10502,7 +13769,21 @@
         <w:rPr>
           <w:i/>
         </w:rPr>
-        <w:t xml:space="preserve">Proceedings of Commun. ACM, </w:t>
+        <w:t xml:space="preserve">Proceedings of </w:t>
+      </w:r>
+      <w:proofErr w:type="spellStart"/>
+      <w:r>
+        <w:rPr>
+          <w:i/>
+        </w:rPr>
+        <w:t>Commun</w:t>
+      </w:r>
+      <w:proofErr w:type="spellEnd"/>
+      <w:r>
+        <w:rPr>
+          <w:i/>
+        </w:rPr>
+        <w:t xml:space="preserve">. ACM, </w:t>
       </w:r>
       <w:r>
         <w:t>vol. 24, no. 11</w:t>
@@ -10525,8 +13806,34 @@
           <w:lang w:val="tr-TR"/>
         </w:rPr>
       </w:pPr>
-      <w:r>
-        <w:t xml:space="preserve">Efstathiou, E., Frangoudis,P., and Polyzos,G. (2006) </w:t>
+      <w:proofErr w:type="spellStart"/>
+      <w:r>
+        <w:t>Efstathiou</w:t>
+      </w:r>
+      <w:proofErr w:type="spellEnd"/>
+      <w:r>
+        <w:t xml:space="preserve">, E., </w:t>
+      </w:r>
+      <w:proofErr w:type="spellStart"/>
+      <w:r>
+        <w:t>Frangoudis</w:t>
+      </w:r>
+      <w:proofErr w:type="gramStart"/>
+      <w:r>
+        <w:t>,P</w:t>
+      </w:r>
+      <w:proofErr w:type="spellEnd"/>
+      <w:proofErr w:type="gramEnd"/>
+      <w:r>
+        <w:t xml:space="preserve">., and </w:t>
+      </w:r>
+      <w:proofErr w:type="spellStart"/>
+      <w:r>
+        <w:t>Polyzos,G</w:t>
+      </w:r>
+      <w:proofErr w:type="spellEnd"/>
+      <w:r>
+        <w:t xml:space="preserve">. (2006) </w:t>
       </w:r>
       <w:bookmarkStart w:id="1" w:name="OLE_LINK21"/>
       <w:bookmarkStart w:id="2" w:name="OLE_LINK22"/>
@@ -10581,7 +13888,15 @@
         </w:rPr>
       </w:pPr>
       <w:r>
-        <w:t>Deng, L., and Kuzmanovic, A., (2009) A</w:t>
+        <w:t xml:space="preserve">Deng, L., and </w:t>
+      </w:r>
+      <w:proofErr w:type="spellStart"/>
+      <w:r>
+        <w:t>Kuzmanovic</w:t>
+      </w:r>
+      <w:proofErr w:type="spellEnd"/>
+      <w:r>
+        <w:t>, A., (2009) A</w:t>
       </w:r>
       <w:r>
         <w:t xml:space="preserve"> feeder-carrier-based internet user accountability </w:t>
@@ -10630,14 +13945,61 @@
           <w:lang w:val="tr-TR"/>
         </w:rPr>
       </w:pPr>
+      <w:proofErr w:type="spellStart"/>
       <w:r>
         <w:rPr>
           <w:lang w:val="sv-SE"/>
         </w:rPr>
-        <w:t xml:space="preserve">Yakovyna, V., Fedasyuk, D., Seniv M., Bilas O.  </w:t>
-      </w:r>
-      <w:r>
-        <w:t xml:space="preserve">(2007) The performance testing of RSA algorithm software realization, </w:t>
+        <w:t>Yakovyna</w:t>
+      </w:r>
+      <w:proofErr w:type="spellEnd"/>
+      <w:r>
+        <w:rPr>
+          <w:lang w:val="sv-SE"/>
+        </w:rPr>
+        <w:t xml:space="preserve">, V., </w:t>
+      </w:r>
+      <w:proofErr w:type="spellStart"/>
+      <w:r>
+        <w:rPr>
+          <w:lang w:val="sv-SE"/>
+        </w:rPr>
+        <w:t>Fedasyuk</w:t>
+      </w:r>
+      <w:proofErr w:type="spellEnd"/>
+      <w:r>
+        <w:rPr>
+          <w:lang w:val="sv-SE"/>
+        </w:rPr>
+        <w:t xml:space="preserve">, D., </w:t>
+      </w:r>
+      <w:proofErr w:type="spellStart"/>
+      <w:r>
+        <w:rPr>
+          <w:lang w:val="sv-SE"/>
+        </w:rPr>
+        <w:t>Seniv</w:t>
+      </w:r>
+      <w:proofErr w:type="spellEnd"/>
+      <w:r>
+        <w:rPr>
+          <w:lang w:val="sv-SE"/>
+        </w:rPr>
+        <w:t xml:space="preserve"> M., Bilas </w:t>
+      </w:r>
+      <w:proofErr w:type="gramStart"/>
+      <w:r>
+        <w:rPr>
+          <w:lang w:val="sv-SE"/>
+        </w:rPr>
+        <w:t xml:space="preserve">O.  </w:t>
+      </w:r>
+      <w:r>
+        <w:t>(2007</w:t>
+      </w:r>
+      <w:proofErr w:type="gramEnd"/>
+      <w:r>
+        <w:t xml:space="preserve">) The performance testing of RSA algorithm software realization, </w:t>
       </w:r>
       <w:r>
         <w:rPr>
@@ -10655,7 +14017,15 @@
         <w:t>CADSM ’07</w:t>
       </w:r>
       <w:r>
-        <w:t>, pp. 390-392, Polyana, UKRAINE</w:t>
+        <w:t xml:space="preserve">, pp. 390-392, </w:t>
+      </w:r>
+      <w:proofErr w:type="spellStart"/>
+      <w:r>
+        <w:t>Polyana</w:t>
+      </w:r>
+      <w:proofErr w:type="spellEnd"/>
+      <w:r>
+        <w:t>, UKRAINE</w:t>
       </w:r>
     </w:p>
     <w:p>
@@ -10756,11 +14126,19 @@
           <w:lang w:val="tr-TR"/>
         </w:rPr>
       </w:pPr>
+      <w:proofErr w:type="spellStart"/>
       <w:r>
         <w:rPr>
           <w:szCs w:val="16"/>
         </w:rPr>
-        <w:t xml:space="preserve">Chaum, D. (1982) </w:t>
+        <w:t>Chaum</w:t>
+      </w:r>
+      <w:proofErr w:type="spellEnd"/>
+      <w:r>
+        <w:rPr>
+          <w:szCs w:val="16"/>
+        </w:rPr>
+        <w:t xml:space="preserve">, D. (1982) </w:t>
       </w:r>
       <w:r>
         <w:rPr>
@@ -10865,12 +14243,69 @@
           <w:lang w:val="tr-TR"/>
         </w:rPr>
       </w:pPr>
+      <w:proofErr w:type="spellStart"/>
       <w:r>
         <w:rPr>
           <w:color w:val="000000"/>
           <w:szCs w:val="16"/>
         </w:rPr>
-        <w:t>Rao, Y.S.; Wing-Cheong Yeung; Kripalani, A.; , "Third-generation (3G) radio access standards,"</w:t>
+        <w:t>Rao</w:t>
+      </w:r>
+      <w:proofErr w:type="spellEnd"/>
+      <w:r>
+        <w:rPr>
+          <w:color w:val="000000"/>
+          <w:szCs w:val="16"/>
+        </w:rPr>
+        <w:t xml:space="preserve">, Y.S.; Wing-Cheong </w:t>
+      </w:r>
+      <w:proofErr w:type="spellStart"/>
+      <w:r>
+        <w:rPr>
+          <w:color w:val="000000"/>
+          <w:szCs w:val="16"/>
+        </w:rPr>
+        <w:t>Yeung</w:t>
+      </w:r>
+      <w:proofErr w:type="spellEnd"/>
+      <w:r>
+        <w:rPr>
+          <w:color w:val="000000"/>
+          <w:szCs w:val="16"/>
+        </w:rPr>
+        <w:t xml:space="preserve">; </w:t>
+      </w:r>
+      <w:proofErr w:type="spellStart"/>
+      <w:r>
+        <w:rPr>
+          <w:color w:val="000000"/>
+          <w:szCs w:val="16"/>
+        </w:rPr>
+        <w:t>Kripalani</w:t>
+      </w:r>
+      <w:proofErr w:type="spellEnd"/>
+      <w:r>
+        <w:rPr>
+          <w:color w:val="000000"/>
+          <w:szCs w:val="16"/>
+        </w:rPr>
+        <w:t>, A.</w:t>
+      </w:r>
+      <w:proofErr w:type="gramStart"/>
+      <w:r>
+        <w:rPr>
+          <w:color w:val="000000"/>
+          <w:szCs w:val="16"/>
+        </w:rPr>
+        <w:t>; ,</w:t>
+      </w:r>
+      <w:proofErr w:type="gramEnd"/>
+      <w:r>
+        <w:rPr>
+          <w:color w:val="000000"/>
+          <w:szCs w:val="16"/>
+        </w:rPr>
+        <w:t xml:space="preserve"> "Third-generation (3G) radio access standards,"</w:t>
       </w:r>
       <w:r>
         <w:rPr>
@@ -10887,7 +14322,17 @@
           <w:color w:val="000000"/>
           <w:szCs w:val="16"/>
         </w:rPr>
-        <w:t>Communication Technology Proceedings, 2000. WCC - ICCT 2000. International Conference on</w:t>
+        <w:t xml:space="preserve">Communication Technology Proceedings, 2000. WCC - ICCT 2000. International Conference </w:t>
+      </w:r>
+      <w:proofErr w:type="gramStart"/>
+      <w:r>
+        <w:rPr>
+          <w:i/>
+          <w:iCs/>
+          <w:color w:val="000000"/>
+          <w:szCs w:val="16"/>
+        </w:rPr>
+        <w:t>on</w:t>
       </w:r>
       <w:r>
         <w:rPr>
@@ -10902,15 +14347,38 @@
           <w:color w:val="000000"/>
           <w:szCs w:val="16"/>
         </w:rPr>
-        <w:t>, vol.2, no., pp.1017-1023 vol.2, 2000</w:t>
-      </w:r>
+        <w:t>,</w:t>
+      </w:r>
+      <w:proofErr w:type="gramEnd"/>
       <w:r>
         <w:rPr>
           <w:color w:val="000000"/>
           <w:szCs w:val="16"/>
         </w:rPr>
+        <w:t xml:space="preserve"> vol.2, no., pp.1017-1023 vol.2, 2000</w:t>
+      </w:r>
+      <w:r>
+        <w:rPr>
+          <w:color w:val="000000"/>
+          <w:szCs w:val="16"/>
+        </w:rPr>
         <w:br/>
-        <w:t>doi: 10.1109/ICCT.2000.890849</w:t>
+      </w:r>
+      <w:proofErr w:type="spellStart"/>
+      <w:r>
+        <w:rPr>
+          <w:color w:val="000000"/>
+          <w:szCs w:val="16"/>
+        </w:rPr>
+        <w:t>doi</w:t>
+      </w:r>
+      <w:proofErr w:type="spellEnd"/>
+      <w:r>
+        <w:rPr>
+          <w:color w:val="000000"/>
+          <w:szCs w:val="16"/>
+        </w:rPr>
+        <w:t>: 10.1109/ICCT.2000.890849</w:t>
       </w:r>
     </w:p>
     <w:p>
@@ -11525,6 +14993,205 @@
     <w:numStyleLink w:val="IEEEBullet1"/>
   </w:abstractNum>
   <w:abstractNum w:abstractNumId="5">
+    <w:nsid w:val="39FE170E"/>
+    <w:multiLevelType w:val="hybridMultilevel"/>
+    <w:tmpl w:val="775692C8"/>
+    <w:lvl w:ilvl="0" w:tplc="0409000F">
+      <w:start w:val="1"/>
+      <w:numFmt w:val="decimal"/>
+      <w:lvlText w:val="%1."/>
+      <w:lvlJc w:val="left"/>
+      <w:pPr>
+        <w:ind w:left="935" w:hanging="360"/>
+      </w:pPr>
+    </w:lvl>
+    <w:lvl w:ilvl="1" w:tplc="04090019" w:tentative="1">
+      <w:start w:val="1"/>
+      <w:numFmt w:val="lowerLetter"/>
+      <w:lvlText w:val="%2."/>
+      <w:lvlJc w:val="left"/>
+      <w:pPr>
+        <w:ind w:left="1655" w:hanging="360"/>
+      </w:pPr>
+    </w:lvl>
+    <w:lvl w:ilvl="2" w:tplc="0409001B" w:tentative="1">
+      <w:start w:val="1"/>
+      <w:numFmt w:val="lowerRoman"/>
+      <w:lvlText w:val="%3."/>
+      <w:lvlJc w:val="right"/>
+      <w:pPr>
+        <w:ind w:left="2375" w:hanging="180"/>
+      </w:pPr>
+    </w:lvl>
+    <w:lvl w:ilvl="3" w:tplc="0409000F" w:tentative="1">
+      <w:start w:val="1"/>
+      <w:numFmt w:val="decimal"/>
+      <w:lvlText w:val="%4."/>
+      <w:lvlJc w:val="left"/>
+      <w:pPr>
+        <w:ind w:left="3095" w:hanging="360"/>
+      </w:pPr>
+    </w:lvl>
+    <w:lvl w:ilvl="4" w:tplc="04090019" w:tentative="1">
+      <w:start w:val="1"/>
+      <w:numFmt w:val="lowerLetter"/>
+      <w:lvlText w:val="%5."/>
+      <w:lvlJc w:val="left"/>
+      <w:pPr>
+        <w:ind w:left="3815" w:hanging="360"/>
+      </w:pPr>
+    </w:lvl>
+    <w:lvl w:ilvl="5" w:tplc="0409001B" w:tentative="1">
+      <w:start w:val="1"/>
+      <w:numFmt w:val="lowerRoman"/>
+      <w:lvlText w:val="%6."/>
+      <w:lvlJc w:val="right"/>
+      <w:pPr>
+        <w:ind w:left="4535" w:hanging="180"/>
+      </w:pPr>
+    </w:lvl>
+    <w:lvl w:ilvl="6" w:tplc="0409000F" w:tentative="1">
+      <w:start w:val="1"/>
+      <w:numFmt w:val="decimal"/>
+      <w:lvlText w:val="%7."/>
+      <w:lvlJc w:val="left"/>
+      <w:pPr>
+        <w:ind w:left="5255" w:hanging="360"/>
+      </w:pPr>
+    </w:lvl>
+    <w:lvl w:ilvl="7" w:tplc="04090019" w:tentative="1">
+      <w:start w:val="1"/>
+      <w:numFmt w:val="lowerLetter"/>
+      <w:lvlText w:val="%8."/>
+      <w:lvlJc w:val="left"/>
+      <w:pPr>
+        <w:ind w:left="5975" w:hanging="360"/>
+      </w:pPr>
+    </w:lvl>
+    <w:lvl w:ilvl="8" w:tplc="0409001B" w:tentative="1">
+      <w:start w:val="1"/>
+      <w:numFmt w:val="lowerRoman"/>
+      <w:lvlText w:val="%9."/>
+      <w:lvlJc w:val="right"/>
+      <w:pPr>
+        <w:ind w:left="6695" w:hanging="180"/>
+      </w:pPr>
+    </w:lvl>
+  </w:abstractNum>
+  <w:abstractNum w:abstractNumId="6">
+    <w:nsid w:val="40E71C16"/>
+    <w:multiLevelType w:val="hybridMultilevel"/>
+    <w:tmpl w:val="7B5041E2"/>
+    <w:lvl w:ilvl="0" w:tplc="04090001">
+      <w:start w:val="1"/>
+      <w:numFmt w:val="bullet"/>
+      <w:lvlText w:val=""/>
+      <w:lvlJc w:val="left"/>
+      <w:pPr>
+        <w:ind w:left="935" w:hanging="360"/>
+      </w:pPr>
+      <w:rPr>
+        <w:rFonts w:ascii="Symbol" w:hAnsi="Symbol" w:hint="default"/>
+      </w:rPr>
+    </w:lvl>
+    <w:lvl w:ilvl="1" w:tplc="04090003" w:tentative="1">
+      <w:start w:val="1"/>
+      <w:numFmt w:val="bullet"/>
+      <w:lvlText w:val="o"/>
+      <w:lvlJc w:val="left"/>
+      <w:pPr>
+        <w:ind w:left="1655" w:hanging="360"/>
+      </w:pPr>
+      <w:rPr>
+        <w:rFonts w:ascii="Courier New" w:hAnsi="Courier New" w:hint="default"/>
+      </w:rPr>
+    </w:lvl>
+    <w:lvl w:ilvl="2" w:tplc="04090005" w:tentative="1">
+      <w:start w:val="1"/>
+      <w:numFmt w:val="bullet"/>
+      <w:lvlText w:val=""/>
+      <w:lvlJc w:val="left"/>
+      <w:pPr>
+        <w:ind w:left="2375" w:hanging="360"/>
+      </w:pPr>
+      <w:rPr>
+        <w:rFonts w:ascii="Wingdings" w:hAnsi="Wingdings" w:hint="default"/>
+      </w:rPr>
+    </w:lvl>
+    <w:lvl w:ilvl="3" w:tplc="04090001" w:tentative="1">
+      <w:start w:val="1"/>
+      <w:numFmt w:val="bullet"/>
+      <w:lvlText w:val=""/>
+      <w:lvlJc w:val="left"/>
+      <w:pPr>
+        <w:ind w:left="3095" w:hanging="360"/>
+      </w:pPr>
+      <w:rPr>
+        <w:rFonts w:ascii="Symbol" w:hAnsi="Symbol" w:hint="default"/>
+      </w:rPr>
+    </w:lvl>
+    <w:lvl w:ilvl="4" w:tplc="04090003" w:tentative="1">
+      <w:start w:val="1"/>
+      <w:numFmt w:val="bullet"/>
+      <w:lvlText w:val="o"/>
+      <w:lvlJc w:val="left"/>
+      <w:pPr>
+        <w:ind w:left="3815" w:hanging="360"/>
+      </w:pPr>
+      <w:rPr>
+        <w:rFonts w:ascii="Courier New" w:hAnsi="Courier New" w:hint="default"/>
+      </w:rPr>
+    </w:lvl>
+    <w:lvl w:ilvl="5" w:tplc="04090005" w:tentative="1">
+      <w:start w:val="1"/>
+      <w:numFmt w:val="bullet"/>
+      <w:lvlText w:val=""/>
+      <w:lvlJc w:val="left"/>
+      <w:pPr>
+        <w:ind w:left="4535" w:hanging="360"/>
+      </w:pPr>
+      <w:rPr>
+        <w:rFonts w:ascii="Wingdings" w:hAnsi="Wingdings" w:hint="default"/>
+      </w:rPr>
+    </w:lvl>
+    <w:lvl w:ilvl="6" w:tplc="04090001" w:tentative="1">
+      <w:start w:val="1"/>
+      <w:numFmt w:val="bullet"/>
+      <w:lvlText w:val=""/>
+      <w:lvlJc w:val="left"/>
+      <w:pPr>
+        <w:ind w:left="5255" w:hanging="360"/>
+      </w:pPr>
+      <w:rPr>
+        <w:rFonts w:ascii="Symbol" w:hAnsi="Symbol" w:hint="default"/>
+      </w:rPr>
+    </w:lvl>
+    <w:lvl w:ilvl="7" w:tplc="04090003" w:tentative="1">
+      <w:start w:val="1"/>
+      <w:numFmt w:val="bullet"/>
+      <w:lvlText w:val="o"/>
+      <w:lvlJc w:val="left"/>
+      <w:pPr>
+        <w:ind w:left="5975" w:hanging="360"/>
+      </w:pPr>
+      <w:rPr>
+        <w:rFonts w:ascii="Courier New" w:hAnsi="Courier New" w:hint="default"/>
+      </w:rPr>
+    </w:lvl>
+    <w:lvl w:ilvl="8" w:tplc="04090005" w:tentative="1">
+      <w:start w:val="1"/>
+      <w:numFmt w:val="bullet"/>
+      <w:lvlText w:val=""/>
+      <w:lvlJc w:val="left"/>
+      <w:pPr>
+        <w:ind w:left="6695" w:hanging="360"/>
+      </w:pPr>
+      <w:rPr>
+        <w:rFonts w:ascii="Wingdings" w:hAnsi="Wingdings" w:hint="default"/>
+      </w:rPr>
+    </w:lvl>
+  </w:abstractNum>
+  <w:abstractNum w:abstractNumId="7">
     <w:nsid w:val="49464034"/>
     <w:multiLevelType w:val="multilevel"/>
     <w:tmpl w:val="3A08A7FA"/>
@@ -11613,7 +15280,7 @@
       </w:pPr>
     </w:lvl>
   </w:abstractNum>
-  <w:abstractNum w:abstractNumId="6">
+  <w:abstractNum w:abstractNumId="8">
     <w:nsid w:val="4A6A0670"/>
     <w:multiLevelType w:val="multilevel"/>
     <w:tmpl w:val="9C8E938C"/>
@@ -11758,7 +15425,179 @@
       </w:rPr>
     </w:lvl>
   </w:abstractNum>
-  <w:abstractNum w:abstractNumId="7">
+  <w:abstractNum w:abstractNumId="9">
+    <w:nsid w:val="4D7554DE"/>
+    <w:multiLevelType w:val="hybridMultilevel"/>
+    <w:tmpl w:val="0D4EC33E"/>
+    <w:lvl w:ilvl="0" w:tplc="0409000F">
+      <w:start w:val="1"/>
+      <w:numFmt w:val="decimal"/>
+      <w:lvlText w:val="%1."/>
+      <w:lvlJc w:val="left"/>
+      <w:pPr>
+        <w:ind w:left="1004" w:hanging="360"/>
+      </w:pPr>
+    </w:lvl>
+    <w:lvl w:ilvl="1" w:tplc="04090019" w:tentative="1">
+      <w:start w:val="1"/>
+      <w:numFmt w:val="lowerLetter"/>
+      <w:lvlText w:val="%2."/>
+      <w:lvlJc w:val="left"/>
+      <w:pPr>
+        <w:ind w:left="1724" w:hanging="360"/>
+      </w:pPr>
+    </w:lvl>
+    <w:lvl w:ilvl="2" w:tplc="0409001B" w:tentative="1">
+      <w:start w:val="1"/>
+      <w:numFmt w:val="lowerRoman"/>
+      <w:lvlText w:val="%3."/>
+      <w:lvlJc w:val="right"/>
+      <w:pPr>
+        <w:ind w:left="2444" w:hanging="180"/>
+      </w:pPr>
+    </w:lvl>
+    <w:lvl w:ilvl="3" w:tplc="0409000F" w:tentative="1">
+      <w:start w:val="1"/>
+      <w:numFmt w:val="decimal"/>
+      <w:lvlText w:val="%4."/>
+      <w:lvlJc w:val="left"/>
+      <w:pPr>
+        <w:ind w:left="3164" w:hanging="360"/>
+      </w:pPr>
+    </w:lvl>
+    <w:lvl w:ilvl="4" w:tplc="04090019" w:tentative="1">
+      <w:start w:val="1"/>
+      <w:numFmt w:val="lowerLetter"/>
+      <w:lvlText w:val="%5."/>
+      <w:lvlJc w:val="left"/>
+      <w:pPr>
+        <w:ind w:left="3884" w:hanging="360"/>
+      </w:pPr>
+    </w:lvl>
+    <w:lvl w:ilvl="5" w:tplc="0409001B" w:tentative="1">
+      <w:start w:val="1"/>
+      <w:numFmt w:val="lowerRoman"/>
+      <w:lvlText w:val="%6."/>
+      <w:lvlJc w:val="right"/>
+      <w:pPr>
+        <w:ind w:left="4604" w:hanging="180"/>
+      </w:pPr>
+    </w:lvl>
+    <w:lvl w:ilvl="6" w:tplc="0409000F" w:tentative="1">
+      <w:start w:val="1"/>
+      <w:numFmt w:val="decimal"/>
+      <w:lvlText w:val="%7."/>
+      <w:lvlJc w:val="left"/>
+      <w:pPr>
+        <w:ind w:left="5324" w:hanging="360"/>
+      </w:pPr>
+    </w:lvl>
+    <w:lvl w:ilvl="7" w:tplc="04090019" w:tentative="1">
+      <w:start w:val="1"/>
+      <w:numFmt w:val="lowerLetter"/>
+      <w:lvlText w:val="%8."/>
+      <w:lvlJc w:val="left"/>
+      <w:pPr>
+        <w:ind w:left="6044" w:hanging="360"/>
+      </w:pPr>
+    </w:lvl>
+    <w:lvl w:ilvl="8" w:tplc="0409001B" w:tentative="1">
+      <w:start w:val="1"/>
+      <w:numFmt w:val="lowerRoman"/>
+      <w:lvlText w:val="%9."/>
+      <w:lvlJc w:val="right"/>
+      <w:pPr>
+        <w:ind w:left="6764" w:hanging="180"/>
+      </w:pPr>
+    </w:lvl>
+  </w:abstractNum>
+  <w:abstractNum w:abstractNumId="10">
+    <w:nsid w:val="4F3C6865"/>
+    <w:multiLevelType w:val="hybridMultilevel"/>
+    <w:tmpl w:val="71541300"/>
+    <w:lvl w:ilvl="0" w:tplc="0409000F">
+      <w:start w:val="1"/>
+      <w:numFmt w:val="decimal"/>
+      <w:lvlText w:val="%1."/>
+      <w:lvlJc w:val="left"/>
+      <w:pPr>
+        <w:ind w:left="935" w:hanging="360"/>
+      </w:pPr>
+    </w:lvl>
+    <w:lvl w:ilvl="1" w:tplc="04090019" w:tentative="1">
+      <w:start w:val="1"/>
+      <w:numFmt w:val="lowerLetter"/>
+      <w:lvlText w:val="%2."/>
+      <w:lvlJc w:val="left"/>
+      <w:pPr>
+        <w:ind w:left="1655" w:hanging="360"/>
+      </w:pPr>
+    </w:lvl>
+    <w:lvl w:ilvl="2" w:tplc="0409001B" w:tentative="1">
+      <w:start w:val="1"/>
+      <w:numFmt w:val="lowerRoman"/>
+      <w:lvlText w:val="%3."/>
+      <w:lvlJc w:val="right"/>
+      <w:pPr>
+        <w:ind w:left="2375" w:hanging="180"/>
+      </w:pPr>
+    </w:lvl>
+    <w:lvl w:ilvl="3" w:tplc="0409000F" w:tentative="1">
+      <w:start w:val="1"/>
+      <w:numFmt w:val="decimal"/>
+      <w:lvlText w:val="%4."/>
+      <w:lvlJc w:val="left"/>
+      <w:pPr>
+        <w:ind w:left="3095" w:hanging="360"/>
+      </w:pPr>
+    </w:lvl>
+    <w:lvl w:ilvl="4" w:tplc="04090019" w:tentative="1">
+      <w:start w:val="1"/>
+      <w:numFmt w:val="lowerLetter"/>
+      <w:lvlText w:val="%5."/>
+      <w:lvlJc w:val="left"/>
+      <w:pPr>
+        <w:ind w:left="3815" w:hanging="360"/>
+      </w:pPr>
+    </w:lvl>
+    <w:lvl w:ilvl="5" w:tplc="0409001B" w:tentative="1">
+      <w:start w:val="1"/>
+      <w:numFmt w:val="lowerRoman"/>
+      <w:lvlText w:val="%6."/>
+      <w:lvlJc w:val="right"/>
+      <w:pPr>
+        <w:ind w:left="4535" w:hanging="180"/>
+      </w:pPr>
+    </w:lvl>
+    <w:lvl w:ilvl="6" w:tplc="0409000F" w:tentative="1">
+      <w:start w:val="1"/>
+      <w:numFmt w:val="decimal"/>
+      <w:lvlText w:val="%7."/>
+      <w:lvlJc w:val="left"/>
+      <w:pPr>
+        <w:ind w:left="5255" w:hanging="360"/>
+      </w:pPr>
+    </w:lvl>
+    <w:lvl w:ilvl="7" w:tplc="04090019" w:tentative="1">
+      <w:start w:val="1"/>
+      <w:numFmt w:val="lowerLetter"/>
+      <w:lvlText w:val="%8."/>
+      <w:lvlJc w:val="left"/>
+      <w:pPr>
+        <w:ind w:left="5975" w:hanging="360"/>
+      </w:pPr>
+    </w:lvl>
+    <w:lvl w:ilvl="8" w:tplc="0409001B" w:tentative="1">
+      <w:start w:val="1"/>
+      <w:numFmt w:val="lowerRoman"/>
+      <w:lvlText w:val="%9."/>
+      <w:lvlJc w:val="right"/>
+      <w:pPr>
+        <w:ind w:left="6695" w:hanging="180"/>
+      </w:pPr>
+    </w:lvl>
+  </w:abstractNum>
+  <w:abstractNum w:abstractNumId="11">
     <w:nsid w:val="50232215"/>
     <w:multiLevelType w:val="multilevel"/>
     <w:tmpl w:val="675A5476"/>
@@ -11926,7 +15765,7 @@
       </w:rPr>
     </w:lvl>
   </w:abstractNum>
-  <w:abstractNum w:abstractNumId="8">
+  <w:abstractNum w:abstractNumId="12">
     <w:nsid w:val="557E07F7"/>
     <w:multiLevelType w:val="hybridMultilevel"/>
     <w:tmpl w:val="8BBA08B4"/>
@@ -12012,7 +15851,7 @@
       </w:pPr>
     </w:lvl>
   </w:abstractNum>
-  <w:abstractNum w:abstractNumId="9">
+  <w:abstractNum w:abstractNumId="13">
     <w:nsid w:val="5B034380"/>
     <w:multiLevelType w:val="hybridMultilevel"/>
     <w:tmpl w:val="87705D7A"/>
@@ -12103,7 +15942,7 @@
       </w:pPr>
     </w:lvl>
   </w:abstractNum>
-  <w:abstractNum w:abstractNumId="10">
+  <w:abstractNum w:abstractNumId="14">
     <w:nsid w:val="5C253839"/>
     <w:multiLevelType w:val="multilevel"/>
     <w:tmpl w:val="3A08A7FA"/>
@@ -12192,7 +16031,7 @@
       </w:pPr>
     </w:lvl>
   </w:abstractNum>
-  <w:abstractNum w:abstractNumId="11">
+  <w:abstractNum w:abstractNumId="15">
     <w:nsid w:val="65180516"/>
     <w:multiLevelType w:val="hybridMultilevel"/>
     <w:tmpl w:val="B8F2D3A0"/>
@@ -12305,7 +16144,7 @@
       </w:pPr>
     </w:lvl>
   </w:abstractNum>
-  <w:abstractNum w:abstractNumId="12">
+  <w:abstractNum w:abstractNumId="16">
     <w:nsid w:val="68A96055"/>
     <w:multiLevelType w:val="hybridMultilevel"/>
     <w:tmpl w:val="F2D8E3B6"/>
@@ -12391,7 +16230,7 @@
       </w:pPr>
     </w:lvl>
   </w:abstractNum>
-  <w:abstractNum w:abstractNumId="13">
+  <w:abstractNum w:abstractNumId="17">
     <w:nsid w:val="6A7F4B21"/>
     <w:multiLevelType w:val="multilevel"/>
     <w:tmpl w:val="9C62DC70"/>
@@ -12530,7 +16369,7 @@
       </w:rPr>
     </w:lvl>
   </w:abstractNum>
-  <w:abstractNum w:abstractNumId="14">
+  <w:abstractNum w:abstractNumId="18">
     <w:nsid w:val="6F1D6A21"/>
     <w:multiLevelType w:val="singleLevel"/>
     <w:tmpl w:val="2578F0C2"/>
@@ -12554,19 +16393,19 @@
     </w:lvl>
   </w:abstractNum>
   <w:num w:numId="1">
-    <w:abstractNumId w:val="7"/>
+    <w:abstractNumId w:val="11"/>
   </w:num>
   <w:num w:numId="2">
-    <w:abstractNumId w:val="13"/>
+    <w:abstractNumId w:val="17"/>
   </w:num>
   <w:num w:numId="3">
-    <w:abstractNumId w:val="7"/>
+    <w:abstractNumId w:val="11"/>
   </w:num>
   <w:num w:numId="4">
-    <w:abstractNumId w:val="7"/>
+    <w:abstractNumId w:val="11"/>
   </w:num>
   <w:num w:numId="5">
-    <w:abstractNumId w:val="6"/>
+    <w:abstractNumId w:val="8"/>
   </w:num>
   <w:num w:numId="6">
     <w:abstractNumId w:val="4"/>
@@ -12578,31 +16417,43 @@
     <w:abstractNumId w:val="2"/>
   </w:num>
   <w:num w:numId="9">
-    <w:abstractNumId w:val="5"/>
+    <w:abstractNumId w:val="7"/>
   </w:num>
   <w:num w:numId="10">
-    <w:abstractNumId w:val="8"/>
+    <w:abstractNumId w:val="12"/>
   </w:num>
   <w:num w:numId="11">
-    <w:abstractNumId w:val="9"/>
+    <w:abstractNumId w:val="13"/>
   </w:num>
   <w:num w:numId="12">
-    <w:abstractNumId w:val="10"/>
+    <w:abstractNumId w:val="14"/>
   </w:num>
   <w:num w:numId="13">
-    <w:abstractNumId w:val="12"/>
+    <w:abstractNumId w:val="16"/>
   </w:num>
   <w:num w:numId="14">
-    <w:abstractNumId w:val="14"/>
+    <w:abstractNumId w:val="18"/>
   </w:num>
   <w:num w:numId="15">
-    <w:abstractNumId w:val="11"/>
+    <w:abstractNumId w:val="15"/>
   </w:num>
   <w:num w:numId="16">
     <w:abstractNumId w:val="1"/>
   </w:num>
   <w:num w:numId="17">
     <w:abstractNumId w:val="3"/>
+  </w:num>
+  <w:num w:numId="18">
+    <w:abstractNumId w:val="6"/>
+  </w:num>
+  <w:num w:numId="19">
+    <w:abstractNumId w:val="5"/>
+  </w:num>
+  <w:num w:numId="20">
+    <w:abstractNumId w:val="9"/>
+  </w:num>
+  <w:num w:numId="21">
+    <w:abstractNumId w:val="10"/>
   </w:num>
   <w:numIdMacAtCleanup w:val="8"/>
 </w:numbering>
@@ -14626,7 +18477,7 @@
 </file>
 
 <file path=customXml/itemProps1.xml><?xml version="1.0" encoding="utf-8"?>
-<ds:datastoreItem xmlns:ds="http://schemas.openxmlformats.org/officeDocument/2006/customXml" ds:itemID="{E7EFA574-1C9C-464F-B646-E827023C31FD}">
+<ds:datastoreItem xmlns:ds="http://schemas.openxmlformats.org/officeDocument/2006/customXml" ds:itemID="{E882C554-1D5D-ED45-9F18-E200110F0AAB}">
   <ds:schemaRefs>
     <ds:schemaRef ds:uri="http://schemas.openxmlformats.org/officeDocument/2006/bibliography"/>
   </ds:schemaRefs>

</xml_diff>

<commit_message>
protocol detayli imagelar eklendi ve cok onemli aes ve hash timings eklendi
</commit_message>
<xml_diff>
--- a/paper1.docx
+++ b/paper1.docx
@@ -16,17 +16,8 @@
         <w:pStyle w:val="IEEEAuthorName"/>
         <w:ind w:left="851"/>
       </w:pPr>
-      <w:proofErr w:type="spellStart"/>
-      <w:r>
-        <w:t>Serhat</w:t>
-      </w:r>
-      <w:proofErr w:type="spellEnd"/>
-      <w:r>
-        <w:t xml:space="preserve"> Can </w:t>
-      </w:r>
-      <w:proofErr w:type="spellStart"/>
-      <w:r>
-        <w:t>Lelo</w:t>
+      <w:r>
+        <w:t>Serhat Can Lelo</w:t>
       </w:r>
       <w:r>
         <w:t>ğ</w:t>
@@ -34,20 +25,11 @@
       <w:r>
         <w:t>lu</w:t>
       </w:r>
-      <w:proofErr w:type="spellEnd"/>
       <w:r>
         <w:t>, Can</w:t>
       </w:r>
       <w:r>
-        <w:t xml:space="preserve"> </w:t>
-      </w:r>
-      <w:proofErr w:type="spellStart"/>
-      <w:r>
-        <w:t>Yücel</w:t>
-      </w:r>
-      <w:proofErr w:type="spellEnd"/>
-      <w:r>
-        <w:t>, Albert Levi</w:t>
+        <w:t xml:space="preserve"> Yücel, Albert Levi</w:t>
       </w:r>
     </w:p>
     <w:p>
@@ -55,13 +37,8 @@
         <w:pStyle w:val="IEEEAuthorAffiliation"/>
         <w:ind w:left="851"/>
       </w:pPr>
-      <w:proofErr w:type="spellStart"/>
-      <w:r>
-        <w:t>Sabanci</w:t>
-      </w:r>
-      <w:proofErr w:type="spellEnd"/>
-      <w:r>
-        <w:t xml:space="preserve"> University, Turkey</w:t>
+      <w:r>
+        <w:t>Sabanci University, Turkey</w:t>
       </w:r>
     </w:p>
     <w:p>
@@ -134,47 +111,7 @@
         <w:t xml:space="preserve">— </w:t>
       </w:r>
       <w:r>
-        <w:t xml:space="preserve">Wireless Mesh Network (WMN) is a multi-hop high-speed networking technology for broadband network access. Compared to conventional network service providing systems such as base stations, WMNs are easy to deploy and cost-effective systems. In this paper we propose a secure and seamless pre-payment system for Internet access through WMNs. The proposed system is called and will be mentioned as </w:t>
-      </w:r>
-      <w:proofErr w:type="spellStart"/>
-      <w:r>
-        <w:t>SSPayWMN</w:t>
-      </w:r>
-      <w:proofErr w:type="spellEnd"/>
-      <w:r>
-        <w:t xml:space="preserve">. The system will be fair to both clients and to service providers. Since service providers intentionally or unintentionally may overcharge the clients, </w:t>
-      </w:r>
-      <w:proofErr w:type="spellStart"/>
-      <w:r>
-        <w:t>SSPayWMN</w:t>
-      </w:r>
-      <w:proofErr w:type="spellEnd"/>
-      <w:r>
-        <w:t xml:space="preserve"> offers cryptographic proofs for given Internet service. Additionally </w:t>
-      </w:r>
-      <w:proofErr w:type="spellStart"/>
-      <w:r>
-        <w:t>SSPayWMN</w:t>
-      </w:r>
-      <w:proofErr w:type="spellEnd"/>
-      <w:r>
-        <w:t xml:space="preserve"> protects clients’ anonymity and provides </w:t>
-      </w:r>
-      <w:proofErr w:type="spellStart"/>
-      <w:r>
-        <w:t>unlinkability</w:t>
-      </w:r>
-      <w:proofErr w:type="spellEnd"/>
-      <w:r>
-        <w:t xml:space="preserve"> for the client actions. The implementation of the system is made on a network simulator and simulation results are presented in this paper. </w:t>
-      </w:r>
-      <w:proofErr w:type="spellStart"/>
-      <w:r>
-        <w:t>SSPayWMN</w:t>
-      </w:r>
-      <w:proofErr w:type="spellEnd"/>
-      <w:r>
-        <w:t xml:space="preserve"> has achieved remarkable results in the </w:t>
+        <w:t xml:space="preserve">Wireless Mesh Network (WMN) is a multi-hop high-speed networking technology for broadband network access. Compared to conventional network service providing systems such as base stations, WMNs are easy to deploy and cost-effective systems. In this paper we propose a secure and seamless pre-payment system for Internet access through WMNs. The proposed system is called and will be mentioned as SSPayWMN. The system will be fair to both clients and to service providers. Since service providers intentionally or unintentionally may overcharge the clients, SSPayWMN offers cryptographic proofs for given Internet service. Additionally SSPayWMN protects clients’ anonymity and provides unlinkability for the client actions. The implementation of the system is made on a network simulator and simulation results are presented in this paper. SSPayWMN has achieved remarkable results in the </w:t>
       </w:r>
       <w:r>
         <w:t>simulations;</w:t>
@@ -493,62 +430,56 @@
         <w:t>In Section 3 we explain the system protocols.</w:t>
       </w:r>
       <w:r>
-        <w:t xml:space="preserve"> </w:t>
-      </w:r>
-      <w:r>
-        <w:t>The settlement of the operators and the money transfer is explained in Section 4</w:t>
+        <w:t xml:space="preserve"> The settlement of the operators and the money transfer is explained in Section 4.</w:t>
+      </w:r>
+      <w:r>
+        <w:t xml:space="preserve"> Simulation environment is explained in Section </w:t>
+      </w:r>
+      <w:r>
+        <w:t>5</w:t>
+      </w:r>
+      <w:r>
+        <w:t xml:space="preserve"> and u</w:t>
+      </w:r>
+      <w:r>
+        <w:t>nit test re</w:t>
+      </w:r>
+      <w:r>
+        <w:t xml:space="preserve">sults are presented in Section </w:t>
+      </w:r>
+      <w:r>
+        <w:t>6</w:t>
+      </w:r>
+      <w:r>
+        <w:t xml:space="preserve">. </w:t>
+      </w:r>
+      <w:r>
+        <w:t xml:space="preserve">Discussion on system properties takes place in Section </w:t>
+      </w:r>
+      <w:r>
+        <w:t>7</w:t>
+      </w:r>
+      <w:r>
+        <w:t xml:space="preserve">. </w:t>
+      </w:r>
+      <w:r>
+        <w:t>Finally conc</w:t>
+      </w:r>
+      <w:r>
+        <w:t xml:space="preserve">lusion is </w:t>
+      </w:r>
+      <w:r>
+        <w:t>given</w:t>
+      </w:r>
+      <w:r>
+        <w:t xml:space="preserve"> in Section </w:t>
+      </w:r>
+      <w:r>
+        <w:t>8</w:t>
       </w:r>
       <w:r>
         <w:t>.</w:t>
       </w:r>
-      <w:r>
-        <w:t xml:space="preserve"> Simulation environment is explained in Section </w:t>
-      </w:r>
-      <w:r>
-        <w:t>5</w:t>
-      </w:r>
-      <w:r>
-        <w:t xml:space="preserve"> and u</w:t>
-      </w:r>
-      <w:r>
-        <w:t>nit test re</w:t>
-      </w:r>
-      <w:r>
-        <w:t xml:space="preserve">sults are presented in Section </w:t>
-      </w:r>
-      <w:r>
-        <w:t>6</w:t>
-      </w:r>
-      <w:r>
-        <w:t xml:space="preserve">. </w:t>
-      </w:r>
-      <w:r>
-        <w:t xml:space="preserve">Discussion on system properties takes place in Section </w:t>
-      </w:r>
-      <w:r>
-        <w:t>7</w:t>
-      </w:r>
-      <w:r>
-        <w:t xml:space="preserve">. </w:t>
-      </w:r>
-      <w:r>
-        <w:t>Finally conc</w:t>
-      </w:r>
-      <w:r>
-        <w:t xml:space="preserve">lusion is </w:t>
-      </w:r>
-      <w:r>
-        <w:t>given</w:t>
-      </w:r>
-      <w:r>
-        <w:t xml:space="preserve"> in Section </w:t>
-      </w:r>
-      <w:r>
-        <w:t>8</w:t>
-      </w:r>
-      <w:r>
-        <w:t>.</w:t>
-      </w:r>
     </w:p>
     <w:p>
       <w:pPr>
@@ -614,21 +545,7 @@
         <w:rPr>
           <w:szCs w:val="20"/>
         </w:rPr>
-        <w:t xml:space="preserve"> as well as tools that are used for service providing. Table 1 gives a list of system entities that function in the proposed </w:t>
-      </w:r>
-      <w:proofErr w:type="gramStart"/>
-      <w:r>
-        <w:rPr>
-          <w:szCs w:val="20"/>
-        </w:rPr>
-        <w:t>system</w:t>
-      </w:r>
-      <w:proofErr w:type="gramEnd"/>
-      <w:r>
-        <w:rPr>
-          <w:szCs w:val="20"/>
-        </w:rPr>
-        <w:t xml:space="preserve">. </w:t>
+        <w:t xml:space="preserve"> as well as tools that are used for service providing. Table 1 gives a list of system entities that function in the proposed system. </w:t>
       </w:r>
     </w:p>
     <w:p>
@@ -2905,7 +2822,15 @@
           <w:rFonts w:cs="Helvetica"/>
           <w:szCs w:val="20"/>
         </w:rPr>
-        <w:t xml:space="preserve"> solves this problem</w:t>
+        <w:t xml:space="preserve"> </w:t>
+      </w:r>
+      <w:r>
+        <w:rPr>
+          <w:rFonts w:cs="Helvetica"/>
+          <w:szCs w:val="20"/>
+        </w:rPr>
+        <w:lastRenderedPageBreak/>
+        <w:t>solves this problem</w:t>
       </w:r>
       <w:r>
         <w:rPr>
@@ -4679,6 +4604,7 @@
                     <w:sz w:val="20"/>
                     <w:szCs w:val="20"/>
                   </w:rPr>
+                  <w:lastRenderedPageBreak/>
                   <m:t>PA</m:t>
                 </m:r>
               </m:oMath>
@@ -5741,7 +5667,11 @@
         <w:t>ing</w:t>
       </w:r>
       <w:r>
-        <w:t xml:space="preserve"> the other hash tokens on the hash chain. This kind of similar protocols will be explained simultaneously.</w:t>
+        <w:t xml:space="preserve"> the other hash tokens on the hash </w:t>
+      </w:r>
+      <w:r>
+        <w:lastRenderedPageBreak/>
+        <w:t>chain. This kind of similar protocols will be explained simultaneously.</w:t>
       </w:r>
     </w:p>
     <w:p>
@@ -5810,6 +5740,7 @@
         <w:pStyle w:val="IEEEParagraph"/>
       </w:pPr>
       <w:r>
+        <w:lastRenderedPageBreak/>
         <w:t>The protocols classified as</w:t>
       </w:r>
       <w:r>
@@ -5904,6 +5835,7 @@
           <w:szCs w:val="16"/>
           <w:lang w:val="en-US" w:eastAsia="en-US"/>
         </w:rPr>
+        <w:lastRenderedPageBreak/>
         <w:drawing>
           <wp:inline distT="0" distB="0" distL="0" distR="0" wp14:anchorId="00BCCA35" wp14:editId="65A60D2C">
             <wp:extent cx="6477635" cy="6217920"/>
@@ -5960,6 +5892,7 @@
       </w:pPr>
       <w:proofErr w:type="gramStart"/>
       <w:r>
+        <w:lastRenderedPageBreak/>
         <w:t xml:space="preserve">Figure </w:t>
       </w:r>
       <w:r>
@@ -6012,12 +5945,8 @@
         </w:rPr>
       </w:pPr>
       <w:r>
-        <w:t>Initial Authorization is the first protocol that a client uses in the system in order to get authorized. It is used only once by a particular user. Protocol starts with client f</w:t>
-      </w:r>
-      <w:bookmarkStart w:id="0" w:name="_GoBack"/>
-      <w:bookmarkEnd w:id="0"/>
-      <w:r>
-        <w:t xml:space="preserve">orming up a Connection request. Considering the generic depiction Figure 2 </w:t>
+        <w:lastRenderedPageBreak/>
+        <w:t xml:space="preserve">Initial Authorization is the first protocol that a client uses in the system in order to get authorized. It is used only once by a particular user. Protocol starts with client forming up a Connection request. Considering the generic depiction Figure 2 </w:t>
       </w:r>
       <m:oMath>
         <m:r>
@@ -6542,6 +6471,7 @@
         </w:numPr>
       </w:pPr>
       <w:r>
+        <w:lastRenderedPageBreak/>
         <w:t>Access Point Authentication</w:t>
       </w:r>
     </w:p>
@@ -6989,7 +6919,15 @@
           <w:rFonts w:cs="Helvetica"/>
           <w:szCs w:val="20"/>
         </w:rPr>
-        <w:t xml:space="preserve"> is distribution of the public keys. The part between operator and the TTP is offline</w:t>
+        <w:t xml:space="preserve"> is distribution of the public keys. The part between operator and </w:t>
+      </w:r>
+      <w:r>
+        <w:rPr>
+          <w:rFonts w:cs="Helvetica"/>
+          <w:szCs w:val="20"/>
+        </w:rPr>
+        <w:lastRenderedPageBreak/>
+        <w:t>the TTP is offline</w:t>
       </w:r>
       <w:r>
         <w:rPr>
@@ -7198,7 +7136,11 @@
         <w:t xml:space="preserve">the protocol </w:t>
       </w:r>
       <w:r>
-        <w:t>is called after e.g. 2 minutes, user could not get a refund for</w:t>
+        <w:t xml:space="preserve">is called after </w:t>
+      </w:r>
+      <w:r>
+        <w:lastRenderedPageBreak/>
+        <w:t>e.g. 2 minutes, user could not get a refund for</w:t>
       </w:r>
       <w:r>
         <w:t xml:space="preserve"> the</w:t>
@@ -7461,6 +7403,7 @@
           <w:szCs w:val="20"/>
           <w:lang w:val="en-US" w:eastAsia="en-US"/>
         </w:rPr>
+        <w:lastRenderedPageBreak/>
         <w:drawing>
           <wp:inline distT="0" distB="0" distL="0" distR="0" wp14:anchorId="4D673720" wp14:editId="0BBAA543">
             <wp:extent cx="4635796" cy="4137784"/>
@@ -7556,6 +7499,7 @@
           <w:sz w:val="20"/>
           <w:szCs w:val="20"/>
         </w:rPr>
+        <w:lastRenderedPageBreak/>
         <w:t>Update Packets</w:t>
       </w:r>
       <w:r>
@@ -7749,31 +7693,7 @@
               <w:sz w:val="20"/>
               <w:szCs w:val="20"/>
             </w:rPr>
-            <m:t>Log = OpId</m:t>
-          </m:r>
-          <m:r>
-            <w:rPr>
-              <w:rFonts w:ascii="Cambria Math" w:hAnsi="Cambria Math" w:cs="Helvetica"/>
-              <w:sz w:val="20"/>
-              <w:szCs w:val="20"/>
-            </w:rPr>
-            <m:t>∥</m:t>
-          </m:r>
-          <m:r>
-            <w:rPr>
-              <w:rFonts w:ascii="Cambria Math" w:hAnsi="Cambria Math" w:cs="Helvetica"/>
-              <w:sz w:val="20"/>
-              <w:szCs w:val="20"/>
-            </w:rPr>
-            <m:t>Connection Request</m:t>
-          </m:r>
-          <m:r>
-            <w:rPr>
-              <w:rFonts w:ascii="Cambria Math" w:hAnsi="Cambria Math" w:cs="Helvetica"/>
-              <w:sz w:val="20"/>
-              <w:szCs w:val="20"/>
-            </w:rPr>
-            <m:t>∥</m:t>
+            <m:t>Log = OpId∥Connection Request∥</m:t>
           </m:r>
         </m:oMath>
       </m:oMathPara>
@@ -7795,23 +7715,7 @@
               <w:sz w:val="20"/>
               <w:szCs w:val="20"/>
             </w:rPr>
-            <m:t>Signed Connection Response</m:t>
-          </m:r>
-          <m:r>
-            <w:rPr>
-              <w:rFonts w:ascii="Cambria Math" w:hAnsi="Cambria Math" w:cs="Helvetica"/>
-              <w:sz w:val="20"/>
-              <w:szCs w:val="20"/>
-            </w:rPr>
-            <m:t>∥</m:t>
-          </m:r>
-          <m:r>
-            <w:rPr>
-              <w:rFonts w:ascii="Cambria Math" w:hAnsi="Cambria Math" w:cs="Helvetica"/>
-              <w:sz w:val="20"/>
-              <w:szCs w:val="20"/>
-            </w:rPr>
-            <m:t>TS</m:t>
+            <m:t>Signed Connection Response∥TS</m:t>
           </m:r>
         </m:oMath>
       </m:oMathPara>
@@ -7867,23 +7771,7 @@
               <w:sz w:val="20"/>
               <w:szCs w:val="20"/>
             </w:rPr>
-            <m:t xml:space="preserve">Log = OpId </m:t>
-          </m:r>
-          <m:r>
-            <w:rPr>
-              <w:rFonts w:ascii="Cambria Math" w:hAnsi="Cambria Math" w:cs="Helvetica"/>
-              <w:sz w:val="20"/>
-              <w:szCs w:val="20"/>
-            </w:rPr>
-            <m:t>∥</m:t>
-          </m:r>
-          <m:r>
-            <w:rPr>
-              <w:rFonts w:ascii="Cambria Math" w:hAnsi="Cambria Math" w:cs="Helvetica"/>
-              <w:sz w:val="20"/>
-              <w:szCs w:val="20"/>
-            </w:rPr>
-            <m:t xml:space="preserve">Disconnection Request </m:t>
+            <m:t xml:space="preserve">Log = OpId ∥Disconnection Request </m:t>
           </m:r>
           <m:d>
             <m:dPr>
@@ -7934,23 +7822,7 @@
               <w:sz w:val="20"/>
               <w:szCs w:val="20"/>
             </w:rPr>
-            <m:t xml:space="preserve">Signed Disconnection Response </m:t>
-          </m:r>
-          <m:r>
-            <w:rPr>
-              <w:rFonts w:ascii="Cambria Math" w:hAnsi="Cambria Math" w:cs="Helvetica"/>
-              <w:sz w:val="20"/>
-              <w:szCs w:val="20"/>
-            </w:rPr>
-            <m:t>∥</m:t>
-          </m:r>
-          <m:r>
-            <w:rPr>
-              <w:rFonts w:ascii="Cambria Math" w:hAnsi="Cambria Math" w:cs="Helvetica"/>
-              <w:sz w:val="20"/>
-              <w:szCs w:val="20"/>
-            </w:rPr>
-            <m:t>TS</m:t>
+            <m:t>Signed Disconnection Response ∥TS</m:t>
           </m:r>
         </m:oMath>
       </m:oMathPara>
@@ -7969,6 +7841,7 @@
           <w:sz w:val="20"/>
           <w:szCs w:val="20"/>
         </w:rPr>
+        <w:lastRenderedPageBreak/>
         <w:t>TS stand for timestamp in the logs. T</w:t>
       </w:r>
       <w:r>
@@ -8285,7 +8158,17 @@
               <w:szCs w:val="20"/>
               <w:shd w:val="clear" w:color="auto" w:fill="FFFFFF"/>
             </w:rPr>
-            <m:t>⊕ SN ⊕ N = SN</m:t>
+            <m:t>⊕ SN ⊕ N = S</m:t>
+          </m:r>
+          <m:r>
+            <w:rPr>
+              <w:rFonts w:ascii="Cambria Math" w:hAnsi="Cambria Math" w:cs="Helvetica"/>
+              <w:color w:val="000000"/>
+              <w:sz w:val="20"/>
+              <w:szCs w:val="20"/>
+              <w:shd w:val="clear" w:color="auto" w:fill="FFFFFF"/>
+            </w:rPr>
+            <m:t>N</m:t>
           </m:r>
         </m:oMath>
       </m:oMathPara>
@@ -8429,6 +8312,7 @@
           <w:sz w:val="20"/>
           <w:szCs w:val="20"/>
         </w:rPr>
+        <w:lastRenderedPageBreak/>
         <w:t>TTP takes the ending log and decrypts DR using its private key.</w:t>
       </w:r>
     </w:p>
@@ -8485,17 +8369,7 @@
             <w:szCs w:val="20"/>
             <w:shd w:val="clear" w:color="auto" w:fill="FFFFFF"/>
           </w:rPr>
-          <m:t>⊕ SN ⊕ N = S</m:t>
-        </m:r>
-        <m:r>
-          <w:rPr>
-            <w:rFonts w:ascii="Cambria Math" w:hAnsi="Cambria Math" w:cs="Times New Roman"/>
-            <w:color w:val="000000"/>
-            <w:sz w:val="20"/>
-            <w:szCs w:val="20"/>
-            <w:shd w:val="clear" w:color="auto" w:fill="FFFFFF"/>
-          </w:rPr>
-          <m:t>N</m:t>
+          <m:t>⊕ SN ⊕ N = SN</m:t>
         </m:r>
       </m:oMath>
       <w:r>
@@ -8893,17 +8767,7 @@
                   <w:szCs w:val="20"/>
                   <w:shd w:val="clear" w:color="auto" w:fill="FFFFFF"/>
                 </w:rPr>
-                <m:t>C</m:t>
-              </m:r>
-              <m:r>
-                <w:rPr>
-                  <w:rFonts w:ascii="Cambria Math" w:hAnsi="Cambria Math" w:cs="Helvetica"/>
-                  <w:color w:val="000000"/>
-                  <w:sz w:val="20"/>
-                  <w:szCs w:val="20"/>
-                  <w:shd w:val="clear" w:color="auto" w:fill="FFFFFF"/>
-                </w:rPr>
-                <m:t>R</m:t>
+                <m:t>CR</m:t>
               </m:r>
             </m:e>
             <m:sub>
@@ -9186,17 +9050,7 @@
               <w:szCs w:val="20"/>
               <w:shd w:val="clear" w:color="auto" w:fill="FFFFFF"/>
             </w:rPr>
-            <m:t>S</m:t>
-          </m:r>
-          <m:r>
-            <w:rPr>
-              <w:rFonts w:ascii="Cambria Math" w:hAnsi="Cambria Math" w:cs="Helvetica"/>
-              <w:color w:val="000000"/>
-              <w:sz w:val="20"/>
-              <w:szCs w:val="20"/>
-              <w:shd w:val="clear" w:color="auto" w:fill="FFFFFF"/>
-            </w:rPr>
-            <m:t xml:space="preserve">igned </m:t>
+            <m:t xml:space="preserve">Signed </m:t>
           </m:r>
           <m:sSub>
             <m:sSubPr>
@@ -10608,6 +10462,7 @@
           <w:szCs w:val="20"/>
           <w:shd w:val="clear" w:color="auto" w:fill="FFFFFF"/>
         </w:rPr>
+        <w:lastRenderedPageBreak/>
         <w:t>In the proposed system TTP is the one who has the authority, it pays operators their money. If the TTP finds an operator misbehaving it could give a penalty to the operator and do not pay for future services, or there could be several other kinds of penalties, since TTP has the proof it could bring the subject to the court as well.</w:t>
       </w:r>
     </w:p>
@@ -10970,28 +10825,7 @@
         <w:pStyle w:val="IEEEParagraph"/>
       </w:pPr>
       <w:r>
-        <w:t xml:space="preserve">Public Key Cryptography timings for access points and gateways are mentioned in [11]. </w:t>
-      </w:r>
-      <w:r>
-        <w:t>For operator servers</w:t>
-      </w:r>
-      <w:r>
-        <w:t xml:space="preserve"> and TTP servers</w:t>
-      </w:r>
-      <w:r>
-        <w:t>, timings from [12]</w:t>
-      </w:r>
-      <w:r>
-        <w:t xml:space="preserve"> are used. </w:t>
-      </w:r>
-      <w:r>
-        <w:t xml:space="preserve">For mobile clients, </w:t>
-      </w:r>
-      <w:r>
-        <w:t>performance values from [13]</w:t>
-      </w:r>
-      <w:r>
-        <w:t xml:space="preserve"> are used.</w:t>
+        <w:t>Public Key Cryptography timings for access points and gateways are mentioned in [11]. For operator servers and TTP servers, timings from [12] are used. For mobile clients, performance values from [13] are used. For AES timings the values from [21] are used, which results a 0.00004 second of delay for AES on Linksys WRT54GS. The same value is used for gateways as well. Timings of hash algorithms are taken from [22].</w:t>
       </w:r>
     </w:p>
     <w:p>
@@ -11946,6 +11780,7 @@
                 <w:sz w:val="16"/>
                 <w:szCs w:val="16"/>
               </w:rPr>
+              <w:lastRenderedPageBreak/>
               <w:t xml:space="preserve">RSA </w:t>
             </w:r>
             <w:r>
@@ -12370,7 +12205,14 @@
         <w:rPr>
           <w:szCs w:val="20"/>
         </w:rPr>
-        <w:t>Unit test for this protocol contains a user, trying to run access point authentication protocol with a serving access point every minute. The resulting chart, presented on Figure 9, shows the average delay of the protocol versus time.</w:t>
+        <w:t xml:space="preserve">Unit test for this protocol contains a user, trying to run access point authentication protocol with a serving access </w:t>
+      </w:r>
+      <w:r>
+        <w:rPr>
+          <w:szCs w:val="20"/>
+        </w:rPr>
+        <w:lastRenderedPageBreak/>
+        <w:t>point every minute. The resulting chart, presented on Figure 9, shows the average delay of the protocol versus time.</w:t>
       </w:r>
     </w:p>
     <w:p>
@@ -12679,7 +12521,11 @@
         <w:t>.</w:t>
       </w:r>
       <w:r>
-        <w:t xml:space="preserve"> Similar to other protocols, there is a transitive period at the beginning of the simulations, however it reaches steady state in time and gains balance.</w:t>
+        <w:t xml:space="preserve"> Similar to other protocols, there is a transitive period at the beginning of the </w:t>
+      </w:r>
+      <w:r>
+        <w:lastRenderedPageBreak/>
+        <w:t>simulations, however it reaches steady state in time and gains balance.</w:t>
       </w:r>
     </w:p>
     <w:p>
@@ -13055,6 +12901,7 @@
         <w:pStyle w:val="IEEEHeading1"/>
       </w:pPr>
       <w:r>
+        <w:lastRenderedPageBreak/>
         <w:t>Discussion</w:t>
       </w:r>
     </w:p>
@@ -13624,6 +13471,7 @@
         <w:rPr>
           <w:szCs w:val="16"/>
         </w:rPr>
+        <w:lastRenderedPageBreak/>
         <w:t>Zaghloul</w:t>
       </w:r>
       <w:proofErr w:type="spellEnd"/>
@@ -13835,13 +13683,13 @@
       <w:r>
         <w:t xml:space="preserve">. (2006) </w:t>
       </w:r>
-      <w:bookmarkStart w:id="1" w:name="OLE_LINK21"/>
-      <w:bookmarkStart w:id="2" w:name="OLE_LINK22"/>
+      <w:bookmarkStart w:id="0" w:name="OLE_LINK21"/>
+      <w:bookmarkStart w:id="1" w:name="OLE_LINK22"/>
       <w:r>
         <w:t>Stimulating Participation in Wireless Community Networks</w:t>
       </w:r>
+      <w:bookmarkEnd w:id="0"/>
       <w:bookmarkEnd w:id="1"/>
-      <w:bookmarkEnd w:id="2"/>
       <w:r>
         <w:t xml:space="preserve">, </w:t>
       </w:r>
@@ -14092,6 +13940,7 @@
           <w:color w:val="000000"/>
           <w:szCs w:val="16"/>
         </w:rPr>
+        <w:lastRenderedPageBreak/>
         <w:t xml:space="preserve">American Bankers Association, </w:t>
       </w:r>
       <w:r>
@@ -14380,6 +14229,46 @@
         </w:rPr>
         <w:t>: 10.1109/ICCT.2000.890849</w:t>
       </w:r>
+    </w:p>
+    <w:p>
+      <w:pPr>
+        <w:pStyle w:val="IEEEReferenceItem"/>
+      </w:pPr>
+      <w:r>
+        <w:t>B. Schneier, J. Kelsey, D. Whiting, D. Wagner, C. Hall, N. Ferguson Performance Comparison of the AES Submissions, Proc. Second AES Candidate Conference, NIST, March 1999, 15-34.</w:t>
+      </w:r>
+    </w:p>
+    <w:p>
+      <w:pPr>
+        <w:pStyle w:val="IEEEReferenceItem"/>
+        <w:jc w:val="left"/>
+      </w:pPr>
+      <w:r>
+        <w:t xml:space="preserve">Crypto++ 5.6.0 Benchmarks: </w:t>
+      </w:r>
+      <w:hyperlink r:id="rId30" w:history="1">
+        <w:r>
+          <w:rPr>
+            <w:rStyle w:val="Hyperlink"/>
+          </w:rPr>
+          <w:t>http://www.cryptopp.com/benchmarks.html</w:t>
+        </w:r>
+      </w:hyperlink>
+    </w:p>
+    <w:p>
+      <w:pPr>
+        <w:pStyle w:val="IEEEReferenceItem"/>
+        <w:numPr>
+          <w:ilvl w:val="0"/>
+          <w:numId w:val="0"/>
+        </w:numPr>
+        <w:rPr>
+          <w:szCs w:val="16"/>
+          <w:lang w:val="tr-TR"/>
+        </w:rPr>
+      </w:pPr>
+      <w:bookmarkStart w:id="2" w:name="_GoBack"/>
+      <w:bookmarkEnd w:id="2"/>
     </w:p>
     <w:p>
       <w:pPr>
@@ -18477,7 +18366,7 @@
 </file>
 
 <file path=customXml/itemProps1.xml><?xml version="1.0" encoding="utf-8"?>
-<ds:datastoreItem xmlns:ds="http://schemas.openxmlformats.org/officeDocument/2006/customXml" ds:itemID="{E882C554-1D5D-ED45-9F18-E200110F0AAB}">
+<ds:datastoreItem xmlns:ds="http://schemas.openxmlformats.org/officeDocument/2006/customXml" ds:itemID="{1AB669A0-52E6-DA44-AB67-8059A9A266EC}">
   <ds:schemaRefs>
     <ds:schemaRef ds:uri="http://schemas.openxmlformats.org/officeDocument/2006/bibliography"/>
   </ds:schemaRefs>

</xml_diff>